<commit_message>
1/12/2022 - Sensores de Pulsioximetro y EDA
</commit_message>
<xml_diff>
--- a/Words y Excel/FundacionGangoitia_AyudePrieto_Imanol.docx
+++ b/Words y Excel/FundacionGangoitia_AyudePrieto_Imanol.docx
@@ -592,7 +592,7 @@
               </wp:anchor>
             </w:drawing>
           </mc:Choice>
-          <mc:Fallback xmlns:cx2="http://schemas.microsoft.com/office/drawing/2015/10/21/chartex" xmlns:cx3="http://schemas.microsoft.com/office/drawing/2016/5/9/chartex" xmlns:cx4="http://schemas.microsoft.com/office/drawing/2016/5/10/chartex" xmlns:cx5="http://schemas.microsoft.com/office/drawing/2016/5/11/chartex" xmlns:cx6="http://schemas.microsoft.com/office/drawing/2016/5/12/chartex" xmlns:cx7="http://schemas.microsoft.com/office/drawing/2016/5/13/chartex" xmlns:cx8="http://schemas.microsoft.com/office/drawing/2016/5/14/chartex" xmlns:aink="http://schemas.microsoft.com/office/drawing/2016/ink" xmlns:am3d="http://schemas.microsoft.com/office/drawing/2017/model3d" xmlns:w16cid="http://schemas.microsoft.com/office/word/2016/wordml/cid">
+          <mc:Fallback xmlns:w16cid="http://schemas.microsoft.com/office/word/2016/wordml/cid" xmlns:am3d="http://schemas.microsoft.com/office/drawing/2017/model3d" xmlns:aink="http://schemas.microsoft.com/office/drawing/2016/ink" xmlns:cx8="http://schemas.microsoft.com/office/drawing/2016/5/14/chartex" xmlns:cx7="http://schemas.microsoft.com/office/drawing/2016/5/13/chartex" xmlns:cx6="http://schemas.microsoft.com/office/drawing/2016/5/12/chartex" xmlns:cx5="http://schemas.microsoft.com/office/drawing/2016/5/11/chartex" xmlns:cx4="http://schemas.microsoft.com/office/drawing/2016/5/10/chartex" xmlns:cx3="http://schemas.microsoft.com/office/drawing/2016/5/9/chartex" xmlns:cx2="http://schemas.microsoft.com/office/drawing/2015/10/21/chartex">
             <w:pict>
               <v:group w14:anchorId="003C1229" id="Group 71250" o:spid="_x0000_s1026" style="position:absolute;margin-left:0;margin-top:17.1pt;width:362.25pt;height:.55pt;z-index:251665408;mso-position-horizontal:center;mso-position-horizontal-relative:margin" coordsize="46007,75" o:gfxdata="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">
                 <v:shape id="Shape 152" o:spid="_x0000_s1027" style="position:absolute;width:46007;height:0;visibility:visible;mso-wrap-style:square;v-text-anchor:top" coordsize="4600766,0" o:gfxdata="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" path="m,l4600766,e" filled="f" strokeweight=".21097mm">
@@ -1095,7 +1095,7 @@
               </wp:anchor>
             </w:drawing>
           </mc:Choice>
-          <mc:Fallback xmlns:cx2="http://schemas.microsoft.com/office/drawing/2015/10/21/chartex" xmlns:cx3="http://schemas.microsoft.com/office/drawing/2016/5/9/chartex" xmlns:cx4="http://schemas.microsoft.com/office/drawing/2016/5/10/chartex" xmlns:cx5="http://schemas.microsoft.com/office/drawing/2016/5/11/chartex" xmlns:cx6="http://schemas.microsoft.com/office/drawing/2016/5/12/chartex" xmlns:cx7="http://schemas.microsoft.com/office/drawing/2016/5/13/chartex" xmlns:cx8="http://schemas.microsoft.com/office/drawing/2016/5/14/chartex" xmlns:aink="http://schemas.microsoft.com/office/drawing/2016/ink" xmlns:am3d="http://schemas.microsoft.com/office/drawing/2017/model3d" xmlns:w16cid="http://schemas.microsoft.com/office/word/2016/wordml/cid">
+          <mc:Fallback xmlns:w16cid="http://schemas.microsoft.com/office/word/2016/wordml/cid" xmlns:am3d="http://schemas.microsoft.com/office/drawing/2017/model3d" xmlns:aink="http://schemas.microsoft.com/office/drawing/2016/ink" xmlns:cx8="http://schemas.microsoft.com/office/drawing/2016/5/14/chartex" xmlns:cx7="http://schemas.microsoft.com/office/drawing/2016/5/13/chartex" xmlns:cx6="http://schemas.microsoft.com/office/drawing/2016/5/12/chartex" xmlns:cx5="http://schemas.microsoft.com/office/drawing/2016/5/11/chartex" xmlns:cx4="http://schemas.microsoft.com/office/drawing/2016/5/10/chartex" xmlns:cx3="http://schemas.microsoft.com/office/drawing/2016/5/9/chartex" xmlns:cx2="http://schemas.microsoft.com/office/drawing/2015/10/21/chartex">
             <w:pict>
               <v:shapetype w14:anchorId="7A245314" id="_x0000_t32" coordsize="21600,21600" o:spt="32" o:oned="t" path="m,l21600,21600e" filled="f">
                 <v:path arrowok="t" fillok="f" o:connecttype="none"/>
@@ -1498,7 +1498,7 @@
               </wp:anchor>
             </w:drawing>
           </mc:Choice>
-          <mc:Fallback xmlns:cx2="http://schemas.microsoft.com/office/drawing/2015/10/21/chartex" xmlns:cx3="http://schemas.microsoft.com/office/drawing/2016/5/9/chartex" xmlns:cx4="http://schemas.microsoft.com/office/drawing/2016/5/10/chartex" xmlns:cx5="http://schemas.microsoft.com/office/drawing/2016/5/11/chartex" xmlns:cx6="http://schemas.microsoft.com/office/drawing/2016/5/12/chartex" xmlns:cx7="http://schemas.microsoft.com/office/drawing/2016/5/13/chartex" xmlns:cx8="http://schemas.microsoft.com/office/drawing/2016/5/14/chartex" xmlns:aink="http://schemas.microsoft.com/office/drawing/2016/ink" xmlns:am3d="http://schemas.microsoft.com/office/drawing/2017/model3d" xmlns:w16cid="http://schemas.microsoft.com/office/word/2016/wordml/cid">
+          <mc:Fallback xmlns:w16cid="http://schemas.microsoft.com/office/word/2016/wordml/cid" xmlns:am3d="http://schemas.microsoft.com/office/drawing/2017/model3d" xmlns:aink="http://schemas.microsoft.com/office/drawing/2016/ink" xmlns:cx8="http://schemas.microsoft.com/office/drawing/2016/5/14/chartex" xmlns:cx7="http://schemas.microsoft.com/office/drawing/2016/5/13/chartex" xmlns:cx6="http://schemas.microsoft.com/office/drawing/2016/5/12/chartex" xmlns:cx5="http://schemas.microsoft.com/office/drawing/2016/5/11/chartex" xmlns:cx4="http://schemas.microsoft.com/office/drawing/2016/5/10/chartex" xmlns:cx3="http://schemas.microsoft.com/office/drawing/2016/5/9/chartex" xmlns:cx2="http://schemas.microsoft.com/office/drawing/2015/10/21/chartex">
             <w:pict>
               <v:shape w14:anchorId="61737D49" id="AutoShape 412" o:spid="_x0000_s1026" type="#_x0000_t32" style="position:absolute;margin-left:55.55pt;margin-top:14.25pt;width:384.75pt;height:.05pt;z-index:251658240;visibility:visible;mso-wrap-style:square;mso-width-percent:0;mso-height-percent:0;mso-wrap-distance-left:9pt;mso-wrap-distance-top:0;mso-wrap-distance-right:9pt;mso-wrap-distance-bottom:0;mso-position-horizontal:absolute;mso-position-horizontal-relative:text;mso-position-vertical:absolute;mso-position-vertical-relative:text;mso-width-percent:0;mso-height-percent:0;mso-width-relative:page;mso-height-relative:page" o:gfxdata="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" strokeweight="3pt"/>
             </w:pict>
@@ -2187,7 +2187,7 @@
               </wp:anchor>
             </w:drawing>
           </mc:Choice>
-          <mc:Fallback xmlns:cx2="http://schemas.microsoft.com/office/drawing/2015/10/21/chartex" xmlns:cx3="http://schemas.microsoft.com/office/drawing/2016/5/9/chartex" xmlns:cx4="http://schemas.microsoft.com/office/drawing/2016/5/10/chartex" xmlns:cx5="http://schemas.microsoft.com/office/drawing/2016/5/11/chartex" xmlns:cx6="http://schemas.microsoft.com/office/drawing/2016/5/12/chartex" xmlns:cx7="http://schemas.microsoft.com/office/drawing/2016/5/13/chartex" xmlns:cx8="http://schemas.microsoft.com/office/drawing/2016/5/14/chartex" xmlns:aink="http://schemas.microsoft.com/office/drawing/2016/ink" xmlns:am3d="http://schemas.microsoft.com/office/drawing/2017/model3d" xmlns:w16cid="http://schemas.microsoft.com/office/word/2016/wordml/cid">
+          <mc:Fallback xmlns:w16cid="http://schemas.microsoft.com/office/word/2016/wordml/cid" xmlns:am3d="http://schemas.microsoft.com/office/drawing/2017/model3d" xmlns:aink="http://schemas.microsoft.com/office/drawing/2016/ink" xmlns:cx8="http://schemas.microsoft.com/office/drawing/2016/5/14/chartex" xmlns:cx7="http://schemas.microsoft.com/office/drawing/2016/5/13/chartex" xmlns:cx6="http://schemas.microsoft.com/office/drawing/2016/5/12/chartex" xmlns:cx5="http://schemas.microsoft.com/office/drawing/2016/5/11/chartex" xmlns:cx4="http://schemas.microsoft.com/office/drawing/2016/5/10/chartex" xmlns:cx3="http://schemas.microsoft.com/office/drawing/2016/5/9/chartex" xmlns:cx2="http://schemas.microsoft.com/office/drawing/2015/10/21/chartex">
             <w:pict>
               <v:shape w14:anchorId="3F4BB1D3" id="AutoShape 411" o:spid="_x0000_s1026" type="#_x0000_t32" style="position:absolute;margin-left:43.55pt;margin-top:11.05pt;width:384.75pt;height:.05pt;z-index:251657216;visibility:visible;mso-wrap-style:square;mso-width-percent:0;mso-height-percent:0;mso-wrap-distance-left:9pt;mso-wrap-distance-top:0;mso-wrap-distance-right:9pt;mso-wrap-distance-bottom:0;mso-position-horizontal:absolute;mso-position-horizontal-relative:text;mso-position-vertical:absolute;mso-position-vertical-relative:text;mso-width-percent:0;mso-height-percent:0;mso-width-relative:page;mso-height-relative:page" o:gfxdata="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" strokeweight="3pt"/>
             </w:pict>
@@ -2235,7 +2235,6 @@
           <w:docPartUnique/>
         </w:docPartObj>
       </w:sdtPr>
-      <w:sdtEndPr/>
       <w:sdtContent>
         <w:p>
           <w:pPr>
@@ -5529,7 +5528,7 @@
               </wp:anchor>
             </w:drawing>
           </mc:Choice>
-          <mc:Fallback xmlns:cx2="http://schemas.microsoft.com/office/drawing/2015/10/21/chartex" xmlns:cx3="http://schemas.microsoft.com/office/drawing/2016/5/9/chartex" xmlns:cx4="http://schemas.microsoft.com/office/drawing/2016/5/10/chartex" xmlns:cx5="http://schemas.microsoft.com/office/drawing/2016/5/11/chartex" xmlns:cx6="http://schemas.microsoft.com/office/drawing/2016/5/12/chartex" xmlns:cx7="http://schemas.microsoft.com/office/drawing/2016/5/13/chartex" xmlns:cx8="http://schemas.microsoft.com/office/drawing/2016/5/14/chartex" xmlns:aink="http://schemas.microsoft.com/office/drawing/2016/ink" xmlns:am3d="http://schemas.microsoft.com/office/drawing/2017/model3d" xmlns:w16cid="http://schemas.microsoft.com/office/word/2016/wordml/cid">
+          <mc:Fallback xmlns:w16cid="http://schemas.microsoft.com/office/word/2016/wordml/cid" xmlns:am3d="http://schemas.microsoft.com/office/drawing/2017/model3d" xmlns:aink="http://schemas.microsoft.com/office/drawing/2016/ink" xmlns:cx8="http://schemas.microsoft.com/office/drawing/2016/5/14/chartex" xmlns:cx7="http://schemas.microsoft.com/office/drawing/2016/5/13/chartex" xmlns:cx6="http://schemas.microsoft.com/office/drawing/2016/5/12/chartex" xmlns:cx5="http://schemas.microsoft.com/office/drawing/2016/5/11/chartex" xmlns:cx4="http://schemas.microsoft.com/office/drawing/2016/5/10/chartex" xmlns:cx3="http://schemas.microsoft.com/office/drawing/2016/5/9/chartex" xmlns:cx2="http://schemas.microsoft.com/office/drawing/2015/10/21/chartex">
             <w:pict>
               <v:shape w14:anchorId="5D360570" id="AutoShape 416" o:spid="_x0000_s1026" type="#_x0000_t32" style="position:absolute;margin-left:43.55pt;margin-top:11.05pt;width:384.75pt;height:.05pt;z-index:251660288;visibility:visible;mso-wrap-style:square;mso-width-percent:0;mso-height-percent:0;mso-wrap-distance-left:9pt;mso-wrap-distance-top:0;mso-wrap-distance-right:9pt;mso-wrap-distance-bottom:0;mso-position-horizontal:absolute;mso-position-horizontal-relative:text;mso-position-vertical:absolute;mso-position-vertical-relative:text;mso-width-percent:0;mso-height-percent:0;mso-width-relative:page;mso-height-relative:page" o:gfxdata="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" strokeweight="3pt"/>
             </w:pict>
@@ -5594,7 +5593,7 @@
         </w:rPr>
         <w:fldChar w:fldCharType="separate"/>
       </w:r>
-      <w:hyperlink w:anchor="_Toc120703149" w:history="1">
+      <w:hyperlink w:anchor="_Toc120784594" w:history="1">
         <w:r>
           <w:rPr>
             <w:rStyle w:val="Hipervnculo"/>
@@ -5620,7 +5619,7 @@
             <w:noProof/>
             <w:webHidden/>
           </w:rPr>
-          <w:instrText xml:space="preserve"> PAGEREF _Toc120703149 \h </w:instrText>
+          <w:instrText xml:space="preserve"> PAGEREF _Toc120784594 \h </w:instrText>
         </w:r>
         <w:r>
           <w:rPr>
@@ -5659,7 +5658,7 @@
           <w:noProof/>
         </w:rPr>
       </w:pPr>
-      <w:hyperlink w:anchor="_Toc120703150" w:history="1">
+      <w:hyperlink w:anchor="_Toc120784595" w:history="1">
         <w:r>
           <w:rPr>
             <w:rStyle w:val="Hipervnculo"/>
@@ -5685,7 +5684,7 @@
             <w:noProof/>
             <w:webHidden/>
           </w:rPr>
-          <w:instrText xml:space="preserve"> PAGEREF _Toc120703150 \h </w:instrText>
+          <w:instrText xml:space="preserve"> PAGEREF _Toc120784595 \h </w:instrText>
         </w:r>
         <w:r>
           <w:rPr>
@@ -5724,7 +5723,7 @@
           <w:noProof/>
         </w:rPr>
       </w:pPr>
-      <w:hyperlink w:anchor="_Toc120703151" w:history="1">
+      <w:hyperlink w:anchor="_Toc120784596" w:history="1">
         <w:r>
           <w:rPr>
             <w:rStyle w:val="Hipervnculo"/>
@@ -5750,7 +5749,7 @@
             <w:noProof/>
             <w:webHidden/>
           </w:rPr>
-          <w:instrText xml:space="preserve"> PAGEREF _Toc120703151 \h </w:instrText>
+          <w:instrText xml:space="preserve"> PAGEREF _Toc120784596 \h </w:instrText>
         </w:r>
         <w:r>
           <w:rPr>
@@ -5789,7 +5788,7 @@
           <w:noProof/>
         </w:rPr>
       </w:pPr>
-      <w:hyperlink w:anchor="_Toc120703152" w:history="1">
+      <w:hyperlink w:anchor="_Toc120784597" w:history="1">
         <w:r>
           <w:rPr>
             <w:rStyle w:val="Hipervnculo"/>
@@ -5816,7 +5815,7 @@
             <w:noProof/>
             <w:webHidden/>
           </w:rPr>
-          <w:instrText xml:space="preserve"> PAGEREF _Toc120703152 \h </w:instrText>
+          <w:instrText xml:space="preserve"> PAGEREF _Toc120784597 \h </w:instrText>
         </w:r>
         <w:r>
           <w:rPr>
@@ -5855,7 +5854,7 @@
           <w:noProof/>
         </w:rPr>
       </w:pPr>
-      <w:hyperlink w:anchor="_Toc120703153" w:history="1">
+      <w:hyperlink w:anchor="_Toc120784598" w:history="1">
         <w:r>
           <w:rPr>
             <w:rStyle w:val="Hipervnculo"/>
@@ -5881,7 +5880,7 @@
             <w:noProof/>
             <w:webHidden/>
           </w:rPr>
-          <w:instrText xml:space="preserve"> PAGEREF _Toc120703153 \h </w:instrText>
+          <w:instrText xml:space="preserve"> PAGEREF _Toc120784598 \h </w:instrText>
         </w:r>
         <w:r>
           <w:rPr>
@@ -5902,6 +5901,293 @@
             <w:webHidden/>
           </w:rPr>
           <w:t>14</w:t>
+        </w:r>
+        <w:r>
+          <w:rPr>
+            <w:noProof/>
+            <w:webHidden/>
+          </w:rPr>
+          <w:fldChar w:fldCharType="end"/>
+        </w:r>
+      </w:hyperlink>
+    </w:p>
+    <w:p>
+      <w:pPr>
+        <w:pStyle w:val="Tabladeilustraciones"/>
+        <w:rPr>
+          <w:rFonts w:asciiTheme="minorHAnsi" w:eastAsiaTheme="minorEastAsia" w:hAnsiTheme="minorHAnsi" w:cstheme="minorBidi"/>
+          <w:noProof/>
+        </w:rPr>
+      </w:pPr>
+      <w:hyperlink w:anchor="_Toc120784599" w:history="1">
+        <w:r>
+          <w:rPr>
+            <w:rStyle w:val="Hipervnculo"/>
+          </w:rPr>
+          <w:t xml:space="preserve">Figura 4.3.- </w:t>
+        </w:r>
+        <w:r>
+          <w:rPr>
+            <w:rStyle w:val="Hipervnculo"/>
+            <w:i/>
+          </w:rPr>
+          <w:t>ESP32</w:t>
+        </w:r>
+        <w:r>
+          <w:rPr>
+            <w:noProof/>
+            <w:webHidden/>
+          </w:rPr>
+          <w:tab/>
+        </w:r>
+        <w:r>
+          <w:rPr>
+            <w:noProof/>
+            <w:webHidden/>
+          </w:rPr>
+          <w:fldChar w:fldCharType="begin"/>
+        </w:r>
+        <w:r>
+          <w:rPr>
+            <w:noProof/>
+            <w:webHidden/>
+          </w:rPr>
+          <w:instrText xml:space="preserve"> PAGEREF _Toc120784599 \h </w:instrText>
+        </w:r>
+        <w:r>
+          <w:rPr>
+            <w:noProof/>
+            <w:webHidden/>
+          </w:rPr>
+        </w:r>
+        <w:r>
+          <w:rPr>
+            <w:noProof/>
+            <w:webHidden/>
+          </w:rPr>
+          <w:fldChar w:fldCharType="separate"/>
+        </w:r>
+        <w:r>
+          <w:rPr>
+            <w:noProof/>
+            <w:webHidden/>
+          </w:rPr>
+          <w:t>15</w:t>
+        </w:r>
+        <w:r>
+          <w:rPr>
+            <w:noProof/>
+            <w:webHidden/>
+          </w:rPr>
+          <w:fldChar w:fldCharType="end"/>
+        </w:r>
+      </w:hyperlink>
+    </w:p>
+    <w:p>
+      <w:pPr>
+        <w:pStyle w:val="Tabladeilustraciones"/>
+        <w:rPr>
+          <w:rFonts w:asciiTheme="minorHAnsi" w:eastAsiaTheme="minorEastAsia" w:hAnsiTheme="minorHAnsi" w:cstheme="minorBidi"/>
+          <w:noProof/>
+        </w:rPr>
+      </w:pPr>
+      <w:hyperlink w:anchor="_Toc120784600" w:history="1">
+        <w:r>
+          <w:rPr>
+            <w:rStyle w:val="Hipervnculo"/>
+          </w:rPr>
+          <w:t>Figura 4.4.- Raspberry Pi Zero 2W</w:t>
+        </w:r>
+        <w:r>
+          <w:rPr>
+            <w:noProof/>
+            <w:webHidden/>
+          </w:rPr>
+          <w:tab/>
+        </w:r>
+        <w:r>
+          <w:rPr>
+            <w:noProof/>
+            <w:webHidden/>
+          </w:rPr>
+          <w:fldChar w:fldCharType="begin"/>
+        </w:r>
+        <w:r>
+          <w:rPr>
+            <w:noProof/>
+            <w:webHidden/>
+          </w:rPr>
+          <w:instrText xml:space="preserve"> PAGEREF _Toc120784600 \h </w:instrText>
+        </w:r>
+        <w:r>
+          <w:rPr>
+            <w:noProof/>
+            <w:webHidden/>
+          </w:rPr>
+        </w:r>
+        <w:r>
+          <w:rPr>
+            <w:noProof/>
+            <w:webHidden/>
+          </w:rPr>
+          <w:fldChar w:fldCharType="separate"/>
+        </w:r>
+        <w:r>
+          <w:rPr>
+            <w:noProof/>
+            <w:webHidden/>
+          </w:rPr>
+          <w:t>15</w:t>
+        </w:r>
+        <w:r>
+          <w:rPr>
+            <w:noProof/>
+            <w:webHidden/>
+          </w:rPr>
+          <w:fldChar w:fldCharType="end"/>
+        </w:r>
+      </w:hyperlink>
+    </w:p>
+    <w:p>
+      <w:pPr>
+        <w:pStyle w:val="Tabladeilustraciones"/>
+        <w:rPr>
+          <w:rFonts w:asciiTheme="minorHAnsi" w:eastAsiaTheme="minorEastAsia" w:hAnsiTheme="minorHAnsi" w:cstheme="minorBidi"/>
+          <w:noProof/>
+        </w:rPr>
+      </w:pPr>
+      <w:hyperlink w:anchor="_Toc120784601" w:history="1">
+        <w:r>
+          <w:rPr>
+            <w:rStyle w:val="Hipervnculo"/>
+          </w:rPr>
+          <w:t>Figura 4.5.- Raspberry Pi Model 4B</w:t>
+        </w:r>
+        <w:r>
+          <w:rPr>
+            <w:noProof/>
+            <w:webHidden/>
+          </w:rPr>
+          <w:tab/>
+        </w:r>
+        <w:r>
+          <w:rPr>
+            <w:noProof/>
+            <w:webHidden/>
+          </w:rPr>
+          <w:fldChar w:fldCharType="begin"/>
+        </w:r>
+        <w:r>
+          <w:rPr>
+            <w:noProof/>
+            <w:webHidden/>
+          </w:rPr>
+          <w:instrText xml:space="preserve"> PAGEREF _Toc120784601 \h </w:instrText>
+        </w:r>
+        <w:r>
+          <w:rPr>
+            <w:noProof/>
+            <w:webHidden/>
+          </w:rPr>
+        </w:r>
+        <w:r>
+          <w:rPr>
+            <w:noProof/>
+            <w:webHidden/>
+          </w:rPr>
+          <w:fldChar w:fldCharType="separate"/>
+        </w:r>
+        <w:r>
+          <w:rPr>
+            <w:noProof/>
+            <w:webHidden/>
+          </w:rPr>
+          <w:t>16</w:t>
+        </w:r>
+        <w:r>
+          <w:rPr>
+            <w:noProof/>
+            <w:webHidden/>
+          </w:rPr>
+          <w:fldChar w:fldCharType="end"/>
+        </w:r>
+      </w:hyperlink>
+    </w:p>
+    <w:p>
+      <w:pPr>
+        <w:pStyle w:val="Tabladeilustraciones"/>
+        <w:rPr>
+          <w:rFonts w:asciiTheme="minorHAnsi" w:eastAsiaTheme="minorEastAsia" w:hAnsiTheme="minorHAnsi" w:cstheme="minorBidi"/>
+          <w:noProof/>
+        </w:rPr>
+      </w:pPr>
+      <w:hyperlink w:anchor="_Toc120784602" w:history="1">
+        <w:r>
+          <w:rPr>
+            <w:rStyle w:val="Hipervnculo"/>
+          </w:rPr>
+          <w:t xml:space="preserve">Figura 4.6.- Observación de la refracción de la luz en la </w:t>
+        </w:r>
+        <w:r>
+          <w:rPr>
+            <w:rStyle w:val="Hipervnculo"/>
+            <w:i/>
+          </w:rPr>
+          <w:t>Hb</w:t>
+        </w:r>
+        <w:r>
+          <w:rPr>
+            <w:rStyle w:val="Hipervnculo"/>
+          </w:rPr>
+          <w:t xml:space="preserve"> y la </w:t>
+        </w:r>
+        <w:r>
+          <w:rPr>
+            <w:rStyle w:val="Hipervnculo"/>
+            <w:i/>
+          </w:rPr>
+          <w:t>HbO2</w:t>
+        </w:r>
+        <w:r>
+          <w:rPr>
+            <w:noProof/>
+            <w:webHidden/>
+          </w:rPr>
+          <w:tab/>
+        </w:r>
+        <w:r>
+          <w:rPr>
+            <w:noProof/>
+            <w:webHidden/>
+          </w:rPr>
+          <w:fldChar w:fldCharType="begin"/>
+        </w:r>
+        <w:r>
+          <w:rPr>
+            <w:noProof/>
+            <w:webHidden/>
+          </w:rPr>
+          <w:instrText xml:space="preserve"> PAGEREF _Toc120784602 \h </w:instrText>
+        </w:r>
+        <w:r>
+          <w:rPr>
+            <w:noProof/>
+            <w:webHidden/>
+          </w:rPr>
+        </w:r>
+        <w:r>
+          <w:rPr>
+            <w:noProof/>
+            <w:webHidden/>
+          </w:rPr>
+          <w:fldChar w:fldCharType="separate"/>
+        </w:r>
+        <w:r>
+          <w:rPr>
+            <w:noProof/>
+            <w:webHidden/>
+          </w:rPr>
+          <w:t>17</w:t>
         </w:r>
         <w:r>
           <w:rPr>
@@ -6076,7 +6362,7 @@
               </wp:anchor>
             </w:drawing>
           </mc:Choice>
-          <mc:Fallback xmlns:cx2="http://schemas.microsoft.com/office/drawing/2015/10/21/chartex" xmlns:cx3="http://schemas.microsoft.com/office/drawing/2016/5/9/chartex" xmlns:cx4="http://schemas.microsoft.com/office/drawing/2016/5/10/chartex" xmlns:cx5="http://schemas.microsoft.com/office/drawing/2016/5/11/chartex" xmlns:cx6="http://schemas.microsoft.com/office/drawing/2016/5/12/chartex" xmlns:cx7="http://schemas.microsoft.com/office/drawing/2016/5/13/chartex" xmlns:cx8="http://schemas.microsoft.com/office/drawing/2016/5/14/chartex" xmlns:aink="http://schemas.microsoft.com/office/drawing/2016/ink" xmlns:am3d="http://schemas.microsoft.com/office/drawing/2017/model3d" xmlns:w16cid="http://schemas.microsoft.com/office/word/2016/wordml/cid">
+          <mc:Fallback xmlns:w16cid="http://schemas.microsoft.com/office/word/2016/wordml/cid" xmlns:am3d="http://schemas.microsoft.com/office/drawing/2017/model3d" xmlns:aink="http://schemas.microsoft.com/office/drawing/2016/ink" xmlns:cx8="http://schemas.microsoft.com/office/drawing/2016/5/14/chartex" xmlns:cx7="http://schemas.microsoft.com/office/drawing/2016/5/13/chartex" xmlns:cx6="http://schemas.microsoft.com/office/drawing/2016/5/12/chartex" xmlns:cx5="http://schemas.microsoft.com/office/drawing/2016/5/11/chartex" xmlns:cx4="http://schemas.microsoft.com/office/drawing/2016/5/10/chartex" xmlns:cx3="http://schemas.microsoft.com/office/drawing/2016/5/9/chartex" xmlns:cx2="http://schemas.microsoft.com/office/drawing/2015/10/21/chartex">
             <w:pict>
               <v:shape w14:anchorId="7FB19A03" id="AutoShape 417" o:spid="_x0000_s1026" type="#_x0000_t32" style="position:absolute;margin-left:43.55pt;margin-top:11.05pt;width:384.75pt;height:.05pt;z-index:251669504;visibility:visible;mso-wrap-style:square;mso-width-percent:0;mso-height-percent:0;mso-wrap-distance-left:9pt;mso-wrap-distance-top:0;mso-wrap-distance-right:9pt;mso-wrap-distance-bottom:0;mso-position-horizontal:absolute;mso-position-horizontal-relative:text;mso-position-vertical:absolute;mso-position-vertical-relative:text;mso-width-percent:0;mso-height-percent:0;mso-width-relative:page;mso-height-relative:page" o:gfxdata="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" strokeweight="3pt"/>
             </w:pict>
@@ -6162,7 +6448,7 @@
         </w:rPr>
         <w:fldChar w:fldCharType="separate"/>
       </w:r>
-      <w:hyperlink w:anchor="_Toc120702768" w:history="1">
+      <w:hyperlink w:anchor="_Toc120784605" w:history="1">
         <w:r>
           <w:rPr>
             <w:rStyle w:val="Hipervnculo"/>
@@ -6188,7 +6474,7 @@
             <w:noProof/>
             <w:webHidden/>
           </w:rPr>
-          <w:instrText xml:space="preserve"> PAGEREF _Toc120702768 \h </w:instrText>
+          <w:instrText xml:space="preserve"> PAGEREF _Toc120784605 \h </w:instrText>
         </w:r>
         <w:r>
           <w:rPr>
@@ -6208,7 +6494,7 @@
             <w:noProof/>
             <w:webHidden/>
           </w:rPr>
-          <w:t>15</w:t>
+          <w:t>16</w:t>
         </w:r>
         <w:r>
           <w:rPr>
@@ -6425,7 +6711,7 @@
               </wp:anchor>
             </w:drawing>
           </mc:Choice>
-          <mc:Fallback xmlns:cx2="http://schemas.microsoft.com/office/drawing/2015/10/21/chartex" xmlns:cx3="http://schemas.microsoft.com/office/drawing/2016/5/9/chartex" xmlns:cx4="http://schemas.microsoft.com/office/drawing/2016/5/10/chartex" xmlns:cx5="http://schemas.microsoft.com/office/drawing/2016/5/11/chartex" xmlns:cx6="http://schemas.microsoft.com/office/drawing/2016/5/12/chartex" xmlns:cx7="http://schemas.microsoft.com/office/drawing/2016/5/13/chartex" xmlns:cx8="http://schemas.microsoft.com/office/drawing/2016/5/14/chartex" xmlns:aink="http://schemas.microsoft.com/office/drawing/2016/ink" xmlns:am3d="http://schemas.microsoft.com/office/drawing/2017/model3d" xmlns:w16cid="http://schemas.microsoft.com/office/word/2016/wordml/cid">
+          <mc:Fallback xmlns:w16cid="http://schemas.microsoft.com/office/word/2016/wordml/cid" xmlns:am3d="http://schemas.microsoft.com/office/drawing/2017/model3d" xmlns:aink="http://schemas.microsoft.com/office/drawing/2016/ink" xmlns:cx8="http://schemas.microsoft.com/office/drawing/2016/5/14/chartex" xmlns:cx7="http://schemas.microsoft.com/office/drawing/2016/5/13/chartex" xmlns:cx6="http://schemas.microsoft.com/office/drawing/2016/5/12/chartex" xmlns:cx5="http://schemas.microsoft.com/office/drawing/2016/5/11/chartex" xmlns:cx4="http://schemas.microsoft.com/office/drawing/2016/5/10/chartex" xmlns:cx3="http://schemas.microsoft.com/office/drawing/2016/5/9/chartex" xmlns:cx2="http://schemas.microsoft.com/office/drawing/2015/10/21/chartex">
             <w:pict>
               <v:shapetype w14:anchorId="3926EB73" id="_x0000_t32" coordsize="21600,21600" o:spt="32" o:oned="t" path="m,l21600,21600e" filled="f">
                 <v:path arrowok="t" fillok="f" o:connecttype="none"/>
@@ -8553,7 +8839,7 @@
               </wp:anchor>
             </w:drawing>
           </mc:Choice>
-          <mc:Fallback xmlns:cx2="http://schemas.microsoft.com/office/drawing/2015/10/21/chartex" xmlns:cx3="http://schemas.microsoft.com/office/drawing/2016/5/9/chartex" xmlns:cx4="http://schemas.microsoft.com/office/drawing/2016/5/10/chartex" xmlns:cx5="http://schemas.microsoft.com/office/drawing/2016/5/11/chartex" xmlns:cx6="http://schemas.microsoft.com/office/drawing/2016/5/12/chartex" xmlns:cx7="http://schemas.microsoft.com/office/drawing/2016/5/13/chartex" xmlns:cx8="http://schemas.microsoft.com/office/drawing/2016/5/14/chartex" xmlns:aink="http://schemas.microsoft.com/office/drawing/2016/ink" xmlns:am3d="http://schemas.microsoft.com/office/drawing/2017/model3d" xmlns:w16cid="http://schemas.microsoft.com/office/word/2016/wordml/cid">
+          <mc:Fallback xmlns:w16cid="http://schemas.microsoft.com/office/word/2016/wordml/cid" xmlns:am3d="http://schemas.microsoft.com/office/drawing/2017/model3d" xmlns:aink="http://schemas.microsoft.com/office/drawing/2016/ink" xmlns:cx8="http://schemas.microsoft.com/office/drawing/2016/5/14/chartex" xmlns:cx7="http://schemas.microsoft.com/office/drawing/2016/5/13/chartex" xmlns:cx6="http://schemas.microsoft.com/office/drawing/2016/5/12/chartex" xmlns:cx5="http://schemas.microsoft.com/office/drawing/2016/5/11/chartex" xmlns:cx4="http://schemas.microsoft.com/office/drawing/2016/5/10/chartex" xmlns:cx3="http://schemas.microsoft.com/office/drawing/2016/5/9/chartex" xmlns:cx2="http://schemas.microsoft.com/office/drawing/2015/10/21/chartex">
             <w:pict>
               <v:shapetype w14:anchorId="4DDCDC9F" id="_x0000_t32" coordsize="21600,21600" o:spt="32" o:oned="t" path="m,l21600,21600e" filled="f">
                 <v:path arrowok="t" fillok="f" o:connecttype="none"/>
@@ -9517,7 +9803,7 @@
               </wp:anchor>
             </w:drawing>
           </mc:Choice>
-          <mc:Fallback xmlns:cx2="http://schemas.microsoft.com/office/drawing/2015/10/21/chartex" xmlns:cx3="http://schemas.microsoft.com/office/drawing/2016/5/9/chartex" xmlns:cx4="http://schemas.microsoft.com/office/drawing/2016/5/10/chartex" xmlns:cx5="http://schemas.microsoft.com/office/drawing/2016/5/11/chartex" xmlns:cx6="http://schemas.microsoft.com/office/drawing/2016/5/12/chartex" xmlns:cx7="http://schemas.microsoft.com/office/drawing/2016/5/13/chartex" xmlns:cx8="http://schemas.microsoft.com/office/drawing/2016/5/14/chartex" xmlns:aink="http://schemas.microsoft.com/office/drawing/2016/ink" xmlns:am3d="http://schemas.microsoft.com/office/drawing/2017/model3d" xmlns:w16cid="http://schemas.microsoft.com/office/word/2016/wordml/cid">
+          <mc:Fallback xmlns:w16cid="http://schemas.microsoft.com/office/word/2016/wordml/cid" xmlns:am3d="http://schemas.microsoft.com/office/drawing/2017/model3d" xmlns:aink="http://schemas.microsoft.com/office/drawing/2016/ink" xmlns:cx8="http://schemas.microsoft.com/office/drawing/2016/5/14/chartex" xmlns:cx7="http://schemas.microsoft.com/office/drawing/2016/5/13/chartex" xmlns:cx6="http://schemas.microsoft.com/office/drawing/2016/5/12/chartex" xmlns:cx5="http://schemas.microsoft.com/office/drawing/2016/5/11/chartex" xmlns:cx4="http://schemas.microsoft.com/office/drawing/2016/5/10/chartex" xmlns:cx3="http://schemas.microsoft.com/office/drawing/2016/5/9/chartex" xmlns:cx2="http://schemas.microsoft.com/office/drawing/2015/10/21/chartex">
             <w:pict>
               <v:shape w14:anchorId="0EDF52F2" id="AutoShape 256" o:spid="_x0000_s1026" type="#_x0000_t32" style="position:absolute;margin-left:31.55pt;margin-top:.65pt;width:384.75pt;height:.05pt;z-index:251652096;visibility:visible;mso-wrap-style:square;mso-width-percent:0;mso-height-percent:0;mso-wrap-distance-left:9pt;mso-wrap-distance-top:0;mso-wrap-distance-right:9pt;mso-wrap-distance-bottom:0;mso-position-horizontal:absolute;mso-position-horizontal-relative:text;mso-position-vertical:absolute;mso-position-vertical-relative:text;mso-width-percent:0;mso-height-percent:0;mso-width-relative:page;mso-height-relative:page" o:gfxdata="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" strokeweight="3pt"/>
             </w:pict>
@@ -9988,7 +10274,7 @@
         <w:pStyle w:val="Descripcin"/>
       </w:pPr>
       <w:bookmarkStart w:id="30" w:name="_Ref120529170"/>
-      <w:bookmarkStart w:id="31" w:name="_Toc120703149"/>
+      <w:bookmarkStart w:id="31" w:name="_Toc120784594"/>
       <w:r>
         <w:t xml:space="preserve">Figura </w:t>
       </w:r>
@@ -10395,7 +10681,7 @@
         <w:pStyle w:val="Descripcin"/>
       </w:pPr>
       <w:bookmarkStart w:id="33" w:name="_Ref120529243"/>
-      <w:bookmarkStart w:id="34" w:name="_Toc120703150"/>
+      <w:bookmarkStart w:id="34" w:name="_Toc120784595"/>
       <w:r>
         <w:t xml:space="preserve">Figura </w:t>
       </w:r>
@@ -10713,7 +10999,7 @@
       <w:pPr>
         <w:pStyle w:val="Descripcin"/>
       </w:pPr>
-      <w:bookmarkStart w:id="35" w:name="_Toc120703151"/>
+      <w:bookmarkStart w:id="35" w:name="_Toc120784596"/>
       <w:r>
         <w:t xml:space="preserve">Figura </w:t>
       </w:r>
@@ -11938,9 +12224,9 @@
           <w:lang w:val="en-US"/>
         </w:rPr>
       </w:pPr>
-      <w:bookmarkStart w:id="41" w:name="_Ref120702871"/>
-      <w:bookmarkStart w:id="42" w:name="_Ref120702881"/>
-      <w:bookmarkStart w:id="43" w:name="_Toc120703152"/>
+      <w:bookmarkStart w:id="41" w:name="_Ref120702881"/>
+      <w:bookmarkStart w:id="42" w:name="_Ref120702871"/>
+      <w:bookmarkStart w:id="43" w:name="_Toc120784597"/>
       <w:proofErr w:type="spellStart"/>
       <w:r>
         <w:rPr>
@@ -12023,42 +12309,42 @@
         </w:rPr>
         <w:fldChar w:fldCharType="end"/>
       </w:r>
+      <w:bookmarkEnd w:id="41"/>
+      <w:proofErr w:type="gramStart"/>
+      <w:r>
+        <w:rPr>
+          <w:lang w:val="en-US"/>
+        </w:rPr>
+        <w:t>.</w:t>
+      </w:r>
+      <w:r>
+        <w:rPr>
+          <w:lang w:val="en-US"/>
+        </w:rPr>
+        <w:t>-</w:t>
+      </w:r>
+      <w:proofErr w:type="gramEnd"/>
+      <w:r>
+        <w:rPr>
+          <w:lang w:val="en-US"/>
+        </w:rPr>
+        <w:t xml:space="preserve"> </w:t>
+      </w:r>
+      <w:proofErr w:type="spellStart"/>
+      <w:r>
+        <w:rPr>
+          <w:lang w:val="en-US"/>
+        </w:rPr>
+        <w:t>BITlaino</w:t>
+      </w:r>
+      <w:proofErr w:type="spellEnd"/>
+      <w:r>
+        <w:rPr>
+          <w:lang w:val="en-US"/>
+        </w:rPr>
+        <w:t xml:space="preserve"> (r)evolution Board</w:t>
+      </w:r>
       <w:bookmarkEnd w:id="42"/>
-      <w:proofErr w:type="gramStart"/>
-      <w:r>
-        <w:rPr>
-          <w:lang w:val="en-US"/>
-        </w:rPr>
-        <w:t>.</w:t>
-      </w:r>
-      <w:r>
-        <w:rPr>
-          <w:lang w:val="en-US"/>
-        </w:rPr>
-        <w:t>-</w:t>
-      </w:r>
-      <w:proofErr w:type="gramEnd"/>
-      <w:r>
-        <w:rPr>
-          <w:lang w:val="en-US"/>
-        </w:rPr>
-        <w:t xml:space="preserve"> </w:t>
-      </w:r>
-      <w:proofErr w:type="spellStart"/>
-      <w:r>
-        <w:rPr>
-          <w:lang w:val="en-US"/>
-        </w:rPr>
-        <w:t>BITlaino</w:t>
-      </w:r>
-      <w:proofErr w:type="spellEnd"/>
-      <w:r>
-        <w:rPr>
-          <w:lang w:val="en-US"/>
-        </w:rPr>
-        <w:t xml:space="preserve"> (r)evolution Board</w:t>
-      </w:r>
-      <w:bookmarkEnd w:id="41"/>
       <w:bookmarkEnd w:id="43"/>
     </w:p>
     <w:p>
@@ -12319,14 +12605,12 @@
         </w:rPr>
         <w:t xml:space="preserve">(Actividad </w:t>
       </w:r>
-      <w:proofErr w:type="spellStart"/>
       <w:r>
         <w:rPr>
           <w:color w:val="000000"/>
         </w:rPr>
-        <w:t>Electrodermal</w:t>
-      </w:r>
-      <w:proofErr w:type="spellEnd"/>
+        <w:t>Electrodérmica</w:t>
+      </w:r>
       <w:r>
         <w:rPr>
           <w:color w:val="000000"/>
@@ -12438,7 +12722,7 @@
         <w:pStyle w:val="Descripcin"/>
       </w:pPr>
       <w:bookmarkStart w:id="45" w:name="_Ref120703080"/>
-      <w:bookmarkStart w:id="46" w:name="_Toc120703153"/>
+      <w:bookmarkStart w:id="46" w:name="_Toc120784598"/>
       <w:r>
         <w:t xml:space="preserve">Figura </w:t>
       </w:r>
@@ -12746,6 +13030,7 @@
         </w:rPr>
       </w:pPr>
       <w:bookmarkStart w:id="48" w:name="_Ref120703625"/>
+      <w:bookmarkStart w:id="49" w:name="_Toc120784599"/>
       <w:r>
         <w:t xml:space="preserve">Figura </w:t>
       </w:r>
@@ -12778,6 +13063,7 @@
         </w:rPr>
         <w:t>ESP32</w:t>
       </w:r>
+      <w:bookmarkEnd w:id="49"/>
     </w:p>
     <w:p>
       <w:pPr>
@@ -12885,7 +13171,7 @@
       <w:pPr>
         <w:pStyle w:val="Ttulo3"/>
       </w:pPr>
-      <w:bookmarkStart w:id="49" w:name="_Toc120702800"/>
+      <w:bookmarkStart w:id="50" w:name="_Toc120702800"/>
       <w:proofErr w:type="spellStart"/>
       <w:r>
         <w:t>Raspberry</w:t>
@@ -12894,7 +13180,7 @@
       <w:r>
         <w:t xml:space="preserve"> Pi</w:t>
       </w:r>
-      <w:bookmarkEnd w:id="49"/>
+      <w:bookmarkEnd w:id="50"/>
       <w:r>
         <w:t xml:space="preserve"> </w:t>
       </w:r>
@@ -13123,7 +13409,8 @@
       <w:pPr>
         <w:pStyle w:val="Descripcin"/>
       </w:pPr>
-      <w:bookmarkStart w:id="50" w:name="_Ref120704873"/>
+      <w:bookmarkStart w:id="51" w:name="_Ref120704873"/>
+      <w:bookmarkStart w:id="52" w:name="_Toc120784600"/>
       <w:r>
         <w:t xml:space="preserve">Figura </w:t>
       </w:r>
@@ -13146,7 +13433,7 @@
           <w:t>4</w:t>
         </w:r>
       </w:fldSimple>
-      <w:bookmarkEnd w:id="50"/>
+      <w:bookmarkEnd w:id="51"/>
       <w:r>
         <w:t xml:space="preserve">.- </w:t>
       </w:r>
@@ -13158,6 +13445,7 @@
       <w:r>
         <w:t xml:space="preserve"> Pi Zero 2W</w:t>
       </w:r>
+      <w:bookmarkEnd w:id="52"/>
     </w:p>
     <w:p/>
     <w:p>
@@ -13257,6 +13545,7 @@
       <w:pPr>
         <w:pStyle w:val="Descripcin"/>
       </w:pPr>
+      <w:bookmarkStart w:id="53" w:name="_Toc120784601"/>
       <w:r>
         <w:t xml:space="preserve">Figura </w:t>
       </w:r>
@@ -13298,6 +13587,7 @@
       <w:r>
         <w:t xml:space="preserve"> 4B</w:t>
       </w:r>
+      <w:bookmarkEnd w:id="53"/>
     </w:p>
     <w:p>
       <w:pPr>
@@ -13337,8 +13627,6 @@
         </w:rPr>
         <w:t xml:space="preserve"> Pi Zero 2W</w:t>
       </w:r>
-      <w:bookmarkStart w:id="51" w:name="_GoBack"/>
-      <w:bookmarkEnd w:id="51"/>
       <w:r>
         <w:t>).</w:t>
       </w:r>
@@ -13346,14 +13634,17 @@
     <w:p>
       <w:pPr>
         <w:ind w:firstLine="0"/>
+        <w:rPr>
+          <w:sz w:val="2"/>
+        </w:rPr>
       </w:pPr>
     </w:p>
     <w:p>
       <w:pPr>
         <w:pStyle w:val="Descripcin"/>
       </w:pPr>
-      <w:bookmarkStart w:id="52" w:name="_Ref120697069"/>
-      <w:bookmarkStart w:id="53" w:name="_Toc120702768"/>
+      <w:bookmarkStart w:id="54" w:name="_Ref120697069"/>
+      <w:bookmarkStart w:id="55" w:name="_Toc120784605"/>
       <w:r>
         <w:t xml:space="preserve">Tabla </w:t>
       </w:r>
@@ -13376,16 +13667,16 @@
           <w:t>1</w:t>
         </w:r>
       </w:fldSimple>
-      <w:bookmarkEnd w:id="52"/>
+      <w:bookmarkEnd w:id="54"/>
       <w:r>
         <w:t>.</w:t>
       </w:r>
-      <w:bookmarkStart w:id="54" w:name="_Ref120703694"/>
+      <w:bookmarkStart w:id="56" w:name="_Ref120703694"/>
       <w:r>
         <w:t>- Especificaciones generales de placas buscadas</w:t>
       </w:r>
-      <w:bookmarkEnd w:id="53"/>
-      <w:bookmarkEnd w:id="54"/>
+      <w:bookmarkEnd w:id="55"/>
+      <w:bookmarkEnd w:id="56"/>
     </w:p>
     <w:p>
       <w:pPr>
@@ -13440,11 +13731,938 @@
     </w:p>
     <w:p>
       <w:pPr>
+        <w:pStyle w:val="Ttulo2"/>
+      </w:pPr>
+      <w:r>
+        <w:t>Tecnologías</w:t>
+      </w:r>
+    </w:p>
+    <w:p>
+      <w:r>
+        <w:t xml:space="preserve">En este segundo apartado, se resumirán los sensores y tecnologías que son comúnmente usados para la adquisición de las señales fisiológicas de </w:t>
+      </w:r>
+      <w:r>
+        <w:rPr>
+          <w:i/>
+        </w:rPr>
+        <w:t>Pulso/SPO2</w:t>
+      </w:r>
+      <w:r>
+        <w:t xml:space="preserve">, </w:t>
+      </w:r>
+      <w:r>
+        <w:rPr>
+          <w:i/>
+        </w:rPr>
+        <w:t>EDA</w:t>
+      </w:r>
+      <w:r>
+        <w:t xml:space="preserve"> o </w:t>
+      </w:r>
+      <w:r>
+        <w:rPr>
+          <w:i/>
+        </w:rPr>
+        <w:t>GSR</w:t>
+      </w:r>
+      <w:r>
+        <w:t xml:space="preserve"> y por último el </w:t>
+      </w:r>
+      <w:r>
+        <w:rPr>
+          <w:i/>
+        </w:rPr>
+        <w:t>ECG</w:t>
+      </w:r>
+      <w:r>
+        <w:t>.</w:t>
+      </w:r>
+    </w:p>
+    <w:p>
+      <w:pPr>
+        <w:pStyle w:val="Ttulo3"/>
+      </w:pPr>
+      <w:r>
+        <w:t>Pulso y SPO2</w:t>
+      </w:r>
+    </w:p>
+    <w:p>
+      <w:pPr>
+        <w:rPr>
+          <w:color w:val="000000"/>
+        </w:rPr>
+      </w:pPr>
+      <w:r>
+        <w:t xml:space="preserve">La tecnología usada en los dispositivos portables para la detección del pulso y del nivel de oxigenación en sangre, es mediante la </w:t>
+      </w:r>
+      <w:r>
+        <w:t xml:space="preserve">fotopletismografía. Esta tecnología también está siendo usada para detectar la concentración de hemoglobina </w:t>
+      </w:r>
+      <w:sdt>
+        <w:sdtPr>
+          <w:rPr>
+            <w:color w:val="000000"/>
+          </w:rPr>
+          <w:tag w:val="MENDELEY_CITATION_v3_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"/>
+          <w:id w:val="1482508883"/>
+          <w:placeholder>
+            <w:docPart w:val="DefaultPlaceholder_-1854013440"/>
+          </w:placeholder>
+        </w:sdtPr>
+        <w:sdtContent>
+          <w:r>
+            <w:rPr>
+              <w:color w:val="000000"/>
+            </w:rPr>
+            <w:t>[27]</w:t>
+          </w:r>
+        </w:sdtContent>
+      </w:sdt>
+      <w:r>
+        <w:rPr>
+          <w:color w:val="000000"/>
+        </w:rPr>
+        <w:t xml:space="preserve">, así como para el seguimiento de personas con asma </w:t>
+      </w:r>
+      <w:sdt>
+        <w:sdtPr>
+          <w:rPr>
+            <w:color w:val="000000"/>
+          </w:rPr>
+          <w:tag w:val="MENDELEY_CITATION_v3_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"/>
+          <w:id w:val="-351261567"/>
+          <w:placeholder>
+            <w:docPart w:val="DefaultPlaceholder_-1854013440"/>
+          </w:placeholder>
+        </w:sdtPr>
+        <w:sdtContent>
+          <w:r>
+            <w:rPr>
+              <w:color w:val="000000"/>
+            </w:rPr>
+            <w:t>[28]</w:t>
+          </w:r>
+        </w:sdtContent>
+      </w:sdt>
+      <w:r>
+        <w:rPr>
+          <w:color w:val="000000"/>
+        </w:rPr>
+        <w:t>.</w:t>
+      </w:r>
+    </w:p>
+    <w:p>
+      <w:pPr>
         <w:ind w:firstLine="0"/>
         <w:rPr>
-          <w:i/>
-        </w:rPr>
-      </w:pPr>
+          <w:color w:val="000000"/>
+        </w:rPr>
+      </w:pPr>
+      <w:r>
+        <w:rPr>
+          <w:color w:val="000000"/>
+        </w:rPr>
+        <w:t>El</w:t>
+      </w:r>
+      <w:r>
+        <w:rPr>
+          <w:color w:val="000000"/>
+        </w:rPr>
+        <w:t xml:space="preserve"> funcionamiento de esta tecnología es bastante sencillo. Se hace que dos leds, uno rojo y otro infrarrojo iluminen generalmente la tercera falange del dedo de una mano. Dependiendo de la </w:t>
+      </w:r>
+      <w:r>
+        <w:rPr>
+          <w:color w:val="000000"/>
+        </w:rPr>
+        <w:t>intensidad</w:t>
+      </w:r>
+      <w:r>
+        <w:rPr>
+          <w:color w:val="000000"/>
+        </w:rPr>
+        <w:t xml:space="preserve"> con la que estas luces se reflejen en el dedo</w:t>
+      </w:r>
+      <w:r>
+        <w:rPr>
+          <w:color w:val="000000"/>
+        </w:rPr>
+        <w:t xml:space="preserve"> se podrá detectar el valor de pulso y de nivel de oxigenación en sangre.</w:t>
+      </w:r>
+    </w:p>
+    <w:p>
+      <w:pPr>
+        <w:ind w:firstLine="0"/>
+        <w:rPr>
+          <w:color w:val="000000"/>
+        </w:rPr>
+      </w:pPr>
+      <w:r>
+        <w:rPr>
+          <w:color w:val="000000"/>
+        </w:rPr>
+        <w:t xml:space="preserve">La situación de los leds es fundamental, ya que en esta última falange del dedo la cantidad de capilares es muy alta, por lo que existe una gran circulación de sangre por ella. La sangre que circula por el cuerpo humano, está compuesta entre otras sustancias, de hemoglobina. Que dependiendo de si el corazón está en </w:t>
+      </w:r>
+      <w:r>
+        <w:rPr>
+          <w:i/>
+          <w:color w:val="000000"/>
+        </w:rPr>
+        <w:t>Diástole</w:t>
+      </w:r>
+      <w:r>
+        <w:rPr>
+          <w:color w:val="000000"/>
+        </w:rPr>
+        <w:t xml:space="preserve"> o en </w:t>
+      </w:r>
+      <w:r>
+        <w:rPr>
+          <w:i/>
+          <w:color w:val="000000"/>
+        </w:rPr>
+        <w:t>Sístole</w:t>
+      </w:r>
+      <w:r>
+        <w:rPr>
+          <w:color w:val="000000"/>
+        </w:rPr>
+        <w:t>, la cantidad de hemoglobina</w:t>
+      </w:r>
+      <w:r>
+        <w:rPr>
+          <w:color w:val="000000"/>
+        </w:rPr>
+        <w:t xml:space="preserve"> (</w:t>
+      </w:r>
+      <w:proofErr w:type="spellStart"/>
+      <w:r>
+        <w:rPr>
+          <w:i/>
+          <w:color w:val="000000"/>
+        </w:rPr>
+        <w:t>Hb</w:t>
+      </w:r>
+      <w:proofErr w:type="spellEnd"/>
+      <w:r>
+        <w:rPr>
+          <w:color w:val="000000"/>
+        </w:rPr>
+        <w:t>)</w:t>
+      </w:r>
+      <w:r>
+        <w:rPr>
+          <w:color w:val="000000"/>
+        </w:rPr>
+        <w:t xml:space="preserve"> y hemoglobina saturada </w:t>
+      </w:r>
+      <w:r>
+        <w:rPr>
+          <w:color w:val="000000"/>
+        </w:rPr>
+        <w:lastRenderedPageBreak/>
+        <w:t>de oxigeno</w:t>
+      </w:r>
+      <w:r>
+        <w:rPr>
+          <w:color w:val="000000"/>
+        </w:rPr>
+        <w:t xml:space="preserve"> (</w:t>
+      </w:r>
+      <w:r>
+        <w:rPr>
+          <w:i/>
+          <w:color w:val="000000"/>
+        </w:rPr>
+        <w:t>HbO2</w:t>
+      </w:r>
+      <w:r>
+        <w:rPr>
+          <w:color w:val="000000"/>
+        </w:rPr>
+        <w:t>)</w:t>
+      </w:r>
+      <w:r>
+        <w:rPr>
+          <w:color w:val="000000"/>
+        </w:rPr>
+        <w:t xml:space="preserve"> </w:t>
+      </w:r>
+      <w:r>
+        <w:rPr>
+          <w:color w:val="000000"/>
+        </w:rPr>
+        <w:t>es</w:t>
+      </w:r>
+      <w:r>
+        <w:rPr>
+          <w:color w:val="000000"/>
+        </w:rPr>
+        <w:t xml:space="preserve"> </w:t>
+      </w:r>
+      <w:r>
+        <w:rPr>
+          <w:color w:val="000000"/>
+        </w:rPr>
+        <w:t>diferente</w:t>
+      </w:r>
+      <w:r>
+        <w:rPr>
+          <w:color w:val="000000"/>
+        </w:rPr>
+        <w:t xml:space="preserve"> como se puede observar en la </w:t>
+      </w:r>
+      <w:r>
+        <w:rPr>
+          <w:color w:val="000000"/>
+        </w:rPr>
+        <w:fldChar w:fldCharType="begin"/>
+      </w:r>
+      <w:r>
+        <w:rPr>
+          <w:color w:val="000000"/>
+        </w:rPr>
+        <w:instrText xml:space="preserve"> REF _Ref120784479 \h </w:instrText>
+      </w:r>
+      <w:r>
+        <w:rPr>
+          <w:color w:val="000000"/>
+        </w:rPr>
+      </w:r>
+      <w:r>
+        <w:rPr>
+          <w:color w:val="000000"/>
+        </w:rPr>
+        <w:fldChar w:fldCharType="separate"/>
+      </w:r>
+      <w:r>
+        <w:t xml:space="preserve">Figura </w:t>
+      </w:r>
+      <w:r>
+        <w:rPr>
+          <w:noProof/>
+        </w:rPr>
+        <w:t>4</w:t>
+      </w:r>
+      <w:r>
+        <w:t>.</w:t>
+      </w:r>
+      <w:r>
+        <w:rPr>
+          <w:noProof/>
+        </w:rPr>
+        <w:t>6</w:t>
+      </w:r>
+      <w:r>
+        <w:rPr>
+          <w:color w:val="000000"/>
+        </w:rPr>
+        <w:fldChar w:fldCharType="end"/>
+      </w:r>
+      <w:r>
+        <w:rPr>
+          <w:color w:val="000000"/>
+        </w:rPr>
+        <w:t xml:space="preserve">. </w:t>
+      </w:r>
+      <w:r>
+        <w:rPr>
+          <w:color w:val="000000"/>
+        </w:rPr>
+        <w:t>C</w:t>
+      </w:r>
+      <w:r>
+        <w:rPr>
+          <w:color w:val="000000"/>
+        </w:rPr>
+        <w:t xml:space="preserve">ada una de estas sustancias tiene diferentes índices de refracción </w:t>
+      </w:r>
+      <w:r>
+        <w:rPr>
+          <w:color w:val="000000"/>
+        </w:rPr>
+        <w:t>frente a las longitudes de onda del color rojo e infrarrojo, por lo que matizando lo escrito anteriormente, la luz reflejada no por el propio dedo, si no, por la hemoglobina que circula por él se detecta tanto el pulso como el nivel de oxigenación en sangre.</w:t>
+      </w:r>
+    </w:p>
+    <w:p>
+      <w:pPr>
+        <w:keepNext/>
+        <w:ind w:firstLine="0"/>
+        <w:jc w:val="center"/>
+      </w:pPr>
+      <w:r>
+        <w:rPr>
+          <w:noProof/>
+        </w:rPr>
+        <w:drawing>
+          <wp:inline distT="0" distB="0" distL="0" distR="0">
+            <wp:extent cx="2019300" cy="1558791"/>
+            <wp:effectExtent l="0" t="0" r="0" b="3810"/>
+            <wp:docPr id="71236" name="Imagen 71236"/>
+            <wp:cNvGraphicFramePr>
+              <a:graphicFrameLocks xmlns:a="http://schemas.openxmlformats.org/drawingml/2006/main" noChangeAspect="1"/>
+            </wp:cNvGraphicFramePr>
+            <a:graphic xmlns:a="http://schemas.openxmlformats.org/drawingml/2006/main">
+              <a:graphicData uri="http://schemas.openxmlformats.org/drawingml/2006/picture">
+                <pic:pic xmlns:pic="http://schemas.openxmlformats.org/drawingml/2006/picture">
+                  <pic:nvPicPr>
+                    <pic:cNvPr id="71236" name="MAX30102_Fotopletismografia.png"/>
+                    <pic:cNvPicPr/>
+                  </pic:nvPicPr>
+                  <pic:blipFill>
+                    <a:blip r:embed="rId67" cstate="print">
+                      <a:extLst>
+                        <a:ext uri="{28A0092B-C50C-407E-A947-70E740481C1C}">
+                          <a14:useLocalDpi xmlns:a14="http://schemas.microsoft.com/office/drawing/2010/main" val="0"/>
+                        </a:ext>
+                      </a:extLst>
+                    </a:blip>
+                    <a:stretch>
+                      <a:fillRect/>
+                    </a:stretch>
+                  </pic:blipFill>
+                  <pic:spPr>
+                    <a:xfrm>
+                      <a:off x="0" y="0"/>
+                      <a:ext cx="2052080" cy="1584095"/>
+                    </a:xfrm>
+                    <a:prstGeom prst="rect">
+                      <a:avLst/>
+                    </a:prstGeom>
+                  </pic:spPr>
+                </pic:pic>
+              </a:graphicData>
+            </a:graphic>
+          </wp:inline>
+        </w:drawing>
+      </w:r>
+    </w:p>
+    <w:p>
+      <w:pPr>
+        <w:pStyle w:val="Descripcin"/>
+        <w:rPr>
+          <w:i/>
+        </w:rPr>
+      </w:pPr>
+      <w:bookmarkStart w:id="57" w:name="_Ref120784479"/>
+      <w:bookmarkStart w:id="58" w:name="_Toc120784602"/>
+      <w:r>
+        <w:t xml:space="preserve">Figura </w:t>
+      </w:r>
+      <w:fldSimple w:instr=" STYLEREF 1 \s ">
+        <w:r>
+          <w:rPr>
+            <w:noProof/>
+          </w:rPr>
+          <w:t>4</w:t>
+        </w:r>
+      </w:fldSimple>
+      <w:r>
+        <w:t>.</w:t>
+      </w:r>
+      <w:fldSimple w:instr=" SEQ Figura \* ARABIC \s 1 ">
+        <w:r>
+          <w:rPr>
+            <w:noProof/>
+          </w:rPr>
+          <w:t>6</w:t>
+        </w:r>
+      </w:fldSimple>
+      <w:bookmarkEnd w:id="57"/>
+      <w:r>
+        <w:t>.- O</w:t>
+      </w:r>
+      <w:r>
+        <w:t xml:space="preserve">bservación de la refracción de la luz en la </w:t>
+      </w:r>
+      <w:proofErr w:type="spellStart"/>
+      <w:r>
+        <w:rPr>
+          <w:i/>
+        </w:rPr>
+        <w:t>Hb</w:t>
+      </w:r>
+      <w:proofErr w:type="spellEnd"/>
+      <w:r>
+        <w:t xml:space="preserve"> y la </w:t>
+      </w:r>
+      <w:r>
+        <w:rPr>
+          <w:i/>
+        </w:rPr>
+        <w:t>HbO2</w:t>
+      </w:r>
+      <w:bookmarkEnd w:id="58"/>
+    </w:p>
+    <w:p>
+      <w:pPr>
+        <w:ind w:firstLine="0"/>
+        <w:jc w:val="center"/>
+        <w:rPr>
+          <w:color w:val="7F0000"/>
+          <w:sz w:val="18"/>
+        </w:rPr>
+      </w:pPr>
+      <w:r>
+        <w:rPr>
+          <w:b/>
+          <w:sz w:val="18"/>
+        </w:rPr>
+        <w:t>Fuente:</w:t>
+      </w:r>
+      <w:r>
+        <w:rPr>
+          <w:sz w:val="18"/>
+        </w:rPr>
+        <w:t xml:space="preserve"> </w:t>
+      </w:r>
+      <w:r>
+        <w:rPr>
+          <w:color w:val="7F0000"/>
+          <w:sz w:val="18"/>
+        </w:rPr>
+        <w:t>https://datasheets.maximintegrated.com/en/ds/MAX30100.pdf</w:t>
+      </w:r>
+    </w:p>
+    <w:p>
+      <w:pPr>
+        <w:ind w:firstLine="0"/>
+        <w:rPr>
+          <w:color w:val="7F0000"/>
+          <w:sz w:val="2"/>
+        </w:rPr>
+      </w:pPr>
+    </w:p>
+    <w:p>
+      <w:pPr>
+        <w:ind w:firstLine="0"/>
+        <w:rPr>
+          <w:color w:val="000000"/>
+        </w:rPr>
+      </w:pPr>
+      <w:r>
+        <w:t xml:space="preserve">En ambos trabajos comentados anteriormente </w:t>
+      </w:r>
+      <w:sdt>
+        <w:sdtPr>
+          <w:rPr>
+            <w:color w:val="000000"/>
+          </w:rPr>
+          <w:tag w:val="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"/>
+          <w:id w:val="-1967181777"/>
+          <w:placeholder>
+            <w:docPart w:val="DefaultPlaceholder_-1854013440"/>
+          </w:placeholder>
+        </w:sdtPr>
+        <w:sdtContent>
+          <w:r>
+            <w:rPr>
+              <w:color w:val="000000"/>
+            </w:rPr>
+            <w:t>[27], [28]</w:t>
+          </w:r>
+        </w:sdtContent>
+      </w:sdt>
+      <w:r>
+        <w:rPr>
+          <w:color w:val="000000"/>
+        </w:rPr>
+        <w:t xml:space="preserve">, el sensor usado para la detección de estas dos señales es el </w:t>
+      </w:r>
+      <w:r>
+        <w:rPr>
+          <w:i/>
+          <w:color w:val="000000"/>
+        </w:rPr>
+        <w:t>Max30100</w:t>
+      </w:r>
+      <w:r>
+        <w:rPr>
+          <w:color w:val="000000"/>
+        </w:rPr>
+        <w:t xml:space="preserve">. Este sensor incorpora la tecnología de encendido de los LED, recogida de la intensidad de luz que se refleja, así como el paso de esta unidad analógica a una digital (por medio de una </w:t>
+      </w:r>
+      <w:r>
+        <w:rPr>
+          <w:i/>
+          <w:color w:val="000000"/>
+        </w:rPr>
+        <w:t>ADC</w:t>
+      </w:r>
+      <w:r>
+        <w:rPr>
+          <w:color w:val="000000"/>
+        </w:rPr>
+        <w:t xml:space="preserve"> – </w:t>
+      </w:r>
+      <w:r>
+        <w:rPr>
+          <w:i/>
+          <w:color w:val="000000"/>
+        </w:rPr>
+        <w:t>Conversor analógico digital</w:t>
+      </w:r>
+      <w:r>
+        <w:rPr>
+          <w:color w:val="000000"/>
+        </w:rPr>
+        <w:t xml:space="preserve">). La comunicación con la placa del microcontrolador es por medio de la tecnología </w:t>
+      </w:r>
+      <w:r>
+        <w:rPr>
+          <w:i/>
+          <w:color w:val="000000"/>
+        </w:rPr>
+        <w:t>I2C</w:t>
+      </w:r>
+      <w:r>
+        <w:rPr>
+          <w:color w:val="000000"/>
+        </w:rPr>
+        <w:t>.</w:t>
+      </w:r>
+    </w:p>
+    <w:p>
+      <w:pPr>
+        <w:ind w:firstLine="0"/>
+        <w:rPr>
+          <w:color w:val="000000"/>
+        </w:rPr>
+      </w:pPr>
+      <w:r>
+        <w:rPr>
+          <w:color w:val="000000"/>
+        </w:rPr>
+        <w:t xml:space="preserve">Tras indagar en las posibilidades de compra de este componente para que fuese usado en el proyecto, se descubrió la existencia de una versión superior del sensor, el </w:t>
+      </w:r>
+      <w:r>
+        <w:rPr>
+          <w:i/>
+          <w:color w:val="000000"/>
+        </w:rPr>
+        <w:t>Max30102</w:t>
+      </w:r>
+      <w:r>
+        <w:rPr>
+          <w:color w:val="000000"/>
+        </w:rPr>
+        <w:t>. Este, tenía las mismas especificaciones que su versión anterior, pero el conversor analógico digital tenía una mayor resolución, lo que aportaba al dispositivo final una mayor fiabilidad en la recogida de las señales fisiológicas.</w:t>
+      </w:r>
+    </w:p>
+    <w:p>
+      <w:pPr>
+        <w:pStyle w:val="Descripcin"/>
+      </w:pPr>
+      <w:bookmarkStart w:id="59" w:name="_Ref120786530"/>
+      <w:r>
+        <w:t xml:space="preserve">Tabla </w:t>
+      </w:r>
+      <w:fldSimple w:instr=" STYLEREF 1 \s ">
+        <w:r>
+          <w:rPr>
+            <w:noProof/>
+          </w:rPr>
+          <w:t>4</w:t>
+        </w:r>
+      </w:fldSimple>
+      <w:r>
+        <w:t>.</w:t>
+      </w:r>
+      <w:fldSimple w:instr=" SEQ Tabla \* ARABIC \s 1 ">
+        <w:r>
+          <w:rPr>
+            <w:noProof/>
+          </w:rPr>
+          <w:t>2</w:t>
+        </w:r>
+      </w:fldSimple>
+      <w:bookmarkEnd w:id="59"/>
+      <w:r>
+        <w:t>.- Comparativa entre Max30100 y Max30102</w:t>
+      </w:r>
+    </w:p>
+    <w:p>
+      <w:pPr>
+        <w:ind w:firstLine="0"/>
+      </w:pPr>
+      <w:r>
+        <w:rPr>
+          <w:noProof/>
+        </w:rPr>
+        <w:drawing>
+          <wp:inline distT="0" distB="0" distL="0" distR="0">
+            <wp:extent cx="5504815" cy="1411605"/>
+            <wp:effectExtent l="0" t="0" r="635" b="0"/>
+            <wp:docPr id="71238" name="Imagen 71238"/>
+            <wp:cNvGraphicFramePr>
+              <a:graphicFrameLocks xmlns:a="http://schemas.openxmlformats.org/drawingml/2006/main" noChangeAspect="1"/>
+            </wp:cNvGraphicFramePr>
+            <a:graphic xmlns:a="http://schemas.openxmlformats.org/drawingml/2006/main">
+              <a:graphicData uri="http://schemas.openxmlformats.org/drawingml/2006/picture">
+                <pic:pic xmlns:pic="http://schemas.openxmlformats.org/drawingml/2006/picture">
+                  <pic:nvPicPr>
+                    <pic:cNvPr id="71238" name="Tabla_max30100_2.png"/>
+                    <pic:cNvPicPr/>
+                  </pic:nvPicPr>
+                  <pic:blipFill>
+                    <a:blip r:embed="rId68">
+                      <a:extLst>
+                        <a:ext uri="{28A0092B-C50C-407E-A947-70E740481C1C}">
+                          <a14:useLocalDpi xmlns:a14="http://schemas.microsoft.com/office/drawing/2010/main" val="0"/>
+                        </a:ext>
+                      </a:extLst>
+                    </a:blip>
+                    <a:stretch>
+                      <a:fillRect/>
+                    </a:stretch>
+                  </pic:blipFill>
+                  <pic:spPr>
+                    <a:xfrm>
+                      <a:off x="0" y="0"/>
+                      <a:ext cx="5504815" cy="1411605"/>
+                    </a:xfrm>
+                    <a:prstGeom prst="rect">
+                      <a:avLst/>
+                    </a:prstGeom>
+                  </pic:spPr>
+                </pic:pic>
+              </a:graphicData>
+            </a:graphic>
+          </wp:inline>
+        </w:drawing>
+      </w:r>
+    </w:p>
+    <w:p>
+      <w:pPr>
+        <w:ind w:firstLine="0"/>
+        <w:rPr>
+          <w:sz w:val="2"/>
+        </w:rPr>
+      </w:pPr>
+    </w:p>
+    <w:p>
+      <w:pPr>
+        <w:ind w:firstLine="0"/>
+      </w:pPr>
+      <w:r>
+        <w:t xml:space="preserve">Atendiendo al estudio comparativo de la </w:t>
+      </w:r>
+      <w:r>
+        <w:fldChar w:fldCharType="begin"/>
+      </w:r>
+      <w:r>
+        <w:instrText xml:space="preserve"> REF _Ref120786530 \h </w:instrText>
+      </w:r>
+      <w:r>
+        <w:fldChar w:fldCharType="separate"/>
+      </w:r>
+      <w:r>
+        <w:t xml:space="preserve">Tabla </w:t>
+      </w:r>
+      <w:r>
+        <w:rPr>
+          <w:noProof/>
+        </w:rPr>
+        <w:t>4</w:t>
+      </w:r>
+      <w:r>
+        <w:t>.</w:t>
+      </w:r>
+      <w:r>
+        <w:rPr>
+          <w:noProof/>
+        </w:rPr>
+        <w:t>2</w:t>
+      </w:r>
+      <w:r>
+        <w:fldChar w:fldCharType="end"/>
+      </w:r>
+      <w:r>
+        <w:t xml:space="preserve">, se decidió que el sensor que iba a ser usado para el desarrollo del proyecto fuese la versión  </w:t>
+      </w:r>
+      <w:r>
+        <w:rPr>
+          <w:i/>
+        </w:rPr>
+        <w:t>Max30102</w:t>
+      </w:r>
+      <w:r>
+        <w:t>, ya que ese incremento en la resolución repercutía notablemente en la calidad de la señal recogida. Y el precio de este no incrementaba en gran medida.</w:t>
+      </w:r>
+    </w:p>
+    <w:p>
+      <w:pPr>
+        <w:pStyle w:val="Ttulo3"/>
+      </w:pPr>
+      <w:r>
+        <w:t xml:space="preserve"> EDA/GSR</w:t>
+      </w:r>
+    </w:p>
+    <w:p>
+      <w:r>
+        <w:t>La segunda señal fisiológica que se quiere recoger es la A</w:t>
+      </w:r>
+      <w:r>
+        <w:t>ctividad Electrodérmica</w:t>
+      </w:r>
+      <w:r>
+        <w:t xml:space="preserve"> (</w:t>
+      </w:r>
+      <w:r>
+        <w:t>EDA</w:t>
+      </w:r>
+      <w:r>
+        <w:t xml:space="preserve">) o también llamada, </w:t>
+      </w:r>
+      <w:r>
+        <w:t>Respuesta Galvánica de la Piel</w:t>
+      </w:r>
+      <w:r>
+        <w:t xml:space="preserve"> (</w:t>
+      </w:r>
+      <w:r>
+        <w:t>GSR</w:t>
+      </w:r>
+      <w:r>
+        <w:t>). Esta señal, mide la conductividad de la piel del ser humano. Esta conductividad varía constantemente de</w:t>
+      </w:r>
+      <w:r>
+        <w:t>bido a los cambios constantes en el estado de</w:t>
+      </w:r>
+      <w:r>
+        <w:t xml:space="preserve"> </w:t>
+      </w:r>
+      <w:r>
+        <w:t>ánimo provocados por situaciones cortas o largas.</w:t>
+      </w:r>
+    </w:p>
+    <w:p>
+      <w:pPr>
+        <w:ind w:firstLine="0"/>
+      </w:pPr>
+      <w:r>
+        <w:lastRenderedPageBreak/>
+        <w:t xml:space="preserve">Dependiendo de la situación a la que se someta al sujeto, su sistema nervioso provocará una variación en la sudoración de la piel. Este sudor afectará a la conductividad de la piel en consecuencia. Por lo que gracias a esta señal se podrá detectar el cambio </w:t>
+      </w:r>
+      <w:r>
+        <w:t>en el estado de</w:t>
+      </w:r>
+      <w:r>
+        <w:t xml:space="preserve"> ánimo observando solo las variaciones en la señal </w:t>
+      </w:r>
+      <w:r>
+        <w:rPr>
+          <w:i/>
+        </w:rPr>
+        <w:t>EDA</w:t>
+      </w:r>
+      <w:r>
+        <w:t xml:space="preserve">.  </w:t>
+      </w:r>
+    </w:p>
+    <w:p>
+      <w:pPr>
+        <w:ind w:firstLine="0"/>
+      </w:pPr>
+      <w:r>
+        <w:t xml:space="preserve">En la investigación se observó que la recogida de la señale </w:t>
+      </w:r>
+      <w:r>
+        <w:rPr>
+          <w:i/>
+        </w:rPr>
+        <w:t>EDA</w:t>
+      </w:r>
+      <w:r>
+        <w:t>, no usaba circuitos integrados de fabricantes en concreto</w:t>
+      </w:r>
+      <w:r>
+        <w:t xml:space="preserve"> </w:t>
+      </w:r>
+      <w:sdt>
+        <w:sdtPr>
+          <w:rPr>
+            <w:color w:val="000000"/>
+          </w:rPr>
+          <w:tag w:val="MENDELEY_CITATION_v3_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"/>
+          <w:id w:val="1856614836"/>
+          <w:placeholder>
+            <w:docPart w:val="DefaultPlaceholder_-1854013440"/>
+          </w:placeholder>
+        </w:sdtPr>
+        <w:sdtContent>
+          <w:r>
+            <w:rPr>
+              <w:color w:val="000000"/>
+            </w:rPr>
+            <w:t>[29]</w:t>
+          </w:r>
+        </w:sdtContent>
+      </w:sdt>
+      <w:r>
+        <w:t xml:space="preserve">, si no que al tratarse de una conductancia la medición de esta es muy sencilla. </w:t>
+      </w:r>
+      <w:r>
+        <w:t>Solo sería necesario aplicar una tensión en un dedo, y medir la tensión en otro dedo. Para aplicar y medir esas tensiones, se usan los electrodos.</w:t>
+      </w:r>
+    </w:p>
+    <w:p>
+      <w:pPr>
+        <w:ind w:firstLine="0"/>
+      </w:pPr>
+      <w:r>
+        <w:t xml:space="preserve">Existen dos tipos genéricos de electrodos, los de contacto húmedo, y los de contacto seco, </w:t>
+      </w:r>
+    </w:p>
+    <w:p/>
+    <w:p>
+      <w:bookmarkStart w:id="60" w:name="_GoBack"/>
+      <w:r>
+        <w:rPr>
+          <w:noProof/>
+        </w:rPr>
+        <w:drawing>
+          <wp:inline distT="0" distB="0" distL="0" distR="0">
+            <wp:extent cx="3600953" cy="1276528"/>
+            <wp:effectExtent l="0" t="0" r="0" b="0"/>
+            <wp:docPr id="71240" name="Imagen 71240"/>
+            <wp:cNvGraphicFramePr>
+              <a:graphicFrameLocks xmlns:a="http://schemas.openxmlformats.org/drawingml/2006/main" noChangeAspect="1"/>
+            </wp:cNvGraphicFramePr>
+            <a:graphic xmlns:a="http://schemas.openxmlformats.org/drawingml/2006/main">
+              <a:graphicData uri="http://schemas.openxmlformats.org/drawingml/2006/picture">
+                <pic:pic xmlns:pic="http://schemas.openxmlformats.org/drawingml/2006/picture">
+                  <pic:nvPicPr>
+                    <pic:cNvPr id="71240" name="Electrodo_humedo_seco.png"/>
+                    <pic:cNvPicPr/>
+                  </pic:nvPicPr>
+                  <pic:blipFill>
+                    <a:blip r:embed="rId69">
+                      <a:extLst>
+                        <a:ext uri="{28A0092B-C50C-407E-A947-70E740481C1C}">
+                          <a14:useLocalDpi xmlns:a14="http://schemas.microsoft.com/office/drawing/2010/main" val="0"/>
+                        </a:ext>
+                      </a:extLst>
+                    </a:blip>
+                    <a:stretch>
+                      <a:fillRect/>
+                    </a:stretch>
+                  </pic:blipFill>
+                  <pic:spPr>
+                    <a:xfrm>
+                      <a:off x="0" y="0"/>
+                      <a:ext cx="3600953" cy="1276528"/>
+                    </a:xfrm>
+                    <a:prstGeom prst="rect">
+                      <a:avLst/>
+                    </a:prstGeom>
+                  </pic:spPr>
+                </pic:pic>
+              </a:graphicData>
+            </a:graphic>
+          </wp:inline>
+        </w:drawing>
+      </w:r>
+      <w:bookmarkEnd w:id="60"/>
     </w:p>
     <w:p/>
     <w:p/>
@@ -13462,15 +14680,12 @@
     <w:p/>
     <w:p/>
     <w:p/>
-    <w:p/>
-    <w:p/>
-    <w:p/>
     <w:p>
       <w:pPr>
         <w:sectPr>
-          <w:headerReference w:type="even" r:id="rId67"/>
-          <w:headerReference w:type="default" r:id="rId68"/>
-          <w:footerReference w:type="default" r:id="rId69"/>
+          <w:headerReference w:type="even" r:id="rId70"/>
+          <w:headerReference w:type="default" r:id="rId71"/>
+          <w:footerReference w:type="default" r:id="rId72"/>
           <w:pgSz w:w="11906" w:h="16838" w:code="9"/>
           <w:pgMar w:top="1440" w:right="1440" w:bottom="1440" w:left="1797" w:header="1134" w:footer="1134" w:gutter="0"/>
           <w:cols w:space="708"/>
@@ -13644,7 +14859,7 @@
               </wp:anchor>
             </w:drawing>
           </mc:Choice>
-          <mc:Fallback xmlns:cx2="http://schemas.microsoft.com/office/drawing/2015/10/21/chartex" xmlns:cx3="http://schemas.microsoft.com/office/drawing/2016/5/9/chartex" xmlns:cx4="http://schemas.microsoft.com/office/drawing/2016/5/10/chartex" xmlns:cx5="http://schemas.microsoft.com/office/drawing/2016/5/11/chartex" xmlns:cx6="http://schemas.microsoft.com/office/drawing/2016/5/12/chartex" xmlns:cx7="http://schemas.microsoft.com/office/drawing/2016/5/13/chartex" xmlns:cx8="http://schemas.microsoft.com/office/drawing/2016/5/14/chartex" xmlns:aink="http://schemas.microsoft.com/office/drawing/2016/ink" xmlns:am3d="http://schemas.microsoft.com/office/drawing/2017/model3d" xmlns:w16cid="http://schemas.microsoft.com/office/word/2016/wordml/cid">
+          <mc:Fallback xmlns:w16cid="http://schemas.microsoft.com/office/word/2016/wordml/cid" xmlns:am3d="http://schemas.microsoft.com/office/drawing/2017/model3d" xmlns:aink="http://schemas.microsoft.com/office/drawing/2016/ink" xmlns:cx8="http://schemas.microsoft.com/office/drawing/2016/5/14/chartex" xmlns:cx7="http://schemas.microsoft.com/office/drawing/2016/5/13/chartex" xmlns:cx6="http://schemas.microsoft.com/office/drawing/2016/5/12/chartex" xmlns:cx5="http://schemas.microsoft.com/office/drawing/2016/5/11/chartex" xmlns:cx4="http://schemas.microsoft.com/office/drawing/2016/5/10/chartex" xmlns:cx3="http://schemas.microsoft.com/office/drawing/2016/5/9/chartex" xmlns:cx2="http://schemas.microsoft.com/office/drawing/2015/10/21/chartex">
             <w:pict>
               <v:shape w14:anchorId="611BCB53" id="AutoShape 380" o:spid="_x0000_s1026" type="#_x0000_t32" style="position:absolute;margin-left:13.55pt;margin-top:.7pt;width:402.75pt;height:0;z-index:251654144;visibility:visible;mso-wrap-style:square;mso-width-percent:0;mso-height-percent:0;mso-wrap-distance-left:9pt;mso-wrap-distance-top:0;mso-wrap-distance-right:9pt;mso-wrap-distance-bottom:0;mso-position-horizontal:absolute;mso-position-horizontal-relative:text;mso-position-vertical:absolute;mso-position-vertical-relative:text;mso-width-percent:0;mso-height-percent:0;mso-width-relative:page;mso-height-relative:page" o:gfxdata="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" strokeweight="3pt"/>
             </w:pict>
@@ -13737,7 +14952,7 @@
           <w:i/>
         </w:rPr>
         <w:sectPr>
-          <w:headerReference w:type="default" r:id="rId70"/>
+          <w:headerReference w:type="default" r:id="rId73"/>
           <w:pgSz w:w="11906" w:h="16838" w:code="9"/>
           <w:pgMar w:top="1440" w:right="1440" w:bottom="1440" w:left="1797" w:header="1134" w:footer="1134" w:gutter="0"/>
           <w:cols w:space="708"/>
@@ -13749,8 +14964,8 @@
       <w:pPr>
         <w:pStyle w:val="Ttulo1"/>
       </w:pPr>
-      <w:bookmarkStart w:id="55" w:name="_Toc529517057"/>
-      <w:bookmarkStart w:id="56" w:name="_Toc120702801"/>
+      <w:bookmarkStart w:id="61" w:name="_Toc529517057"/>
+      <w:bookmarkStart w:id="62" w:name="_Toc120702801"/>
       <w:r>
         <w:lastRenderedPageBreak/>
         <w:t>R</w:t>
@@ -13758,8 +14973,8 @@
       <w:r>
         <w:t>esultados y análisis</w:t>
       </w:r>
-      <w:bookmarkEnd w:id="55"/>
-      <w:bookmarkEnd w:id="56"/>
+      <w:bookmarkEnd w:id="61"/>
+      <w:bookmarkEnd w:id="62"/>
     </w:p>
     <w:p>
       <w:pPr>
@@ -13769,54 +14984,54 @@
           <w:numId w:val="1"/>
         </w:numPr>
       </w:pPr>
-      <w:bookmarkStart w:id="57" w:name="_Toc341516398"/>
-      <w:bookmarkStart w:id="58" w:name="_Toc341516629"/>
-      <w:bookmarkStart w:id="59" w:name="_Toc341602037"/>
-      <w:bookmarkStart w:id="60" w:name="_Toc341602318"/>
-      <w:bookmarkStart w:id="61" w:name="_Toc341602496"/>
-      <w:bookmarkStart w:id="62" w:name="_Toc341602596"/>
-      <w:bookmarkStart w:id="63" w:name="_Toc341602869"/>
-      <w:bookmarkStart w:id="64" w:name="_Toc529517058"/>
-      <w:bookmarkStart w:id="65" w:name="_Toc120702802"/>
+      <w:bookmarkStart w:id="63" w:name="_Toc341516398"/>
+      <w:bookmarkStart w:id="64" w:name="_Toc341516629"/>
+      <w:bookmarkStart w:id="65" w:name="_Toc341602037"/>
+      <w:bookmarkStart w:id="66" w:name="_Toc341602318"/>
+      <w:bookmarkStart w:id="67" w:name="_Toc341602496"/>
+      <w:bookmarkStart w:id="68" w:name="_Toc341602596"/>
+      <w:bookmarkStart w:id="69" w:name="_Toc341602869"/>
+      <w:bookmarkStart w:id="70" w:name="_Toc529517058"/>
+      <w:bookmarkStart w:id="71" w:name="_Toc120702802"/>
       <w:r>
         <w:t>Introducción</w:t>
       </w:r>
       <w:r>
         <w:t>.</w:t>
       </w:r>
-      <w:bookmarkEnd w:id="57"/>
-      <w:bookmarkEnd w:id="58"/>
-      <w:bookmarkEnd w:id="59"/>
-      <w:bookmarkEnd w:id="60"/>
-      <w:bookmarkEnd w:id="61"/>
-      <w:bookmarkEnd w:id="62"/>
       <w:bookmarkEnd w:id="63"/>
       <w:bookmarkEnd w:id="64"/>
       <w:bookmarkEnd w:id="65"/>
-    </w:p>
-    <w:p>
-      <w:pPr>
-        <w:pStyle w:val="Ttulo2"/>
-      </w:pPr>
-      <w:bookmarkStart w:id="66" w:name="_Toc529517062"/>
-      <w:bookmarkStart w:id="67" w:name="_Toc120702803"/>
-      <w:r>
-        <w:t>Resultados</w:t>
-      </w:r>
       <w:bookmarkEnd w:id="66"/>
       <w:bookmarkEnd w:id="67"/>
-    </w:p>
-    <w:p>
-      <w:pPr>
-        <w:pStyle w:val="Ttulo2"/>
-      </w:pPr>
-      <w:bookmarkStart w:id="68" w:name="_Toc529517063"/>
-      <w:bookmarkStart w:id="69" w:name="_Toc120702804"/>
-      <w:r>
-        <w:t>Análisis de los resultados</w:t>
-      </w:r>
       <w:bookmarkEnd w:id="68"/>
       <w:bookmarkEnd w:id="69"/>
+      <w:bookmarkEnd w:id="70"/>
+      <w:bookmarkEnd w:id="71"/>
+    </w:p>
+    <w:p>
+      <w:pPr>
+        <w:pStyle w:val="Ttulo2"/>
+      </w:pPr>
+      <w:bookmarkStart w:id="72" w:name="_Toc529517062"/>
+      <w:bookmarkStart w:id="73" w:name="_Toc120702803"/>
+      <w:r>
+        <w:t>Resultados</w:t>
+      </w:r>
+      <w:bookmarkEnd w:id="72"/>
+      <w:bookmarkEnd w:id="73"/>
+    </w:p>
+    <w:p>
+      <w:pPr>
+        <w:pStyle w:val="Ttulo2"/>
+      </w:pPr>
+      <w:bookmarkStart w:id="74" w:name="_Toc529517063"/>
+      <w:bookmarkStart w:id="75" w:name="_Toc120702804"/>
+      <w:r>
+        <w:t>Análisis de los resultados</w:t>
+      </w:r>
+      <w:bookmarkEnd w:id="74"/>
+      <w:bookmarkEnd w:id="75"/>
     </w:p>
     <w:p>
       <w:pPr>
@@ -13904,7 +15119,7 @@
                     </pic:cNvPicPr>
                   </pic:nvPicPr>
                   <pic:blipFill>
-                    <a:blip r:embed="rId71" cstate="print"/>
+                    <a:blip r:embed="rId74" cstate="print"/>
                     <a:srcRect l="9018" t="2672" r="7816" b="11069"/>
                     <a:stretch>
                       <a:fillRect/>
@@ -14132,7 +15347,7 @@
               </wp:anchor>
             </w:drawing>
           </mc:Choice>
-          <mc:Fallback xmlns:cx2="http://schemas.microsoft.com/office/drawing/2015/10/21/chartex" xmlns:cx3="http://schemas.microsoft.com/office/drawing/2016/5/9/chartex" xmlns:cx4="http://schemas.microsoft.com/office/drawing/2016/5/10/chartex" xmlns:cx5="http://schemas.microsoft.com/office/drawing/2016/5/11/chartex" xmlns:cx6="http://schemas.microsoft.com/office/drawing/2016/5/12/chartex" xmlns:cx7="http://schemas.microsoft.com/office/drawing/2016/5/13/chartex" xmlns:cx8="http://schemas.microsoft.com/office/drawing/2016/5/14/chartex" xmlns:aink="http://schemas.microsoft.com/office/drawing/2016/ink" xmlns:am3d="http://schemas.microsoft.com/office/drawing/2017/model3d" xmlns:w16cid="http://schemas.microsoft.com/office/word/2016/wordml/cid">
+          <mc:Fallback xmlns:w16cid="http://schemas.microsoft.com/office/word/2016/wordml/cid" xmlns:am3d="http://schemas.microsoft.com/office/drawing/2017/model3d" xmlns:aink="http://schemas.microsoft.com/office/drawing/2016/ink" xmlns:cx8="http://schemas.microsoft.com/office/drawing/2016/5/14/chartex" xmlns:cx7="http://schemas.microsoft.com/office/drawing/2016/5/13/chartex" xmlns:cx6="http://schemas.microsoft.com/office/drawing/2016/5/12/chartex" xmlns:cx5="http://schemas.microsoft.com/office/drawing/2016/5/11/chartex" xmlns:cx4="http://schemas.microsoft.com/office/drawing/2016/5/10/chartex" xmlns:cx3="http://schemas.microsoft.com/office/drawing/2016/5/9/chartex" xmlns:cx2="http://schemas.microsoft.com/office/drawing/2015/10/21/chartex">
             <w:pict>
               <v:shape w14:anchorId="73D8E680" id="AutoShape 409" o:spid="_x0000_s1026" type="#_x0000_t32" style="position:absolute;margin-left:31.55pt;margin-top:.65pt;width:384.75pt;height:.05pt;z-index:251655168;visibility:visible;mso-wrap-style:square;mso-width-percent:0;mso-height-percent:0;mso-wrap-distance-left:9pt;mso-wrap-distance-top:0;mso-wrap-distance-right:9pt;mso-wrap-distance-bottom:0;mso-position-horizontal:absolute;mso-position-horizontal-relative:text;mso-position-vertical:absolute;mso-position-vertical-relative:text;mso-width-percent:0;mso-height-percent:0;mso-width-relative:page;mso-height-relative:page" o:gfxdata="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" strokeweight="3pt"/>
             </w:pict>
@@ -14207,11 +15422,11 @@
     <w:p>
       <w:pPr>
         <w:sectPr>
-          <w:headerReference w:type="even" r:id="rId72"/>
-          <w:headerReference w:type="default" r:id="rId73"/>
-          <w:footerReference w:type="default" r:id="rId74"/>
-          <w:headerReference w:type="first" r:id="rId75"/>
-          <w:footerReference w:type="first" r:id="rId76"/>
+          <w:headerReference w:type="even" r:id="rId75"/>
+          <w:headerReference w:type="default" r:id="rId76"/>
+          <w:footerReference w:type="default" r:id="rId77"/>
+          <w:headerReference w:type="first" r:id="rId78"/>
+          <w:footerReference w:type="first" r:id="rId79"/>
           <w:pgSz w:w="11906" w:h="16838" w:code="9"/>
           <w:pgMar w:top="1440" w:right="1440" w:bottom="1440" w:left="1797" w:header="1134" w:footer="1134" w:gutter="0"/>
           <w:cols w:space="708"/>
@@ -14224,15 +15439,15 @@
         <w:pStyle w:val="Ttulo1"/>
         <w:ind w:left="426" w:hanging="426"/>
       </w:pPr>
-      <w:bookmarkStart w:id="70" w:name="_Toc341516429"/>
-      <w:bookmarkStart w:id="71" w:name="_Toc341516660"/>
-      <w:bookmarkStart w:id="72" w:name="_Toc341602068"/>
-      <w:bookmarkStart w:id="73" w:name="_Toc341602348"/>
-      <w:bookmarkStart w:id="74" w:name="_Toc341602525"/>
-      <w:bookmarkStart w:id="75" w:name="_Toc341602614"/>
-      <w:bookmarkStart w:id="76" w:name="_Toc341602887"/>
-      <w:bookmarkStart w:id="77" w:name="_Toc529517064"/>
-      <w:bookmarkStart w:id="78" w:name="_Toc120702805"/>
+      <w:bookmarkStart w:id="76" w:name="_Toc341516429"/>
+      <w:bookmarkStart w:id="77" w:name="_Toc341516660"/>
+      <w:bookmarkStart w:id="78" w:name="_Toc341602068"/>
+      <w:bookmarkStart w:id="79" w:name="_Toc341602348"/>
+      <w:bookmarkStart w:id="80" w:name="_Toc341602525"/>
+      <w:bookmarkStart w:id="81" w:name="_Toc341602614"/>
+      <w:bookmarkStart w:id="82" w:name="_Toc341602887"/>
+      <w:bookmarkStart w:id="83" w:name="_Toc529517064"/>
+      <w:bookmarkStart w:id="84" w:name="_Toc120702805"/>
       <w:r>
         <w:lastRenderedPageBreak/>
         <w:t>C</w:t>
@@ -14240,102 +15455,102 @@
       <w:r>
         <w:t>onclusiones</w:t>
       </w:r>
-      <w:bookmarkEnd w:id="70"/>
-      <w:bookmarkEnd w:id="71"/>
-      <w:bookmarkEnd w:id="72"/>
-      <w:bookmarkEnd w:id="73"/>
-      <w:bookmarkEnd w:id="74"/>
-      <w:bookmarkEnd w:id="75"/>
       <w:bookmarkEnd w:id="76"/>
       <w:bookmarkEnd w:id="77"/>
       <w:bookmarkEnd w:id="78"/>
-    </w:p>
-    <w:p>
-      <w:pPr>
-        <w:pStyle w:val="Ttulo2"/>
-      </w:pPr>
-      <w:bookmarkStart w:id="79" w:name="_Toc529517065"/>
-      <w:bookmarkStart w:id="80" w:name="_Toc120702806"/>
-      <w:r>
-        <w:t>Conclusiones</w:t>
-      </w:r>
       <w:bookmarkEnd w:id="79"/>
       <w:bookmarkEnd w:id="80"/>
-    </w:p>
-    <w:p>
-      <w:r>
-        <w:t>El traba</w:t>
-      </w:r>
-      <w:r>
-        <w:t>jo</w:t>
-      </w:r>
-      <w:r>
-        <w:t xml:space="preserve"> realizado en </w:t>
-      </w:r>
-      <w:r>
-        <w:t>este</w:t>
-      </w:r>
-      <w:r>
-        <w:t xml:space="preserve"> </w:t>
-      </w:r>
-      <w:r>
-        <w:t>proyecto Fin de Máster</w:t>
-      </w:r>
-      <w:r>
-        <w:t xml:space="preserve"> </w:t>
-      </w:r>
-      <w:r>
-        <w:t>ha contribuido a</w:t>
-      </w:r>
-      <w:proofErr w:type="gramStart"/>
-      <w:r>
-        <w:t xml:space="preserve"> </w:t>
-      </w:r>
-      <w:r>
-        <w:t>….</w:t>
-      </w:r>
-      <w:proofErr w:type="gramEnd"/>
-      <w:r>
-        <w:t xml:space="preserve">. </w:t>
-      </w:r>
-      <w:r>
-        <w:t>Las principales aportaciones y/o conclusiones que se extraen son …</w:t>
-      </w:r>
-    </w:p>
-    <w:p/>
-    <w:p>
-      <w:pPr>
-        <w:rPr>
-          <w:sz w:val="21"/>
-          <w:szCs w:val="21"/>
-        </w:rPr>
-      </w:pPr>
-    </w:p>
-    <w:p>
-      <w:pPr>
-        <w:pStyle w:val="Ttulo2"/>
-      </w:pPr>
-      <w:bookmarkStart w:id="81" w:name="_Toc341516430"/>
-      <w:bookmarkStart w:id="82" w:name="_Toc341516661"/>
-      <w:bookmarkStart w:id="83" w:name="_Toc341602069"/>
-      <w:bookmarkStart w:id="84" w:name="_Toc341602349"/>
-      <w:bookmarkStart w:id="85" w:name="_Toc341602526"/>
-      <w:bookmarkStart w:id="86" w:name="_Toc341602615"/>
-      <w:bookmarkStart w:id="87" w:name="_Toc341602888"/>
-      <w:bookmarkStart w:id="88" w:name="_Toc529517066"/>
-      <w:bookmarkStart w:id="89" w:name="_Toc120702807"/>
-      <w:r>
-        <w:t>Acciones futuras</w:t>
-      </w:r>
       <w:bookmarkEnd w:id="81"/>
       <w:bookmarkEnd w:id="82"/>
       <w:bookmarkEnd w:id="83"/>
       <w:bookmarkEnd w:id="84"/>
+    </w:p>
+    <w:p>
+      <w:pPr>
+        <w:pStyle w:val="Ttulo2"/>
+      </w:pPr>
+      <w:bookmarkStart w:id="85" w:name="_Toc529517065"/>
+      <w:bookmarkStart w:id="86" w:name="_Toc120702806"/>
+      <w:r>
+        <w:t>Conclusiones</w:t>
+      </w:r>
       <w:bookmarkEnd w:id="85"/>
       <w:bookmarkEnd w:id="86"/>
+    </w:p>
+    <w:p>
+      <w:r>
+        <w:t>El traba</w:t>
+      </w:r>
+      <w:r>
+        <w:t>jo</w:t>
+      </w:r>
+      <w:r>
+        <w:t xml:space="preserve"> realizado en </w:t>
+      </w:r>
+      <w:r>
+        <w:t>este</w:t>
+      </w:r>
+      <w:r>
+        <w:t xml:space="preserve"> </w:t>
+      </w:r>
+      <w:r>
+        <w:t>proyecto Fin de Máster</w:t>
+      </w:r>
+      <w:r>
+        <w:t xml:space="preserve"> </w:t>
+      </w:r>
+      <w:r>
+        <w:t>ha contribuido a</w:t>
+      </w:r>
+      <w:proofErr w:type="gramStart"/>
+      <w:r>
+        <w:t xml:space="preserve"> </w:t>
+      </w:r>
+      <w:r>
+        <w:t>….</w:t>
+      </w:r>
+      <w:proofErr w:type="gramEnd"/>
+      <w:r>
+        <w:t xml:space="preserve">. </w:t>
+      </w:r>
+      <w:r>
+        <w:t>Las principales aportaciones y/o conclusiones que se extraen son …</w:t>
+      </w:r>
+    </w:p>
+    <w:p/>
+    <w:p>
+      <w:pPr>
+        <w:rPr>
+          <w:sz w:val="21"/>
+          <w:szCs w:val="21"/>
+        </w:rPr>
+      </w:pPr>
+    </w:p>
+    <w:p>
+      <w:pPr>
+        <w:pStyle w:val="Ttulo2"/>
+      </w:pPr>
+      <w:bookmarkStart w:id="87" w:name="_Toc341516430"/>
+      <w:bookmarkStart w:id="88" w:name="_Toc341516661"/>
+      <w:bookmarkStart w:id="89" w:name="_Toc341602069"/>
+      <w:bookmarkStart w:id="90" w:name="_Toc341602349"/>
+      <w:bookmarkStart w:id="91" w:name="_Toc341602526"/>
+      <w:bookmarkStart w:id="92" w:name="_Toc341602615"/>
+      <w:bookmarkStart w:id="93" w:name="_Toc341602888"/>
+      <w:bookmarkStart w:id="94" w:name="_Toc529517066"/>
+      <w:bookmarkStart w:id="95" w:name="_Toc120702807"/>
+      <w:r>
+        <w:t>Acciones futuras</w:t>
+      </w:r>
       <w:bookmarkEnd w:id="87"/>
       <w:bookmarkEnd w:id="88"/>
       <w:bookmarkEnd w:id="89"/>
+      <w:bookmarkEnd w:id="90"/>
+      <w:bookmarkEnd w:id="91"/>
+      <w:bookmarkEnd w:id="92"/>
+      <w:bookmarkEnd w:id="93"/>
+      <w:bookmarkEnd w:id="94"/>
+      <w:bookmarkEnd w:id="95"/>
     </w:p>
     <w:p>
       <w:pPr>
@@ -14356,10 +15571,10 @@
     <w:p>
       <w:pPr>
         <w:sectPr>
-          <w:headerReference w:type="even" r:id="rId77"/>
-          <w:headerReference w:type="default" r:id="rId78"/>
-          <w:footerReference w:type="even" r:id="rId79"/>
-          <w:footerReference w:type="default" r:id="rId80"/>
+          <w:headerReference w:type="even" r:id="rId80"/>
+          <w:headerReference w:type="default" r:id="rId81"/>
+          <w:footerReference w:type="even" r:id="rId82"/>
+          <w:footerReference w:type="default" r:id="rId83"/>
           <w:pgSz w:w="11906" w:h="16838" w:code="9"/>
           <w:pgMar w:top="1440" w:right="1440" w:bottom="1440" w:left="1797" w:header="1134" w:footer="1134" w:gutter="0"/>
           <w:cols w:space="708"/>
@@ -14507,7 +15722,7 @@
               </wp:anchor>
             </w:drawing>
           </mc:Choice>
-          <mc:Fallback xmlns:cx2="http://schemas.microsoft.com/office/drawing/2015/10/21/chartex" xmlns:cx3="http://schemas.microsoft.com/office/drawing/2016/5/9/chartex" xmlns:cx4="http://schemas.microsoft.com/office/drawing/2016/5/10/chartex" xmlns:cx5="http://schemas.microsoft.com/office/drawing/2016/5/11/chartex" xmlns:cx6="http://schemas.microsoft.com/office/drawing/2016/5/12/chartex" xmlns:cx7="http://schemas.microsoft.com/office/drawing/2016/5/13/chartex" xmlns:cx8="http://schemas.microsoft.com/office/drawing/2016/5/14/chartex" xmlns:aink="http://schemas.microsoft.com/office/drawing/2016/ink" xmlns:am3d="http://schemas.microsoft.com/office/drawing/2017/model3d" xmlns:w16cid="http://schemas.microsoft.com/office/word/2016/wordml/cid">
+          <mc:Fallback xmlns:w16cid="http://schemas.microsoft.com/office/word/2016/wordml/cid" xmlns:am3d="http://schemas.microsoft.com/office/drawing/2017/model3d" xmlns:aink="http://schemas.microsoft.com/office/drawing/2016/ink" xmlns:cx8="http://schemas.microsoft.com/office/drawing/2016/5/14/chartex" xmlns:cx7="http://schemas.microsoft.com/office/drawing/2016/5/13/chartex" xmlns:cx6="http://schemas.microsoft.com/office/drawing/2016/5/12/chartex" xmlns:cx5="http://schemas.microsoft.com/office/drawing/2016/5/11/chartex" xmlns:cx4="http://schemas.microsoft.com/office/drawing/2016/5/10/chartex" xmlns:cx3="http://schemas.microsoft.com/office/drawing/2016/5/9/chartex" xmlns:cx2="http://schemas.microsoft.com/office/drawing/2015/10/21/chartex">
             <w:pict>
               <v:shape w14:anchorId="58626178" id="AutoShape 410" o:spid="_x0000_s1026" type="#_x0000_t32" style="position:absolute;margin-left:13.55pt;margin-top:.7pt;width:402.75pt;height:0;z-index:251656192;visibility:visible;mso-wrap-style:square;mso-width-percent:0;mso-height-percent:0;mso-wrap-distance-left:9pt;mso-wrap-distance-top:0;mso-wrap-distance-right:9pt;mso-wrap-distance-bottom:0;mso-position-horizontal:absolute;mso-position-horizontal-relative:text;mso-position-vertical:absolute;mso-position-vertical-relative:text;mso-width-percent:0;mso-height-percent:0;mso-width-relative:page;mso-height-relative:page" o:gfxdata="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" strokeweight="3pt"/>
             </w:pict>
@@ -14632,11 +15847,11 @@
     <w:p>
       <w:pPr>
         <w:sectPr>
-          <w:headerReference w:type="even" r:id="rId81"/>
-          <w:headerReference w:type="default" r:id="rId82"/>
-          <w:footerReference w:type="default" r:id="rId83"/>
-          <w:headerReference w:type="first" r:id="rId84"/>
-          <w:footerReference w:type="first" r:id="rId85"/>
+          <w:headerReference w:type="even" r:id="rId84"/>
+          <w:headerReference w:type="default" r:id="rId85"/>
+          <w:footerReference w:type="default" r:id="rId86"/>
+          <w:headerReference w:type="first" r:id="rId87"/>
+          <w:footerReference w:type="first" r:id="rId88"/>
           <w:pgSz w:w="11906" w:h="16838" w:code="9"/>
           <w:pgMar w:top="1440" w:right="1440" w:bottom="1440" w:left="1797" w:header="1134" w:footer="1134" w:gutter="0"/>
           <w:cols w:space="708"/>
@@ -14650,28 +15865,28 @@
         <w:spacing w:before="100"/>
         <w:ind w:left="426" w:hanging="426"/>
       </w:pPr>
-      <w:bookmarkStart w:id="90" w:name="_Toc341516431"/>
-      <w:bookmarkStart w:id="91" w:name="_Toc341516662"/>
-      <w:bookmarkStart w:id="92" w:name="_Toc341602070"/>
-      <w:bookmarkStart w:id="93" w:name="_Toc341602350"/>
-      <w:bookmarkStart w:id="94" w:name="_Toc341602527"/>
-      <w:bookmarkStart w:id="95" w:name="_Toc341602616"/>
-      <w:bookmarkStart w:id="96" w:name="_Toc341602889"/>
-      <w:bookmarkStart w:id="97" w:name="_Toc529517067"/>
-      <w:bookmarkStart w:id="98" w:name="_Toc120702808"/>
+      <w:bookmarkStart w:id="96" w:name="_Toc341516431"/>
+      <w:bookmarkStart w:id="97" w:name="_Toc341516662"/>
+      <w:bookmarkStart w:id="98" w:name="_Toc341602070"/>
+      <w:bookmarkStart w:id="99" w:name="_Toc341602350"/>
+      <w:bookmarkStart w:id="100" w:name="_Toc341602527"/>
+      <w:bookmarkStart w:id="101" w:name="_Toc341602616"/>
+      <w:bookmarkStart w:id="102" w:name="_Toc341602889"/>
+      <w:bookmarkStart w:id="103" w:name="_Toc529517067"/>
+      <w:bookmarkStart w:id="104" w:name="_Toc120702808"/>
       <w:r>
         <w:lastRenderedPageBreak/>
         <w:t>Referencias bibliográficas</w:t>
       </w:r>
-      <w:bookmarkEnd w:id="90"/>
-      <w:bookmarkEnd w:id="91"/>
-      <w:bookmarkEnd w:id="92"/>
-      <w:bookmarkEnd w:id="93"/>
-      <w:bookmarkEnd w:id="94"/>
-      <w:bookmarkEnd w:id="95"/>
       <w:bookmarkEnd w:id="96"/>
       <w:bookmarkEnd w:id="97"/>
       <w:bookmarkEnd w:id="98"/>
+      <w:bookmarkEnd w:id="99"/>
+      <w:bookmarkEnd w:id="100"/>
+      <w:bookmarkEnd w:id="101"/>
+      <w:bookmarkEnd w:id="102"/>
+      <w:bookmarkEnd w:id="103"/>
+      <w:bookmarkEnd w:id="104"/>
     </w:p>
     <w:sdt>
       <w:sdtPr>
@@ -14692,7 +15907,7 @@
             <w:autoSpaceDE w:val="0"/>
             <w:autoSpaceDN w:val="0"/>
             <w:ind w:hanging="640"/>
-            <w:divId w:val="2029913894"/>
+            <w:divId w:val="2136558570"/>
             <w:rPr>
               <w:sz w:val="24"/>
               <w:szCs w:val="24"/>
@@ -14735,7 +15950,7 @@
             <w:autoSpaceDE w:val="0"/>
             <w:autoSpaceDN w:val="0"/>
             <w:ind w:hanging="640"/>
-            <w:divId w:val="1508011372"/>
+            <w:divId w:val="1756708858"/>
           </w:pPr>
           <w:r>
             <w:rPr>
@@ -14781,7 +15996,7 @@
             <w:autoSpaceDE w:val="0"/>
             <w:autoSpaceDN w:val="0"/>
             <w:ind w:hanging="640"/>
-            <w:divId w:val="2093238615"/>
+            <w:divId w:val="77026334"/>
             <w:rPr>
               <w:lang w:val="en-US"/>
             </w:rPr>
@@ -14895,7 +16110,7 @@
             <w:autoSpaceDE w:val="0"/>
             <w:autoSpaceDN w:val="0"/>
             <w:ind w:hanging="640"/>
-            <w:divId w:val="652180025"/>
+            <w:divId w:val="392122759"/>
             <w:rPr>
               <w:lang w:val="en-US"/>
             </w:rPr>
@@ -14989,7 +16204,7 @@
             <w:autoSpaceDE w:val="0"/>
             <w:autoSpaceDN w:val="0"/>
             <w:ind w:hanging="640"/>
-            <w:divId w:val="203182699"/>
+            <w:divId w:val="994258017"/>
             <w:rPr>
               <w:lang w:val="en-US"/>
             </w:rPr>
@@ -15107,7 +16322,7 @@
             <w:autoSpaceDE w:val="0"/>
             <w:autoSpaceDN w:val="0"/>
             <w:ind w:hanging="640"/>
-            <w:divId w:val="1891842342"/>
+            <w:divId w:val="480079203"/>
             <w:rPr>
               <w:lang w:val="en-US"/>
             </w:rPr>
@@ -15201,7 +16416,7 @@
             <w:autoSpaceDE w:val="0"/>
             <w:autoSpaceDN w:val="0"/>
             <w:ind w:hanging="640"/>
-            <w:divId w:val="219755818"/>
+            <w:divId w:val="81920756"/>
             <w:rPr>
               <w:lang w:val="en-US"/>
             </w:rPr>
@@ -15283,7 +16498,7 @@
             <w:autoSpaceDE w:val="0"/>
             <w:autoSpaceDN w:val="0"/>
             <w:ind w:hanging="640"/>
-            <w:divId w:val="767116143"/>
+            <w:divId w:val="1603218674"/>
             <w:rPr>
               <w:lang w:val="en-US"/>
             </w:rPr>
@@ -15404,7 +16619,7 @@
             <w:autoSpaceDE w:val="0"/>
             <w:autoSpaceDN w:val="0"/>
             <w:ind w:hanging="640"/>
-            <w:divId w:val="200823585"/>
+            <w:divId w:val="1730884966"/>
             <w:rPr>
               <w:lang w:val="en-US"/>
             </w:rPr>
@@ -15488,7 +16703,7 @@
             <w:autoSpaceDE w:val="0"/>
             <w:autoSpaceDN w:val="0"/>
             <w:ind w:hanging="640"/>
-            <w:divId w:val="1053653395"/>
+            <w:divId w:val="349914460"/>
             <w:rPr>
               <w:lang w:val="en-US"/>
             </w:rPr>
@@ -15683,7 +16898,7 @@
             <w:autoSpaceDE w:val="0"/>
             <w:autoSpaceDN w:val="0"/>
             <w:ind w:hanging="640"/>
-            <w:divId w:val="910697024"/>
+            <w:divId w:val="29189509"/>
             <w:rPr>
               <w:lang w:val="en-US"/>
             </w:rPr>
@@ -15812,7 +17027,7 @@
             <w:autoSpaceDE w:val="0"/>
             <w:autoSpaceDN w:val="0"/>
             <w:ind w:hanging="640"/>
-            <w:divId w:val="310257513"/>
+            <w:divId w:val="999427759"/>
             <w:rPr>
               <w:lang w:val="en-US"/>
             </w:rPr>
@@ -15927,7 +17142,7 @@
             <w:autoSpaceDE w:val="0"/>
             <w:autoSpaceDN w:val="0"/>
             <w:ind w:hanging="640"/>
-            <w:divId w:val="81344993"/>
+            <w:divId w:val="1463695562"/>
             <w:rPr>
               <w:lang w:val="en-US"/>
             </w:rPr>
@@ -16042,7 +17257,7 @@
             <w:autoSpaceDE w:val="0"/>
             <w:autoSpaceDN w:val="0"/>
             <w:ind w:hanging="640"/>
-            <w:divId w:val="341473816"/>
+            <w:divId w:val="1170369823"/>
             <w:rPr>
               <w:lang w:val="en-US"/>
             </w:rPr>
@@ -16164,7 +17379,7 @@
             <w:autoSpaceDE w:val="0"/>
             <w:autoSpaceDN w:val="0"/>
             <w:ind w:hanging="640"/>
-            <w:divId w:val="464586777"/>
+            <w:divId w:val="1994869533"/>
             <w:rPr>
               <w:lang w:val="en-US"/>
             </w:rPr>
@@ -16308,7 +17523,7 @@
             <w:autoSpaceDE w:val="0"/>
             <w:autoSpaceDN w:val="0"/>
             <w:ind w:hanging="640"/>
-            <w:divId w:val="552082774"/>
+            <w:divId w:val="994920983"/>
           </w:pPr>
           <w:r>
             <w:rPr>
@@ -16439,7 +17654,7 @@
             <w:autoSpaceDE w:val="0"/>
             <w:autoSpaceDN w:val="0"/>
             <w:ind w:hanging="640"/>
-            <w:divId w:val="253709283"/>
+            <w:divId w:val="33585044"/>
             <w:rPr>
               <w:lang w:val="en-US"/>
             </w:rPr>
@@ -16561,7 +17776,7 @@
             <w:autoSpaceDE w:val="0"/>
             <w:autoSpaceDN w:val="0"/>
             <w:ind w:hanging="640"/>
-            <w:divId w:val="1577739038"/>
+            <w:divId w:val="110174743"/>
             <w:rPr>
               <w:lang w:val="en-US"/>
             </w:rPr>
@@ -16683,7 +17898,7 @@
             <w:autoSpaceDE w:val="0"/>
             <w:autoSpaceDN w:val="0"/>
             <w:ind w:hanging="640"/>
-            <w:divId w:val="773478686"/>
+            <w:divId w:val="1564877068"/>
             <w:rPr>
               <w:lang w:val="en-US"/>
             </w:rPr>
@@ -16830,7 +18045,7 @@
             <w:autoSpaceDE w:val="0"/>
             <w:autoSpaceDN w:val="0"/>
             <w:ind w:hanging="640"/>
-            <w:divId w:val="1750154431"/>
+            <w:divId w:val="1272590153"/>
             <w:rPr>
               <w:lang w:val="en-US"/>
             </w:rPr>
@@ -16924,7 +18139,7 @@
             <w:autoSpaceDE w:val="0"/>
             <w:autoSpaceDN w:val="0"/>
             <w:ind w:hanging="640"/>
-            <w:divId w:val="1956987462"/>
+            <w:divId w:val="628122569"/>
             <w:rPr>
               <w:lang w:val="en-US"/>
             </w:rPr>
@@ -17011,7 +18226,7 @@
             <w:autoSpaceDE w:val="0"/>
             <w:autoSpaceDN w:val="0"/>
             <w:ind w:hanging="640"/>
-            <w:divId w:val="52386913"/>
+            <w:divId w:val="1152140147"/>
             <w:rPr>
               <w:lang w:val="en-US"/>
             </w:rPr>
@@ -17126,7 +18341,7 @@
             <w:autoSpaceDE w:val="0"/>
             <w:autoSpaceDN w:val="0"/>
             <w:ind w:hanging="640"/>
-            <w:divId w:val="272325233"/>
+            <w:divId w:val="850992308"/>
             <w:rPr>
               <w:lang w:val="en-US"/>
             </w:rPr>
@@ -17243,7 +18458,7 @@
             <w:autoSpaceDE w:val="0"/>
             <w:autoSpaceDN w:val="0"/>
             <w:ind w:hanging="640"/>
-            <w:divId w:val="1178731793"/>
+            <w:divId w:val="1046369750"/>
             <w:rPr>
               <w:lang w:val="en-US"/>
             </w:rPr>
@@ -17396,7 +18611,7 @@
             <w:autoSpaceDE w:val="0"/>
             <w:autoSpaceDN w:val="0"/>
             <w:ind w:hanging="640"/>
-            <w:divId w:val="1739358117"/>
+            <w:divId w:val="143275446"/>
             <w:rPr>
               <w:lang w:val="en-US"/>
             </w:rPr>
@@ -17497,7 +18712,7 @@
             <w:autoSpaceDE w:val="0"/>
             <w:autoSpaceDN w:val="0"/>
             <w:ind w:hanging="640"/>
-            <w:divId w:val="159466584"/>
+            <w:divId w:val="411005682"/>
             <w:rPr>
               <w:lang w:val="en-US"/>
             </w:rPr>
@@ -17612,6 +18827,344 @@
               <w:lang w:val="en-US"/>
             </w:rPr>
             <w:t>: 10.1016/J.EGYR.2021.08.190.</w:t>
+          </w:r>
+        </w:p>
+        <w:p>
+          <w:pPr>
+            <w:autoSpaceDE w:val="0"/>
+            <w:autoSpaceDN w:val="0"/>
+            <w:ind w:hanging="640"/>
+            <w:divId w:val="1696037772"/>
+            <w:rPr>
+              <w:lang w:val="en-US"/>
+            </w:rPr>
+          </w:pPr>
+          <w:r>
+            <w:rPr>
+              <w:lang w:val="en-US"/>
+            </w:rPr>
+            <w:t>[27]</w:t>
+          </w:r>
+          <w:r>
+            <w:rPr>
+              <w:lang w:val="en-US"/>
+            </w:rPr>
+            <w:tab/>
+            <w:t xml:space="preserve">C. </w:t>
+          </w:r>
+          <w:proofErr w:type="spellStart"/>
+          <w:r>
+            <w:rPr>
+              <w:lang w:val="en-US"/>
+            </w:rPr>
+            <w:t>Pintavirooj</w:t>
+          </w:r>
+          <w:proofErr w:type="spellEnd"/>
+          <w:r>
+            <w:rPr>
+              <w:lang w:val="en-US"/>
+            </w:rPr>
+            <w:t xml:space="preserve">, B. Ni, C. </w:t>
+          </w:r>
+          <w:proofErr w:type="spellStart"/>
+          <w:r>
+            <w:rPr>
+              <w:lang w:val="en-US"/>
+            </w:rPr>
+            <w:t>Chatkobkool</w:t>
+          </w:r>
+          <w:proofErr w:type="spellEnd"/>
+          <w:r>
+            <w:rPr>
+              <w:lang w:val="en-US"/>
+            </w:rPr>
+            <w:t xml:space="preserve">, y K. </w:t>
+          </w:r>
+          <w:proofErr w:type="spellStart"/>
+          <w:r>
+            <w:rPr>
+              <w:lang w:val="en-US"/>
+            </w:rPr>
+            <w:t>Pinijkij</w:t>
+          </w:r>
+          <w:proofErr w:type="spellEnd"/>
+          <w:r>
+            <w:rPr>
+              <w:lang w:val="en-US"/>
+            </w:rPr>
+            <w:t xml:space="preserve">, «Noninvasive portable hemoglobin concentration monitoring system using optical sensor for anemia disease», </w:t>
+          </w:r>
+          <w:r>
+            <w:rPr>
+              <w:i/>
+              <w:iCs/>
+              <w:lang w:val="en-US"/>
+            </w:rPr>
+            <w:t>Healthcare (Switzerland)</w:t>
+          </w:r>
+          <w:r>
+            <w:rPr>
+              <w:lang w:val="en-US"/>
+            </w:rPr>
+            <w:t xml:space="preserve">, vol. 9, </w:t>
+          </w:r>
+          <w:proofErr w:type="spellStart"/>
+          <w:r>
+            <w:rPr>
+              <w:lang w:val="en-US"/>
+            </w:rPr>
+            <w:t>n.</w:t>
+          </w:r>
+          <w:r>
+            <w:rPr>
+              <w:vertAlign w:val="superscript"/>
+              <w:lang w:val="en-US"/>
+            </w:rPr>
+            <w:t>o</w:t>
+          </w:r>
+          <w:proofErr w:type="spellEnd"/>
+          <w:r>
+            <w:rPr>
+              <w:lang w:val="en-US"/>
+            </w:rPr>
+            <w:t xml:space="preserve"> 6, jun. 2021, </w:t>
+          </w:r>
+          <w:proofErr w:type="spellStart"/>
+          <w:r>
+            <w:rPr>
+              <w:lang w:val="en-US"/>
+            </w:rPr>
+            <w:t>doi</w:t>
+          </w:r>
+          <w:proofErr w:type="spellEnd"/>
+          <w:r>
+            <w:rPr>
+              <w:lang w:val="en-US"/>
+            </w:rPr>
+            <w:t>: 10.3390/healthcare9060647.</w:t>
+          </w:r>
+        </w:p>
+        <w:p>
+          <w:pPr>
+            <w:autoSpaceDE w:val="0"/>
+            <w:autoSpaceDN w:val="0"/>
+            <w:ind w:hanging="640"/>
+            <w:divId w:val="1201699708"/>
+            <w:rPr>
+              <w:lang w:val="en-US"/>
+            </w:rPr>
+          </w:pPr>
+          <w:r>
+            <w:rPr>
+              <w:lang w:val="en-US"/>
+            </w:rPr>
+            <w:t>[28]</w:t>
+          </w:r>
+          <w:r>
+            <w:rPr>
+              <w:lang w:val="en-US"/>
+            </w:rPr>
+            <w:tab/>
+            <w:t xml:space="preserve">S. R. Anan, M. A. Hossain, M. Z. Milky, M. M. Khan, M. </w:t>
+          </w:r>
+          <w:proofErr w:type="spellStart"/>
+          <w:r>
+            <w:rPr>
+              <w:lang w:val="en-US"/>
+            </w:rPr>
+            <w:t>Masud</w:t>
+          </w:r>
+          <w:proofErr w:type="spellEnd"/>
+          <w:r>
+            <w:rPr>
+              <w:lang w:val="en-US"/>
+            </w:rPr>
+            <w:t xml:space="preserve">, y S. </w:t>
+          </w:r>
+          <w:proofErr w:type="spellStart"/>
+          <w:r>
+            <w:rPr>
+              <w:lang w:val="en-US"/>
+            </w:rPr>
+            <w:t>Aljahdali</w:t>
+          </w:r>
+          <w:proofErr w:type="spellEnd"/>
+          <w:r>
+            <w:rPr>
+              <w:lang w:val="en-US"/>
+            </w:rPr>
+            <w:t xml:space="preserve">, «Research and Development of an </w:t>
+          </w:r>
+          <w:proofErr w:type="spellStart"/>
+          <w:r>
+            <w:rPr>
+              <w:lang w:val="en-US"/>
+            </w:rPr>
+            <w:t>IoT</w:t>
+          </w:r>
+          <w:proofErr w:type="spellEnd"/>
+          <w:r>
+            <w:rPr>
+              <w:lang w:val="en-US"/>
+            </w:rPr>
+            <w:t xml:space="preserve">-Based Remote Asthma Patient Monitoring System», </w:t>
+          </w:r>
+          <w:r>
+            <w:rPr>
+              <w:i/>
+              <w:iCs/>
+              <w:lang w:val="en-US"/>
+            </w:rPr>
+            <w:t xml:space="preserve">J </w:t>
+          </w:r>
+          <w:proofErr w:type="spellStart"/>
+          <w:r>
+            <w:rPr>
+              <w:i/>
+              <w:iCs/>
+              <w:lang w:val="en-US"/>
+            </w:rPr>
+            <w:t>Healthc</w:t>
+          </w:r>
+          <w:proofErr w:type="spellEnd"/>
+          <w:r>
+            <w:rPr>
+              <w:i/>
+              <w:iCs/>
+              <w:lang w:val="en-US"/>
+            </w:rPr>
+            <w:t xml:space="preserve"> </w:t>
+          </w:r>
+          <w:proofErr w:type="spellStart"/>
+          <w:r>
+            <w:rPr>
+              <w:i/>
+              <w:iCs/>
+              <w:lang w:val="en-US"/>
+            </w:rPr>
+            <w:t>Eng</w:t>
+          </w:r>
+          <w:proofErr w:type="spellEnd"/>
+          <w:r>
+            <w:rPr>
+              <w:lang w:val="en-US"/>
+            </w:rPr>
+            <w:t xml:space="preserve">, vol. 2021, 2021, </w:t>
+          </w:r>
+          <w:proofErr w:type="spellStart"/>
+          <w:r>
+            <w:rPr>
+              <w:lang w:val="en-US"/>
+            </w:rPr>
+            <w:t>doi</w:t>
+          </w:r>
+          <w:proofErr w:type="spellEnd"/>
+          <w:r>
+            <w:rPr>
+              <w:lang w:val="en-US"/>
+            </w:rPr>
+            <w:t>: 10.1155/2021/2192913.</w:t>
+          </w:r>
+        </w:p>
+        <w:p>
+          <w:pPr>
+            <w:autoSpaceDE w:val="0"/>
+            <w:autoSpaceDN w:val="0"/>
+            <w:ind w:hanging="640"/>
+            <w:divId w:val="54861389"/>
+            <w:rPr>
+              <w:lang w:val="en-US"/>
+            </w:rPr>
+          </w:pPr>
+          <w:r>
+            <w:rPr>
+              <w:lang w:val="en-US"/>
+            </w:rPr>
+            <w:t>[29]</w:t>
+          </w:r>
+          <w:r>
+            <w:rPr>
+              <w:lang w:val="en-US"/>
+            </w:rPr>
+            <w:tab/>
+            <w:t xml:space="preserve">W. Romine, T. Banerjee, y G. Goodman, «Toward sensor-based sleep monitoring with </w:t>
+          </w:r>
+          <w:proofErr w:type="spellStart"/>
+          <w:r>
+            <w:rPr>
+              <w:lang w:val="en-US"/>
+            </w:rPr>
+            <w:t>electrodermal</w:t>
+          </w:r>
+          <w:proofErr w:type="spellEnd"/>
+          <w:r>
+            <w:rPr>
+              <w:lang w:val="en-US"/>
+            </w:rPr>
+            <w:t xml:space="preserve"> activity measures», </w:t>
+          </w:r>
+          <w:r>
+            <w:rPr>
+              <w:i/>
+              <w:iCs/>
+              <w:lang w:val="en-US"/>
+            </w:rPr>
+            <w:t>Sensors (Switzerland)</w:t>
+          </w:r>
+          <w:r>
+            <w:rPr>
+              <w:lang w:val="en-US"/>
+            </w:rPr>
+            <w:t xml:space="preserve">, vol. 19, </w:t>
+          </w:r>
+          <w:proofErr w:type="spellStart"/>
+          <w:r>
+            <w:rPr>
+              <w:lang w:val="en-US"/>
+            </w:rPr>
+            <w:t>n.</w:t>
+          </w:r>
+          <w:r>
+            <w:rPr>
+              <w:vertAlign w:val="superscript"/>
+              <w:lang w:val="en-US"/>
+            </w:rPr>
+            <w:t>o</w:t>
+          </w:r>
+          <w:proofErr w:type="spellEnd"/>
+          <w:r>
+            <w:rPr>
+              <w:lang w:val="en-US"/>
+            </w:rPr>
+            <w:t xml:space="preserve"> 6, mar. </w:t>
+          </w:r>
+          <w:proofErr w:type="gramStart"/>
+          <w:r>
+            <w:rPr>
+              <w:lang w:val="en-US"/>
+            </w:rPr>
+            <w:t>2019</w:t>
+          </w:r>
+          <w:proofErr w:type="gramEnd"/>
+          <w:r>
+            <w:rPr>
+              <w:lang w:val="en-US"/>
+            </w:rPr>
+            <w:t xml:space="preserve">, </w:t>
+          </w:r>
+          <w:proofErr w:type="spellStart"/>
+          <w:r>
+            <w:rPr>
+              <w:lang w:val="en-US"/>
+            </w:rPr>
+            <w:t>doi</w:t>
+          </w:r>
+          <w:proofErr w:type="spellEnd"/>
+          <w:r>
+            <w:rPr>
+              <w:lang w:val="en-US"/>
+            </w:rPr>
+            <w:t>: 10.3390/S19061417.</w:t>
           </w:r>
         </w:p>
         <w:p>
@@ -17647,10 +19200,10 @@
           <w:lang w:val="en-GB"/>
         </w:rPr>
         <w:sectPr>
-          <w:headerReference w:type="even" r:id="rId86"/>
-          <w:headerReference w:type="default" r:id="rId87"/>
-          <w:footerReference w:type="even" r:id="rId88"/>
-          <w:footerReference w:type="default" r:id="rId89"/>
+          <w:headerReference w:type="even" r:id="rId89"/>
+          <w:headerReference w:type="default" r:id="rId90"/>
+          <w:footerReference w:type="even" r:id="rId91"/>
+          <w:footerReference w:type="default" r:id="rId92"/>
           <w:pgSz w:w="11906" w:h="16838" w:code="9"/>
           <w:pgMar w:top="1440" w:right="1440" w:bottom="1440" w:left="1797" w:header="1134" w:footer="1134" w:gutter="0"/>
           <w:cols w:space="708"/>
@@ -17676,13 +19229,13 @@
           <w:lang w:val="en-US"/>
         </w:rPr>
       </w:pPr>
-      <w:bookmarkStart w:id="99" w:name="_Toc341516437"/>
-      <w:bookmarkStart w:id="100" w:name="_Toc341516668"/>
-      <w:bookmarkStart w:id="101" w:name="_Toc341602076"/>
-      <w:bookmarkStart w:id="102" w:name="_Toc341602356"/>
-      <w:bookmarkStart w:id="103" w:name="_Toc341602533"/>
-      <w:bookmarkStart w:id="104" w:name="_Toc341602622"/>
-      <w:bookmarkStart w:id="105" w:name="_Toc341602895"/>
+      <w:bookmarkStart w:id="105" w:name="_Toc341516437"/>
+      <w:bookmarkStart w:id="106" w:name="_Toc341516668"/>
+      <w:bookmarkStart w:id="107" w:name="_Toc341602076"/>
+      <w:bookmarkStart w:id="108" w:name="_Toc341602356"/>
+      <w:bookmarkStart w:id="109" w:name="_Toc341602533"/>
+      <w:bookmarkStart w:id="110" w:name="_Toc341602622"/>
+      <w:bookmarkStart w:id="111" w:name="_Toc341602895"/>
     </w:p>
     <w:p>
       <w:pPr>
@@ -17920,7 +19473,7 @@
               </wp:anchor>
             </w:drawing>
           </mc:Choice>
-          <mc:Fallback xmlns:cx2="http://schemas.microsoft.com/office/drawing/2015/10/21/chartex" xmlns:cx3="http://schemas.microsoft.com/office/drawing/2016/5/9/chartex" xmlns:cx4="http://schemas.microsoft.com/office/drawing/2016/5/10/chartex" xmlns:cx5="http://schemas.microsoft.com/office/drawing/2016/5/11/chartex" xmlns:cx6="http://schemas.microsoft.com/office/drawing/2016/5/12/chartex" xmlns:cx7="http://schemas.microsoft.com/office/drawing/2016/5/13/chartex" xmlns:cx8="http://schemas.microsoft.com/office/drawing/2016/5/14/chartex" xmlns:aink="http://schemas.microsoft.com/office/drawing/2016/ink" xmlns:am3d="http://schemas.microsoft.com/office/drawing/2017/model3d" xmlns:w16cid="http://schemas.microsoft.com/office/word/2016/wordml/cid">
+          <mc:Fallback xmlns:w16cid="http://schemas.microsoft.com/office/word/2016/wordml/cid" xmlns:am3d="http://schemas.microsoft.com/office/drawing/2017/model3d" xmlns:aink="http://schemas.microsoft.com/office/drawing/2016/ink" xmlns:cx8="http://schemas.microsoft.com/office/drawing/2016/5/14/chartex" xmlns:cx7="http://schemas.microsoft.com/office/drawing/2016/5/13/chartex" xmlns:cx6="http://schemas.microsoft.com/office/drawing/2016/5/12/chartex" xmlns:cx5="http://schemas.microsoft.com/office/drawing/2016/5/11/chartex" xmlns:cx4="http://schemas.microsoft.com/office/drawing/2016/5/10/chartex" xmlns:cx3="http://schemas.microsoft.com/office/drawing/2016/5/9/chartex" xmlns:cx2="http://schemas.microsoft.com/office/drawing/2015/10/21/chartex">
             <w:pict>
               <v:shape w14:anchorId="298FDBB9" id="AutoShape 414" o:spid="_x0000_s1026" type="#_x0000_t32" style="position:absolute;margin-left:44.35pt;margin-top:7.25pt;width:384.75pt;height:.05pt;z-index:251659264;visibility:visible;mso-wrap-style:square;mso-width-percent:0;mso-height-percent:0;mso-wrap-distance-left:9pt;mso-wrap-distance-top:0;mso-wrap-distance-right:9pt;mso-wrap-distance-bottom:0;mso-position-horizontal:absolute;mso-position-horizontal-relative:text;mso-position-vertical:absolute;mso-position-vertical-relative:text;mso-width-percent:0;mso-height-percent:0;mso-width-relative:page;mso-height-relative:page" o:gfxdata="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" strokeweight="3pt"/>
             </w:pict>
@@ -18076,9 +19629,9 @@
       <w:pPr>
         <w:pStyle w:val="Ttulo1"/>
         <w:sectPr>
-          <w:headerReference w:type="even" r:id="rId90"/>
-          <w:headerReference w:type="default" r:id="rId91"/>
-          <w:footerReference w:type="default" r:id="rId92"/>
+          <w:headerReference w:type="even" r:id="rId93"/>
+          <w:headerReference w:type="default" r:id="rId94"/>
+          <w:footerReference w:type="default" r:id="rId95"/>
           <w:pgSz w:w="11906" w:h="16838" w:code="9"/>
           <w:pgMar w:top="1440" w:right="1440" w:bottom="1440" w:left="1797" w:header="1134" w:footer="1134" w:gutter="0"/>
           <w:cols w:space="708"/>
@@ -18091,8 +19644,8 @@
         <w:pStyle w:val="Ttulo1"/>
         <w:ind w:left="426" w:hanging="426"/>
       </w:pPr>
-      <w:bookmarkStart w:id="106" w:name="_Toc529517068"/>
-      <w:bookmarkStart w:id="107" w:name="_Toc120702809"/>
+      <w:bookmarkStart w:id="112" w:name="_Toc529517068"/>
+      <w:bookmarkStart w:id="113" w:name="_Toc120702809"/>
       <w:r>
         <w:lastRenderedPageBreak/>
         <w:t>ANEXO I</w:t>
@@ -18103,18 +19656,18 @@
       <w:r>
         <w:t xml:space="preserve"> </w:t>
       </w:r>
-      <w:bookmarkEnd w:id="99"/>
-      <w:bookmarkEnd w:id="100"/>
-      <w:bookmarkEnd w:id="101"/>
-      <w:bookmarkEnd w:id="102"/>
-      <w:bookmarkEnd w:id="103"/>
-      <w:bookmarkEnd w:id="104"/>
       <w:bookmarkEnd w:id="105"/>
       <w:bookmarkEnd w:id="106"/>
+      <w:bookmarkEnd w:id="107"/>
+      <w:bookmarkEnd w:id="108"/>
+      <w:bookmarkEnd w:id="109"/>
+      <w:bookmarkEnd w:id="110"/>
+      <w:bookmarkEnd w:id="111"/>
+      <w:bookmarkEnd w:id="112"/>
       <w:r>
         <w:t>TÍTULO DEL ANEXO 1</w:t>
       </w:r>
-      <w:bookmarkEnd w:id="107"/>
+      <w:bookmarkEnd w:id="113"/>
     </w:p>
     <w:p>
       <w:pPr>
@@ -18292,10 +19845,10 @@
           <w:lang w:val="en-US"/>
         </w:rPr>
         <w:sectPr>
-          <w:headerReference w:type="even" r:id="rId93"/>
-          <w:headerReference w:type="default" r:id="rId94"/>
-          <w:footerReference w:type="even" r:id="rId95"/>
-          <w:footerReference w:type="default" r:id="rId96"/>
+          <w:headerReference w:type="even" r:id="rId96"/>
+          <w:headerReference w:type="default" r:id="rId97"/>
+          <w:footerReference w:type="even" r:id="rId98"/>
+          <w:footerReference w:type="default" r:id="rId99"/>
           <w:pgSz w:w="11906" w:h="16838" w:code="9"/>
           <w:pgMar w:top="1440" w:right="1440" w:bottom="1440" w:left="1797" w:header="1134" w:footer="1134" w:gutter="0"/>
           <w:cols w:space="708"/>
@@ -18315,25 +19868,25 @@
           <w:lang w:val="en-US"/>
         </w:rPr>
       </w:pPr>
-      <w:bookmarkStart w:id="108" w:name="_Toc341516438"/>
-      <w:bookmarkStart w:id="109" w:name="_Toc341516669"/>
-      <w:bookmarkStart w:id="110" w:name="_Toc341602077"/>
-      <w:bookmarkStart w:id="111" w:name="_Toc341602357"/>
-      <w:bookmarkStart w:id="112" w:name="_Toc341602534"/>
-      <w:bookmarkStart w:id="113" w:name="_Toc341602623"/>
-      <w:bookmarkStart w:id="114" w:name="_Toc341602896"/>
-      <w:bookmarkEnd w:id="108"/>
-      <w:bookmarkEnd w:id="109"/>
-      <w:bookmarkEnd w:id="110"/>
-      <w:bookmarkEnd w:id="111"/>
-      <w:bookmarkEnd w:id="112"/>
-      <w:bookmarkEnd w:id="113"/>
+      <w:bookmarkStart w:id="114" w:name="_Toc341516438"/>
+      <w:bookmarkStart w:id="115" w:name="_Toc341516669"/>
+      <w:bookmarkStart w:id="116" w:name="_Toc341602077"/>
+      <w:bookmarkStart w:id="117" w:name="_Toc341602357"/>
+      <w:bookmarkStart w:id="118" w:name="_Toc341602534"/>
+      <w:bookmarkStart w:id="119" w:name="_Toc341602623"/>
+      <w:bookmarkStart w:id="120" w:name="_Toc341602896"/>
       <w:bookmarkEnd w:id="114"/>
+      <w:bookmarkEnd w:id="115"/>
+      <w:bookmarkEnd w:id="116"/>
+      <w:bookmarkEnd w:id="117"/>
+      <w:bookmarkEnd w:id="118"/>
+      <w:bookmarkEnd w:id="119"/>
+      <w:bookmarkEnd w:id="120"/>
     </w:p>
     <w:sectPr>
-      <w:headerReference w:type="even" r:id="rId97"/>
-      <w:footerReference w:type="even" r:id="rId98"/>
-      <w:footerReference w:type="default" r:id="rId99"/>
+      <w:headerReference w:type="even" r:id="rId100"/>
+      <w:footerReference w:type="even" r:id="rId101"/>
+      <w:footerReference w:type="default" r:id="rId102"/>
       <w:pgSz w:w="11906" w:h="16838" w:code="9"/>
       <w:pgMar w:top="1440" w:right="1440" w:bottom="1440" w:left="1797" w:header="1134" w:footer="1134" w:gutter="0"/>
       <w:cols w:space="708"/>
@@ -18476,7 +20029,7 @@
         <w:caps/>
         <w:noProof/>
       </w:rPr>
-      <w:t>4</w:t>
+      <w:t>3</w:t>
     </w:r>
     <w:r>
       <w:rPr>
@@ -18688,7 +20241,7 @@
         <w:caps/>
         <w:noProof/>
       </w:rPr>
-      <w:t>18</w:t>
+      <w:t>19</w:t>
     </w:r>
     <w:r>
       <w:rPr>
@@ -18864,7 +20417,7 @@
             </wp:anchor>
           </w:drawing>
         </mc:Choice>
-        <mc:Fallback xmlns:cx2="http://schemas.microsoft.com/office/drawing/2015/10/21/chartex" xmlns:cx3="http://schemas.microsoft.com/office/drawing/2016/5/9/chartex" xmlns:cx4="http://schemas.microsoft.com/office/drawing/2016/5/10/chartex" xmlns:cx5="http://schemas.microsoft.com/office/drawing/2016/5/11/chartex" xmlns:cx6="http://schemas.microsoft.com/office/drawing/2016/5/12/chartex" xmlns:cx7="http://schemas.microsoft.com/office/drawing/2016/5/13/chartex" xmlns:cx8="http://schemas.microsoft.com/office/drawing/2016/5/14/chartex" xmlns:aink="http://schemas.microsoft.com/office/drawing/2016/ink" xmlns:am3d="http://schemas.microsoft.com/office/drawing/2017/model3d" xmlns:w16cid="http://schemas.microsoft.com/office/word/2016/wordml/cid">
+        <mc:Fallback xmlns:w16cid="http://schemas.microsoft.com/office/word/2016/wordml/cid" xmlns:am3d="http://schemas.microsoft.com/office/drawing/2017/model3d" xmlns:aink="http://schemas.microsoft.com/office/drawing/2016/ink" xmlns:cx8="http://schemas.microsoft.com/office/drawing/2016/5/14/chartex" xmlns:cx7="http://schemas.microsoft.com/office/drawing/2016/5/13/chartex" xmlns:cx6="http://schemas.microsoft.com/office/drawing/2016/5/12/chartex" xmlns:cx5="http://schemas.microsoft.com/office/drawing/2016/5/11/chartex" xmlns:cx4="http://schemas.microsoft.com/office/drawing/2016/5/10/chartex" xmlns:cx3="http://schemas.microsoft.com/office/drawing/2016/5/9/chartex" xmlns:cx2="http://schemas.microsoft.com/office/drawing/2015/10/21/chartex">
           <w:pict>
             <v:line w14:anchorId="512CCC51" id="Line 43" o:spid="_x0000_s1026" style="position:absolute;flip:x;z-index:251656704;visibility:visible;mso-wrap-style:square;mso-width-percent:0;mso-height-percent:0;mso-wrap-distance-left:9pt;mso-wrap-distance-top:0;mso-wrap-distance-right:9pt;mso-wrap-distance-bottom:0;mso-position-horizontal:absolute;mso-position-horizontal-relative:page;mso-position-vertical:absolute;mso-position-vertical-relative:page;mso-width-percent:0;mso-height-percent:0;mso-width-relative:page;mso-height-relative:page" from="567pt,776.8pt" to="603.85pt,776.8pt" o:gfxdata="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" strokeweight=".5pt">
               <w10:wrap type="topAndBottom" anchorx="page" anchory="page"/>
@@ -19076,7 +20629,7 @@
             </wp:anchor>
           </w:drawing>
         </mc:Choice>
-        <mc:Fallback xmlns:cx2="http://schemas.microsoft.com/office/drawing/2015/10/21/chartex" xmlns:cx3="http://schemas.microsoft.com/office/drawing/2016/5/9/chartex" xmlns:cx4="http://schemas.microsoft.com/office/drawing/2016/5/10/chartex" xmlns:cx5="http://schemas.microsoft.com/office/drawing/2016/5/11/chartex" xmlns:cx6="http://schemas.microsoft.com/office/drawing/2016/5/12/chartex" xmlns:cx7="http://schemas.microsoft.com/office/drawing/2016/5/13/chartex" xmlns:cx8="http://schemas.microsoft.com/office/drawing/2016/5/14/chartex" xmlns:aink="http://schemas.microsoft.com/office/drawing/2016/ink" xmlns:am3d="http://schemas.microsoft.com/office/drawing/2017/model3d" xmlns:w16cid="http://schemas.microsoft.com/office/word/2016/wordml/cid">
+        <mc:Fallback xmlns:w16cid="http://schemas.microsoft.com/office/word/2016/wordml/cid" xmlns:am3d="http://schemas.microsoft.com/office/drawing/2017/model3d" xmlns:aink="http://schemas.microsoft.com/office/drawing/2016/ink" xmlns:cx8="http://schemas.microsoft.com/office/drawing/2016/5/14/chartex" xmlns:cx7="http://schemas.microsoft.com/office/drawing/2016/5/13/chartex" xmlns:cx6="http://schemas.microsoft.com/office/drawing/2016/5/12/chartex" xmlns:cx5="http://schemas.microsoft.com/office/drawing/2016/5/11/chartex" xmlns:cx4="http://schemas.microsoft.com/office/drawing/2016/5/10/chartex" xmlns:cx3="http://schemas.microsoft.com/office/drawing/2016/5/9/chartex" xmlns:cx2="http://schemas.microsoft.com/office/drawing/2015/10/21/chartex">
           <w:pict>
             <v:line w14:anchorId="24F975BC" id="Line 49" o:spid="_x0000_s1026" style="position:absolute;flip:x;z-index:251658752;visibility:visible;mso-wrap-style:square;mso-width-percent:0;mso-height-percent:0;mso-wrap-distance-left:9pt;mso-wrap-distance-top:0;mso-wrap-distance-right:9pt;mso-wrap-distance-bottom:0;mso-position-horizontal:absolute;mso-position-horizontal-relative:page;mso-position-vertical:absolute;mso-position-vertical-relative:page;mso-width-percent:0;mso-height-percent:0;mso-width-relative:page;mso-height-relative:page" from="567pt,776.8pt" to="603.85pt,776.8pt" o:gfxdata="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" strokeweight=".5pt">
               <w10:wrap type="topAndBottom" anchorx="page" anchory="page"/>
@@ -19141,7 +20694,7 @@
       <w:rPr>
         <w:noProof/>
       </w:rPr>
-      <w:t>24</w:t>
+      <w:t>26</w:t>
     </w:r>
     <w:r>
       <w:rPr>
@@ -19173,7 +20726,7 @@
       <w:rPr>
         <w:noProof/>
       </w:rPr>
-      <w:t>25</w:t>
+      <w:t>27</w:t>
     </w:r>
     <w:r>
       <w:rPr>
@@ -19288,7 +20841,7 @@
       <w:rPr>
         <w:noProof/>
       </w:rPr>
-      <w:t>26</w:t>
+      <w:t>28</w:t>
     </w:r>
     <w:r>
       <w:rPr>
@@ -19575,7 +21128,7 @@
             </wp:anchor>
           </w:drawing>
         </mc:Choice>
-        <mc:Fallback xmlns:cx2="http://schemas.microsoft.com/office/drawing/2015/10/21/chartex" xmlns:cx3="http://schemas.microsoft.com/office/drawing/2016/5/9/chartex" xmlns:cx4="http://schemas.microsoft.com/office/drawing/2016/5/10/chartex" xmlns:cx5="http://schemas.microsoft.com/office/drawing/2016/5/11/chartex" xmlns:cx6="http://schemas.microsoft.com/office/drawing/2016/5/12/chartex" xmlns:cx7="http://schemas.microsoft.com/office/drawing/2016/5/13/chartex" xmlns:cx8="http://schemas.microsoft.com/office/drawing/2016/5/14/chartex" xmlns:aink="http://schemas.microsoft.com/office/drawing/2016/ink" xmlns:am3d="http://schemas.microsoft.com/office/drawing/2017/model3d" xmlns:w16cid="http://schemas.microsoft.com/office/word/2016/wordml/cid">
+        <mc:Fallback xmlns:w16cid="http://schemas.microsoft.com/office/word/2016/wordml/cid" xmlns:am3d="http://schemas.microsoft.com/office/drawing/2017/model3d" xmlns:aink="http://schemas.microsoft.com/office/drawing/2016/ink" xmlns:cx8="http://schemas.microsoft.com/office/drawing/2016/5/14/chartex" xmlns:cx7="http://schemas.microsoft.com/office/drawing/2016/5/13/chartex" xmlns:cx6="http://schemas.microsoft.com/office/drawing/2016/5/12/chartex" xmlns:cx5="http://schemas.microsoft.com/office/drawing/2016/5/11/chartex" xmlns:cx4="http://schemas.microsoft.com/office/drawing/2016/5/10/chartex" xmlns:cx3="http://schemas.microsoft.com/office/drawing/2016/5/9/chartex" xmlns:cx2="http://schemas.microsoft.com/office/drawing/2015/10/21/chartex">
           <w:pict>
             <v:line w14:anchorId="60D8EFA1" id="Conector recto 10" o:spid="_x0000_s1026" style="position:absolute;z-index:251663872;visibility:visible;mso-wrap-style:square;mso-width-percent:0;mso-wrap-distance-left:9pt;mso-wrap-distance-top:0;mso-wrap-distance-right:9pt;mso-wrap-distance-bottom:0;mso-position-horizontal:left;mso-position-horizontal-relative:margin;mso-position-vertical:absolute;mso-position-vertical-relative:text;mso-width-percent:0;mso-width-relative:margin" from="0,15.3pt" to="433.7pt,15.3pt" o:gfxdata="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" strokecolor="black [3040]">
               <w10:wrap anchorx="margin"/>
@@ -19870,7 +21423,7 @@
             </wp:anchor>
           </w:drawing>
         </mc:Choice>
-        <mc:Fallback xmlns:cx2="http://schemas.microsoft.com/office/drawing/2015/10/21/chartex" xmlns:cx3="http://schemas.microsoft.com/office/drawing/2016/5/9/chartex" xmlns:cx4="http://schemas.microsoft.com/office/drawing/2016/5/10/chartex" xmlns:cx5="http://schemas.microsoft.com/office/drawing/2016/5/11/chartex" xmlns:cx6="http://schemas.microsoft.com/office/drawing/2016/5/12/chartex" xmlns:cx7="http://schemas.microsoft.com/office/drawing/2016/5/13/chartex" xmlns:cx8="http://schemas.microsoft.com/office/drawing/2016/5/14/chartex" xmlns:aink="http://schemas.microsoft.com/office/drawing/2016/ink" xmlns:am3d="http://schemas.microsoft.com/office/drawing/2017/model3d" xmlns:w16cid="http://schemas.microsoft.com/office/word/2016/wordml/cid">
+        <mc:Fallback xmlns:w16cid="http://schemas.microsoft.com/office/word/2016/wordml/cid" xmlns:am3d="http://schemas.microsoft.com/office/drawing/2017/model3d" xmlns:aink="http://schemas.microsoft.com/office/drawing/2016/ink" xmlns:cx8="http://schemas.microsoft.com/office/drawing/2016/5/14/chartex" xmlns:cx7="http://schemas.microsoft.com/office/drawing/2016/5/13/chartex" xmlns:cx6="http://schemas.microsoft.com/office/drawing/2016/5/12/chartex" xmlns:cx5="http://schemas.microsoft.com/office/drawing/2016/5/11/chartex" xmlns:cx4="http://schemas.microsoft.com/office/drawing/2016/5/10/chartex" xmlns:cx3="http://schemas.microsoft.com/office/drawing/2016/5/9/chartex" xmlns:cx2="http://schemas.microsoft.com/office/drawing/2015/10/21/chartex">
           <w:pict>
             <v:line w14:anchorId="43318CA5" id="Conector recto 30" o:spid="_x0000_s1026" style="position:absolute;z-index:251674112;visibility:visible;mso-wrap-style:square;mso-width-percent:0;mso-wrap-distance-left:9pt;mso-wrap-distance-top:0;mso-wrap-distance-right:9pt;mso-wrap-distance-bottom:0;mso-position-horizontal:left;mso-position-horizontal-relative:margin;mso-position-vertical:absolute;mso-position-vertical-relative:text;mso-width-percent:0;mso-width-relative:margin" from="0,15.45pt" to="433.7pt,15.45pt" o:gfxdata="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" strokecolor="black [3040]">
               <w10:wrap anchorx="margin"/>
@@ -20025,7 +21578,7 @@
             </wp:anchor>
           </w:drawing>
         </mc:Choice>
-        <mc:Fallback xmlns:cx2="http://schemas.microsoft.com/office/drawing/2015/10/21/chartex" xmlns:cx3="http://schemas.microsoft.com/office/drawing/2016/5/9/chartex" xmlns:cx4="http://schemas.microsoft.com/office/drawing/2016/5/10/chartex" xmlns:cx5="http://schemas.microsoft.com/office/drawing/2016/5/11/chartex" xmlns:cx6="http://schemas.microsoft.com/office/drawing/2016/5/12/chartex" xmlns:cx7="http://schemas.microsoft.com/office/drawing/2016/5/13/chartex" xmlns:cx8="http://schemas.microsoft.com/office/drawing/2016/5/14/chartex" xmlns:aink="http://schemas.microsoft.com/office/drawing/2016/ink" xmlns:am3d="http://schemas.microsoft.com/office/drawing/2017/model3d" xmlns:w16cid="http://schemas.microsoft.com/office/word/2016/wordml/cid">
+        <mc:Fallback xmlns:w16cid="http://schemas.microsoft.com/office/word/2016/wordml/cid" xmlns:am3d="http://schemas.microsoft.com/office/drawing/2017/model3d" xmlns:aink="http://schemas.microsoft.com/office/drawing/2016/ink" xmlns:cx8="http://schemas.microsoft.com/office/drawing/2016/5/14/chartex" xmlns:cx7="http://schemas.microsoft.com/office/drawing/2016/5/13/chartex" xmlns:cx6="http://schemas.microsoft.com/office/drawing/2016/5/12/chartex" xmlns:cx5="http://schemas.microsoft.com/office/drawing/2016/5/11/chartex" xmlns:cx4="http://schemas.microsoft.com/office/drawing/2016/5/10/chartex" xmlns:cx3="http://schemas.microsoft.com/office/drawing/2016/5/9/chartex" xmlns:cx2="http://schemas.microsoft.com/office/drawing/2015/10/21/chartex">
           <w:pict>
             <v:line w14:anchorId="075EF6D7" id="Line 47" o:spid="_x0000_s1026" style="position:absolute;flip:x;z-index:251657728;visibility:visible;mso-wrap-style:square;mso-width-percent:0;mso-height-percent:0;mso-wrap-distance-left:9pt;mso-wrap-distance-top:0;mso-wrap-distance-right:9pt;mso-wrap-distance-bottom:0;mso-position-horizontal:absolute;mso-position-horizontal-relative:page;mso-position-vertical:absolute;mso-position-vertical-relative:page;mso-width-percent:0;mso-height-percent:0;mso-width-relative:page;mso-height-relative:page" from="70.9pt,70.9pt" to="603.8pt,70.9pt" o:gfxdata="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" strokeweight=".5pt">
               <w10:wrap type="topAndBottom" anchorx="page" anchory="page"/>
@@ -20172,7 +21725,7 @@
             </wp:anchor>
           </w:drawing>
         </mc:Choice>
-        <mc:Fallback xmlns:cx2="http://schemas.microsoft.com/office/drawing/2015/10/21/chartex" xmlns:cx3="http://schemas.microsoft.com/office/drawing/2016/5/9/chartex" xmlns:cx4="http://schemas.microsoft.com/office/drawing/2016/5/10/chartex" xmlns:cx5="http://schemas.microsoft.com/office/drawing/2016/5/11/chartex" xmlns:cx6="http://schemas.microsoft.com/office/drawing/2016/5/12/chartex" xmlns:cx7="http://schemas.microsoft.com/office/drawing/2016/5/13/chartex" xmlns:cx8="http://schemas.microsoft.com/office/drawing/2016/5/14/chartex" xmlns:aink="http://schemas.microsoft.com/office/drawing/2016/ink" xmlns:am3d="http://schemas.microsoft.com/office/drawing/2017/model3d" xmlns:w16cid="http://schemas.microsoft.com/office/word/2016/wordml/cid">
+        <mc:Fallback xmlns:w16cid="http://schemas.microsoft.com/office/word/2016/wordml/cid" xmlns:am3d="http://schemas.microsoft.com/office/drawing/2017/model3d" xmlns:aink="http://schemas.microsoft.com/office/drawing/2016/ink" xmlns:cx8="http://schemas.microsoft.com/office/drawing/2016/5/14/chartex" xmlns:cx7="http://schemas.microsoft.com/office/drawing/2016/5/13/chartex" xmlns:cx6="http://schemas.microsoft.com/office/drawing/2016/5/12/chartex" xmlns:cx5="http://schemas.microsoft.com/office/drawing/2016/5/11/chartex" xmlns:cx4="http://schemas.microsoft.com/office/drawing/2016/5/10/chartex" xmlns:cx3="http://schemas.microsoft.com/office/drawing/2016/5/9/chartex" xmlns:cx2="http://schemas.microsoft.com/office/drawing/2015/10/21/chartex">
           <w:pict>
             <v:line w14:anchorId="7CFC7CE9" id="Conector recto 29" o:spid="_x0000_s1026" style="position:absolute;z-index:251672064;visibility:visible;mso-wrap-style:square;mso-width-percent:0;mso-wrap-distance-left:9pt;mso-wrap-distance-top:0;mso-wrap-distance-right:9pt;mso-wrap-distance-bottom:0;mso-position-horizontal:right;mso-position-horizontal-relative:margin;mso-position-vertical:absolute;mso-position-vertical-relative:text;mso-width-percent:0;mso-width-relative:margin" from="382.5pt,15.45pt" to="816.2pt,15.45pt" o:gfxdata="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" strokecolor="black [3040]">
               <w10:wrap anchorx="margin"/>
@@ -20309,7 +21862,7 @@
             </wp:anchor>
           </w:drawing>
         </mc:Choice>
-        <mc:Fallback xmlns:cx2="http://schemas.microsoft.com/office/drawing/2015/10/21/chartex" xmlns:cx3="http://schemas.microsoft.com/office/drawing/2016/5/9/chartex" xmlns:cx4="http://schemas.microsoft.com/office/drawing/2016/5/10/chartex" xmlns:cx5="http://schemas.microsoft.com/office/drawing/2016/5/11/chartex" xmlns:cx6="http://schemas.microsoft.com/office/drawing/2016/5/12/chartex" xmlns:cx7="http://schemas.microsoft.com/office/drawing/2016/5/13/chartex" xmlns:cx8="http://schemas.microsoft.com/office/drawing/2016/5/14/chartex" xmlns:aink="http://schemas.microsoft.com/office/drawing/2016/ink" xmlns:am3d="http://schemas.microsoft.com/office/drawing/2017/model3d" xmlns:w16cid="http://schemas.microsoft.com/office/word/2016/wordml/cid">
+        <mc:Fallback xmlns:w16cid="http://schemas.microsoft.com/office/word/2016/wordml/cid" xmlns:am3d="http://schemas.microsoft.com/office/drawing/2017/model3d" xmlns:aink="http://schemas.microsoft.com/office/drawing/2016/ink" xmlns:cx8="http://schemas.microsoft.com/office/drawing/2016/5/14/chartex" xmlns:cx7="http://schemas.microsoft.com/office/drawing/2016/5/13/chartex" xmlns:cx6="http://schemas.microsoft.com/office/drawing/2016/5/12/chartex" xmlns:cx5="http://schemas.microsoft.com/office/drawing/2016/5/11/chartex" xmlns:cx4="http://schemas.microsoft.com/office/drawing/2016/5/10/chartex" xmlns:cx3="http://schemas.microsoft.com/office/drawing/2016/5/9/chartex" xmlns:cx2="http://schemas.microsoft.com/office/drawing/2015/10/21/chartex">
           <w:pict>
             <v:line w14:anchorId="6CFB6C2D" id="Line 53" o:spid="_x0000_s1026" style="position:absolute;flip:x;z-index:251659776;visibility:visible;mso-wrap-style:square;mso-width-percent:0;mso-height-percent:0;mso-wrap-distance-left:9pt;mso-wrap-distance-top:0;mso-wrap-distance-right:9pt;mso-wrap-distance-bottom:0;mso-position-horizontal:absolute;mso-position-horizontal-relative:page;mso-position-vertical:absolute;mso-position-vertical-relative:page;mso-width-percent:0;mso-height-percent:0;mso-width-relative:page;mso-height-relative:page" from="70.9pt,70.9pt" to="603.8pt,70.9pt" o:gfxdata="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" strokeweight=".5pt">
               <w10:wrap type="topAndBottom" anchorx="page" anchory="page"/>
@@ -20399,7 +21952,7 @@
             </wp:anchor>
           </w:drawing>
         </mc:Choice>
-        <mc:Fallback xmlns:cx2="http://schemas.microsoft.com/office/drawing/2015/10/21/chartex" xmlns:cx3="http://schemas.microsoft.com/office/drawing/2016/5/9/chartex" xmlns:cx4="http://schemas.microsoft.com/office/drawing/2016/5/10/chartex" xmlns:cx5="http://schemas.microsoft.com/office/drawing/2016/5/11/chartex" xmlns:cx6="http://schemas.microsoft.com/office/drawing/2016/5/12/chartex" xmlns:cx7="http://schemas.microsoft.com/office/drawing/2016/5/13/chartex" xmlns:cx8="http://schemas.microsoft.com/office/drawing/2016/5/14/chartex" xmlns:aink="http://schemas.microsoft.com/office/drawing/2016/ink" xmlns:am3d="http://schemas.microsoft.com/office/drawing/2017/model3d" xmlns:w16cid="http://schemas.microsoft.com/office/word/2016/wordml/cid">
+        <mc:Fallback xmlns:w16cid="http://schemas.microsoft.com/office/word/2016/wordml/cid" xmlns:am3d="http://schemas.microsoft.com/office/drawing/2017/model3d" xmlns:aink="http://schemas.microsoft.com/office/drawing/2016/ink" xmlns:cx8="http://schemas.microsoft.com/office/drawing/2016/5/14/chartex" xmlns:cx7="http://schemas.microsoft.com/office/drawing/2016/5/13/chartex" xmlns:cx6="http://schemas.microsoft.com/office/drawing/2016/5/12/chartex" xmlns:cx5="http://schemas.microsoft.com/office/drawing/2016/5/11/chartex" xmlns:cx4="http://schemas.microsoft.com/office/drawing/2016/5/10/chartex" xmlns:cx3="http://schemas.microsoft.com/office/drawing/2016/5/9/chartex" xmlns:cx2="http://schemas.microsoft.com/office/drawing/2015/10/21/chartex">
           <w:pict>
             <v:line w14:anchorId="3380775E" id="Conector recto 18" o:spid="_x0000_s1026" style="position:absolute;z-index:251665920;visibility:visible;mso-wrap-style:square;mso-width-percent:0;mso-wrap-distance-left:9pt;mso-wrap-distance-top:0;mso-wrap-distance-right:9pt;mso-wrap-distance-bottom:0;mso-position-horizontal:left;mso-position-horizontal-relative:margin;mso-position-vertical:absolute;mso-position-vertical-relative:text;mso-width-percent:0;mso-width-relative:margin" from="0,31.65pt" to="433.7pt,31.65pt" o:gfxdata="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" strokecolor="black [3040]">
               <w10:wrap anchorx="margin"/>
@@ -20514,7 +22067,7 @@
             </wp:anchor>
           </w:drawing>
         </mc:Choice>
-        <mc:Fallback xmlns:cx2="http://schemas.microsoft.com/office/drawing/2015/10/21/chartex" xmlns:cx3="http://schemas.microsoft.com/office/drawing/2016/5/9/chartex" xmlns:cx4="http://schemas.microsoft.com/office/drawing/2016/5/10/chartex" xmlns:cx5="http://schemas.microsoft.com/office/drawing/2016/5/11/chartex" xmlns:cx6="http://schemas.microsoft.com/office/drawing/2016/5/12/chartex" xmlns:cx7="http://schemas.microsoft.com/office/drawing/2016/5/13/chartex" xmlns:cx8="http://schemas.microsoft.com/office/drawing/2016/5/14/chartex" xmlns:aink="http://schemas.microsoft.com/office/drawing/2016/ink" xmlns:am3d="http://schemas.microsoft.com/office/drawing/2017/model3d" xmlns:w16cid="http://schemas.microsoft.com/office/word/2016/wordml/cid">
+        <mc:Fallback xmlns:w16cid="http://schemas.microsoft.com/office/word/2016/wordml/cid" xmlns:am3d="http://schemas.microsoft.com/office/drawing/2017/model3d" xmlns:aink="http://schemas.microsoft.com/office/drawing/2016/ink" xmlns:cx8="http://schemas.microsoft.com/office/drawing/2016/5/14/chartex" xmlns:cx7="http://schemas.microsoft.com/office/drawing/2016/5/13/chartex" xmlns:cx6="http://schemas.microsoft.com/office/drawing/2016/5/12/chartex" xmlns:cx5="http://schemas.microsoft.com/office/drawing/2016/5/11/chartex" xmlns:cx4="http://schemas.microsoft.com/office/drawing/2016/5/10/chartex" xmlns:cx3="http://schemas.microsoft.com/office/drawing/2016/5/9/chartex" xmlns:cx2="http://schemas.microsoft.com/office/drawing/2015/10/21/chartex">
           <w:pict>
             <v:line w14:anchorId="0890848C" id="Conector recto 28" o:spid="_x0000_s1026" style="position:absolute;z-index:251670016;visibility:visible;mso-wrap-style:square;mso-width-percent:0;mso-wrap-distance-left:9pt;mso-wrap-distance-top:0;mso-wrap-distance-right:9pt;mso-wrap-distance-bottom:0;mso-position-horizontal:left;mso-position-horizontal-relative:margin;mso-position-vertical:absolute;mso-position-vertical-relative:text;mso-width-percent:0;mso-width-relative:margin" from="0,15.8pt" to="433.7pt,15.8pt" o:gfxdata="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" strokecolor="black [3040]">
               <w10:wrap anchorx="margin"/>
@@ -20669,7 +22222,7 @@
             </wp:anchor>
           </w:drawing>
         </mc:Choice>
-        <mc:Fallback xmlns:cx2="http://schemas.microsoft.com/office/drawing/2015/10/21/chartex" xmlns:cx3="http://schemas.microsoft.com/office/drawing/2016/5/9/chartex" xmlns:cx4="http://schemas.microsoft.com/office/drawing/2016/5/10/chartex" xmlns:cx5="http://schemas.microsoft.com/office/drawing/2016/5/11/chartex" xmlns:cx6="http://schemas.microsoft.com/office/drawing/2016/5/12/chartex" xmlns:cx7="http://schemas.microsoft.com/office/drawing/2016/5/13/chartex" xmlns:cx8="http://schemas.microsoft.com/office/drawing/2016/5/14/chartex" xmlns:aink="http://schemas.microsoft.com/office/drawing/2016/ink" xmlns:am3d="http://schemas.microsoft.com/office/drawing/2017/model3d" xmlns:w16cid="http://schemas.microsoft.com/office/word/2016/wordml/cid">
+        <mc:Fallback xmlns:w16cid="http://schemas.microsoft.com/office/word/2016/wordml/cid" xmlns:am3d="http://schemas.microsoft.com/office/drawing/2017/model3d" xmlns:aink="http://schemas.microsoft.com/office/drawing/2016/ink" xmlns:cx8="http://schemas.microsoft.com/office/drawing/2016/5/14/chartex" xmlns:cx7="http://schemas.microsoft.com/office/drawing/2016/5/13/chartex" xmlns:cx6="http://schemas.microsoft.com/office/drawing/2016/5/12/chartex" xmlns:cx5="http://schemas.microsoft.com/office/drawing/2016/5/11/chartex" xmlns:cx4="http://schemas.microsoft.com/office/drawing/2016/5/10/chartex" xmlns:cx3="http://schemas.microsoft.com/office/drawing/2016/5/9/chartex" xmlns:cx2="http://schemas.microsoft.com/office/drawing/2015/10/21/chartex">
           <w:pict>
             <v:shapetype w14:anchorId="4CE16477" id="_x0000_t32" coordsize="21600,21600" o:spt="32" o:oned="t" path="m,l21600,21600e" filled="f">
               <v:path arrowok="t" fillok="f" o:connecttype="none"/>
@@ -20866,7 +22419,7 @@
             </wp:anchor>
           </w:drawing>
         </mc:Choice>
-        <mc:Fallback xmlns:cx2="http://schemas.microsoft.com/office/drawing/2015/10/21/chartex" xmlns:cx3="http://schemas.microsoft.com/office/drawing/2016/5/9/chartex" xmlns:cx4="http://schemas.microsoft.com/office/drawing/2016/5/10/chartex" xmlns:cx5="http://schemas.microsoft.com/office/drawing/2016/5/11/chartex" xmlns:cx6="http://schemas.microsoft.com/office/drawing/2016/5/12/chartex" xmlns:cx7="http://schemas.microsoft.com/office/drawing/2016/5/13/chartex" xmlns:cx8="http://schemas.microsoft.com/office/drawing/2016/5/14/chartex" xmlns:aink="http://schemas.microsoft.com/office/drawing/2016/ink" xmlns:am3d="http://schemas.microsoft.com/office/drawing/2017/model3d" xmlns:w16cid="http://schemas.microsoft.com/office/word/2016/wordml/cid">
+        <mc:Fallback xmlns:w16cid="http://schemas.microsoft.com/office/word/2016/wordml/cid" xmlns:am3d="http://schemas.microsoft.com/office/drawing/2017/model3d" xmlns:aink="http://schemas.microsoft.com/office/drawing/2016/ink" xmlns:cx8="http://schemas.microsoft.com/office/drawing/2016/5/14/chartex" xmlns:cx7="http://schemas.microsoft.com/office/drawing/2016/5/13/chartex" xmlns:cx6="http://schemas.microsoft.com/office/drawing/2016/5/12/chartex" xmlns:cx5="http://schemas.microsoft.com/office/drawing/2016/5/11/chartex" xmlns:cx4="http://schemas.microsoft.com/office/drawing/2016/5/10/chartex" xmlns:cx3="http://schemas.microsoft.com/office/drawing/2016/5/9/chartex" xmlns:cx2="http://schemas.microsoft.com/office/drawing/2015/10/21/chartex">
           <w:pict>
             <v:line w14:anchorId="2E4B7531" id="Conector recto 71233" o:spid="_x0000_s1026" style="position:absolute;z-index:251680256;visibility:visible;mso-wrap-style:square;mso-width-percent:0;mso-wrap-distance-left:9pt;mso-wrap-distance-top:0;mso-wrap-distance-right:9pt;mso-wrap-distance-bottom:0;mso-position-horizontal:left;mso-position-horizontal-relative:margin;mso-position-vertical:absolute;mso-position-vertical-relative:text;mso-width-percent:0;mso-width-relative:margin" from="0,15.45pt" to="433.7pt,15.45pt" o:gfxdata="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" strokecolor="black [3040]">
               <w10:wrap anchorx="margin"/>
@@ -20974,7 +22527,7 @@
             </wp:anchor>
           </w:drawing>
         </mc:Choice>
-        <mc:Fallback xmlns:cx2="http://schemas.microsoft.com/office/drawing/2015/10/21/chartex" xmlns:cx3="http://schemas.microsoft.com/office/drawing/2016/5/9/chartex" xmlns:cx4="http://schemas.microsoft.com/office/drawing/2016/5/10/chartex" xmlns:cx5="http://schemas.microsoft.com/office/drawing/2016/5/11/chartex" xmlns:cx6="http://schemas.microsoft.com/office/drawing/2016/5/12/chartex" xmlns:cx7="http://schemas.microsoft.com/office/drawing/2016/5/13/chartex" xmlns:cx8="http://schemas.microsoft.com/office/drawing/2016/5/14/chartex" xmlns:aink="http://schemas.microsoft.com/office/drawing/2016/ink" xmlns:am3d="http://schemas.microsoft.com/office/drawing/2017/model3d" xmlns:w16cid="http://schemas.microsoft.com/office/word/2016/wordml/cid">
+        <mc:Fallback xmlns:w16cid="http://schemas.microsoft.com/office/word/2016/wordml/cid" xmlns:am3d="http://schemas.microsoft.com/office/drawing/2017/model3d" xmlns:aink="http://schemas.microsoft.com/office/drawing/2016/ink" xmlns:cx8="http://schemas.microsoft.com/office/drawing/2016/5/14/chartex" xmlns:cx7="http://schemas.microsoft.com/office/drawing/2016/5/13/chartex" xmlns:cx6="http://schemas.microsoft.com/office/drawing/2016/5/12/chartex" xmlns:cx5="http://schemas.microsoft.com/office/drawing/2016/5/11/chartex" xmlns:cx4="http://schemas.microsoft.com/office/drawing/2016/5/10/chartex" xmlns:cx3="http://schemas.microsoft.com/office/drawing/2016/5/9/chartex" xmlns:cx2="http://schemas.microsoft.com/office/drawing/2015/10/21/chartex">
           <w:pict>
             <v:line w14:anchorId="7A40E9DB" id="Conector recto 9" o:spid="_x0000_s1026" style="position:absolute;z-index:251684352;visibility:visible;mso-wrap-style:square;mso-width-percent:0;mso-wrap-distance-left:9pt;mso-wrap-distance-top:0;mso-wrap-distance-right:9pt;mso-wrap-distance-bottom:0;mso-position-horizontal:left;mso-position-horizontal-relative:margin;mso-position-vertical:absolute;mso-position-vertical-relative:text;mso-width-percent:0;mso-width-relative:margin" from="0,15.45pt" to="433.7pt,15.45pt" o:gfxdata="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" strokecolor="black [3040]">
               <w10:wrap anchorx="margin"/>
@@ -23985,7 +25538,7 @@
     <w:next w:val="Normal"/>
     <w:autoRedefine/>
     <w:qFormat/>
-    <w:rsid w:val="00572C5B"/>
+    <w:rsid w:val="001C448E"/>
     <w:pPr>
       <w:keepNext/>
       <w:spacing w:after="0"/>
@@ -24487,6 +26040,7 @@
     <w:rsid w:val="00741132"/>
     <w:rsid w:val="009B4ED1"/>
     <w:rsid w:val="00A75C4E"/>
+    <w:rsid w:val="00B43C44"/>
     <w:rsid w:val="00B8223B"/>
     <w:rsid w:val="00C20953"/>
     <w:rsid w:val="00D20400"/>
@@ -24943,7 +26497,11 @@
     <w:name w:val="Placeholder Text"/>
     <w:basedOn w:val="Fuentedeprrafopredeter"/>
     <w:uiPriority w:val="99"/>
-    <w:rsid w:val="00F40F16"/>
+    <w:unhideWhenUsed/>
+    <w:rsid w:val="00B43C44"/>
+    <w:rPr>
+      <w:color w:val="808080"/>
+    </w:rPr>
   </w:style>
   <w:style w:type="paragraph" w:customStyle="1" w:styleId="8E5A1F569BA64A808B397B9BB5CF91E5">
     <w:name w:val="8E5A1F569BA64A808B397B9BB5CF91E5"/>
@@ -25277,9 +26835,9 @@
     <we:reference id="WA104382081" version="1.46.0.0" store="WA104382081" storeType="OMEX"/>
   </we:alternateReferences>
   <we:properties>
+    <we:property name="MENDELEY_CITATIONS" value="[{&quot;citationID&quot;:&quot;MENDELEY_CITATION_57ab2172-140e-451c-ae39-55efbffbd7f0&quot;,&quot;properties&quot;:{&quot;noteIndex&quot;:0},&quot;isEdited&quot;:false,&quot;manualOverride&quot;:{&quot;isManuallyOverridden&quot;:false,&quot;citeprocText&quot;:&quot;[1]&quot;,&quot;manualOverrideText&quot;:&quot;&quot;},&quot;citationTag&quot;:&quot;MENDELEY_CITATION_v3_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&quot;,&quot;citationItems&quot;:[{&quot;id&quot;:&quot;05d25f5f-e44a-3423-9708-a4785df1de41&quot;,&quot;itemData&quot;:{&quot;type&quot;:&quot;thesis&quot;,&quot;id&quot;:&quot;05d25f5f-e44a-3423-9708-a4785df1de41&quot;,&quot;title&quot;:&quot;Diseño de un sistema de detección y clasificación de cambios emocionales basado en el análisis de señales fisiológicas no intrusivas&quot;,&quot;author&quot;:[{&quot;family&quot;:&quot;Martinez Rodriguez&quot;,&quot;given&quot;:&quot;Raquel&quot;,&quot;parse-names&quot;:false,&quot;dropping-particle&quot;:&quot;&quot;,&quot;non-dropping-particle&quot;:&quot;&quot;}],&quot;accessed&quot;:{&quot;date-parts&quot;:[[2022,11,15]]},&quot;URL&quot;:&quot;https://dialnet.unirioja.es/servlet/tesis?codigo=112122&amp;info=resumen&amp;idioma=SPA&quot;,&quot;issued&quot;:{&quot;date-parts&quot;:[[2016]]},&quot;abstract&quot;:&quot;Aunque la autonomía y la independencia de las personas son valores inherentes en los sereshumanos, existen colectivos que no pueden disfrutar plenamente de ellos, como es el caso de:personas de la tercera edad, enfermos crónicos, personas con determinada discapacidadintelectual, etc. Promover la independencia de estas personas, tanto en ambientes laboralescomo sociales, es uno de los principales aspectos para mejorar su calidad de vida y la de losfamiliares y tutores que los asisten. El estudio de las emociones humanas y sus respuestas antedeterminados eventos, es un paso importante para avanzar en este camino.Dentro de los trabajos cuyo enfoque es el de proporcionar apoyo a las personas conautonomía reducida, el presentado en esta investigación tiene como fin el desarrollo de unalgoritmo que permita detectar cambios emocionales a partir de la lectura de variablesfisiológicas recogidas de forma no invasiva, como son la variabilidad del ritmo cardíaco (HRV) yla respuesta galvánica de la piel (GSR).Esta propuesta de tesis presenta un sistema de clasificación emocional en tiempo real basadoen máquinas de estados finitos, a partir del análisis de la HRV y GSR. El algoritmo desarrolladodetecta la activación del sistema nervioso simpático relacionada con estados de alerta y estrés,y la inhibición del mismo asociada a emociones como el bienestar y la tristeza sin lloro.Con el objeto de mejorar las propuestas ya existentes, el sistema tiene la capacidad de graduarla activación e inhibición simpática en tres niveles: baja, media o alta, haciendosimultáneamente una clasificación del tipo de activación y etiquetándola como estréscontinuado o alerta momentánea.Se realizaron cuatro experimentos con el objeto de disponer de una base de datos de señalesfisiológicas asociadas a cambios emocionales. Para ello se diseñaron varios experimentos queen condiciones de laboratorio, permitan elicitar de la forma más real posible emocionesbásicas (enfado, bienestar, diversión, sorpresa, asco, miedo y tristeza) y estados de estrés.Para medir el ratio de acierto del algoritmo en la identificación de las emociones llevadas aestudio, se ha utilizado el parámetro F1¿score. Los resultados obtenidos tras aplicar el sistemaa base de datos, muestran una precisión de 0.98 para detectar estados de activación alta, 0.97para media y 0.94 para baja. La precisión obtenida en la detección de estados de inhibición esde 1.00 en la emoción sorpresa y 0.987 en bienestar. Una vez analizados los resultados, sepuede afirmar que se ha diseñar una herramienta con elevados ratios de acierto en ladetección y clasificación de estados emocionales, basada en el estudio de la activación einhibición del sistema nervioso simpático.&quot;,&quot;publisher&quot;:&quot;UPV/EHU&quot;,&quot;container-title-short&quot;:&quot;&quot;},&quot;isTemporary&quot;:false}]},{&quot;citationID&quot;:&quot;MENDELEY_CITATION_8c3d885b-541a-40e3-98eb-cbb34b152ea7&quot;,&quot;properties&quot;:{&quot;noteIndex&quot;:0},&quot;isEdited&quot;:false,&quot;manualOverride&quot;:{&quot;isManuallyOverridden&quot;:false,&quot;citeprocText&quot;:&quot;[2]&quot;,&quot;manualOverrideText&quot;:&quot;&quot;},&quot;citationTag&quot;:&quot;MENDELEY_CITATION_v3_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&quot;,&quot;citationItems&quot;:[{&quot;id&quot;:&quot;b45dd63a-8f9d-3b81-9f04-d73a59783e83&quot;,&quot;itemData&quot;:{&quot;type&quot;:&quot;thesis&quot;,&quot;id&quot;:&quot;b45dd63a-8f9d-3b81-9f04-d73a59783e83&quot;,&quot;title&quot;:&quot;Identification of the stress and relaxation level in people, based on the study and the advanced processing of physiological signals related to the activity of the autonomic nervous system&quot;,&quot;author&quot;:[{&quot;family&quot;:&quot;Zalabarria Pena&quot;,&quot;given&quot;:&quot;Unai&quot;,&quot;parse-names&quot;:false,&quot;dropping-particle&quot;:&quot;&quot;,&quot;non-dropping-particle&quot;:&quot;&quot;}],&quot;accessed&quot;:{&quot;date-parts&quot;:[[2022,11,15]]},&quot;URL&quot;:&quot;http://addi.ehu.es/handle/10810/50668&quot;,&quot;issued&quot;:{&quot;date-parts&quot;:[[2020,12,11]]},&quot;abstract&quot;:&quot;177 p.&quot;,&quot;container-title-short&quot;:&quot;&quot;},&quot;isTemporary&quot;:false}]},{&quot;citationID&quot;:&quot;MENDELEY_CITATION_dfc5fdca-6554-4c6c-ac74-ea1d04b3f4c8&quot;,&quot;properties&quot;:{&quot;noteIndex&quot;:0},&quot;isEdited&quot;:false,&quot;manualOverride&quot;:{&quot;isManuallyOverridden&quot;:false,&quot;citeprocText&quot;:&quot;[3]&quot;,&quot;manualOverrideText&quot;:&quot;&quot;},&quot;citationTag&quot;:&quot;MENDELEY_CITATION_v3_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&quot;,&quot;citationItems&quot;:[{&quot;id&quot;:&quot;27feb9ed-f9a6-3da9-8907-f73a22290df6&quot;,&quot;itemData&quot;:{&quot;type&quot;:&quot;article-journal&quot;,&quot;id&quot;:&quot;27feb9ed-f9a6-3da9-8907-f73a22290df6&quot;,&quot;title&quot;:&quot;Online robust R-peaks detection in noisy electrocardiograms using a novel iterative smart processing algorithm&quot;,&quot;author&quot;:[{&quot;family&quot;:&quot;Zalabarria&quot;,&quot;given&quot;:&quot;Unai&quot;,&quot;parse-names&quot;:false,&quot;dropping-particle&quot;:&quot;&quot;,&quot;non-dropping-particle&quot;:&quot;&quot;},{&quot;family&quot;:&quot;Irigoyen&quot;,&quot;given&quot;:&quot;Eloy&quot;,&quot;parse-names&quot;:false,&quot;dropping-particle&quot;:&quot;&quot;,&quot;non-dropping-particle&quot;:&quot;&quot;},{&quot;family&quot;:&quot;Martinez&quot;,&quot;given&quot;:&quot;Raquel&quot;,&quot;parse-names&quot;:false,&quot;dropping-particle&quot;:&quot;&quot;,&quot;non-dropping-particle&quot;:&quot;&quot;},{&quot;family&quot;:&quot;Lowe&quot;,&quot;given&quot;:&quot;Andrew&quot;,&quot;parse-names&quot;:false,&quot;dropping-particle&quot;:&quot;&quot;,&quot;non-dropping-particle&quot;:&quot;&quot;}],&quot;container-title&quot;:&quot;Applied Mathematics and Computation&quot;,&quot;container-title-short&quot;:&quot;Appl Math Comput&quot;,&quot;accessed&quot;:{&quot;date-parts&quot;:[[2022,11,15]]},&quot;DOI&quot;:&quot;10.1016/J.AMC.2019.124839&quot;,&quot;ISSN&quot;:&quot;00963003&quot;,&quot;issued&quot;:{&quot;date-parts&quot;:[[2020,3,15]]},&quot;abstract&quot;:&quot;Nowadays, many contributions deal with R-peak detection in Electrocardiographic (ECG) signals. Although they present an accurate performance in detection, most of these are presented as offline solutions, both to be processed in high performance platforms (under a big cost), or to be analyzed in laboratories without constraints in time, neither in computational load. Owing to this, it is also very important to take one step further, trying to develop new solutions which work in portable/wearable low-cost platforms, with constraints in time and in computational load. In this work, an accurate and computationally efficient method for online and robust detection of R-Peaks is presented. This method is divided in three main stages: first, in the pre-processing stage, a complete elimination of artifacts is performed based on a noise and signal intensity approach; second, R-peaks detection is carried out through an efficient “area over the curve” method; finally, in the third stage, a novel iterative algorithm consisting in three sequential state machines performs the correct detection of the R-peaks applying heart period distance rules. Moreover, the method is performed over time in short length sliding windows. The algorithm has been tested using all 48 full-length ECG records of the MIT-BIH Arrhythmia Database, achieving 99.54% sensitivity and 99.60% positive predictivity in R-peak detection.&quot;,&quot;publisher&quot;:&quot;Elsevier Inc.&quot;,&quot;volume&quot;:&quot;369&quot;},&quot;isTemporary&quot;:false}]},{&quot;citationID&quot;:&quot;MENDELEY_CITATION_af19039e-e5ed-4889-9b97-d25de7f68869&quot;,&quot;properties&quot;:{&quot;noteIndex&quot;:0},&quot;isEdited&quot;:false,&quot;manualOverride&quot;:{&quot;isManuallyOverridden&quot;:false,&quot;citeprocText&quot;:&quot;[4]&quot;,&quot;manualOverrideText&quot;:&quot;&quot;},&quot;citationTag&quot;:&quot;MENDELEY_CITATION_v3_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&quot;,&quot;citationItems&quot;:[{&quot;id&quot;:&quot;86a5d617-9fe8-3226-9d8e-b7e9daf1e241&quot;,&quot;itemData&quot;:{&quot;type&quot;:&quot;article-journal&quot;,&quot;id&quot;:&quot;86a5d617-9fe8-3226-9d8e-b7e9daf1e241&quot;,&quot;title&quot;:&quot;A Low-Cost, Portable Solution for Stress and Relaxation Estimation Based on a Real-Time Fuzzy Algorithm&quot;,&quot;author&quot;:[{&quot;family&quot;:&quot;Zalabarria&quot;,&quot;given&quot;:&quot;Unai&quot;,&quot;parse-names&quot;:false,&quot;dropping-particle&quot;:&quot;&quot;,&quot;non-dropping-particle&quot;:&quot;&quot;},{&quot;family&quot;:&quot;Irigoyen&quot;,&quot;given&quot;:&quot;Eloy&quot;,&quot;parse-names&quot;:false,&quot;dropping-particle&quot;:&quot;&quot;,&quot;non-dropping-particle&quot;:&quot;&quot;},{&quot;family&quot;:&quot;Martinez&quot;,&quot;given&quot;:&quot;Raquel&quot;,&quot;parse-names&quot;:false,&quot;dropping-particle&quot;:&quot;&quot;,&quot;non-dropping-particle&quot;:&quot;&quot;},{&quot;family&quot;:&quot;Larrea&quot;,&quot;given&quot;:&quot;Mikel&quot;,&quot;parse-names&quot;:false,&quot;dropping-particle&quot;:&quot;&quot;,&quot;non-dropping-particle&quot;:&quot;&quot;},{&quot;family&quot;:&quot;Salazar-Ramirez&quot;,&quot;given&quot;:&quot;Asier&quot;,&quot;parse-names&quot;:false,&quot;dropping-particle&quot;:&quot;&quot;,&quot;non-dropping-particle&quot;:&quot;&quot;}],&quot;container-title&quot;:&quot;IEEE Access&quot;,&quot;accessed&quot;:{&quot;date-parts&quot;:[[2022,11,16]]},&quot;DOI&quot;:&quot;10.1109/ACCESS.2020.2988348&quot;,&quot;ISSN&quot;:&quot;21693536&quot;,&quot;issued&quot;:{&quot;date-parts&quot;:[[2020]]},&quot;page&quot;:&quot;74118-74128&quot;,&quot;abstract&quot;:&quot;Goal: This paper proposes a reliable stress and relaxation level estimation algorithm that is implemented in a portable, low-cost hardware device and executed in real time. The main objective of this work is to offer an affordable and 'ready-to-go' solution for medical and personal environments, in which the detection of the arousal level of a person is crucial. Methods: To achieve meaningful identification of stress and relaxation, a fuzzy algorithm based on expert knowledge is built according to parameters extracted from physiological records. In addition to the heart rate, parameters extracted from the galvanic skin response and breath are employed to extend the results. Moreover, this algorithm achieves accurate results with a restricted computational load and can be implemented in a miniaturized low-cost prototype. The developed solution includes standard and actively shielded electrodes that are connected to an Arduino device for acquisition, while parameter extraction and fuzzy processing are conducted with a more powerful Raspberry Pi board. The proposed solution is validated using real physiological registers from 42 subjects collected using BIOPAC MP36 hardware. Additionally, a real-time acquisition, processing and remote cloud storage service is integrated via IoT wireless technology. Results: Robust identification of stress and relaxation is achieved, with F1 scores of 91.15% and 96.61%, respectively. Moreover, processing is performed using a 20-second sliding window; thus, only a small frame of context is required. Significance: This work presents a reliable solution for identifying stress and relaxation levels in real time, which can lead to the production of low-cost commercial devices for use in medical and personal environments.&quot;,&quot;publisher&quot;:&quot;Institute of Electrical and Electronics Engineers Inc.&quot;,&quot;volume&quot;:&quot;8&quot;,&quot;container-title-short&quot;:&quot;&quot;},&quot;isTemporary&quot;:false}]},{&quot;citationID&quot;:&quot;MENDELEY_CITATION_ca2f6e05-0852-4534-9d28-a7e744b95fef&quot;,&quot;properties&quot;:{&quot;noteIndex&quot;:0},&quot;isEdited&quot;:false,&quot;manualOverride&quot;:{&quot;isManuallyOverridden&quot;:false,&quot;citeprocText&quot;:&quot;[5]&quot;,&quot;manualOverrideText&quot;:&quot;&quot;},&quot;citationTag&quot;:&quot;MENDELEY_CITATION_v3_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&quot;,&quot;citationItems&quot;:[{&quot;id&quot;:&quot;0ff22899-090c-35c9-aae4-bdeb780b0d29&quot;,&quot;itemData&quot;:{&quot;type&quot;:&quot;article-journal&quot;,&quot;id&quot;:&quot;0ff22899-090c-35c9-aae4-bdeb780b0d29&quot;,&quot;title&quot;:&quot;Diagnosis of atrial fibrillation based on arterial pulse wave foot point detection using artificial neural networks&quot;,&quot;author&quot;:[{&quot;family&quot;:&quot;Zalabarria&quot;,&quot;given&quot;:&quot;Unai&quot;,&quot;parse-names&quot;:false,&quot;dropping-particle&quot;:&quot;&quot;,&quot;non-dropping-particle&quot;:&quot;&quot;},{&quot;family&quot;:&quot;Irigoyen&quot;,&quot;given&quot;:&quot;Eloy&quot;,&quot;parse-names&quot;:false,&quot;dropping-particle&quot;:&quot;&quot;,&quot;non-dropping-particle&quot;:&quot;&quot;},{&quot;family&quot;:&quot;Lowe&quot;,&quot;given&quot;:&quot;Andrew&quot;,&quot;parse-names&quot;:false,&quot;dropping-particle&quot;:&quot;&quot;,&quot;non-dropping-particle&quot;:&quot;&quot;}],&quot;container-title&quot;:&quot;Computer Methods and Programs in Biomedicine&quot;,&quot;container-title-short&quot;:&quot;Comput Methods Programs Biomed&quot;,&quot;accessed&quot;:{&quot;date-parts&quot;:[[2022,11,16]]},&quot;DOI&quot;:&quot;10.1016/J.CMPB.2020.105681&quot;,&quot;ISSN&quot;:&quot;0169-2607&quot;,&quot;PMID&quot;:&quot;32771834&quot;,&quot;issued&quot;:{&quot;date-parts&quot;:[[2020,12,1]]},&quot;page&quot;:&quot;105681&quot;,&quot;abstract&quot;:&quot;Background: Atrial fibrillation (AF) is a common arrhythmia that is strongly related to the risk of stroke. Some methods in the literature approach AF diagnosis based on cardiovascular signals of several minutes in length. However, many traditional methods utilized to monitor health status in terms of AF rely on electrocardiograms, which are time consuming and require specialized equipment to collect. By contrast, more practical systems focus on noninvasively collected short-term cardiovascular signals, such as arterial pulse waveforms (APWs). Methods: In this paper, an AF diagnosis algorithm based on the processing of parameters extracted from short-length heart period (HP) measures is proposed. The HP is obtained by locating foot points (FPOs) in 10-second epochs of APW signals. The algorithm consists of two main stages. First, five parameters representative of the APW morphology are extracted to train an artificial neural network (ANN) model for FPO detection. The moving interpolation difference method and an improved second derivative maximum method are employed for APW parameter extraction. Second, 13 temporal-domain, frequency-domain and nonlinear HP parameters are extracted from the previously identified FPOs. These are subsequently orthogonalized using principal component analysis to train a second ANN for effective AF diagnosis. Results: Both ANNs were trained and validated on a labeled data set with 20-fold cross-validation, achieving a mean sensitivity and specificity of 97.53% and 90.13%, respectively, for AF diagnosis and an F1 score of 99.18% for FPO identification. Conclusions: This paper presents a validated solution for the diagnosis of AF from APW records using parameters derived from HP measures. In addition, compared to that of a commercial BP+ device, improved FPO detection performance is achieved, making the proposed algorithm a strong candidate for the automatic detection of FPOs in oscillometric devices.&quot;,&quot;publisher&quot;:&quot;Elsevier&quot;,&quot;volume&quot;:&quot;197&quot;},&quot;isTemporary&quot;:false}]},{&quot;citationID&quot;:&quot;MENDELEY_CITATION_c2c0ee0d-6ee0-4da7-b1ef-d3970b59b8cd&quot;,&quot;properties&quot;:{&quot;noteIndex&quot;:0},&quot;isEdited&quot;:false,&quot;manualOverride&quot;:{&quot;isManuallyOverridden&quot;:false,&quot;citeprocText&quot;:&quot;[6]&quot;,&quot;manualOverrideText&quot;:&quot;&quot;},&quot;citationTag&quot;:&quot;MENDELEY_CITATION_v3_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&quot;,&quot;citationItems&quot;:[{&quot;id&quot;:&quot;fa1c480a-65ac-37bb-b144-5bdf7d00d234&quot;,&quot;itemData&quot;:{&quot;type&quot;:&quot;article-journal&quot;,&quot;id&quot;:&quot;fa1c480a-65ac-37bb-b144-5bdf7d00d234&quot;,&quot;title&quot;:&quot;Atrial cardiopathy and stroke mortality in the general population&quot;,&quot;author&quot;:[{&quot;family&quot;:&quot;Ahmad&quot;,&quot;given&quot;:&quot;Muhammad I&quot;,&quot;parse-names&quot;:false,&quot;dropping-particle&quot;:&quot;&quot;,&quot;non-dropping-particle&quot;:&quot;&quot;},{&quot;family&quot;:&quot;Singleton&quot;,&quot;given&quot;:&quot;Matthew J&quot;,&quot;parse-names&quot;:false,&quot;dropping-particle&quot;:&quot;&quot;,&quot;non-dropping-particle&quot;:&quot;&quot;},{&quot;family&quot;:&quot;Bhave&quot;,&quot;given&quot;:&quot;Prashant D&quot;,&quot;parse-names&quot;:false,&quot;dropping-particle&quot;:&quot;&quot;,&quot;non-dropping-particle&quot;:&quot;&quot;},{&quot;family&quot;:&quot;Kamel&quot;,&quot;given&quot;:&quot;Hooman&quot;,&quot;parse-names&quot;:false,&quot;dropping-particle&quot;:&quot;&quot;,&quot;non-dropping-particle&quot;:&quot;&quot;},{&quot;family&quot;:&quot;Soliman&quot;,&quot;given&quot;:&quot;Elsayed Z&quot;,&quot;parse-names&quot;:false,&quot;dropping-particle&quot;:&quot;&quot;,&quot;non-dropping-particle&quot;:&quot;&quot;}],&quot;accessed&quot;:{&quot;date-parts&quot;:[[2022,11,28]]},&quot;DOI&quot;:&quot;10.1177/1747493019876543&quot;,&quot;abstract&quot;:&quot;Background: Prior studies examining the link between atrial cardiopathy and stroke risk have focused mainly on non-fatal stroke. Aims: To examine the association between atrial cardiopathy and stroke mortality. Methods: This analysis included 8028 participants (60.0 AE 13.4 years, 51.9% women, 49.8% white) from the Third National Health and Nutrition Examination (NHANES III) Survey. Atrial cardiopathy was defined as abnormal deep terminal negativity of the P wave in V1 (DTNPV1 ¼ negative p-wave in V1&lt;À100 mv), an electrocardiographic marker of atrial cardiopathy. Stroke mortality was ascertained using the National Death Index over a median follow-up of 14 years. Results: 2.95% (n ¼ 237) of the participants had atrial cardiopathy, and the prevalence was slightly higher in blacks (4%) versus whites (3%). During follow-up, stroke mortality was more common in those with (5.9%) than those without (2.7%) atrial cardiopathy; p ¼ .004. In a multivariable adjusted model, atrial cardiopathy was associated with a 76% increased risk of stroke mortality (HR (95% CI): 1.76 (1.02-3.04)]. This association was stronger in non-whites than whites (HR (95% CI): 3.50 (1.74-7.03) vs. 0.98 (0.40-2.42), respectively; interaction p ¼ 0.03). Among those with base-line atrial cardiopathy, the annualized stroke mortality rates/1000 participants across CHA 2 DS 2-VASc scores of 0, 1, and !2 were 0.0, 2.2, and 7.8, respectively. Conclusions: Atrial cardiopathy is associated with an increased risk of stroke mortality, especially among non-whites. Among those with atrial cardiopathy, the risk of stroke mortality exponentially increases as the CHA 2 DS 2-VASc score becomes 2 or above. Randomized controlled trials are needed to assess the efficacy of anticoagulation in the prevention of ischemic stroke and thus, stroke mortality in the presence of atrial cardiopathy.&quot;,&quot;container-title-short&quot;:&quot;&quot;},&quot;isTemporary&quot;:false}]},{&quot;citationID&quot;:&quot;MENDELEY_CITATION_c2393568-faee-47af-98af-3b0230fab21c&quot;,&quot;properties&quot;:{&quot;noteIndex&quot;:0},&quot;isEdited&quot;:false,&quot;manualOverride&quot;:{&quot;isManuallyOverridden&quot;:false,&quot;citeprocText&quot;:&quot;[7]&quot;,&quot;manualOverrideText&quot;:&quot;&quot;},&quot;citationTag&quot;:&quot;MENDELEY_CITATION_v3_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&quot;,&quot;citationItems&quot;:[{&quot;id&quot;:&quot;2507ef28-82aa-3717-b07b-1ea6734aec7c&quot;,&quot;itemData&quot;:{&quot;type&quot;:&quot;article-journal&quot;,&quot;id&quot;:&quot;2507ef28-82aa-3717-b07b-1ea6734aec7c&quot;,&quot;title&quot;:&quot;Handbook of Psychophysiology&quot;,&quot;container-title&quot;:&quot;Handbook of Psychophysiology&quot;,&quot;accessed&quot;:{&quot;date-parts&quot;:[[2022,11,22]]},&quot;DOI&quot;:&quot;10.1017/CBO9780511546396&quot;,&quot;ISBN&quot;:&quot;9780511546396&quot;,&quot;URL&quot;:&quot;https://www.cambridge.org/core/books/handbook-of-psychophysiology/38B05C22E3DA72ACAC6B97F827C5DD34&quot;,&quot;issued&quot;:{&quot;date-parts&quot;:[[2007,1,1]]},&quot;abstract&quot;:&quot;The Handbook of Psychophysiology, 3rd Edition is an essential reference for students, researchers, and professionals in the behavioral, cognitive, and biological sciences. Psychophysiological methods, paradigms, and theories offer entry to a biological cosmos that does not stop at skin's edge, and this essential reference is designed as a road map for explorers of this cosmos. The scope and coverage in the Handbook have expanded to include both a context for and coverage of the biological bases of cognitive, affective, social, and developmental processes and behavior. In addition to updated coverage of the traditional areas of psychophysiology, coverage of the brain and central nervous system has been expanded to include functional neuroimaging, event related brain potentials, electrophysiological source dipole localization, lesion methods, and transcranial magnetic stimulation. It also includes a section on cellular and humoral systems with attention to the communication across and interactions among cellular, immunological, endocrinological, and neural processes.&quot;,&quot;publisher&quot;:&quot;Cambridge University Press&quot;,&quot;container-title-short&quot;:&quot;&quot;},&quot;isTemporary&quot;:false}]},{&quot;citationID&quot;:&quot;MENDELEY_CITATION_a116c32c-b064-45de-b436-1ba150be3775&quot;,&quot;properties&quot;:{&quot;noteIndex&quot;:0},&quot;isEdited&quot;:false,&quot;manualOverride&quot;:{&quot;isManuallyOverridden&quot;:false,&quot;citeprocText&quot;:&quot;[8]&quot;,&quot;manualOverrideText&quot;:&quot;&quot;},&quot;citationTag&quot;:&quot;MENDELEY_CITATION_v3_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&quot;,&quot;citationItems&quot;:[{&quot;id&quot;:&quot;504d6909-4cfe-391a-9cb6-d025abe3d6b8&quot;,&quot;itemData&quot;:{&quot;type&quot;:&quot;article-journal&quot;,&quot;id&quot;:&quot;504d6909-4cfe-391a-9cb6-d025abe3d6b8&quot;,&quot;title&quot;:&quot;The role of autonomic control in cardiovascular system: Summary of basic principles&quot;,&quot;author&quot;:[{&quot;family&quot;:&quot;Medić&quot;,&quot;given&quot;:&quot;Branislava&quot;,&quot;parse-names&quot;:false,&quot;dropping-particle&quot;:&quot;&quot;,&quot;non-dropping-particle&quot;:&quot;&quot;}],&quot;container-title&quot;:&quot;Medicinski podmladak&quot;,&quot;accessed&quot;:{&quot;date-parts&quot;:[[2022,11,22]]},&quot;DOI&quot;:&quot;10.5937/MEDPODM1601014M&quot;,&quot;ISSN&quot;:&quot;0369-1527&quot;,&quot;PMID&quot;:&quot;0369-15271601014M&quot;,&quot;issued&quot;:{&quot;date-parts&quot;:[[2016,10,28]]},&quot;page&quot;:&quot;14-18&quot;,&quot;abstract&quot;:&quot;In conclusion, this paper is an attempt to gather in one place just basic principles regarding primarily connection between ANS and cardiovascular function. It should be pointed out that cardiovascular system is controlled and influenced by not only a unique intrinsic conduction system, but is also heavily determined by the autonomic nervous system as well as the endocrine system. The cardiovascular system responds to not only acute but also chronic changes in blood pressure and homeostasis. The role of autonomic nervous system on cardiovascular function is significant and undeniable and understanding of these principles represents the basis for further learning and research, not only in the physiological and pathophysiological, but also in the pharmacological and clinical sense.&quot;,&quot;publisher&quot;:&quot;Centre for Evaluation in Education and Science (CEON/CEES)&quot;,&quot;issue&quot;:&quot;1&quot;,&quot;volume&quot;:&quot;67&quot;,&quot;container-title-short&quot;:&quot;&quot;},&quot;isTemporary&quot;:false}]},{&quot;citationID&quot;:&quot;MENDELEY_CITATION_818a3be0-c5aa-4caf-98fb-5de7ce83122a&quot;,&quot;properties&quot;:{&quot;noteIndex&quot;:0},&quot;isEdited&quot;:false,&quot;manualOverride&quot;:{&quot;isManuallyOverridden&quot;:false,&quot;citeprocText&quot;:&quot;[7]&quot;,&quot;manualOverrideText&quot;:&quot;&quot;},&quot;citationTag&quot;:&quot;MENDELEY_CITATION_v3_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&quot;,&quot;citationItems&quot;:[{&quot;id&quot;:&quot;2507ef28-82aa-3717-b07b-1ea6734aec7c&quot;,&quot;itemData&quot;:{&quot;type&quot;:&quot;article-journal&quot;,&quot;id&quot;:&quot;2507ef28-82aa-3717-b07b-1ea6734aec7c&quot;,&quot;title&quot;:&quot;Handbook of Psychophysiology&quot;,&quot;container-title&quot;:&quot;Handbook of Psychophysiology&quot;,&quot;accessed&quot;:{&quot;date-parts&quot;:[[2022,11,22]]},&quot;DOI&quot;:&quot;10.1017/CBO9780511546396&quot;,&quot;ISBN&quot;:&quot;9780511546396&quot;,&quot;URL&quot;:&quot;https://www.cambridge.org/core/books/handbook-of-psychophysiology/38B05C22E3DA72ACAC6B97F827C5DD34&quot;,&quot;issued&quot;:{&quot;date-parts&quot;:[[2007,1,1]]},&quot;abstract&quot;:&quot;The Handbook of Psychophysiology, 3rd Edition is an essential reference for students, researchers, and professionals in the behavioral, cognitive, and biological sciences. Psychophysiological methods, paradigms, and theories offer entry to a biological cosmos that does not stop at skin's edge, and this essential reference is designed as a road map for explorers of this cosmos. The scope and coverage in the Handbook have expanded to include both a context for and coverage of the biological bases of cognitive, affective, social, and developmental processes and behavior. In addition to updated coverage of the traditional areas of psychophysiology, coverage of the brain and central nervous system has been expanded to include functional neuroimaging, event related brain potentials, electrophysiological source dipole localization, lesion methods, and transcranial magnetic stimulation. It also includes a section on cellular and humoral systems with attention to the communication across and interactions among cellular, immunological, endocrinological, and neural processes.&quot;,&quot;publisher&quot;:&quot;Cambridge University Press&quot;,&quot;container-title-short&quot;:&quot;&quot;},&quot;isTemporary&quot;:false}]},{&quot;citationID&quot;:&quot;MENDELEY_CITATION_204bf198-194d-40cc-a228-ea4afcb721c7&quot;,&quot;properties&quot;:{&quot;noteIndex&quot;:0},&quot;isEdited&quot;:false,&quot;manualOverride&quot;:{&quot;isManuallyOverridden&quot;:false,&quot;citeprocText&quot;:&quot;[7]&quot;,&quot;manualOverrideText&quot;:&quot;&quot;},&quot;citationTag&quot;:&quot;MENDELEY_CITATION_v3_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&quot;,&quot;citationItems&quot;:[{&quot;id&quot;:&quot;2507ef28-82aa-3717-b07b-1ea6734aec7c&quot;,&quot;itemData&quot;:{&quot;type&quot;:&quot;article-journal&quot;,&quot;id&quot;:&quot;2507ef28-82aa-3717-b07b-1ea6734aec7c&quot;,&quot;title&quot;:&quot;Handbook of Psychophysiology&quot;,&quot;container-title&quot;:&quot;Handbook of Psychophysiology&quot;,&quot;accessed&quot;:{&quot;date-parts&quot;:[[2022,11,22]]},&quot;DOI&quot;:&quot;10.1017/CBO9780511546396&quot;,&quot;ISBN&quot;:&quot;9780511546396&quot;,&quot;URL&quot;:&quot;https://www.cambridge.org/core/books/handbook-of-psychophysiology/38B05C22E3DA72ACAC6B97F827C5DD34&quot;,&quot;issued&quot;:{&quot;date-parts&quot;:[[2007,1,1]]},&quot;abstract&quot;:&quot;The Handbook of Psychophysiology, 3rd Edition is an essential reference for students, researchers, and professionals in the behavioral, cognitive, and biological sciences. Psychophysiological methods, paradigms, and theories offer entry to a biological cosmos that does not stop at skin's edge, and this essential reference is designed as a road map for explorers of this cosmos. The scope and coverage in the Handbook have expanded to include both a context for and coverage of the biological bases of cognitive, affective, social, and developmental processes and behavior. In addition to updated coverage of the traditional areas of psychophysiology, coverage of the brain and central nervous system has been expanded to include functional neuroimaging, event related brain potentials, electrophysiological source dipole localization, lesion methods, and transcranial magnetic stimulation. It also includes a section on cellular and humoral systems with attention to the communication across and interactions among cellular, immunological, endocrinological, and neural processes.&quot;,&quot;publisher&quot;:&quot;Cambridge University Press&quot;,&quot;container-title-short&quot;:&quot;&quot;},&quot;isTemporary&quot;:false}]},{&quot;citationID&quot;:&quot;MENDELEY_CITATION_54966d39-c011-4b67-bffc-d84e863c0164&quot;,&quot;properties&quot;:{&quot;noteIndex&quot;:0},&quot;isEdited&quot;:false,&quot;manualOverride&quot;:{&quot;isManuallyOverridden&quot;:false,&quot;citeprocText&quot;:&quot;[8]&quot;,&quot;manualOverrideText&quot;:&quot;&quot;},&quot;citationTag&quot;:&quot;MENDELEY_CITATION_v3_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&quot;,&quot;citationItems&quot;:[{&quot;id&quot;:&quot;504d6909-4cfe-391a-9cb6-d025abe3d6b8&quot;,&quot;itemData&quot;:{&quot;type&quot;:&quot;article-journal&quot;,&quot;id&quot;:&quot;504d6909-4cfe-391a-9cb6-d025abe3d6b8&quot;,&quot;title&quot;:&quot;The role of autonomic control in cardiovascular system: Summary of basic principles&quot;,&quot;author&quot;:[{&quot;family&quot;:&quot;Medić&quot;,&quot;given&quot;:&quot;Branislava&quot;,&quot;parse-names&quot;:false,&quot;dropping-particle&quot;:&quot;&quot;,&quot;non-dropping-particle&quot;:&quot;&quot;}],&quot;container-title&quot;:&quot;Medicinski podmladak&quot;,&quot;accessed&quot;:{&quot;date-parts&quot;:[[2022,11,22]]},&quot;DOI&quot;:&quot;10.5937/MEDPODM1601014M&quot;,&quot;ISSN&quot;:&quot;0369-1527&quot;,&quot;PMID&quot;:&quot;0369-15271601014M&quot;,&quot;issued&quot;:{&quot;date-parts&quot;:[[2016,10,28]]},&quot;page&quot;:&quot;14-18&quot;,&quot;abstract&quot;:&quot;In conclusion, this paper is an attempt to gather in one place just basic principles regarding primarily connection between ANS and cardiovascular function. It should be pointed out that cardiovascular system is controlled and influenced by not only a unique intrinsic conduction system, but is also heavily determined by the autonomic nervous system as well as the endocrine system. The cardiovascular system responds to not only acute but also chronic changes in blood pressure and homeostasis. The role of autonomic nervous system on cardiovascular function is significant and undeniable and understanding of these principles represents the basis for further learning and research, not only in the physiological and pathophysiological, but also in the pharmacological and clinical sense.&quot;,&quot;publisher&quot;:&quot;Centre for Evaluation in Education and Science (CEON/CEES)&quot;,&quot;issue&quot;:&quot;1&quot;,&quot;volume&quot;:&quot;67&quot;,&quot;container-title-short&quot;:&quot;&quot;},&quot;isTemporary&quot;:false}]},{&quot;citationID&quot;:&quot;MENDELEY_CITATION_383dd286-bcfd-4529-81b0-90625fb65b9c&quot;,&quot;properties&quot;:{&quot;noteIndex&quot;:0},&quot;isEdited&quot;:false,&quot;manualOverride&quot;:{&quot;isManuallyOverridden&quot;:false,&quot;citeprocText&quot;:&quot;[7]&quot;,&quot;manualOverrideText&quot;:&quot;&quot;},&quot;citationTag&quot;:&quot;MENDELEY_CITATION_v3_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&quot;,&quot;citationItems&quot;:[{&quot;id&quot;:&quot;2507ef28-82aa-3717-b07b-1ea6734aec7c&quot;,&quot;itemData&quot;:{&quot;type&quot;:&quot;article-journal&quot;,&quot;id&quot;:&quot;2507ef28-82aa-3717-b07b-1ea6734aec7c&quot;,&quot;title&quot;:&quot;Handbook of Psychophysiology&quot;,&quot;container-title&quot;:&quot;Handbook of Psychophysiology&quot;,&quot;accessed&quot;:{&quot;date-parts&quot;:[[2022,11,22]]},&quot;DOI&quot;:&quot;10.1017/CBO9780511546396&quot;,&quot;ISBN&quot;:&quot;9780511546396&quot;,&quot;URL&quot;:&quot;https://www.cambridge.org/core/books/handbook-of-psychophysiology/38B05C22E3DA72ACAC6B97F827C5DD34&quot;,&quot;issued&quot;:{&quot;date-parts&quot;:[[2007,1,1]]},&quot;abstract&quot;:&quot;The Handbook of Psychophysiology, 3rd Edition is an essential reference for students, researchers, and professionals in the behavioral, cognitive, and biological sciences. Psychophysiological methods, paradigms, and theories offer entry to a biological cosmos that does not stop at skin's edge, and this essential reference is designed as a road map for explorers of this cosmos. The scope and coverage in the Handbook have expanded to include both a context for and coverage of the biological bases of cognitive, affective, social, and developmental processes and behavior. In addition to updated coverage of the traditional areas of psychophysiology, coverage of the brain and central nervous system has been expanded to include functional neuroimaging, event related brain potentials, electrophysiological source dipole localization, lesion methods, and transcranial magnetic stimulation. It also includes a section on cellular and humoral systems with attention to the communication across and interactions among cellular, immunological, endocrinological, and neural processes.&quot;,&quot;publisher&quot;:&quot;Cambridge University Press&quot;,&quot;container-title-short&quot;:&quot;&quot;},&quot;isTemporary&quot;:false}]},{&quot;citationID&quot;:&quot;MENDELEY_CITATION_c73698d5-9dd1-48d7-91d5-9269b3656bdf&quot;,&quot;properties&quot;:{&quot;noteIndex&quot;:0},&quot;isEdited&quot;:false,&quot;manualOverride&quot;:{&quot;isManuallyOverridden&quot;:false,&quot;citeprocText&quot;:&quot;[7]&quot;,&quot;manualOverrideText&quot;:&quot;&quot;},&quot;citationTag&quot;:&quot;MENDELEY_CITATION_v3_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&quot;,&quot;citationItems&quot;:[{&quot;id&quot;:&quot;2507ef28-82aa-3717-b07b-1ea6734aec7c&quot;,&quot;itemData&quot;:{&quot;type&quot;:&quot;article-journal&quot;,&quot;id&quot;:&quot;2507ef28-82aa-3717-b07b-1ea6734aec7c&quot;,&quot;title&quot;:&quot;Handbook of Psychophysiology&quot;,&quot;container-title&quot;:&quot;Handbook of Psychophysiology&quot;,&quot;accessed&quot;:{&quot;date-parts&quot;:[[2022,11,22]]},&quot;DOI&quot;:&quot;10.1017/CBO9780511546396&quot;,&quot;ISBN&quot;:&quot;9780511546396&quot;,&quot;URL&quot;:&quot;https://www.cambridge.org/core/books/handbook-of-psychophysiology/38B05C22E3DA72ACAC6B97F827C5DD34&quot;,&quot;issued&quot;:{&quot;date-parts&quot;:[[2007,1,1]]},&quot;abstract&quot;:&quot;The Handbook of Psychophysiology, 3rd Edition is an essential reference for students, researchers, and professionals in the behavioral, cognitive, and biological sciences. Psychophysiological methods, paradigms, and theories offer entry to a biological cosmos that does not stop at skin's edge, and this essential reference is designed as a road map for explorers of this cosmos. The scope and coverage in the Handbook have expanded to include both a context for and coverage of the biological bases of cognitive, affective, social, and developmental processes and behavior. In addition to updated coverage of the traditional areas of psychophysiology, coverage of the brain and central nervous system has been expanded to include functional neuroimaging, event related brain potentials, electrophysiological source dipole localization, lesion methods, and transcranial magnetic stimulation. It also includes a section on cellular and humoral systems with attention to the communication across and interactions among cellular, immunological, endocrinological, and neural processes.&quot;,&quot;publisher&quot;:&quot;Cambridge University Press&quot;,&quot;container-title-short&quot;:&quot;&quot;},&quot;isTemporary&quot;:false}]},{&quot;citationID&quot;:&quot;MENDELEY_CITATION_88bf8743-709c-4b6c-88f8-f2a6aac680db&quot;,&quot;properties&quot;:{&quot;noteIndex&quot;:0},&quot;isEdited&quot;:false,&quot;manualOverride&quot;:{&quot;isManuallyOverridden&quot;:false,&quot;citeprocText&quot;:&quot;[7]&quot;,&quot;manualOverrideText&quot;:&quot;&quot;},&quot;citationTag&quot;:&quot;MENDELEY_CITATION_v3_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&quot;,&quot;citationItems&quot;:[{&quot;id&quot;:&quot;2507ef28-82aa-3717-b07b-1ea6734aec7c&quot;,&quot;itemData&quot;:{&quot;type&quot;:&quot;article-journal&quot;,&quot;id&quot;:&quot;2507ef28-82aa-3717-b07b-1ea6734aec7c&quot;,&quot;title&quot;:&quot;Handbook of Psychophysiology&quot;,&quot;container-title&quot;:&quot;Handbook of Psychophysiology&quot;,&quot;accessed&quot;:{&quot;date-parts&quot;:[[2022,11,22]]},&quot;DOI&quot;:&quot;10.1017/CBO9780511546396&quot;,&quot;ISBN&quot;:&quot;9780511546396&quot;,&quot;URL&quot;:&quot;https://www.cambridge.org/core/books/handbook-of-psychophysiology/38B05C22E3DA72ACAC6B97F827C5DD34&quot;,&quot;issued&quot;:{&quot;date-parts&quot;:[[2007,1,1]]},&quot;abstract&quot;:&quot;The Handbook of Psychophysiology, 3rd Edition is an essential reference for students, researchers, and professionals in the behavioral, cognitive, and biological sciences. Psychophysiological methods, paradigms, and theories offer entry to a biological cosmos that does not stop at skin's edge, and this essential reference is designed as a road map for explorers of this cosmos. The scope and coverage in the Handbook have expanded to include both a context for and coverage of the biological bases of cognitive, affective, social, and developmental processes and behavior. In addition to updated coverage of the traditional areas of psychophysiology, coverage of the brain and central nervous system has been expanded to include functional neuroimaging, event related brain potentials, electrophysiological source dipole localization, lesion methods, and transcranial magnetic stimulation. It also includes a section on cellular and humoral systems with attention to the communication across and interactions among cellular, immunological, endocrinological, and neural processes.&quot;,&quot;publisher&quot;:&quot;Cambridge University Press&quot;,&quot;container-title-short&quot;:&quot;&quot;},&quot;isTemporary&quot;:false}]},{&quot;citationID&quot;:&quot;MENDELEY_CITATION_4e86725a-0fdc-401f-9bcd-683a3b978e1b&quot;,&quot;properties&quot;:{&quot;noteIndex&quot;:0},&quot;isEdited&quot;:false,&quot;manualOverride&quot;:{&quot;isManuallyOverridden&quot;:false,&quot;citeprocText&quot;:&quot;[9]&quot;,&quot;manualOverrideText&quot;:&quot;&quot;},&quot;citationTag&quot;:&quot;MENDELEY_CITATION_v3_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&quot;,&quot;citationItems&quot;:[{&quot;id&quot;:&quot;270f8c38-455d-3fc5-9341-32dc6007f395&quot;,&quot;itemData&quot;:{&quot;type&quot;:&quot;article-journal&quot;,&quot;id&quot;:&quot;270f8c38-455d-3fc5-9341-32dc6007f395&quot;,&quot;title&quot;:&quot;A wristband device for detecting human pulse and motion based on the Internet of Things&quot;,&quot;author&quot;:[{&quot;family&quot;:&quot;Zhang&quot;,&quot;given&quot;:&quot;Yuan&quot;,&quot;parse-names&quot;:false,&quot;dropping-particle&quot;:&quot;&quot;,&quot;non-dropping-particle&quot;:&quot;&quot;},{&quot;family&quot;:&quot;Cui&quot;,&quot;given&quot;:&quot;Jian&quot;,&quot;parse-names&quot;:false,&quot;dropping-particle&quot;:&quot;&quot;,&quot;non-dropping-particle&quot;:&quot;&quot;},{&quot;family&quot;:&quot;Ma&quot;,&quot;given&quot;:&quot;Kai&quot;,&quot;parse-names&quot;:false,&quot;dropping-particle&quot;:&quot;&quot;,&quot;non-dropping-particle&quot;:&quot;&quot;},{&quot;family&quot;:&quot;Chen&quot;,&quot;given&quot;:&quot;Han&quot;,&quot;parse-names&quot;:false,&quot;dropping-particle&quot;:&quot;&quot;,&quot;non-dropping-particle&quot;:&quot;&quot;},{&quot;family&quot;:&quot;Zhang&quot;,&quot;given&quot;:&quot;Janey&quot;,&quot;parse-names&quot;:false,&quot;dropping-particle&quot;:&quot;&quot;,&quot;non-dropping-particle&quot;:&quot;&quot;}],&quot;container-title&quot;:&quot;Measurement: Journal of the International Measurement Confederation&quot;,&quot;container-title-short&quot;:&quot;Measurement (Lond)&quot;,&quot;accessed&quot;:{&quot;date-parts&quot;:[[2022,10,27]]},&quot;DOI&quot;:&quot;10.1016/J.MEASUREMENT.2020.108036&quot;,&quot;ISSN&quot;:&quot;02632241&quot;,&quot;issued&quot;:{&quot;date-parts&quot;:[[2020,10,15]]},&quot;abstract&quot;:&quot;The IoT (Internet of Things) wireless intelligent health service terminal system was designed and implemented realizes the real-time detection of patient's physical parameters. Designed and implemented a health-monitoring wristband and system that are easy to wear, accurate to detect, and easy to operate. It was determined that blood pressure, blood oxygen, pulse, exercise, and other sign parameters were the detection targets, and the overall plan design of the intelligent health service system was completed in combination with the characteristics of the detection targets. The mobile terminal of the mobile phone performs wireless communication with the detection device through the Bluetooth module, and the control device detects the biological information state of the human wrist pulse and movement at any time. After the detection result is processed by the system, it is fed back to the mobile terminal of the mobile phone in time.&quot;,&quot;publisher&quot;:&quot;Elsevier B.V.&quot;,&quot;volume&quot;:&quot;163&quot;},&quot;isTemporary&quot;:false}]},{&quot;citationID&quot;:&quot;MENDELEY_CITATION_a3bb092b-a02d-4c62-b52d-066f4ff5d600&quot;,&quot;properties&quot;:{&quot;noteIndex&quot;:0},&quot;isEdited&quot;:false,&quot;manualOverride&quot;:{&quot;isManuallyOverridden&quot;:false,&quot;citeprocText&quot;:&quot;[10]&quot;,&quot;manualOverrideText&quot;:&quot;&quot;},&quot;citationTag&quot;:&quot;MENDELEY_CITATION_v3_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&quot;,&quot;citationItems&quot;:[{&quot;id&quot;:&quot;3b2a875d-7d75-3423-be60-95d36dcc4ea4&quot;,&quot;itemData&quot;:{&quot;type&quot;:&quot;article-journal&quot;,&quot;id&quot;:&quot;3b2a875d-7d75-3423-be60-95d36dcc4ea4&quot;,&quot;title&quot;:&quot;Intelligent Medical System with Low-Cost Wearable Monitoring Devices to Measure Basic Vital Signals of Admitted Patients&quot;,&quot;author&quot;:[{&quot;family&quot;:&quot;Sakphrom&quot;,&quot;given&quot;:&quot;Siraporn&quot;,&quot;parse-names&quot;:false,&quot;dropping-particle&quot;:&quot;&quot;,&quot;non-dropping-particle&quot;:&quot;&quot;},{&quot;family&quot;:&quot;Limpiti&quot;,&quot;given&quot;:&quot;Thunyawat&quot;,&quot;parse-names&quot;:false,&quot;dropping-particle&quot;:&quot;&quot;,&quot;non-dropping-particle&quot;:&quot;&quot;},{&quot;family&quot;:&quot;Funsian&quot;,&quot;given&quot;:&quot;Krit&quot;,&quot;parse-names&quot;:false,&quot;dropping-particle&quot;:&quot;&quot;,&quot;non-dropping-particle&quot;:&quot;&quot;},{&quot;family&quot;:&quot;Chandhaket&quot;,&quot;given&quot;:&quot;Srawouth&quot;,&quot;parse-names&quot;:false,&quot;dropping-particle&quot;:&quot;&quot;,&quot;non-dropping-particle&quot;:&quot;&quot;},{&quot;family&quot;:&quot;Haiges&quot;,&quot;given&quot;:&quot;Rina&quot;,&quot;parse-names&quot;:false,&quot;dropping-particle&quot;:&quot;&quot;,&quot;non-dropping-particle&quot;:&quot;&quot;},{&quot;family&quot;:&quot;Thinsurat&quot;,&quot;given&quot;:&quot;Kamon&quot;,&quot;parse-names&quot;:false,&quot;dropping-particle&quot;:&quot;&quot;,&quot;non-dropping-particle&quot;:&quot;&quot;}],&quot;container-title&quot;:&quot;Micromachines 2021, Vol. 12, Page 918&quot;,&quot;accessed&quot;:{&quot;date-parts&quot;:[[2022,11,1]]},&quot;DOI&quot;:&quot;10.3390/MI12080918&quot;,&quot;ISSN&quot;:&quot;2072-666X&quot;,&quot;URL&quot;:&quot;https://www.mdpi.com/2072-666X/12/8/918/htm&quot;,&quot;issued&quot;:{&quot;date-parts&quot;:[[2021,7,31]]},&quot;page&quot;:&quot;918&quot;,&quot;abstract&quot;:&quot;This article presents the design of a low-cost Wireless Body Sensor Network (WBSN) for monitoring vital signs including a low-cost smart wristwatch that contains an ESP-32 microcontroller and three sensors: heart rate (HR), blood pressure (BP) and body temperature (BT), and an Internet of Things (IoT) platform. The vital signs data are processed and displayed on an OLED screen of the patient’s wristwatch and sent the data over a wireless connection (Wi-Fi) and a Cloud Thing Board system, to store and manage the data in a data center. The data can be analyzed and notified to medical staff when abnormal signals are received from the sensors based on a set parameters from specialists. The proposed low-cost system can be used in a wide range of applications including field hospitals for asymptotic or mild-condition COVID-19 patients as the system can be used to screen those patients out of symptomatic patients who require more costly facilities in a hospital with considerably low expense and installation time, also suitable for bedridden patients, palliative care patients, etc. Testing experiments of a 60-person sample size showed an acceptable accuracy level compared with standard devices when testing with 60 patient-samples with the mean errors heart rate of 1.22%, systolic blood pressure of 1.39%, diastolic blood pressure of 1.01%, and body temperature of 0.13%. According to testing results with 10 smart devices connected with the platform, the time delay caused by the distance between smart devices and the router is 10 s each round with the longest outdoor distance of 200 m. As there is a short-time delay, it does not affect the working ability of the smart system. It is still making the proposed system be able to show patient’s status and function in emergency cases.&quot;,&quot;publisher&quot;:&quot;Multidisciplinary Digital Publishing Institute&quot;,&quot;issue&quot;:&quot;8&quot;,&quot;volume&quot;:&quot;12&quot;,&quot;container-title-short&quot;:&quot;&quot;},&quot;isTemporary&quot;:false}]},{&quot;citationID&quot;:&quot;MENDELEY_CITATION_e8065cd1-826a-4fe7-a650-e1a491c217c4&quot;,&quot;properties&quot;:{&quot;noteIndex&quot;:0},&quot;isEdited&quot;:false,&quot;manualOverride&quot;:{&quot;isManuallyOverridden&quot;:false,&quot;citeprocText&quot;:&quot;[11]&quot;,&quot;manualOverrideText&quot;:&quot;&quot;},&quot;citationTag&quot;:&quot;MENDELEY_CITATION_v3_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&quot;,&quot;citationItems&quot;:[{&quot;id&quot;:&quot;c52f3b21-dbee-378a-8a7e-bf5e41c9ea06&quot;,&quot;itemData&quot;:{&quot;type&quot;:&quot;article-journal&quot;,&quot;id&quot;:&quot;c52f3b21-dbee-378a-8a7e-bf5e41c9ea06&quot;,&quot;title&quot;:&quot;SpO2Measurement: Non-Idealities and Ways to Improve Estimation Accuracy in Wearable Pulse Oximeters&quot;,&quot;author&quot;:[{&quot;family&quot;:&quot;Berwal&quot;,&quot;given&quot;:&quot;Deepak&quot;,&quot;parse-names&quot;:false,&quot;dropping-particle&quot;:&quot;&quot;,&quot;non-dropping-particle&quot;:&quot;&quot;},{&quot;family&quot;:&quot;Kuruba&quot;,&quot;given&quot;:&quot;Ajay&quot;,&quot;parse-names&quot;:false,&quot;dropping-particle&quot;:&quot;&quot;,&quot;non-dropping-particle&quot;:&quot;&quot;},{&quot;family&quot;:&quot;Shaikh&quot;,&quot;given&quot;:&quot;Aatha Mohin&quot;,&quot;parse-names&quot;:false,&quot;dropping-particle&quot;:&quot;&quot;,&quot;non-dropping-particle&quot;:&quot;&quot;},{&quot;family&quot;:&quot;Udupa&quot;,&quot;given&quot;:&quot;Anand&quot;,&quot;parse-names&quot;:false,&quot;dropping-particle&quot;:&quot;&quot;,&quot;non-dropping-particle&quot;:&quot;&quot;},{&quot;family&quot;:&quot;Baghini&quot;,&quot;given&quot;:&quot;Maryam Shojaei&quot;,&quot;parse-names&quot;:false,&quot;dropping-particle&quot;:&quot;&quot;,&quot;non-dropping-particle&quot;:&quot;&quot;}],&quot;container-title&quot;:&quot;IEEE Sensors Journal&quot;,&quot;container-title-short&quot;:&quot;IEEE Sens J&quot;,&quot;accessed&quot;:{&quot;date-parts&quot;:[[2022,10,27]]},&quot;DOI&quot;:&quot;10.1109/JSEN.2022.3170069&quot;,&quot;ISSN&quot;:&quot;15581748&quot;,&quot;issued&quot;:{&quot;date-parts&quot;:[[2022,6,15]]},&quot;page&quot;:&quot;11653-11664&quot;,&quot;abstract&quot;:&quot;The blood oxygen saturation level (SpO2) has become one of the vital body parameters for the early detection, monitoring, and tracking of the symptoms of coronavirus diseases 2019 (COVID-19) and is clinically accepted for patient care and diagnostics. Pulse oximetry provides non-invasive SpO2 monitoring at home and ICUs without the need of a physician/doctor. However, the accuracy of SpO2 estimation in wearable pulse oximeters remains a challenge due to various non-idealities. We propose a method to improve the estimation accuracy by denoising the red and IR signals, detecting the signal quality, and providing feedback to hardware to adjust the signal chain parameters like LED current or transimpedance amplifier gain and enhance the signal quality. SpO2 is calculated using the red and infrared photoplethysmogram (PPG) signals acquired from the wrist using Texas Instruments AFE4950EVM. We introduce the green PPG signal as a reference to obtain the window size of the moving average filter for baseline wander removal and as a timing reference for peak and valley detection in the red and infrared PPG signals. We propose the improved peak and valley detection algorithm based on the incremental merge segmentation algorithm. Kurtosis, entropy, and Signal-to-noise ratio (SNR) are used as signal quality parameters, and SNR is further related to the variance in the SpO2 measurement. A closed-loop implementation is performed to enhance signal quality based on the signal quality parameters of the recorded PPG signals. The proposed algorithm aims to estimate SpO2 with a variance of 1% for the pulse oximetry devices.&quot;,&quot;publisher&quot;:&quot;Institute of Electrical and Electronics Engineers Inc.&quot;,&quot;issue&quot;:&quot;12&quot;,&quot;volume&quot;:&quot;22&quot;},&quot;isTemporary&quot;:false}]},{&quot;citationID&quot;:&quot;MENDELEY_CITATION_0b2f95f2-6b47-4742-9379-5eed4dea5629&quot;,&quot;properties&quot;:{&quot;noteIndex&quot;:0},&quot;isEdited&quot;:false,&quot;manualOverride&quot;:{&quot;isManuallyOverridden&quot;:false,&quot;citeprocText&quot;:&quot;[12]&quot;,&quot;manualOverrideText&quot;:&quot;&quot;},&quot;citationTag&quot;:&quot;MENDELEY_CITATION_v3_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&quot;,&quot;citationItems&quot;:[{&quot;id&quot;:&quot;28761273-c1d6-3ea6-8238-e1b4308a1fa7&quot;,&quot;itemData&quot;:{&quot;type&quot;:&quot;article-journal&quot;,&quot;id&quot;:&quot;28761273-c1d6-3ea6-8238-e1b4308a1fa7&quot;,&quot;title&quot;:&quot;Wearable Pulse Oximeter for Swimming Pool Safety&quot;,&quot;author&quot;:[{&quot;family&quot;:&quot;Kałamajska&quot;,&quot;given&quot;:&quot;Elżbieta&quot;,&quot;parse-names&quot;:false,&quot;dropping-particle&quot;:&quot;&quot;,&quot;non-dropping-particle&quot;:&quot;&quot;},{&quot;family&quot;:&quot;Misiurewicz&quot;,&quot;given&quot;:&quot;Jacek&quot;,&quot;parse-names&quot;:false,&quot;dropping-particle&quot;:&quot;&quot;,&quot;non-dropping-particle&quot;:&quot;&quot;},{&quot;family&quot;:&quot;Weremczuk&quot;,&quot;given&quot;:&quot;Jerzy&quot;,&quot;parse-names&quot;:false,&quot;dropping-particle&quot;:&quot;&quot;,&quot;non-dropping-particle&quot;:&quot;&quot;}],&quot;container-title&quot;:&quot;Sensors&quot;,&quot;accessed&quot;:{&quot;date-parts&quot;:[[2022,11,1]]},&quot;DOI&quot;:&quot;10.3390/S22103823&quot;,&quot;ISSN&quot;:&quot;14248220&quot;,&quot;PMID&quot;:&quot;35632232&quot;,&quot;issued&quot;:{&quot;date-parts&quot;:[[2022,5,1]]},&quot;abstract&quot;:&quot;The purpose of this research was to develop an algorithm for a wearable device that would prevent people from drowning in swimming pools. The device should detect pre-drowning symptoms and alert the rescue staff. The proposed detection method is based on analyzing real-time data collected from a set of sensors, including a pulse oximeter. The pulse oximetry technique is used for measuring the heart rate and oxygen saturation in the subject’s blood. It is an optical method; subsequently, the measurements obtained this way are highly sensitive to interference from the subject’s motion. To eliminate noise caused by the subject’s movement, accelerometer data were used in the system. If the acceleration sensor does not detect movement, a biosensor is activated, and an analysis of selected physiological parameters is performed. Such a setup of the algorithm allows the device to distinguish situations in which the person rests and does not move from situations in which the examined person has lost consciousness and has begun to drown.&quot;,&quot;publisher&quot;:&quot;MDPI&quot;,&quot;issue&quot;:&quot;10&quot;,&quot;volume&quot;:&quot;22&quot;,&quot;container-title-short&quot;:&quot;&quot;},&quot;isTemporary&quot;:false}]},{&quot;citationID&quot;:&quot;MENDELEY_CITATION_6d69419a-0111-4680-9eea-de93999296ac&quot;,&quot;properties&quot;:{&quot;noteIndex&quot;:0},&quot;isEdited&quot;:false,&quot;manualOverride&quot;:{&quot;isManuallyOverridden&quot;:false,&quot;citeprocText&quot;:&quot;[13]&quot;,&quot;manualOverrideText&quot;:&quot;&quot;},&quot;citationTag&quot;:&quot;MENDELEY_CITATION_v3_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&quot;,&quot;citationItems&quot;:[{&quot;id&quot;:&quot;9fe160d0-bcd8-3500-b955-db3ff89b736a&quot;,&quot;itemData&quot;:{&quot;type&quot;:&quot;article-journal&quot;,&quot;id&quot;:&quot;9fe160d0-bcd8-3500-b955-db3ff89b736a&quot;,&quot;title&quot;:&quot;Internet of Things Framework for Oxygen Saturation Monitoring in COVID-19 Environment&quot;,&quot;author&quot;:[{&quot;family&quot;:&quot;Saha&quot;,&quot;given&quot;:&quot;Rahul&quot;,&quot;parse-names&quot;:false,&quot;dropping-particle&quot;:&quot;&quot;,&quot;non-dropping-particle&quot;:&quot;&quot;},{&quot;family&quot;:&quot;Kumar&quot;,&quot;given&quot;:&quot;Gulshan&quot;,&quot;parse-names&quot;:false,&quot;dropping-particle&quot;:&quot;&quot;,&quot;non-dropping-particle&quot;:&quot;&quot;},{&quot;family&quot;:&quot;Kumar&quot;,&quot;given&quot;:&quot;Neeraj&quot;,&quot;parse-names&quot;:false,&quot;dropping-particle&quot;:&quot;&quot;,&quot;non-dropping-particle&quot;:&quot;&quot;},{&quot;family&quot;:&quot;Kim&quot;,&quot;given&quot;:&quot;Tai Hoon&quot;,&quot;parse-names&quot;:false,&quot;dropping-particle&quot;:&quot;&quot;,&quot;non-dropping-particle&quot;:&quot;&quot;},{&quot;family&quot;:&quot;Devgun&quot;,&quot;given&quot;:&quot;Tannishtha&quot;,&quot;parse-names&quot;:false,&quot;dropping-particle&quot;:&quot;&quot;,&quot;non-dropping-particle&quot;:&quot;&quot;},{&quot;family&quot;:&quot;Thomas&quot;,&quot;given&quot;:&quot;Reji&quot;,&quot;parse-names&quot;:false,&quot;dropping-particle&quot;:&quot;&quot;,&quot;non-dropping-particle&quot;:&quot;&quot;},{&quot;family&quot;:&quot;Barnawi&quot;,&quot;given&quot;:&quot;Ahmed&quot;,&quot;parse-names&quot;:false,&quot;dropping-particle&quot;:&quot;&quot;,&quot;non-dropping-particle&quot;:&quot;&quot;}],&quot;container-title&quot;:&quot;IEEE Internet of Things Journal&quot;,&quot;container-title-short&quot;:&quot;IEEE Internet Things J&quot;,&quot;DOI&quot;:&quot;10.1109/JIOT.2021.3098158&quot;,&quot;ISSN&quot;:&quot;23274662&quot;,&quot;issued&quot;:{&quot;date-parts&quot;:[[2022,3,1]]},&quot;page&quot;:&quot;3631-3641&quot;,&quot;abstract&quot;:&quot;The pandemic/epidemic of COVID-19 has affected people worldwide. A huge number of lives succumbed to death due to the sudden outbreak of this corona virus infection. The specified symptoms of COVID-19 detection are very common like normal flu; asymptomatic version of COVID-19 has become a critical issue. Therefore, as a precautionary measurement, the oxygen level needs to be monitored by every individual if no other critical condition is found. It is not the only parameter for COVID-19 detection but, as per the suggestions by different medical organizations such as the World Health Organization, it is better to use oximeter to monitor the oxygen level in probable patients as a precaution. People are using the oximeters personally; however, not having any clue or guidance regarding the measurements obtained. Therefore, in this article, we have shown a framework of oxygen level monitoring and severity calculation and probabilistic decision of being a COVID-19 patient. This framework is also able to maintain the privacy of patient information and uses probabilistic classification to measure the severity. Results are measured based on latency of blockchain creation and overall response, throughput, detection, and severity accuracy. The analysis finds the solution efficient and significant in the Internet of Things framework for the present health hazard in our world.&quot;,&quot;publisher&quot;:&quot;Institute of Electrical and Electronics Engineers Inc.&quot;,&quot;issue&quot;:&quot;5&quot;,&quot;volume&quot;:&quot;9&quot;},&quot;isTemporary&quot;:false}]},{&quot;citationID&quot;:&quot;MENDELEY_CITATION_50a913be-b3a5-49d6-9be6-7c6e00e471e1&quot;,&quot;properties&quot;:{&quot;noteIndex&quot;:0},&quot;isEdited&quot;:false,&quot;manualOverride&quot;:{&quot;isManuallyOverridden&quot;:false,&quot;citeprocText&quot;:&quot;[14]&quot;,&quot;manualOverrideText&quot;:&quot;&quot;},&quot;citationTag&quot;:&quot;MENDELEY_CITATION_v3_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&quot;,&quot;citationItems&quot;:[{&quot;id&quot;:&quot;0e21d516-cd96-38b1-83d4-dce78e8662c8&quot;,&quot;itemData&quot;:{&quot;type&quot;:&quot;article-journal&quot;,&quot;id&quot;:&quot;0e21d516-cd96-38b1-83d4-dce78e8662c8&quot;,&quot;title&quot;:&quot;IoT garment for remote elderly care network&quot;,&quot;author&quot;:[{&quot;family&quot;:&quot;Luna-Perejón&quot;,&quot;given&quot;:&quot;Francisco&quot;,&quot;parse-names&quot;:false,&quot;dropping-particle&quot;:&quot;&quot;,&quot;non-dropping-particle&quot;:&quot;&quot;},{&quot;family&quot;:&quot;Muñoz-Saavedra&quot;,&quot;given&quot;:&quot;Luis&quot;,&quot;parse-names&quot;:false,&quot;dropping-particle&quot;:&quot;&quot;,&quot;non-dropping-particle&quot;:&quot;&quot;},{&quot;family&quot;:&quot;Castellano-Domínguez&quot;,&quot;given&quot;:&quot;Jose M.&quot;,&quot;parse-names&quot;:false,&quot;dropping-particle&quot;:&quot;&quot;,&quot;non-dropping-particle&quot;:&quot;&quot;},{&quot;family&quot;:&quot;Domínguez-Morales&quot;,&quot;given&quot;:&quot;Manuel&quot;,&quot;parse-names&quot;:false,&quot;dropping-particle&quot;:&quot;&quot;,&quot;non-dropping-particle&quot;:&quot;&quot;}],&quot;container-title&quot;:&quot;Biomedical Signal Processing and Control&quot;,&quot;container-title-short&quot;:&quot;Biomed Signal Process Control&quot;,&quot;accessed&quot;:{&quot;date-parts&quot;:[[2022,11,1]]},&quot;DOI&quot;:&quot;10.1016/J.BSPC.2021.102848&quot;,&quot;ISSN&quot;:&quot;1746-8094&quot;,&quot;issued&quot;:{&quot;date-parts&quot;:[[2021,8,1]]},&quot;page&quot;:&quot;102848&quot;,&quot;abstract&quot;:&quot;The elderly is a continuous growth sector thanks to the life expectancy increase in Western society. This sector is especially at risk from the appearance of respiratory diseases and, therefore, is the most affected sector in the COVID-19 epidemic. Many of these elderly require continuous care in residences or by specialized caregivers, but these personal contacts put this sector at risk. In this work, an IoT system for elderly remote monitoring is studied, designed, developed and tested. This system is composed by a smart garment that records information from various physiological sensors in order to detect falls, sudden changes in body temperature, heart problems and heat stroke; This information is sent to a cloud server through a gateway located in the patient's residence, allowing to real-time monitor remotely patient's activity using a customized App, as well as receiving alerts in dangerous situations. This system has been tested with professional caregivers, obtaining usability and functionality surveys; and, in addition, a detailed power-consumption study has been carried out. The results, compared with other similar systems, demonstrate that the proposed one is useful, usable, works in real time and has a decent power consumption that allows the patient to carry it during all day without charging the battery.&quot;,&quot;publisher&quot;:&quot;Elsevier&quot;,&quot;volume&quot;:&quot;69&quot;},&quot;isTemporary&quot;:false}]},{&quot;citationID&quot;:&quot;MENDELEY_CITATION_727262d9-5492-426b-86d1-fffb9e6d9883&quot;,&quot;properties&quot;:{&quot;noteIndex&quot;:0},&quot;isEdited&quot;:false,&quot;manualOverride&quot;:{&quot;isManuallyOverridden&quot;:false,&quot;citeprocText&quot;:&quot;[13]&quot;,&quot;manualOverrideText&quot;:&quot;&quot;},&quot;citationTag&quot;:&quot;MENDELEY_CITATION_v3_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&quot;,&quot;citationItems&quot;:[{&quot;id&quot;:&quot;9fe160d0-bcd8-3500-b955-db3ff89b736a&quot;,&quot;itemData&quot;:{&quot;type&quot;:&quot;article-journal&quot;,&quot;id&quot;:&quot;9fe160d0-bcd8-3500-b955-db3ff89b736a&quot;,&quot;title&quot;:&quot;Internet of Things Framework for Oxygen Saturation Monitoring in COVID-19 Environment&quot;,&quot;author&quot;:[{&quot;family&quot;:&quot;Saha&quot;,&quot;given&quot;:&quot;Rahul&quot;,&quot;parse-names&quot;:false,&quot;dropping-particle&quot;:&quot;&quot;,&quot;non-dropping-particle&quot;:&quot;&quot;},{&quot;family&quot;:&quot;Kumar&quot;,&quot;given&quot;:&quot;Gulshan&quot;,&quot;parse-names&quot;:false,&quot;dropping-particle&quot;:&quot;&quot;,&quot;non-dropping-particle&quot;:&quot;&quot;},{&quot;family&quot;:&quot;Kumar&quot;,&quot;given&quot;:&quot;Neeraj&quot;,&quot;parse-names&quot;:false,&quot;dropping-particle&quot;:&quot;&quot;,&quot;non-dropping-particle&quot;:&quot;&quot;},{&quot;family&quot;:&quot;Kim&quot;,&quot;given&quot;:&quot;Tai Hoon&quot;,&quot;parse-names&quot;:false,&quot;dropping-particle&quot;:&quot;&quot;,&quot;non-dropping-particle&quot;:&quot;&quot;},{&quot;family&quot;:&quot;Devgun&quot;,&quot;given&quot;:&quot;Tannishtha&quot;,&quot;parse-names&quot;:false,&quot;dropping-particle&quot;:&quot;&quot;,&quot;non-dropping-particle&quot;:&quot;&quot;},{&quot;family&quot;:&quot;Thomas&quot;,&quot;given&quot;:&quot;Reji&quot;,&quot;parse-names&quot;:false,&quot;dropping-particle&quot;:&quot;&quot;,&quot;non-dropping-particle&quot;:&quot;&quot;},{&quot;family&quot;:&quot;Barnawi&quot;,&quot;given&quot;:&quot;Ahmed&quot;,&quot;parse-names&quot;:false,&quot;dropping-particle&quot;:&quot;&quot;,&quot;non-dropping-particle&quot;:&quot;&quot;}],&quot;container-title&quot;:&quot;IEEE Internet of Things Journal&quot;,&quot;container-title-short&quot;:&quot;IEEE Internet Things J&quot;,&quot;DOI&quot;:&quot;10.1109/JIOT.2021.3098158&quot;,&quot;ISSN&quot;:&quot;23274662&quot;,&quot;issued&quot;:{&quot;date-parts&quot;:[[2022,3,1]]},&quot;page&quot;:&quot;3631-3641&quot;,&quot;abstract&quot;:&quot;The pandemic/epidemic of COVID-19 has affected people worldwide. A huge number of lives succumbed to death due to the sudden outbreak of this corona virus infection. The specified symptoms of COVID-19 detection are very common like normal flu; asymptomatic version of COVID-19 has become a critical issue. Therefore, as a precautionary measurement, the oxygen level needs to be monitored by every individual if no other critical condition is found. It is not the only parameter for COVID-19 detection but, as per the suggestions by different medical organizations such as the World Health Organization, it is better to use oximeter to monitor the oxygen level in probable patients as a precaution. People are using the oximeters personally; however, not having any clue or guidance regarding the measurements obtained. Therefore, in this article, we have shown a framework of oxygen level monitoring and severity calculation and probabilistic decision of being a COVID-19 patient. This framework is also able to maintain the privacy of patient information and uses probabilistic classification to measure the severity. Results are measured based on latency of blockchain creation and overall response, throughput, detection, and severity accuracy. The analysis finds the solution efficient and significant in the Internet of Things framework for the present health hazard in our world.&quot;,&quot;publisher&quot;:&quot;Institute of Electrical and Electronics Engineers Inc.&quot;,&quot;issue&quot;:&quot;5&quot;,&quot;volume&quot;:&quot;9&quot;},&quot;isTemporary&quot;:false}]},{&quot;citationID&quot;:&quot;MENDELEY_CITATION_658f1eae-ed48-4f15-b447-2e391af26cb1&quot;,&quot;properties&quot;:{&quot;noteIndex&quot;:0},&quot;isEdited&quot;:false,&quot;manualOverride&quot;:{&quot;isManuallyOverridden&quot;:false,&quot;citeprocText&quot;:&quot;[15]&quot;,&quot;manualOverrideText&quot;:&quot;&quot;},&quot;citationTag&quot;:&quot;MENDELEY_CITATION_v3_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&quot;,&quot;citationItems&quot;:[{&quot;id&quot;:&quot;1428f6c6-5372-381a-ae0b-ee432ae88d4b&quot;,&quot;itemData&quot;:{&quot;type&quot;:&quot;article-journal&quot;,&quot;id&quot;:&quot;1428f6c6-5372-381a-ae0b-ee432ae88d4b&quot;,&quot;title&quot;:&quot;The privacy of the TLS 1.3 protocol&quot;,&quot;author&quot;:[{&quot;family&quot;:&quot;Arfaoui&quot;,&quot;given&quot;:&quot;Ghada&quot;,&quot;parse-names&quot;:false,&quot;dropping-particle&quot;:&quot;&quot;,&quot;non-dropping-particle&quot;:&quot;&quot;},{&quot;family&quot;:&quot;Bultel&quot;,&quot;given&quot;:&quot;Xavier&quot;,&quot;parse-names&quot;:false,&quot;dropping-particle&quot;:&quot;&quot;,&quot;non-dropping-particle&quot;:&quot;&quot;},{&quot;family&quot;:&quot;Fouque&quot;,&quot;given&quot;:&quot;Pierre-Alain&quot;,&quot;parse-names&quot;:false,&quot;dropping-particle&quot;:&quot;&quot;,&quot;non-dropping-particle&quot;:&quot;&quot;},{&quot;family&quot;:&quot;Nedelcu&quot;,&quot;given&quot;:&quot;Adina&quot;,&quot;parse-names&quot;:false,&quot;dropping-particle&quot;:&quot;&quot;,&quot;non-dropping-particle&quot;:&quot;&quot;},{&quot;family&quot;:&quot;Onete&quot;,&quot;given&quot;:&quot;Cristina&quot;,&quot;parse-names&quot;:false,&quot;dropping-particle&quot;:&quot;&quot;,&quot;non-dropping-particle&quot;:&quot;&quot;}],&quot;container-title&quot;:&quot;Proceedings on Privacy Enhancing Technologies&quot;,&quot;accessed&quot;:{&quot;date-parts&quot;:[[2022,10,27]]},&quot;DOI&quot;:&quot;10.2478/popets-2019-0065&quot;,&quot;URL&quot;:&quot;https://datatracker.ietf.org/doc/&quot;,&quot;issued&quot;:{&quot;date-parts&quot;:[[2019]]},&quot;page&quot;:&quot;190-210&quot;,&quot;abstract&quot;:&quot;TLS (Transport Layer Security) is a widely deployed protocol that plays a vital role in securing In-ternet traffic. Given the numerous known attacks for TLS 1.2, it was imperative to change and even redesign the protocol in order to address them. In August 2018, a new version of the protocol, TLS 1.3, was standardized by the IETF (Internet Engineering Task Force). TLS 1.3 not only benefits from stronger security guarantees , but aims to protect the identities of the server and client by encrypting messages as soon as possible during the authentication. In this paper, we model the privacy guarantees of TLS 1.3 when parties execute a full handshake or use a session resumption, covering all the handshake modes of TLS. We build our privacy models on top of the one defined by Hermans et al. for RFIDs (Radio Frequency Identification Devices) that mostly targets authentication protocols. The enhanced models share similarities to the Bellare-Rogaway AKE (Au-thenticated Key Exchange) security model and consider adversaries that can compromise both types of participants in the protocol. In particular, modeling session resumption is non-trivial, given that session resumption tickets are essentially a state transmitted from one session to another and such link reveals information on the parties. On the positive side, we prove that TLS 1.3 protects the privacy of its users at least against passive adversaries, contrary to TLS 1.2, and against more powerful ones.&quot;,&quot;issue&quot;:&quot;4&quot;,&quot;volume&quot;:&quot;2019&quot;,&quot;container-title-short&quot;:&quot;&quot;},&quot;isTemporary&quot;:false}]},{&quot;citationID&quot;:&quot;MENDELEY_CITATION_6787fd16-4d95-4690-9a33-a3bcca7741c5&quot;,&quot;properties&quot;:{&quot;noteIndex&quot;:0},&quot;isEdited&quot;:false,&quot;manualOverride&quot;:{&quot;isManuallyOverridden&quot;:false,&quot;citeprocText&quot;:&quot;[16]&quot;,&quot;manualOverrideText&quot;:&quot;&quot;},&quot;citationTag&quot;:&quot;MENDELEY_CITATION_v3_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&quot;,&quot;citationItems&quot;:[{&quot;id&quot;:&quot;aa07cc39-e3e9-3c9e-b8cc-6fac0b6fd47a&quot;,&quot;itemData&quot;:{&quot;type&quot;:&quot;article-journal&quot;,&quot;id&quot;:&quot;aa07cc39-e3e9-3c9e-b8cc-6fac0b6fd47a&quot;,&quot;title&quot;:&quot;A Low-Power Delta-Modulation-Based ADC for Wearable Electrocardiogram Sensors&quot;,&quot;author&quot;:[{&quot;family&quot;:&quot;Karimlou&quot;,&quot;given&quot;:&quot;Atiyeh&quot;,&quot;parse-names&quot;:false,&quot;dropping-particle&quot;:&quot;&quot;,&quot;non-dropping-particle&quot;:&quot;&quot;},{&quot;family&quot;:&quot;Yavari&quot;,&quot;given&quot;:&quot;Mohammad&quot;,&quot;parse-names&quot;:false,&quot;dropping-particle&quot;:&quot;&quot;,&quot;non-dropping-particle&quot;:&quot;&quot;}],&quot;container-title&quot;:&quot;IEEE Transactions on Circuits and Systems II: Express Briefs&quot;,&quot;accessed&quot;:{&quot;date-parts&quot;:[[2022,11,1]]},&quot;URL&quot;:&quot;https://ieeexplore-ieee-org.ehu.idm.oclc.org/document/9790719/&quot;,&quot;issued&quot;:{&quot;date-parts&quot;:[[2022]]},&quot;abstract&quot;:&quot;In this brief, a new ultra-low power analog-to-digital converter (ADC) based on delta ( ${\\Delta }$ )-modulation approach is presented for wearable Electrocardiogram (ECG) sensor systems. In the proposed structure, a voltage-to-time converter (VTC) is employed as the residue quantizer in  ${\\Delta }$ -modulation based ADC circ...&quot;,&quot;publisher&quot;:&quot;IEEE&quot;,&quot;issue&quot;:&quot;9&quot;,&quot;volume&quot;:&quot;69&quot;,&quot;container-title-short&quot;:&quot;&quot;},&quot;isTemporary&quot;:false}]},{&quot;citationID&quot;:&quot;MENDELEY_CITATION_481f9cb9-6499-4b2f-8e64-aa061853d99d&quot;,&quot;properties&quot;:{&quot;noteIndex&quot;:0},&quot;isEdited&quot;:false,&quot;manualOverride&quot;:{&quot;isManuallyOverridden&quot;:false,&quot;citeprocText&quot;:&quot;[17]&quot;,&quot;manualOverrideText&quot;:&quot;&quot;},&quot;citationTag&quot;:&quot;MENDELEY_CITATION_v3_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&quot;,&quot;citationItems&quot;:[{&quot;id&quot;:&quot;c28ac4bd-0598-3ba4-8e4d-8f0cfdb41a05&quot;,&quot;itemData&quot;:{&quot;type&quot;:&quot;article-journal&quot;,&quot;id&quot;:&quot;c28ac4bd-0598-3ba4-8e4d-8f0cfdb41a05&quot;,&quot;title&quot;:&quot;IoT-based real-time patients vital physiological parameters monitoring system using smart wearable sensors&quot;,&quot;author&quot;:[{&quot;family&quot;:&quot;Ahmed&quot;,&quot;given&quot;:&quot;Ajan&quot;,&quot;parse-names&quot;:false,&quot;dropping-particle&quot;:&quot;&quot;,&quot;non-dropping-particle&quot;:&quot;&quot;},{&quot;family&quot;:&quot;Khan&quot;,&quot;given&quot;:&quot;Mohammad Monirujjaman&quot;,&quot;parse-names&quot;:false,&quot;dropping-particle&quot;:&quot;&quot;,&quot;non-dropping-particle&quot;:&quot;&quot;},{&quot;family&quot;:&quot;Singh&quot;,&quot;given&quot;:&quot;Parminder&quot;,&quot;parse-names&quot;:false,&quot;dropping-particle&quot;:&quot;&quot;,&quot;non-dropping-particle&quot;:&quot;&quot;},{&quot;family&quot;:&quot;Batth&quot;,&quot;given&quot;:&quot;Ranbir Singh&quot;,&quot;parse-names&quot;:false,&quot;dropping-particle&quot;:&quot;&quot;,&quot;non-dropping-particle&quot;:&quot;&quot;},{&quot;family&quot;:&quot;Masud&quot;,&quot;given&quot;:&quot;Mehedi&quot;,&quot;parse-names&quot;:false,&quot;dropping-particle&quot;:&quot;&quot;,&quot;non-dropping-particle&quot;:&quot;&quot;}],&quot;container-title&quot;:&quot;Neural Computing and Applications&quot;,&quot;container-title-short&quot;:&quot;Neural Comput Appl&quot;,&quot;accessed&quot;:{&quot;date-parts&quot;:[[2022,11,1]]},&quot;DOI&quot;:&quot;10.1007/S00521-022-07090-Y/FULLTEXT.HTML&quot;,&quot;ISSN&quot;:&quot;14333058&quot;,&quot;issued&quot;:{&quot;date-parts&quot;:[[2022]]},&quot;abstract&quot;:&quot;Health care is one of the least funded sectors in Bangladesh and many other similar developing countries. People living in rural and remote areas do not have access to proper health care, and when they do, it is too expensive. This research aimed to develop a real-time health monitoring system that is cheap, easy to use, and accessible by doctors and patients. The system consists of several Internet of Things (IoT)-based sensors connected to an Arduino microprocessor, which thus measures the vital body signs of the patients. The measured readings are then transmitted to an Android application on a smartphone via a Bluetooth module. The sensors are connected to analog inputs. These sensors measure analog data, which is amplified by the microprocessor after being sorted. Doctors can also carry out the diagnosis of ailments using the data collected remotely from the patient. An Android-based mobile application that interfaces with a web-based application is implemented for efficient patients-doctors dual real-time communication. The Android application, which is connected to a MySQL database, updates the said database, which updates and displays the readings on a website accessible by both doctors and patients. Initially, the health monitor was tested using an Arduino Integrated Development Environment (IDE) monitor and a single user. Once initial simulations were successful, the proposed system was tested on five different real-human test subjects. The testing of the wireless health monitor produced successful results that measured patient vitals with a high level of accuracy. The proposed IoT-based system monitors vital signs such as the patient’s body temperature, heart rate, ECG, SpO2 levels, blood pressure, and glucose levels. This system also includes a medical treatment plan by the doctors. The proposed system is novel as it integrates the IoT-based patient monitoring system with telemedicine. This proposed system has different sensors for real-time measuring the vital signs of the human body. A mobile and web application have also been integrated with this system for real-time remote patient monitoring and treatment plan. There are now systems available that only offer a telemedicine facility, where patients and doctors can have discussions, but do not have an IoT-based patient vital sign monitoring system integrated with telemedicine. The proposed system in this paper has the facility of IoT-based patient vital signs monitoring integrated with telemedicine, which makes this research work novel. The proposed system will increase the life expectancy of people throughout the world.&quot;,&quot;publisher&quot;:&quot;Springer Science and Business Media Deutschland GmbH&quot;},&quot;isTemporary&quot;:false}]},{&quot;citationID&quot;:&quot;MENDELEY_CITATION_ab9f3dba-d68c-4738-b2ec-1f5b41d00ec7&quot;,&quot;properties&quot;:{&quot;noteIndex&quot;:0},&quot;isEdited&quot;:false,&quot;manualOverride&quot;:{&quot;isManuallyOverridden&quot;:false,&quot;citeprocText&quot;:&quot;[18]&quot;,&quot;manualOverrideText&quot;:&quot;&quot;},&quot;citationTag&quot;:&quot;MENDELEY_CITATION_v3_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&quot;,&quot;citationItems&quot;:[{&quot;id&quot;:&quot;3e605d09-3795-3781-862f-7de84fc267ed&quot;,&quot;itemData&quot;:{&quot;type&quot;:&quot;article-journal&quot;,&quot;id&quot;:&quot;3e605d09-3795-3781-862f-7de84fc267ed&quot;,&quot;title&quot;:&quot;Healthcare and patient monitoring using IoT&quot;,&quot;author&quot;:[{&quot;family&quot;:&quot;Akkaş&quot;,&quot;given&quot;:&quot;M. A.&quot;,&quot;parse-names&quot;:false,&quot;dropping-particle&quot;:&quot;&quot;,&quot;non-dropping-particle&quot;:&quot;&quot;},{&quot;family&quot;:&quot;SOKULLU&quot;,&quot;given&quot;:&quot;R.&quot;,&quot;parse-names&quot;:false,&quot;dropping-particle&quot;:&quot;&quot;,&quot;non-dropping-particle&quot;:&quot;&quot;},{&quot;family&quot;:&quot;Ertürk Çetin&quot;,&quot;given&quot;:&quot;H.&quot;,&quot;parse-names&quot;:false,&quot;dropping-particle&quot;:&quot;&quot;,&quot;non-dropping-particle&quot;:&quot;&quot;}],&quot;container-title&quot;:&quot;Internet of Things (Netherlands)&quot;,&quot;accessed&quot;:{&quot;date-parts&quot;:[[2022,10,27]]},&quot;DOI&quot;:&quot;10.1016/J.IOT.2020.100173&quot;,&quot;ISSN&quot;:&quot;25426605&quot;,&quot;issued&quot;:{&quot;date-parts&quot;:[[2020,9,1]]},&quot;abstract&quot;:&quot;With continuously decreasing prices and increased functionality wireless communication technologies and most recently the Internet of Things (IoT) have successfully spread across various areas of our life. One of the most dynamically developing and demanding application areas is healthcare. IoT will affect the mediacal world starting from remote health and monitoring services, assisted living and elderly care to identifying and managing chronic diseases and providing personalized medication. This tutorial discusses the IoT technology related to medical applications, the various directions in which it penetrates the healthcare sector, and presents some future trends in its development like Bio-IoT and Nano-IoT or Internet of Nano Things. From the point of view of monitoiring patients’ vital signs the most important component of an IoT based system is the Wireless Body Area Networks (WBAN). WBANs consist of very small smart devices placed in or on the body of a patient which can communicate wirelessly. The paper discusses the architecture and implementation of a a specific biomedical application based on a WBAN, which has been prototyped and tested at Ege University Hospital. The proposed system focuses specifically on data for the pulse rate, plethysmogram and relative oxygen ratio of the patient. The collected data is transferred from the wireless sensor network to the central database using the IoT technology. The performance of the system is evaluated in terms of resiliance as well as correctness of the collected data in various network topologies and in terms of network stability, and effective range.&quot;,&quot;publisher&quot;:&quot;Elsevier B.V.&quot;,&quot;volume&quot;:&quot;11&quot;,&quot;container-title-short&quot;:&quot;&quot;},&quot;isTemporary&quot;:false}]},{&quot;citationID&quot;:&quot;MENDELEY_CITATION_16742181-105e-403f-a5d1-420047555aa1&quot;,&quot;properties&quot;:{&quot;noteIndex&quot;:0},&quot;isEdited&quot;:false,&quot;manualOverride&quot;:{&quot;isManuallyOverridden&quot;:false,&quot;citeprocText&quot;:&quot;[9]&quot;,&quot;manualOverrideText&quot;:&quot;&quot;},&quot;citationTag&quot;:&quot;MENDELEY_CITATION_v3_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&quot;,&quot;citationItems&quot;:[{&quot;id&quot;:&quot;270f8c38-455d-3fc5-9341-32dc6007f395&quot;,&quot;itemData&quot;:{&quot;type&quot;:&quot;article-journal&quot;,&quot;id&quot;:&quot;270f8c38-455d-3fc5-9341-32dc6007f395&quot;,&quot;title&quot;:&quot;A wristband device for detecting human pulse and motion based on the Internet of Things&quot;,&quot;author&quot;:[{&quot;family&quot;:&quot;Zhang&quot;,&quot;given&quot;:&quot;Yuan&quot;,&quot;parse-names&quot;:false,&quot;dropping-particle&quot;:&quot;&quot;,&quot;non-dropping-particle&quot;:&quot;&quot;},{&quot;family&quot;:&quot;Cui&quot;,&quot;given&quot;:&quot;Jian&quot;,&quot;parse-names&quot;:false,&quot;dropping-particle&quot;:&quot;&quot;,&quot;non-dropping-particle&quot;:&quot;&quot;},{&quot;family&quot;:&quot;Ma&quot;,&quot;given&quot;:&quot;Kai&quot;,&quot;parse-names&quot;:false,&quot;dropping-particle&quot;:&quot;&quot;,&quot;non-dropping-particle&quot;:&quot;&quot;},{&quot;family&quot;:&quot;Chen&quot;,&quot;given&quot;:&quot;Han&quot;,&quot;parse-names&quot;:false,&quot;dropping-particle&quot;:&quot;&quot;,&quot;non-dropping-particle&quot;:&quot;&quot;},{&quot;family&quot;:&quot;Zhang&quot;,&quot;given&quot;:&quot;Janey&quot;,&quot;parse-names&quot;:false,&quot;dropping-particle&quot;:&quot;&quot;,&quot;non-dropping-particle&quot;:&quot;&quot;}],&quot;container-title&quot;:&quot;Measurement: Journal of the International Measurement Confederation&quot;,&quot;container-title-short&quot;:&quot;Measurement (Lond)&quot;,&quot;accessed&quot;:{&quot;date-parts&quot;:[[2022,10,27]]},&quot;DOI&quot;:&quot;10.1016/J.MEASUREMENT.2020.108036&quot;,&quot;ISSN&quot;:&quot;02632241&quot;,&quot;issued&quot;:{&quot;date-parts&quot;:[[2020,10,15]]},&quot;abstract&quot;:&quot;The IoT (Internet of Things) wireless intelligent health service terminal system was designed and implemented realizes the real-time detection of patient's physical parameters. Designed and implemented a health-monitoring wristband and system that are easy to wear, accurate to detect, and easy to operate. It was determined that blood pressure, blood oxygen, pulse, exercise, and other sign parameters were the detection targets, and the overall plan design of the intelligent health service system was completed in combination with the characteristics of the detection targets. The mobile terminal of the mobile phone performs wireless communication with the detection device through the Bluetooth module, and the control device detects the biological information state of the human wrist pulse and movement at any time. After the detection result is processed by the system, it is fed back to the mobile terminal of the mobile phone in time.&quot;,&quot;publisher&quot;:&quot;Elsevier B.V.&quot;,&quot;volume&quot;:&quot;163&quot;},&quot;isTemporary&quot;:false}]},{&quot;citationID&quot;:&quot;MENDELEY_CITATION_f8987da7-8567-4832-a707-f68718eb6045&quot;,&quot;properties&quot;:{&quot;noteIndex&quot;:0},&quot;isEdited&quot;:false,&quot;manualOverride&quot;:{&quot;isManuallyOverridden&quot;:false,&quot;citeprocText&quot;:&quot;[19], [20]&quot;,&quot;manualOverrideText&quot;:&quot;&quot;},&quot;citationTag&quot;:&quot;MENDELEY_CITATION_v3_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&quot;,&quot;citationItems&quot;:[{&quot;id&quot;:&quot;f4bfef3f-4f9b-3e4d-a5a8-763b0c4a910c&quot;,&quot;itemData&quot;:{&quot;type&quot;:&quot;article-journal&quot;,&quot;id&quot;:&quot;f4bfef3f-4f9b-3e4d-a5a8-763b0c4a910c&quot;,&quot;title&quot;:&quot;Embedded Machine Learning Using a Multi-Thread Algorithm on a Raspberry Pi Platform to Improve Prosthetic Hand Performance&quot;,&quot;author&quot;:[{&quot;family&quot;:&quot;Triwiyanto&quot;,&quot;given&quot;:&quot;Triwiyanto&quot;,&quot;parse-names&quot;:false,&quot;dropping-particle&quot;:&quot;&quot;,&quot;non-dropping-particle&quot;:&quot;&quot;},{&quot;family&quot;:&quot;Caesarendra&quot;,&quot;given&quot;:&quot;Wahyu&quot;,&quot;parse-names&quot;:false,&quot;dropping-particle&quot;:&quot;&quot;,&quot;non-dropping-particle&quot;:&quot;&quot;},{&quot;family&quot;:&quot;Purnomo&quot;,&quot;given&quot;:&quot;Mauridhi Hery&quot;,&quot;parse-names&quot;:false,&quot;dropping-particle&quot;:&quot;&quot;,&quot;non-dropping-particle&quot;:&quot;&quot;},{&quot;family&quot;:&quot;Sułowicz&quot;,&quot;given&quot;:&quot;Maciej&quot;,&quot;parse-names&quot;:false,&quot;dropping-particle&quot;:&quot;&quot;,&quot;non-dropping-particle&quot;:&quot;&quot;},{&quot;family&quot;:&quot;Wisana&quot;,&quot;given&quot;:&quot;I. Dewa Gede Hari&quot;,&quot;parse-names&quot;:false,&quot;dropping-particle&quot;:&quot;&quot;,&quot;non-dropping-particle&quot;:&quot;&quot;},{&quot;family&quot;:&quot;Titisari&quot;,&quot;given&quot;:&quot;Dyah&quot;,&quot;parse-names&quot;:false,&quot;dropping-particle&quot;:&quot;&quot;,&quot;non-dropping-particle&quot;:&quot;&quot;},{&quot;family&quot;:&quot;Lamidi&quot;,&quot;given&quot;:&quot;Lamidi&quot;,&quot;parse-names&quot;:false,&quot;dropping-particle&quot;:&quot;&quot;,&quot;non-dropping-particle&quot;:&quot;&quot;},{&quot;family&quot;:&quot;Rismayani&quot;,&quot;given&quot;:&quot;Rismayani&quot;,&quot;parse-names&quot;:false,&quot;dropping-particle&quot;:&quot;&quot;,&quot;non-dropping-particle&quot;:&quot;&quot;}],&quot;container-title&quot;:&quot;Micromachines&quot;,&quot;container-title-short&quot;:&quot;Micromachines (Basel)&quot;,&quot;accessed&quot;:{&quot;date-parts&quot;:[[2022,11,1]]},&quot;DOI&quot;:&quot;10.3390/MI13020191&quot;,&quot;ISSN&quot;:&quot;2072666X&quot;,&quot;issued&quot;:{&quot;date-parts&quot;:[[2022,2,1]]},&quot;abstract&quot;:&quot;High accuracy and a real-time system are priorities in the development of a prosthetic hand. This study aimed to develop and evaluate a real-time embedded time-domain feature extraction and machine learning on a system on chip (SoC) Raspberry platform using a multi-thread algorithm to operate a prosthetic hand device. The contribution of this study is that the implementation of the multi-thread in the pattern recognition improves the accuracy and decreases the computation time in the SoC. In this study, ten healthy volunteers were involved. The EMG signal was collected by using two dry electrodes placed on the wrist flexor and wrist extensor muscles. To reduce the complexity, four time-domain features were applied to extract the EMG signal. Furthermore, these features were used as the input of the machine learning. The machine learning evaluated in this study were k-nearest neighbor (k-NN), Naive Bayes (NB), decision tree (DT), and support vector machine (SVM). In the SoC implementation, the data acquisition, feature extraction, machine learning, and motor control process were implemented using a multi-thread algorithm. After the evaluation, the result showed that the pairing of the MAV feature and machine learning DT resulted in higher accuracy among other combinations (98.41%) with a computation time of ~1 ms. The implementation of the multi-thread algorithm in the pattern recognition system resulted in significant impact on the time processing.&quot;,&quot;publisher&quot;:&quot;MDPI&quot;,&quot;issue&quot;:&quot;2&quot;,&quot;volume&quot;:&quot;13&quot;},&quot;isTemporary&quot;:false},{&quot;id&quot;:&quot;9dba7ab3-6483-3801-a6ad-04508568fe89&quot;,&quot;itemData&quot;:{&quot;type&quot;:&quot;article-journal&quot;,&quot;id&quot;:&quot;9dba7ab3-6483-3801-a6ad-04508568fe89&quot;,&quot;title&quot;:&quot;Energy efficient mixed task handling on real-time embedded systems using FreeRTOS&quot;,&quot;author&quot;:[{&quot;family&quot;:&quot;Ramegowda&quot;,&quot;given&quot;:&quot;Deepak&quot;,&quot;parse-names&quot;:false,&quot;dropping-particle&quot;:&quot;&quot;,&quot;non-dropping-particle&quot;:&quot;&quot;},{&quot;family&quot;:&quot;Lin&quot;,&quot;given&quot;:&quot;Man&quot;,&quot;parse-names&quot;:false,&quot;dropping-particle&quot;:&quot;&quot;,&quot;non-dropping-particle&quot;:&quot;&quot;}],&quot;container-title&quot;:&quot;Journal of Systems Architecture&quot;,&quot;accessed&quot;:{&quot;date-parts&quot;:[[2022,11,1]]},&quot;DOI&quot;:&quot;10.1016/J.SYSARC.2022.102708&quot;,&quot;ISSN&quot;:&quot;1383-7621&quot;,&quot;issued&quot;:{&quot;date-parts&quot;:[[2022,10,1]]},&quot;page&quot;:&quot;102708&quot;,&quot;abstract&quot;:&quot;With the increased use of embedded devices in Industrial electronics, like relays, battery life has gained more and more attention. Modern processors can use Dynamic Voltage Frequency Scaling (DVFS) techniques for energy reduction and temperature control. However, DVFS is not well supported by systems running with Real-Time operating systems like FreeRTOS, which is a widely used real-time operation system (RTOS) in the industry. Furthermore, energy-efficient DVFS techniques for Mixed Tasksets (including periodic and aperiodic tasks) are hardly investigated. This paper extends the classic well-known DVFS technique Cycle Conserving algorithm to handle Mixed Taskset (CCMT algorithm) and implements it on a real-time embedded platform powered by FreeRTOS. We describe our experience implementing CCMT on a real platform with limited DVFS and corresponding scheduler support. Results show that we can successfully apply CCMT to handle aperiodic requests while meeting the deadlines of the periodic tasks and saving energy on the FreeRTOS platform. The algorithm is tested on an ARM Cortex-M7 processor integrated with frequency scaling and power management. Over 5% to 10% energy savings can be achieved for a standard real-time scheduling mechanism without penalty in application throughput.&quot;,&quot;publisher&quot;:&quot;North-Holland&quot;,&quot;volume&quot;:&quot;131&quot;,&quot;container-title-short&quot;:&quot;&quot;},&quot;isTemporary&quot;:false}]},{&quot;citationID&quot;:&quot;MENDELEY_CITATION_94daecca-1c15-4424-8aea-9f4a71659360&quot;,&quot;properties&quot;:{&quot;noteIndex&quot;:0},&quot;isEdited&quot;:false,&quot;manualOverride&quot;:{&quot;isManuallyOverridden&quot;:false,&quot;citeprocText&quot;:&quot;[21], [22]&quot;,&quot;manualOverrideText&quot;:&quot;&quot;},&quot;citationTag&quot;:&quot;MENDELEY_CITATION_v3_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&quot;,&quot;citationItems&quot;:[{&quot;id&quot;:&quot;81003eda-014e-3927-92d7-c9d2898ac6a4&quot;,&quot;itemData&quot;:{&quot;type&quot;:&quot;article-journal&quot;,&quot;id&quot;:&quot;81003eda-014e-3927-92d7-c9d2898ac6a4&quot;,&quot;title&quot;:&quot;Validation of a Low-Cost Electrocardiography (ECG) System for Psychophysiological Research&quot;,&quot;author&quot;:[{&quot;family&quot;:&quot;Erna Wagner&quot;,&quot;given&quot;:&quot;Ruth&quot;,&quot;parse-names&quot;:false,&quot;dropping-particle&quot;:&quot;&quot;,&quot;non-dropping-particle&quot;:&quot;&quot;},{&quot;family&quot;:&quot;Plácido da Silva&quot;,&quot;given&quot;:&quot;Hugo&quot;,&quot;parse-names&quot;:false,&quot;dropping-particle&quot;:&quot;&quot;,&quot;non-dropping-particle&quot;:&quot;&quot;},{&quot;family&quot;:&quot;Gramann&quot;,&quot;given&quot;:&quot;Klaus&quot;,&quot;parse-names&quot;:false,&quot;dropping-particle&quot;:&quot;&quot;,&quot;non-dropping-particle&quot;:&quot;&quot;},{&quot;family&quot;:&quot;Mahmoud&quot;,&quot;given&quot;:&quot;Ali H&quot;,&quot;parse-names&quot;:false,&quot;dropping-particle&quot;:&quot;&quot;,&quot;non-dropping-particle&quot;:&quot;&quot;},{&quot;family&quot;:&quot;Shalaby&quot;,&quot;given&quot;:&quot;Ahmed&quot;,&quot;parse-names&quot;:false,&quot;dropping-particle&quot;:&quot;&quot;,&quot;non-dropping-particle&quot;:&quot;&quot;},{&quot;family&quot;:&quot;El-baz&quot;,&quot;given&quot;:&quot;Ayman&quot;,&quot;parse-names&quot;:false,&quot;dropping-particle&quot;:&quot;&quot;,&quot;non-dropping-particle&quot;:&quot;&quot;},{&quot;family&quot;:&quot;Ghazal&quot;,&quot;given&quot;:&quot;Mohammed&quot;,&quot;parse-names&quot;:false,&quot;dropping-particle&quot;:&quot;&quot;,&quot;non-dropping-particle&quot;:&quot;&quot;}],&quot;container-title&quot;:&quot;Sensors 2021, Vol. 21, Page 4485&quot;,&quot;accessed&quot;:{&quot;date-parts&quot;:[[2022,11,30]]},&quot;DOI&quot;:&quot;10.3390/S21134485&quot;,&quot;ISSN&quot;:&quot;1424-8220&quot;,&quot;PMID&quot;:&quot;34209063&quot;,&quot;URL&quot;:&quot;https://www.mdpi.com/1424-8220/21/13/4485/htm&quot;,&quot;issued&quot;:{&quot;date-parts&quot;:[[2021,6,30]]},&quot;page&quot;:&quot;4485&quot;,&quot;abstract&quot;:&quot;Background and Objective: The reliability of low-cost mobile systems for recording Electrocardiographic (ECG) data is mostly unknown, posing questions regarding the quality of the recorded data and the validity of the extracted physiological parameters. The present study compared the BITalino toolkit with an established medical-grade ECG system (BrainAmp-ExG). Methods: Participants underwent simultaneous ECG recordings with the two instruments while watching pleasant and unpleasant pictures of the “International Affective Picture System” (IAPS). Common ECG parameters were extracted and compared between the two systems. The Intraclass Correlation Coefficients (ICCs) and the Bland–Altman Limits of Agreement (LoA) method served as criteria for measurement agreement. Results: All but one parameter showed an excellent agreement (&amp;gt;80%) between both devices in the ICC analysis. No criteria for Bland–Altman LoA and bias were found in the literature regarding ECG parameters. Conclusion: The results of the ICC and Bland–Altman methods demonstrate that the BITalino system can be considered as an equivalent recording device for stationary ECG recordings in psychophysiological experiments.&quot;,&quot;publisher&quot;:&quot;Multidisciplinary Digital Publishing Institute&quot;,&quot;issue&quot;:&quot;13&quot;,&quot;volume&quot;:&quot;21&quot;,&quot;container-title-short&quot;:&quot;&quot;},&quot;isTemporary&quot;:false},{&quot;id&quot;:&quot;befef865-7b39-3935-bc93-bc97146b8730&quot;,&quot;itemData&quot;:{&quot;type&quot;:&quot;article-journal&quot;,&quot;id&quot;:&quot;befef865-7b39-3935-bc93-bc97146b8730&quot;,&quot;title&quot;:&quot;Early detection of atrial fibrillation based on ecg signals&quot;,&quot;author&quot;:[{&quot;family&quot;:&quot;Ahmed&quot;,&quot;given&quot;:&quot;Nuzhat&quot;,&quot;parse-names&quot;:false,&quot;dropping-particle&quot;:&quot;&quot;,&quot;non-dropping-particle&quot;:&quot;&quot;},{&quot;family&quot;:&quot;Zhu&quot;,&quot;given&quot;:&quot;Yong&quot;,&quot;parse-names&quot;:false,&quot;dropping-particle&quot;:&quot;&quot;,&quot;non-dropping-particle&quot;:&quot;&quot;}],&quot;container-title&quot;:&quot;Bioengineering&quot;,&quot;accessed&quot;:{&quot;date-parts&quot;:[[2022,11,30]]},&quot;DOI&quot;:&quot;10.3390/BIOENGINEERING7010016&quot;,&quot;ISSN&quot;:&quot;23065354&quot;,&quot;issued&quot;:{&quot;date-parts&quot;:[[2020,3,1]]},&quot;abstract&quot;:&quot;Atrial fibrillation, often called AF is considered to be the most common type of cardiac arrhythmia, which is a major healthcare challenge. Early detection of AF and the appropriate treatment is crucial if the symptoms seem to be consistent and persistent. This research work focused on the development of a heart monitoring system which could be considered as a feasible solution in early detection of potential AF in real time. The objective was to bridge the gap in the market for a low-cost, at home use, noninvasive heart health monitoring system specifically designed to periodically monitor heart health in subjects with AF disorder concerns. The main characteristic of AF disorder is the considerably higher heartbeat and the varying period between observed R waves in electrocardiogram (ECG) signals. This proposed research was conducted to develop a low cost and easy to use device that measures and analyzes the heartbeat variations, varying time period between successive R peaks of the ECG signal and compares the result with the normal heart rate and RR intervals. Upon exceeding the threshold values, this device creates an alert to notify about the possible AF detection. The prototype for this research consisted of a Bitalino ECG sensor and electrodes, an Arduino microcontroller, and a simple circuit. The data was acquired and analyzed using the Arduino software in real time. The prototype was used to analyze healthy ECG data and using the MIT-BIH database the real AF patient data was analyzed, and reasonable threshold values were found, which yielded a reasonable success rate of AF detection.&quot;,&quot;publisher&quot;:&quot;MDPI AG&quot;,&quot;issue&quot;:&quot;1&quot;,&quot;volume&quot;:&quot;7&quot;,&quot;container-title-short&quot;:&quot;&quot;},&quot;isTemporary&quot;:false}]},{&quot;citationID&quot;:&quot;MENDELEY_CITATION_2f723d8a-059b-4fb1-b2c4-a6e0278c3bad&quot;,&quot;properties&quot;:{&quot;noteIndex&quot;:0},&quot;isEdited&quot;:false,&quot;manualOverride&quot;:{&quot;isManuallyOverridden&quot;:false,&quot;citeprocText&quot;:&quot;[23], [24]&quot;,&quot;manualOverrideText&quot;:&quot;&quot;},&quot;citationTag&quot;:&quot;MENDELEY_CITATION_v3_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&quot;,&quot;citationItems&quot;:[{&quot;id&quot;:&quot;3bb55437-dd4d-3c78-93cc-9bbd58a5a49c&quot;,&quot;itemData&quot;:{&quot;type&quot;:&quot;article-journal&quot;,&quot;id&quot;:&quot;3bb55437-dd4d-3c78-93cc-9bbd58a5a49c&quot;,&quot;title&quot;:&quot;A Low‐Cost Multi‐Sensor Data Acquisition System for Fault Detection in Fused Deposition Modelling&quot;,&quot;author&quot;:[{&quot;family&quot;:&quot;Kumar&quot;,&quot;given&quot;:&quot;Satish&quot;,&quot;parse-names&quot;:false,&quot;dropping-particle&quot;:&quot;&quot;,&quot;non-dropping-particle&quot;:&quot;&quot;},{&quot;family&quot;:&quot;Kolekar&quot;,&quot;given&quot;:&quot;Tushar&quot;,&quot;parse-names&quot;:false,&quot;dropping-particle&quot;:&quot;&quot;,&quot;non-dropping-particle&quot;:&quot;&quot;},{&quot;family&quot;:&quot;Patil&quot;,&quot;given&quot;:&quot;Shruti&quot;,&quot;parse-names&quot;:false,&quot;dropping-particle&quot;:&quot;&quot;,&quot;non-dropping-particle&quot;:&quot;&quot;},{&quot;family&quot;:&quot;Bongale&quot;,&quot;given&quot;:&quot;Arunkumar&quot;,&quot;parse-names&quot;:false,&quot;dropping-particle&quot;:&quot;&quot;,&quot;non-dropping-particle&quot;:&quot;&quot;},{&quot;family&quot;:&quot;Kotecha&quot;,&quot;given&quot;:&quot;Ketan&quot;,&quot;parse-names&quot;:false,&quot;dropping-particle&quot;:&quot;&quot;,&quot;non-dropping-particle&quot;:&quot;&quot;},{&quot;family&quot;:&quot;Zaguia&quot;,&quot;given&quot;:&quot;Atef&quot;,&quot;parse-names&quot;:false,&quot;dropping-particle&quot;:&quot;&quot;,&quot;non-dropping-particle&quot;:&quot;&quot;},{&quot;family&quot;:&quot;Prakash&quot;,&quot;given&quot;:&quot;Chander&quot;,&quot;parse-names&quot;:false,&quot;dropping-particle&quot;:&quot;&quot;,&quot;non-dropping-particle&quot;:&quot;&quot;}],&quot;container-title&quot;:&quot;Sensors&quot;,&quot;accessed&quot;:{&quot;date-parts&quot;:[[2022,11,30]]},&quot;DOI&quot;:&quot;10.3390/S22020517&quot;,&quot;ISSN&quot;:&quot;14248220&quot;,&quot;PMID&quot;:&quot;35062478&quot;,&quot;issued&quot;:{&quot;date-parts&quot;:[[2022,1,1]]},&quot;abstract&quot;:&quot;Fused deposition modelling (FDM)‐based 3D printing is a trending technology in the era of Industry 4.0 that manufactures products in layer‐by‐layer form. It shows remarkable benefits such as rapid prototyping, cost‐effectiveness, flexibility, and a sustainable manufacturing approach. Along with such advantages, a few defects occur in FDM products during the printing stage. Diagnosing defects occurring during 3D printing is a challenging task. Proper data acquisition and monitoring systems need to be developed for effective fault diagnosis. In this paper, the authors proposed a low‐cost multi‐sensor data acquisition system (DAQ) for detecting various faults in 3D printed products. The data acquisition system was developed using an Arduino micro‐controller that collects real‐time multi‐sensor signals using vibration, current, and sound sensors. The different types of fault conditions are referred to introduce various defects in 3D products to analyze the effect of the fault conditions on the captured sensor data. Time and frequency domain analyses were performed on captured data to create feature vectors by selecting the chi‐square method, and the most significant features were selected to train the CNN model. The K‐means cluster algorithm was used for data clustering purposes, and the bell curve or normal distribution curve was used to define individual sensor threshold values under normal conditions. The CNN model was used to classify the normal and fault condition data, which gave an accuracy of around 94%, by evaluating the model performance based on recall, precision, and F1 score.&quot;,&quot;publisher&quot;:&quot;MDPI&quot;,&quot;issue&quot;:&quot;2&quot;,&quot;volume&quot;:&quot;22&quot;,&quot;container-title-short&quot;:&quot;&quot;},&quot;isTemporary&quot;:false},{&quot;id&quot;:&quot;eff32d54-cdae-3233-899b-dae939fe9307&quot;,&quot;itemData&quot;:{&quot;type&quot;:&quot;article&quot;,&quot;id&quot;:&quot;eff32d54-cdae-3233-899b-dae939fe9307&quot;,&quot;title&quot;:&quot;Measuring Biosignals with Single Circuit Boards&quot;,&quot;author&quot;:[{&quot;family&quot;:&quot;Ehrmann&quot;,&quot;given&quot;:&quot;Guido&quot;,&quot;parse-names&quot;:false,&quot;dropping-particle&quot;:&quot;&quot;,&quot;non-dropping-particle&quot;:&quot;&quot;},{&quot;family&quot;:&quot;Blachowicz&quot;,&quot;given&quot;:&quot;Tomasz&quot;,&quot;parse-names&quot;:false,&quot;dropping-particle&quot;:&quot;&quot;,&quot;non-dropping-particle&quot;:&quot;&quot;},{&quot;family&quot;:&quot;Homburg&quot;,&quot;given&quot;:&quot;Sarah Vanessa&quot;,&quot;parse-names&quot;:false,&quot;dropping-particle&quot;:&quot;&quot;,&quot;non-dropping-particle&quot;:&quot;&quot;},{&quot;family&quot;:&quot;Ehrmann&quot;,&quot;given&quot;:&quot;Andrea&quot;,&quot;parse-names&quot;:false,&quot;dropping-particle&quot;:&quot;&quot;,&quot;non-dropping-particle&quot;:&quot;&quot;}],&quot;container-title&quot;:&quot;Bioengineering&quot;,&quot;DOI&quot;:&quot;10.3390/bioengineering9020084&quot;,&quot;ISSN&quot;:&quot;23065354&quot;,&quot;issued&quot;:{&quot;date-parts&quot;:[[2022,2,1]]},&quot;abstract&quot;:&quot;To measure biosignals constantly, using textile-integrated or even textile-based electrodes and miniaturized electronics, is ideal to provide maximum comfort for patients or athletes during monitoring. While in former times, this was usually solved by integrating specialized electronics into garments, either connected to a handheld computer or including a wireless data transfer option, nowadays increasingly smaller single circuit boards are available, e.g., single-board computers such as Raspberry Pi or microcontrollers such as Arduino, in various shapes and dimensions. This review gives an overview of studies found in the recent scientific literature, reporting measurements of biosignals such as ECG, EMG, sweat and other health-related parameters by single circuit boards, showing new possibilities offered by Arduino, Raspberry Pi etc. in the mobile long-term acquisition of biosignals. The review concentrates on the electronics, not on textile electrodes about which several review papers are available.&quot;,&quot;publisher&quot;:&quot;MDPI&quot;,&quot;issue&quot;:&quot;2&quot;,&quot;volume&quot;:&quot;9&quot;,&quot;container-title-short&quot;:&quot;&quot;},&quot;isTemporary&quot;:false}]},{&quot;citationID&quot;:&quot;MENDELEY_CITATION_68a4cc3c-5963-4eca-810c-1f0e363b5390&quot;,&quot;properties&quot;:{&quot;noteIndex&quot;:0},&quot;isEdited&quot;:false,&quot;manualOverride&quot;:{&quot;isManuallyOverridden&quot;:false,&quot;citeprocText&quot;:&quot;[25], [26]&quot;,&quot;manualOverrideText&quot;:&quot;&quot;},&quot;citationTag&quot;:&quot;MENDELEY_CITATION_v3_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&quot;,&quot;citationItems&quot;:[{&quot;id&quot;:&quot;7894b967-6fa8-3c7a-9036-7a661d74bb5e&quot;,&quot;itemData&quot;:{&quot;type&quot;:&quot;article-journal&quot;,&quot;id&quot;:&quot;7894b967-6fa8-3c7a-9036-7a661d74bb5e&quot;,&quot;title&quot;:&quot;Low-Cost Data Acquisition System for Solar Thermal Collectors&quot;,&quot;author&quot;:[{&quot;family&quot;:&quot;Panagopoulos&quot;,&quot;given&quot;:&quot;Orestis&quot;,&quot;parse-names&quot;:false,&quot;dropping-particle&quot;:&quot;&quot;,&quot;non-dropping-particle&quot;:&quot;&quot;},{&quot;family&quot;:&quot;Argiriou&quot;,&quot;given&quot;:&quot;Athanassios A.&quot;,&quot;parse-names&quot;:false,&quot;dropping-particle&quot;:&quot;&quot;,&quot;non-dropping-particle&quot;:&quot;&quot;}],&quot;container-title&quot;:&quot;Electronics (Switzerland)&quot;,&quot;accessed&quot;:{&quot;date-parts&quot;:[[2022,11,30]]},&quot;DOI&quot;:&quot;10.3390/ELECTRONICS11060934&quot;,&quot;ISSN&quot;:&quot;20799292&quot;,&quot;issued&quot;:{&quot;date-parts&quot;:[[2022,3,1]]},&quot;abstract&quot;:&quot;Solar thermal collectors are among the most popular renewable energy research subjects. Automatic Data Acquisition Systems (ADAS) have greatly facilitated their experimental testing, but their high cost is a drawback. In this paper, we present the design and testing of a decentralized, low-cost alternative ADAS based on the ESP32 microcontroller and on open-source software. The proposed system can be used for the experimental characterization of water (or air) operated solar thermal collectors in accordance with the ISO 9806:2017 requirements, but it is also compatible with sensors with lower specifications. We present also its performance results when applied for the testing of a solar thermal collector.&quot;,&quot;publisher&quot;:&quot;MDPI&quot;,&quot;issue&quot;:&quot;6&quot;,&quot;volume&quot;:&quot;11&quot;,&quot;container-title-short&quot;:&quot;&quot;},&quot;isTemporary&quot;:false},{&quot;id&quot;:&quot;36cf25d7-cc1a-30f4-850f-2e6f80095ed4&quot;,&quot;itemData&quot;:{&quot;type&quot;:&quot;article-journal&quot;,&quot;id&quot;:&quot;36cf25d7-cc1a-30f4-850f-2e6f80095ed4&quot;,&quot;title&quot;:&quot;Design and implementation of an open-Source IoT and blockchain-based peer-to-peer energy trading platform using ESP32-S2, Node-Red and, MQTT protocol&quot;,&quot;author&quot;:[{&quot;family&quot;:&quot;Baig&quot;,&quot;given&quot;:&quot;Mirza Jabbar Aziz&quot;,&quot;parse-names&quot;:false,&quot;dropping-particle&quot;:&quot;&quot;,&quot;non-dropping-particle&quot;:&quot;&quot;},{&quot;family&quot;:&quot;Iqbal&quot;,&quot;given&quot;:&quot;M. Tariq&quot;,&quot;parse-names&quot;:false,&quot;dropping-particle&quot;:&quot;&quot;,&quot;non-dropping-particle&quot;:&quot;&quot;},{&quot;family&quot;:&quot;Jamil&quot;,&quot;given&quot;:&quot;Mohsin&quot;,&quot;parse-names&quot;:false,&quot;dropping-particle&quot;:&quot;&quot;,&quot;non-dropping-particle&quot;:&quot;&quot;},{&quot;family&quot;:&quot;Khan&quot;,&quot;given&quot;:&quot;Jahangir&quot;,&quot;parse-names&quot;:false,&quot;dropping-particle&quot;:&quot;&quot;,&quot;non-dropping-particle&quot;:&quot;&quot;}],&quot;container-title&quot;:&quot;Energy Reports&quot;,&quot;accessed&quot;:{&quot;date-parts&quot;:[[2022,11,30]]},&quot;DOI&quot;:&quot;10.1016/J.EGYR.2021.08.190&quot;,&quot;ISSN&quot;:&quot;23524847&quot;,&quot;issued&quot;:{&quot;date-parts&quot;:[[2021,11,1]]},&quot;page&quot;:&quot;5733-5746&quot;,&quot;abstract&quot;:&quot;An open-source P2P energy trading platform facilitates energy trading amongst the peers. The proposed system provides real time data acquisition, monitoring and control of self-generated energy at a remote location. The trading activities are done on a web interface that uses a private Ethereum blockchain. A smart contract is deployed on the Ethereum blockchain and the trading activities performed on the web interface are recorded on a tamper-proof blockchain network. An internet of things platform is used to monitor and control the self-generated energy. Energy data is collected and processed by means of ESP32-S2 microcontrollers using field instrumentation devices which are connected to the voltage source and load. An open-source decentralized Peer-to-Peer (P2P) energy trading system, designed on the blockchain and internet of things (IoT) architecture is proposed. The hardware setup includes a relay, a current sensor, a voltage sensor, a Wi-Fi router and ESP32-S2 microcontroller. For data transfer the Message Queuing Telemetry Transport (MQTT) protocol is used over a local network. ESP32-S2 is set up as MQTT client and Node-Red IoT server is used as MQTT broker. Hypertext Transfer Protocol (http) request method is implemented to connect the Node-Red server with the web interface developed using React.JS library. The system design, implementation, testing, and results are presented in this paper.&quot;,&quot;publisher&quot;:&quot;Elsevier Ltd&quot;,&quot;volume&quot;:&quot;7&quot;,&quot;container-title-short&quot;:&quot;&quot;},&quot;isTemporary&quot;:false}]},{&quot;citationID&quot;:&quot;MENDELEY_CITATION_3c6b8ea6-2445-4a7a-8d47-d0f166dfd6a5&quot;,&quot;properties&quot;:{&quot;noteIndex&quot;:0},&quot;isEdited&quot;:false,&quot;manualOverride&quot;:{&quot;isManuallyOverridden&quot;:false,&quot;citeprocText&quot;:&quot;[27]&quot;,&quot;manualOverrideText&quot;:&quot;&quot;},&quot;citationTag&quot;:&quot;MENDELEY_CITATION_v3_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&quot;,&quot;citationItems&quot;:[{&quot;id&quot;:&quot;cee2544f-6362-3b0e-b4c5-6d5d72ed02e9&quot;,&quot;itemData&quot;:{&quot;type&quot;:&quot;article-journal&quot;,&quot;id&quot;:&quot;cee2544f-6362-3b0e-b4c5-6d5d72ed02e9&quot;,&quot;title&quot;:&quot;Noninvasive portable hemoglobin concentration monitoring system using optical sensor for anemia disease&quot;,&quot;author&quot;:[{&quot;family&quot;:&quot;Pintavirooj&quot;,&quot;given&quot;:&quot;Chuchart&quot;,&quot;parse-names&quot;:false,&quot;dropping-particle&quot;:&quot;&quot;,&quot;non-dropping-particle&quot;:&quot;&quot;},{&quot;family&quot;:&quot;Ni&quot;,&quot;given&quot;:&quot;Baorong&quot;,&quot;parse-names&quot;:false,&quot;dropping-particle&quot;:&quot;&quot;,&quot;non-dropping-particle&quot;:&quot;&quot;},{&quot;family&quot;:&quot;Chatkobkool&quot;,&quot;given&quot;:&quot;Chaiwat&quot;,&quot;parse-names&quot;:false,&quot;dropping-particle&quot;:&quot;&quot;,&quot;non-dropping-particle&quot;:&quot;&quot;},{&quot;family&quot;:&quot;Pinijkij&quot;,&quot;given&quot;:&quot;Kittitorn&quot;,&quot;parse-names&quot;:false,&quot;dropping-particle&quot;:&quot;&quot;,&quot;non-dropping-particle&quot;:&quot;&quot;}],&quot;container-title&quot;:&quot;Healthcare (Switzerland)&quot;,&quot;DOI&quot;:&quot;10.3390/healthcare9060647&quot;,&quot;ISSN&quot;:&quot;22279032&quot;,&quot;issued&quot;:{&quot;date-parts&quot;:[[2021,6,1]]},&quot;abstract&quot;:&quot;Anemia is a condition in which red blood cells are not able to carry adequate oxygen to the body’s tissues, and is widely found in nearly a quarter of the world population. The typical method to screen for the iron-deficiency anemia, which is the major anemia found in the world, is to implement a blood test called a complete blood count (CBC). However, even though this test gives a highly accurate result, it requires an invasive blood drawing and lab analyzing which could potentially cause physical pain, high risk of infection and take a long time to analyze. Therefore, this research presents an alternative method using an optical technique to measure hemoglobin concentration, which is the common indicator for diagnosing anemia. The light absorbance of the oxyhemoglobin at the wavelength of 660 nm and the deoxyhemoglobin at the wavelength of 880 nm were measured using the MAX30100 sensor. These wavelengths of light are obtained from red and infrared (IR) LEDs. The concept is based on the different absorption coefficients of blood at different electromagnetic wavelengths. This fact is used to indirectly calculate the hemoglobin concentration of blood through the modified Beer–Lambert law. Moreover, the result has been further converted to absolute hemoglobin concentration using a calibration curve derived from the cyanmethemoglobin test, which is the regular method for hemoglobin determination. Besides, the android application was also provided which can wirelessly record or monitor the data. The experiment shows that an accuracy of 90.9% can be achieved by our proposed noninvasive method. Therefore, the noninvasive portable hemoglobin concentration monitoring by the optical sensor has an acceptable result when compared with the invasive method, with less pain and lower risk of infection, as well as shorter processing time.&quot;,&quot;publisher&quot;:&quot;MDPI AG&quot;,&quot;issue&quot;:&quot;6&quot;,&quot;volume&quot;:&quot;9&quot;,&quot;container-title-short&quot;:&quot;&quot;},&quot;isTemporary&quot;:false}]},{&quot;citationID&quot;:&quot;MENDELEY_CITATION_3a4d820b-d6c8-4646-bf64-ff44d60998bd&quot;,&quot;properties&quot;:{&quot;noteIndex&quot;:0},&quot;isEdited&quot;:false,&quot;manualOverride&quot;:{&quot;isManuallyOverridden&quot;:false,&quot;citeprocText&quot;:&quot;[28]&quot;,&quot;manualOverrideText&quot;:&quot;&quot;},&quot;citationTag&quot;:&quot;MENDELEY_CITATION_v3_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&quot;,&quot;citationItems&quot;:[{&quot;id&quot;:&quot;259feade-4eb8-33c6-bfc9-7ade2925cebf&quot;,&quot;itemData&quot;:{&quot;type&quot;:&quot;article-journal&quot;,&quot;id&quot;:&quot;259feade-4eb8-33c6-bfc9-7ade2925cebf&quot;,&quot;title&quot;:&quot;Research and Development of an IoT-Based Remote Asthma Patient Monitoring System&quot;,&quot;author&quot;:[{&quot;family&quot;:&quot;Anan&quot;,&quot;given&quot;:&quot;Safayat Reza&quot;,&quot;parse-names&quot;:false,&quot;dropping-particle&quot;:&quot;&quot;,&quot;non-dropping-particle&quot;:&quot;&quot;},{&quot;family&quot;:&quot;Hossain&quot;,&quot;given&quot;:&quot;Md Azizul&quot;,&quot;parse-names&quot;:false,&quot;dropping-particle&quot;:&quot;&quot;,&quot;non-dropping-particle&quot;:&quot;&quot;},{&quot;family&quot;:&quot;Milky&quot;,&quot;given&quot;:&quot;Md Zubayer&quot;,&quot;parse-names&quot;:false,&quot;dropping-particle&quot;:&quot;&quot;,&quot;non-dropping-particle&quot;:&quot;&quot;},{&quot;family&quot;:&quot;Khan&quot;,&quot;given&quot;:&quot;Mohammad Monirujjaman&quot;,&quot;parse-names&quot;:false,&quot;dropping-particle&quot;:&quot;&quot;,&quot;non-dropping-particle&quot;:&quot;&quot;},{&quot;family&quot;:&quot;Masud&quot;,&quot;given&quot;:&quot;Mehedi&quot;,&quot;parse-names&quot;:false,&quot;dropping-particle&quot;:&quot;&quot;,&quot;non-dropping-particle&quot;:&quot;&quot;},{&quot;family&quot;:&quot;Aljahdali&quot;,&quot;given&quot;:&quot;Sultan&quot;,&quot;parse-names&quot;:false,&quot;dropping-particle&quot;:&quot;&quot;,&quot;non-dropping-particle&quot;:&quot;&quot;}],&quot;container-title&quot;:&quot;Journal of Healthcare Engineering&quot;,&quot;container-title-short&quot;:&quot;J Healthc Eng&quot;,&quot;accessed&quot;:{&quot;date-parts&quot;:[[2022,12,1]]},&quot;DOI&quot;:&quot;10.1155/2021/2192913&quot;,&quot;ISSN&quot;:&quot;20402309&quot;,&quot;PMID&quot;:&quot;34868511&quot;,&quot;issued&quot;:{&quot;date-parts&quot;:[[2021]]},&quot;abstract&quot;:&quot;This paper presents the research and development of an Internet of Things- (IoT-) based remote health monitoring system for asthmatic patients. Asthma is an inflammatory disease. Asthma causes the lungs to swell and get narrower, making it difficult to carry air in and out of the lungs. This situation makes breathing very difficult. Remote patient monitoring (RPM) is a method of collecting health-related data from patients who are in a remote location and electronically transmitting it to healthcare providers for evaluation and consultation. The aim of this study is to design a monitoring system that allows doctors to monitor asthmatic patients from a remote area. The proposed system will allow patients to measure oxygen saturation (SpO2), heart rate, body temperature, humidity, volatile gases, room temperature, and electrocardiogram (ECG) using various sensors, which will be displayed in an application. This data is then sent to the doctor to monitor the patient's condition and suggest appropriate actions. Overall, the system consists of an Android application, a website, and various sensors. The Android studio and Java programming language were used to develop the application. For the frontend, the website was built using Hypertext Markup Language (HTML), Cascading Style Sheets (CSS), JavaScript, and jQuery. The system also uses Django, a Python-based open-source web framework, for the backend. The system developed the various sensors using an ESP8266 microcontroller compatible with the Arduino Integrated Development Environment (IDE). The system uses a MAX30100 pulse oximeter and heart rate sensor, a GY-906 MLX90614 noncontact precision thermometer, a DHT11 humidity and temperature sensor, a MQ-135 gas and air quality sensor, and an AD8232 ECG sensor for collecting various parameters that may trigger asthma attacks. Finally, the system developed the Asthma Tracker app and the Asthma Tracker website for remote health monitoring. The system was initially tested on demo patients and later deployed and tested on seven real human test subjects. Overall, the monitoring system produced satisfactory results. The data acquired by the sensors has a high level of accuracy. The system also maintained user-friendliness and low cost.&quot;,&quot;publisher&quot;:&quot;Hindawi Limited&quot;,&quot;volume&quot;:&quot;2021&quot;},&quot;isTemporary&quot;:false}]},{&quot;citationID&quot;:&quot;MENDELEY_CITATION_4870a092-a782-471e-b445-33432c10e71c&quot;,&quot;properties&quot;:{&quot;noteIndex&quot;:0},&quot;isEdited&quot;:false,&quot;manualOverride&quot;:{&quot;isManuallyOverridden&quot;:false,&quot;citeprocText&quot;:&quot;[27], [28]&quot;,&quot;manualOverrideText&quot;:&quot;&quot;},&quot;citationTag&quot;:&quot;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&quot;,&quot;citationItems&quot;:[{&quot;id&quot;:&quot;259feade-4eb8-33c6-bfc9-7ade2925cebf&quot;,&quot;itemData&quot;:{&quot;type&quot;:&quot;article-journal&quot;,&quot;id&quot;:&quot;259feade-4eb8-33c6-bfc9-7ade2925cebf&quot;,&quot;title&quot;:&quot;Research and Development of an IoT-Based Remote Asthma Patient Monitoring System&quot;,&quot;author&quot;:[{&quot;family&quot;:&quot;Anan&quot;,&quot;given&quot;:&quot;Safayat Reza&quot;,&quot;parse-names&quot;:false,&quot;dropping-particle&quot;:&quot;&quot;,&quot;non-dropping-particle&quot;:&quot;&quot;},{&quot;family&quot;:&quot;Hossain&quot;,&quot;given&quot;:&quot;Md Azizul&quot;,&quot;parse-names&quot;:false,&quot;dropping-particle&quot;:&quot;&quot;,&quot;non-dropping-particle&quot;:&quot;&quot;},{&quot;family&quot;:&quot;Milky&quot;,&quot;given&quot;:&quot;Md Zubayer&quot;,&quot;parse-names&quot;:false,&quot;dropping-particle&quot;:&quot;&quot;,&quot;non-dropping-particle&quot;:&quot;&quot;},{&quot;family&quot;:&quot;Khan&quot;,&quot;given&quot;:&quot;Mohammad Monirujjaman&quot;,&quot;parse-names&quot;:false,&quot;dropping-particle&quot;:&quot;&quot;,&quot;non-dropping-particle&quot;:&quot;&quot;},{&quot;family&quot;:&quot;Masud&quot;,&quot;given&quot;:&quot;Mehedi&quot;,&quot;parse-names&quot;:false,&quot;dropping-particle&quot;:&quot;&quot;,&quot;non-dropping-particle&quot;:&quot;&quot;},{&quot;family&quot;:&quot;Aljahdali&quot;,&quot;given&quot;:&quot;Sultan&quot;,&quot;parse-names&quot;:false,&quot;dropping-particle&quot;:&quot;&quot;,&quot;non-dropping-particle&quot;:&quot;&quot;}],&quot;container-title&quot;:&quot;Journal of Healthcare Engineering&quot;,&quot;container-title-short&quot;:&quot;J Healthc Eng&quot;,&quot;accessed&quot;:{&quot;date-parts&quot;:[[2022,12,1]]},&quot;DOI&quot;:&quot;10.1155/2021/2192913&quot;,&quot;ISSN&quot;:&quot;20402309&quot;,&quot;PMID&quot;:&quot;34868511&quot;,&quot;issued&quot;:{&quot;date-parts&quot;:[[2021]]},&quot;abstract&quot;:&quot;This paper presents the research and development of an Internet of Things- (IoT-) based remote health monitoring system for asthmatic patients. Asthma is an inflammatory disease. Asthma causes the lungs to swell and get narrower, making it difficult to carry air in and out of the lungs. This situation makes breathing very difficult. Remote patient monitoring (RPM) is a method of collecting health-related data from patients who are in a remote location and electronically transmitting it to healthcare providers for evaluation and consultation. The aim of this study is to design a monitoring system that allows doctors to monitor asthmatic patients from a remote area. The proposed system will allow patients to measure oxygen saturation (SpO2), heart rate, body temperature, humidity, volatile gases, room temperature, and electrocardiogram (ECG) using various sensors, which will be displayed in an application. This data is then sent to the doctor to monitor the patient's condition and suggest appropriate actions. Overall, the system consists of an Android application, a website, and various sensors. The Android studio and Java programming language were used to develop the application. For the frontend, the website was built using Hypertext Markup Language (HTML), Cascading Style Sheets (CSS), JavaScript, and jQuery. The system also uses Django, a Python-based open-source web framework, for the backend. The system developed the various sensors using an ESP8266 microcontroller compatible with the Arduino Integrated Development Environment (IDE). The system uses a MAX30100 pulse oximeter and heart rate sensor, a GY-906 MLX90614 noncontact precision thermometer, a DHT11 humidity and temperature sensor, a MQ-135 gas and air quality sensor, and an AD8232 ECG sensor for collecting various parameters that may trigger asthma attacks. Finally, the system developed the Asthma Tracker app and the Asthma Tracker website for remote health monitoring. The system was initially tested on demo patients and later deployed and tested on seven real human test subjects. Overall, the monitoring system produced satisfactory results. The data acquired by the sensors has a high level of accuracy. The system also maintained user-friendliness and low cost.&quot;,&quot;publisher&quot;:&quot;Hindawi Limited&quot;,&quot;volume&quot;:&quot;2021&quot;},&quot;isTemporary&quot;:false},{&quot;id&quot;:&quot;cee2544f-6362-3b0e-b4c5-6d5d72ed02e9&quot;,&quot;itemData&quot;:{&quot;type&quot;:&quot;article-journal&quot;,&quot;id&quot;:&quot;cee2544f-6362-3b0e-b4c5-6d5d72ed02e9&quot;,&quot;title&quot;:&quot;Noninvasive portable hemoglobin concentration monitoring system using optical sensor for anemia disease&quot;,&quot;author&quot;:[{&quot;family&quot;:&quot;Pintavirooj&quot;,&quot;given&quot;:&quot;Chuchart&quot;,&quot;parse-names&quot;:false,&quot;dropping-particle&quot;:&quot;&quot;,&quot;non-dropping-particle&quot;:&quot;&quot;},{&quot;family&quot;:&quot;Ni&quot;,&quot;given&quot;:&quot;Baorong&quot;,&quot;parse-names&quot;:false,&quot;dropping-particle&quot;:&quot;&quot;,&quot;non-dropping-particle&quot;:&quot;&quot;},{&quot;family&quot;:&quot;Chatkobkool&quot;,&quot;given&quot;:&quot;Chaiwat&quot;,&quot;parse-names&quot;:false,&quot;dropping-particle&quot;:&quot;&quot;,&quot;non-dropping-particle&quot;:&quot;&quot;},{&quot;family&quot;:&quot;Pinijkij&quot;,&quot;given&quot;:&quot;Kittitorn&quot;,&quot;parse-names&quot;:false,&quot;dropping-particle&quot;:&quot;&quot;,&quot;non-dropping-particle&quot;:&quot;&quot;}],&quot;container-title&quot;:&quot;Healthcare (Switzerland)&quot;,&quot;DOI&quot;:&quot;10.3390/healthcare9060647&quot;,&quot;ISSN&quot;:&quot;22279032&quot;,&quot;issued&quot;:{&quot;date-parts&quot;:[[2021,6,1]]},&quot;abstract&quot;:&quot;Anemia is a condition in which red blood cells are not able to carry adequate oxygen to the body’s tissues, and is widely found in nearly a quarter of the world population. The typical method to screen for the iron-deficiency anemia, which is the major anemia found in the world, is to implement a blood test called a complete blood count (CBC). However, even though this test gives a highly accurate result, it requires an invasive blood drawing and lab analyzing which could potentially cause physical pain, high risk of infection and take a long time to analyze. Therefore, this research presents an alternative method using an optical technique to measure hemoglobin concentration, which is the common indicator for diagnosing anemia. The light absorbance of the oxyhemoglobin at the wavelength of 660 nm and the deoxyhemoglobin at the wavelength of 880 nm were measured using the MAX30100 sensor. These wavelengths of light are obtained from red and infrared (IR) LEDs. The concept is based on the different absorption coefficients of blood at different electromagnetic wavelengths. This fact is used to indirectly calculate the hemoglobin concentration of blood through the modified Beer–Lambert law. Moreover, the result has been further converted to absolute hemoglobin concentration using a calibration curve derived from the cyanmethemoglobin test, which is the regular method for hemoglobin determination. Besides, the android application was also provided which can wirelessly record or monitor the data. The experiment shows that an accuracy of 90.9% can be achieved by our proposed noninvasive method. Therefore, the noninvasive portable hemoglobin concentration monitoring by the optical sensor has an acceptable result when compared with the invasive method, with less pain and lower risk of infection, as well as shorter processing time.&quot;,&quot;publisher&quot;:&quot;MDPI AG&quot;,&quot;issue&quot;:&quot;6&quot;,&quot;volume&quot;:&quot;9&quot;,&quot;container-title-short&quot;:&quot;&quot;},&quot;isTemporary&quot;:false}]},{&quot;citationID&quot;:&quot;MENDELEY_CITATION_4757241b-0431-4052-b06e-6907c452be9b&quot;,&quot;properties&quot;:{&quot;noteIndex&quot;:0},&quot;isEdited&quot;:false,&quot;manualOverride&quot;:{&quot;isManuallyOverridden&quot;:false,&quot;citeprocText&quot;:&quot;[29]&quot;,&quot;manualOverrideText&quot;:&quot;&quot;},&quot;citationTag&quot;:&quot;MENDELEY_CITATION_v3_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&quot;,&quot;citationItems&quot;:[{&quot;id&quot;:&quot;7d5fd55f-f202-38ac-9b3e-a6eceece87a7&quot;,&quot;itemData&quot;:{&quot;type&quot;:&quot;article-journal&quot;,&quot;id&quot;:&quot;7d5fd55f-f202-38ac-9b3e-a6eceece87a7&quot;,&quot;title&quot;:&quot;Toward sensor-based sleep monitoring with electrodermal activity measures&quot;,&quot;author&quot;:[{&quot;family&quot;:&quot;Romine&quot;,&quot;given&quot;:&quot;William&quot;,&quot;parse-names&quot;:false,&quot;dropping-particle&quot;:&quot;&quot;,&quot;non-dropping-particle&quot;:&quot;&quot;},{&quot;family&quot;:&quot;Banerjee&quot;,&quot;given&quot;:&quot;Tanvi&quot;,&quot;parse-names&quot;:false,&quot;dropping-particle&quot;:&quot;&quot;,&quot;non-dropping-particle&quot;:&quot;&quot;},{&quot;family&quot;:&quot;Goodman&quot;,&quot;given&quot;:&quot;Garrett&quot;,&quot;parse-names&quot;:false,&quot;dropping-particle&quot;:&quot;&quot;,&quot;non-dropping-particle&quot;:&quot;&quot;}],&quot;container-title&quot;:&quot;Sensors (Switzerland)&quot;,&quot;accessed&quot;:{&quot;date-parts&quot;:[[2022,12,1]]},&quot;DOI&quot;:&quot;10.3390/S19061417&quot;,&quot;ISSN&quot;:&quot;14248220&quot;,&quot;PMID&quot;:&quot;30909430&quot;,&quot;issued&quot;:{&quot;date-parts&quot;:[[2019,3,2]]},&quot;abstract&quot;:&quot;We use self-report and electrodermal activity (EDA) wearable sensor data from 77 nights of sleep of six participants to test the efficacy of EDA data for sleep monitoring. We used factor analysis to find latent factors in the EDA data, and used causal model search to find the most probable graphical model accounting for self-reported sleep efficiency (SE), sleep quality (SQ), and the latent factors in the EDA data. Structural equation modeling was used to confirm fit of the extracted graph to the data. Based on the generated graph, logistic regression and naïve Bayes models were used to test the efficacy of the EDA data in predicting SE and SQ. Six EDA features extracted from the total signal over a night’s sleep could be explained by two latent factors, EDA Magnitude and EDA Storms. EDA Magnitude performed as a strong predictor for SE to aid detection of substantial changes in time asleep. The performance of EDA Magnitude and SE in classifying SQ demonstrates promise for using a wearable sensor for sleep monitoring. However, our data suggest that obtaining a more accurate sensor-based measure of SE will be necessary before smaller changes in SQ can be detected from EDA sensor data alone.&quot;,&quot;publisher&quot;:&quot;MDPI AG&quot;,&quot;issue&quot;:&quot;6&quot;,&quot;volume&quot;:&quot;19&quot;,&quot;container-title-short&quot;:&quot;&quot;},&quot;isTemporary&quot;:false}]}]"/>
+    <we:property name="MENDELEY_CITATIONS_STYLE" value="{&quot;id&quot;:&quot;https://www.zotero.org/styles/ieee&quot;,&quot;title&quot;:&quot;IEEE&quot;,&quot;format&quot;:&quot;numeric&quot;,&quot;defaultLocale&quot;:null,&quot;isLocaleCodeValid&quot;:true}"/>
     <we:property name="MENDELEY_CITATIONS_LOCALE_CODE" value="&quot;es-ES&quot;"/>
-    <we:property name="MENDELEY_CITATIONS_STYLE" value="{&quot;id&quot;:&quot;https://www.zotero.org/styles/ieee&quot;,&quot;title&quot;:&quot;IEEE&quot;,&quot;format&quot;:&quot;numeric&quot;,&quot;defaultLocale&quot;:null,&quot;isLocaleCodeValid&quot;:true}"/>
-    <we:property name="MENDELEY_CITATIONS" value="[{&quot;citationID&quot;:&quot;MENDELEY_CITATION_57ab2172-140e-451c-ae39-55efbffbd7f0&quot;,&quot;properties&quot;:{&quot;noteIndex&quot;:0},&quot;isEdited&quot;:false,&quot;manualOverride&quot;:{&quot;isManuallyOverridden&quot;:false,&quot;citeprocText&quot;:&quot;[1]&quot;,&quot;manualOverrideText&quot;:&quot;&quot;},&quot;citationTag&quot;:&quot;MENDELEY_CITATION_v3_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&quot;,&quot;citationItems&quot;:[{&quot;id&quot;:&quot;05d25f5f-e44a-3423-9708-a4785df1de41&quot;,&quot;itemData&quot;:{&quot;type&quot;:&quot;thesis&quot;,&quot;id&quot;:&quot;05d25f5f-e44a-3423-9708-a4785df1de41&quot;,&quot;title&quot;:&quot;Diseño de un sistema de detección y clasificación de cambios emocionales basado en el análisis de señales fisiológicas no intrusivas&quot;,&quot;author&quot;:[{&quot;family&quot;:&quot;Martinez Rodriguez&quot;,&quot;given&quot;:&quot;Raquel&quot;,&quot;parse-names&quot;:false,&quot;dropping-particle&quot;:&quot;&quot;,&quot;non-dropping-particle&quot;:&quot;&quot;}],&quot;accessed&quot;:{&quot;date-parts&quot;:[[2022,11,15]]},&quot;URL&quot;:&quot;https://dialnet.unirioja.es/servlet/tesis?codigo=112122&amp;info=resumen&amp;idioma=SPA&quot;,&quot;issued&quot;:{&quot;date-parts&quot;:[[2016]]},&quot;abstract&quot;:&quot;Aunque la autonomía y la independencia de las personas son valores inherentes en los sereshumanos, existen colectivos que no pueden disfrutar plenamente de ellos, como es el caso de:personas de la tercera edad, enfermos crónicos, personas con determinada discapacidadintelectual, etc. Promover la independencia de estas personas, tanto en ambientes laboralescomo sociales, es uno de los principales aspectos para mejorar su calidad de vida y la de losfamiliares y tutores que los asisten. El estudio de las emociones humanas y sus respuestas antedeterminados eventos, es un paso importante para avanzar en este camino.Dentro de los trabajos cuyo enfoque es el de proporcionar apoyo a las personas conautonomía reducida, el presentado en esta investigación tiene como fin el desarrollo de unalgoritmo que permita detectar cambios emocionales a partir de la lectura de variablesfisiológicas recogidas de forma no invasiva, como son la variabilidad del ritmo cardíaco (HRV) yla respuesta galvánica de la piel (GSR).Esta propuesta de tesis presenta un sistema de clasificación emocional en tiempo real basadoen máquinas de estados finitos, a partir del análisis de la HRV y GSR. El algoritmo desarrolladodetecta la activación del sistema nervioso simpático relacionada con estados de alerta y estrés,y la inhibición del mismo asociada a emociones como el bienestar y la tristeza sin lloro.Con el objeto de mejorar las propuestas ya existentes, el sistema tiene la capacidad de graduarla activación e inhibición simpática en tres niveles: baja, media o alta, haciendosimultáneamente una clasificación del tipo de activación y etiquetándola como estréscontinuado o alerta momentánea.Se realizaron cuatro experimentos con el objeto de disponer de una base de datos de señalesfisiológicas asociadas a cambios emocionales. Para ello se diseñaron varios experimentos queen condiciones de laboratorio, permitan elicitar de la forma más real posible emocionesbásicas (enfado, bienestar, diversión, sorpresa, asco, miedo y tristeza) y estados de estrés.Para medir el ratio de acierto del algoritmo en la identificación de las emociones llevadas aestudio, se ha utilizado el parámetro F1¿score. Los resultados obtenidos tras aplicar el sistemaa base de datos, muestran una precisión de 0.98 para detectar estados de activación alta, 0.97para media y 0.94 para baja. La precisión obtenida en la detección de estados de inhibición esde 1.00 en la emoción sorpresa y 0.987 en bienestar. Una vez analizados los resultados, sepuede afirmar que se ha diseñar una herramienta con elevados ratios de acierto en ladetección y clasificación de estados emocionales, basada en el estudio de la activación einhibición del sistema nervioso simpático.&quot;,&quot;publisher&quot;:&quot;UPV/EHU&quot;,&quot;container-title-short&quot;:&quot;&quot;},&quot;isTemporary&quot;:false}]},{&quot;citationID&quot;:&quot;MENDELEY_CITATION_8c3d885b-541a-40e3-98eb-cbb34b152ea7&quot;,&quot;properties&quot;:{&quot;noteIndex&quot;:0},&quot;isEdited&quot;:false,&quot;manualOverride&quot;:{&quot;isManuallyOverridden&quot;:false,&quot;citeprocText&quot;:&quot;[2]&quot;,&quot;manualOverrideText&quot;:&quot;&quot;},&quot;citationTag&quot;:&quot;MENDELEY_CITATION_v3_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&quot;,&quot;citationItems&quot;:[{&quot;id&quot;:&quot;b45dd63a-8f9d-3b81-9f04-d73a59783e83&quot;,&quot;itemData&quot;:{&quot;type&quot;:&quot;thesis&quot;,&quot;id&quot;:&quot;b45dd63a-8f9d-3b81-9f04-d73a59783e83&quot;,&quot;title&quot;:&quot;Identification of the stress and relaxation level in people, based on the study and the advanced processing of physiological signals related to the activity of the autonomic nervous system&quot;,&quot;author&quot;:[{&quot;family&quot;:&quot;Zalabarria Pena&quot;,&quot;given&quot;:&quot;Unai&quot;,&quot;parse-names&quot;:false,&quot;dropping-particle&quot;:&quot;&quot;,&quot;non-dropping-particle&quot;:&quot;&quot;}],&quot;accessed&quot;:{&quot;date-parts&quot;:[[2022,11,15]]},&quot;URL&quot;:&quot;http://addi.ehu.es/handle/10810/50668&quot;,&quot;issued&quot;:{&quot;date-parts&quot;:[[2020,12,11]]},&quot;abstract&quot;:&quot;177 p.&quot;,&quot;container-title-short&quot;:&quot;&quot;},&quot;isTemporary&quot;:false}]},{&quot;citationID&quot;:&quot;MENDELEY_CITATION_dfc5fdca-6554-4c6c-ac74-ea1d04b3f4c8&quot;,&quot;properties&quot;:{&quot;noteIndex&quot;:0},&quot;isEdited&quot;:false,&quot;manualOverride&quot;:{&quot;isManuallyOverridden&quot;:false,&quot;citeprocText&quot;:&quot;[3]&quot;,&quot;manualOverrideText&quot;:&quot;&quot;},&quot;citationTag&quot;:&quot;MENDELEY_CITATION_v3_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&quot;,&quot;citationItems&quot;:[{&quot;id&quot;:&quot;27feb9ed-f9a6-3da9-8907-f73a22290df6&quot;,&quot;itemData&quot;:{&quot;type&quot;:&quot;article-journal&quot;,&quot;id&quot;:&quot;27feb9ed-f9a6-3da9-8907-f73a22290df6&quot;,&quot;title&quot;:&quot;Online robust R-peaks detection in noisy electrocardiograms using a novel iterative smart processing algorithm&quot;,&quot;author&quot;:[{&quot;family&quot;:&quot;Zalabarria&quot;,&quot;given&quot;:&quot;Unai&quot;,&quot;parse-names&quot;:false,&quot;dropping-particle&quot;:&quot;&quot;,&quot;non-dropping-particle&quot;:&quot;&quot;},{&quot;family&quot;:&quot;Irigoyen&quot;,&quot;given&quot;:&quot;Eloy&quot;,&quot;parse-names&quot;:false,&quot;dropping-particle&quot;:&quot;&quot;,&quot;non-dropping-particle&quot;:&quot;&quot;},{&quot;family&quot;:&quot;Martinez&quot;,&quot;given&quot;:&quot;Raquel&quot;,&quot;parse-names&quot;:false,&quot;dropping-particle&quot;:&quot;&quot;,&quot;non-dropping-particle&quot;:&quot;&quot;},{&quot;family&quot;:&quot;Lowe&quot;,&quot;given&quot;:&quot;Andrew&quot;,&quot;parse-names&quot;:false,&quot;dropping-particle&quot;:&quot;&quot;,&quot;non-dropping-particle&quot;:&quot;&quot;}],&quot;container-title&quot;:&quot;Applied Mathematics and Computation&quot;,&quot;container-title-short&quot;:&quot;Appl Math Comput&quot;,&quot;accessed&quot;:{&quot;date-parts&quot;:[[2022,11,15]]},&quot;DOI&quot;:&quot;10.1016/J.AMC.2019.124839&quot;,&quot;ISSN&quot;:&quot;00963003&quot;,&quot;issued&quot;:{&quot;date-parts&quot;:[[2020,3,15]]},&quot;abstract&quot;:&quot;Nowadays, many contributions deal with R-peak detection in Electrocardiographic (ECG) signals. Although they present an accurate performance in detection, most of these are presented as offline solutions, both to be processed in high performance platforms (under a big cost), or to be analyzed in laboratories without constraints in time, neither in computational load. Owing to this, it is also very important to take one step further, trying to develop new solutions which work in portable/wearable low-cost platforms, with constraints in time and in computational load. In this work, an accurate and computationally efficient method for online and robust detection of R-Peaks is presented. This method is divided in three main stages: first, in the pre-processing stage, a complete elimination of artifacts is performed based on a noise and signal intensity approach; second, R-peaks detection is carried out through an efficient “area over the curve” method; finally, in the third stage, a novel iterative algorithm consisting in three sequential state machines performs the correct detection of the R-peaks applying heart period distance rules. Moreover, the method is performed over time in short length sliding windows. The algorithm has been tested using all 48 full-length ECG records of the MIT-BIH Arrhythmia Database, achieving 99.54% sensitivity and 99.60% positive predictivity in R-peak detection.&quot;,&quot;publisher&quot;:&quot;Elsevier Inc.&quot;,&quot;volume&quot;:&quot;369&quot;},&quot;isTemporary&quot;:false}]},{&quot;citationID&quot;:&quot;MENDELEY_CITATION_af19039e-e5ed-4889-9b97-d25de7f68869&quot;,&quot;properties&quot;:{&quot;noteIndex&quot;:0},&quot;isEdited&quot;:false,&quot;manualOverride&quot;:{&quot;isManuallyOverridden&quot;:false,&quot;citeprocText&quot;:&quot;[4]&quot;,&quot;manualOverrideText&quot;:&quot;&quot;},&quot;citationTag&quot;:&quot;MENDELEY_CITATION_v3_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&quot;,&quot;citationItems&quot;:[{&quot;id&quot;:&quot;86a5d617-9fe8-3226-9d8e-b7e9daf1e241&quot;,&quot;itemData&quot;:{&quot;type&quot;:&quot;article-journal&quot;,&quot;id&quot;:&quot;86a5d617-9fe8-3226-9d8e-b7e9daf1e241&quot;,&quot;title&quot;:&quot;A Low-Cost, Portable Solution for Stress and Relaxation Estimation Based on a Real-Time Fuzzy Algorithm&quot;,&quot;author&quot;:[{&quot;family&quot;:&quot;Zalabarria&quot;,&quot;given&quot;:&quot;Unai&quot;,&quot;parse-names&quot;:false,&quot;dropping-particle&quot;:&quot;&quot;,&quot;non-dropping-particle&quot;:&quot;&quot;},{&quot;family&quot;:&quot;Irigoyen&quot;,&quot;given&quot;:&quot;Eloy&quot;,&quot;parse-names&quot;:false,&quot;dropping-particle&quot;:&quot;&quot;,&quot;non-dropping-particle&quot;:&quot;&quot;},{&quot;family&quot;:&quot;Martinez&quot;,&quot;given&quot;:&quot;Raquel&quot;,&quot;parse-names&quot;:false,&quot;dropping-particle&quot;:&quot;&quot;,&quot;non-dropping-particle&quot;:&quot;&quot;},{&quot;family&quot;:&quot;Larrea&quot;,&quot;given&quot;:&quot;Mikel&quot;,&quot;parse-names&quot;:false,&quot;dropping-particle&quot;:&quot;&quot;,&quot;non-dropping-particle&quot;:&quot;&quot;},{&quot;family&quot;:&quot;Salazar-Ramirez&quot;,&quot;given&quot;:&quot;Asier&quot;,&quot;parse-names&quot;:false,&quot;dropping-particle&quot;:&quot;&quot;,&quot;non-dropping-particle&quot;:&quot;&quot;}],&quot;container-title&quot;:&quot;IEEE Access&quot;,&quot;accessed&quot;:{&quot;date-parts&quot;:[[2022,11,16]]},&quot;DOI&quot;:&quot;10.1109/ACCESS.2020.2988348&quot;,&quot;ISSN&quot;:&quot;21693536&quot;,&quot;issued&quot;:{&quot;date-parts&quot;:[[2020]]},&quot;page&quot;:&quot;74118-74128&quot;,&quot;abstract&quot;:&quot;Goal: This paper proposes a reliable stress and relaxation level estimation algorithm that is implemented in a portable, low-cost hardware device and executed in real time. The main objective of this work is to offer an affordable and 'ready-to-go' solution for medical and personal environments, in which the detection of the arousal level of a person is crucial. Methods: To achieve meaningful identification of stress and relaxation, a fuzzy algorithm based on expert knowledge is built according to parameters extracted from physiological records. In addition to the heart rate, parameters extracted from the galvanic skin response and breath are employed to extend the results. Moreover, this algorithm achieves accurate results with a restricted computational load and can be implemented in a miniaturized low-cost prototype. The developed solution includes standard and actively shielded electrodes that are connected to an Arduino device for acquisition, while parameter extraction and fuzzy processing are conducted with a more powerful Raspberry Pi board. The proposed solution is validated using real physiological registers from 42 subjects collected using BIOPAC MP36 hardware. Additionally, a real-time acquisition, processing and remote cloud storage service is integrated via IoT wireless technology. Results: Robust identification of stress and relaxation is achieved, with F1 scores of 91.15% and 96.61%, respectively. Moreover, processing is performed using a 20-second sliding window; thus, only a small frame of context is required. Significance: This work presents a reliable solution for identifying stress and relaxation levels in real time, which can lead to the production of low-cost commercial devices for use in medical and personal environments.&quot;,&quot;publisher&quot;:&quot;Institute of Electrical and Electronics Engineers Inc.&quot;,&quot;volume&quot;:&quot;8&quot;,&quot;container-title-short&quot;:&quot;&quot;},&quot;isTemporary&quot;:false}]},{&quot;citationID&quot;:&quot;MENDELEY_CITATION_ca2f6e05-0852-4534-9d28-a7e744b95fef&quot;,&quot;properties&quot;:{&quot;noteIndex&quot;:0},&quot;isEdited&quot;:false,&quot;manualOverride&quot;:{&quot;isManuallyOverridden&quot;:false,&quot;citeprocText&quot;:&quot;[5]&quot;,&quot;manualOverrideText&quot;:&quot;&quot;},&quot;citationTag&quot;:&quot;MENDELEY_CITATION_v3_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&quot;,&quot;citationItems&quot;:[{&quot;id&quot;:&quot;0ff22899-090c-35c9-aae4-bdeb780b0d29&quot;,&quot;itemData&quot;:{&quot;type&quot;:&quot;article-journal&quot;,&quot;id&quot;:&quot;0ff22899-090c-35c9-aae4-bdeb780b0d29&quot;,&quot;title&quot;:&quot;Diagnosis of atrial fibrillation based on arterial pulse wave foot point detection using artificial neural networks&quot;,&quot;author&quot;:[{&quot;family&quot;:&quot;Zalabarria&quot;,&quot;given&quot;:&quot;Unai&quot;,&quot;parse-names&quot;:false,&quot;dropping-particle&quot;:&quot;&quot;,&quot;non-dropping-particle&quot;:&quot;&quot;},{&quot;family&quot;:&quot;Irigoyen&quot;,&quot;given&quot;:&quot;Eloy&quot;,&quot;parse-names&quot;:false,&quot;dropping-particle&quot;:&quot;&quot;,&quot;non-dropping-particle&quot;:&quot;&quot;},{&quot;family&quot;:&quot;Lowe&quot;,&quot;given&quot;:&quot;Andrew&quot;,&quot;parse-names&quot;:false,&quot;dropping-particle&quot;:&quot;&quot;,&quot;non-dropping-particle&quot;:&quot;&quot;}],&quot;container-title&quot;:&quot;Computer Methods and Programs in Biomedicine&quot;,&quot;container-title-short&quot;:&quot;Comput Methods Programs Biomed&quot;,&quot;accessed&quot;:{&quot;date-parts&quot;:[[2022,11,16]]},&quot;DOI&quot;:&quot;10.1016/J.CMPB.2020.105681&quot;,&quot;ISSN&quot;:&quot;0169-2607&quot;,&quot;PMID&quot;:&quot;32771834&quot;,&quot;issued&quot;:{&quot;date-parts&quot;:[[2020,12,1]]},&quot;page&quot;:&quot;105681&quot;,&quot;abstract&quot;:&quot;Background: Atrial fibrillation (AF) is a common arrhythmia that is strongly related to the risk of stroke. Some methods in the literature approach AF diagnosis based on cardiovascular signals of several minutes in length. However, many traditional methods utilized to monitor health status in terms of AF rely on electrocardiograms, which are time consuming and require specialized equipment to collect. By contrast, more practical systems focus on noninvasively collected short-term cardiovascular signals, such as arterial pulse waveforms (APWs). Methods: In this paper, an AF diagnosis algorithm based on the processing of parameters extracted from short-length heart period (HP) measures is proposed. The HP is obtained by locating foot points (FPOs) in 10-second epochs of APW signals. The algorithm consists of two main stages. First, five parameters representative of the APW morphology are extracted to train an artificial neural network (ANN) model for FPO detection. The moving interpolation difference method and an improved second derivative maximum method are employed for APW parameter extraction. Second, 13 temporal-domain, frequency-domain and nonlinear HP parameters are extracted from the previously identified FPOs. These are subsequently orthogonalized using principal component analysis to train a second ANN for effective AF diagnosis. Results: Both ANNs were trained and validated on a labeled data set with 20-fold cross-validation, achieving a mean sensitivity and specificity of 97.53% and 90.13%, respectively, for AF diagnosis and an F1 score of 99.18% for FPO identification. Conclusions: This paper presents a validated solution for the diagnosis of AF from APW records using parameters derived from HP measures. In addition, compared to that of a commercial BP+ device, improved FPO detection performance is achieved, making the proposed algorithm a strong candidate for the automatic detection of FPOs in oscillometric devices.&quot;,&quot;publisher&quot;:&quot;Elsevier&quot;,&quot;volume&quot;:&quot;197&quot;},&quot;isTemporary&quot;:false}]},{&quot;citationID&quot;:&quot;MENDELEY_CITATION_c2c0ee0d-6ee0-4da7-b1ef-d3970b59b8cd&quot;,&quot;properties&quot;:{&quot;noteIndex&quot;:0},&quot;isEdited&quot;:false,&quot;manualOverride&quot;:{&quot;isManuallyOverridden&quot;:false,&quot;citeprocText&quot;:&quot;[6]&quot;,&quot;manualOverrideText&quot;:&quot;&quot;},&quot;citationTag&quot;:&quot;MENDELEY_CITATION_v3_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&quot;,&quot;citationItems&quot;:[{&quot;id&quot;:&quot;fa1c480a-65ac-37bb-b144-5bdf7d00d234&quot;,&quot;itemData&quot;:{&quot;type&quot;:&quot;article-journal&quot;,&quot;id&quot;:&quot;fa1c480a-65ac-37bb-b144-5bdf7d00d234&quot;,&quot;title&quot;:&quot;Atrial cardiopathy and stroke mortality in the general population&quot;,&quot;author&quot;:[{&quot;family&quot;:&quot;Ahmad&quot;,&quot;given&quot;:&quot;Muhammad I&quot;,&quot;parse-names&quot;:false,&quot;dropping-particle&quot;:&quot;&quot;,&quot;non-dropping-particle&quot;:&quot;&quot;},{&quot;family&quot;:&quot;Singleton&quot;,&quot;given&quot;:&quot;Matthew J&quot;,&quot;parse-names&quot;:false,&quot;dropping-particle&quot;:&quot;&quot;,&quot;non-dropping-particle&quot;:&quot;&quot;},{&quot;family&quot;:&quot;Bhave&quot;,&quot;given&quot;:&quot;Prashant D&quot;,&quot;parse-names&quot;:false,&quot;dropping-particle&quot;:&quot;&quot;,&quot;non-dropping-particle&quot;:&quot;&quot;},{&quot;family&quot;:&quot;Kamel&quot;,&quot;given&quot;:&quot;Hooman&quot;,&quot;parse-names&quot;:false,&quot;dropping-particle&quot;:&quot;&quot;,&quot;non-dropping-particle&quot;:&quot;&quot;},{&quot;family&quot;:&quot;Soliman&quot;,&quot;given&quot;:&quot;Elsayed Z&quot;,&quot;parse-names&quot;:false,&quot;dropping-particle&quot;:&quot;&quot;,&quot;non-dropping-particle&quot;:&quot;&quot;}],&quot;accessed&quot;:{&quot;date-parts&quot;:[[2022,11,28]]},&quot;DOI&quot;:&quot;10.1177/1747493019876543&quot;,&quot;abstract&quot;:&quot;Background: Prior studies examining the link between atrial cardiopathy and stroke risk have focused mainly on non-fatal stroke. Aims: To examine the association between atrial cardiopathy and stroke mortality. Methods: This analysis included 8028 participants (60.0 AE 13.4 years, 51.9% women, 49.8% white) from the Third National Health and Nutrition Examination (NHANES III) Survey. Atrial cardiopathy was defined as abnormal deep terminal negativity of the P wave in V1 (DTNPV1 ¼ negative p-wave in V1&lt;À100 mv), an electrocardiographic marker of atrial cardiopathy. Stroke mortality was ascertained using the National Death Index over a median follow-up of 14 years. Results: 2.95% (n ¼ 237) of the participants had atrial cardiopathy, and the prevalence was slightly higher in blacks (4%) versus whites (3%). During follow-up, stroke mortality was more common in those with (5.9%) than those without (2.7%) atrial cardiopathy; p ¼ .004. In a multivariable adjusted model, atrial cardiopathy was associated with a 76% increased risk of stroke mortality (HR (95% CI): 1.76 (1.02-3.04)]. This association was stronger in non-whites than whites (HR (95% CI): 3.50 (1.74-7.03) vs. 0.98 (0.40-2.42), respectively; interaction p ¼ 0.03). Among those with base-line atrial cardiopathy, the annualized stroke mortality rates/1000 participants across CHA 2 DS 2-VASc scores of 0, 1, and !2 were 0.0, 2.2, and 7.8, respectively. Conclusions: Atrial cardiopathy is associated with an increased risk of stroke mortality, especially among non-whites. Among those with atrial cardiopathy, the risk of stroke mortality exponentially increases as the CHA 2 DS 2-VASc score becomes 2 or above. Randomized controlled trials are needed to assess the efficacy of anticoagulation in the prevention of ischemic stroke and thus, stroke mortality in the presence of atrial cardiopathy.&quot;,&quot;container-title-short&quot;:&quot;&quot;},&quot;isTemporary&quot;:false}]},{&quot;citationID&quot;:&quot;MENDELEY_CITATION_c2393568-faee-47af-98af-3b0230fab21c&quot;,&quot;properties&quot;:{&quot;noteIndex&quot;:0},&quot;isEdited&quot;:false,&quot;manualOverride&quot;:{&quot;isManuallyOverridden&quot;:false,&quot;citeprocText&quot;:&quot;[7]&quot;,&quot;manualOverrideText&quot;:&quot;&quot;},&quot;citationTag&quot;:&quot;MENDELEY_CITATION_v3_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&quot;,&quot;citationItems&quot;:[{&quot;id&quot;:&quot;2507ef28-82aa-3717-b07b-1ea6734aec7c&quot;,&quot;itemData&quot;:{&quot;type&quot;:&quot;article-journal&quot;,&quot;id&quot;:&quot;2507ef28-82aa-3717-b07b-1ea6734aec7c&quot;,&quot;title&quot;:&quot;Handbook of Psychophysiology&quot;,&quot;container-title&quot;:&quot;Handbook of Psychophysiology&quot;,&quot;accessed&quot;:{&quot;date-parts&quot;:[[2022,11,22]]},&quot;DOI&quot;:&quot;10.1017/CBO9780511546396&quot;,&quot;ISBN&quot;:&quot;9780511546396&quot;,&quot;URL&quot;:&quot;https://www.cambridge.org/core/books/handbook-of-psychophysiology/38B05C22E3DA72ACAC6B97F827C5DD34&quot;,&quot;issued&quot;:{&quot;date-parts&quot;:[[2007,1,1]]},&quot;abstract&quot;:&quot;The Handbook of Psychophysiology, 3rd Edition is an essential reference for students, researchers, and professionals in the behavioral, cognitive, and biological sciences. Psychophysiological methods, paradigms, and theories offer entry to a biological cosmos that does not stop at skin's edge, and this essential reference is designed as a road map for explorers of this cosmos. The scope and coverage in the Handbook have expanded to include both a context for and coverage of the biological bases of cognitive, affective, social, and developmental processes and behavior. In addition to updated coverage of the traditional areas of psychophysiology, coverage of the brain and central nervous system has been expanded to include functional neuroimaging, event related brain potentials, electrophysiological source dipole localization, lesion methods, and transcranial magnetic stimulation. It also includes a section on cellular and humoral systems with attention to the communication across and interactions among cellular, immunological, endocrinological, and neural processes.&quot;,&quot;publisher&quot;:&quot;Cambridge University Press&quot;,&quot;container-title-short&quot;:&quot;&quot;},&quot;isTemporary&quot;:false}]},{&quot;citationID&quot;:&quot;MENDELEY_CITATION_a116c32c-b064-45de-b436-1ba150be3775&quot;,&quot;properties&quot;:{&quot;noteIndex&quot;:0},&quot;isEdited&quot;:false,&quot;manualOverride&quot;:{&quot;isManuallyOverridden&quot;:false,&quot;citeprocText&quot;:&quot;[8]&quot;,&quot;manualOverrideText&quot;:&quot;&quot;},&quot;citationTag&quot;:&quot;MENDELEY_CITATION_v3_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&quot;,&quot;citationItems&quot;:[{&quot;id&quot;:&quot;504d6909-4cfe-391a-9cb6-d025abe3d6b8&quot;,&quot;itemData&quot;:{&quot;type&quot;:&quot;article-journal&quot;,&quot;id&quot;:&quot;504d6909-4cfe-391a-9cb6-d025abe3d6b8&quot;,&quot;title&quot;:&quot;The role of autonomic control in cardiovascular system: Summary of basic principles&quot;,&quot;author&quot;:[{&quot;family&quot;:&quot;Medić&quot;,&quot;given&quot;:&quot;Branislava&quot;,&quot;parse-names&quot;:false,&quot;dropping-particle&quot;:&quot;&quot;,&quot;non-dropping-particle&quot;:&quot;&quot;}],&quot;container-title&quot;:&quot;Medicinski podmladak&quot;,&quot;accessed&quot;:{&quot;date-parts&quot;:[[2022,11,22]]},&quot;DOI&quot;:&quot;10.5937/MEDPODM1601014M&quot;,&quot;ISSN&quot;:&quot;0369-1527&quot;,&quot;PMID&quot;:&quot;0369-15271601014M&quot;,&quot;issued&quot;:{&quot;date-parts&quot;:[[2016,10,28]]},&quot;page&quot;:&quot;14-18&quot;,&quot;abstract&quot;:&quot;In conclusion, this paper is an attempt to gather in one place just basic principles regarding primarily connection between ANS and cardiovascular function. It should be pointed out that cardiovascular system is controlled and influenced by not only a unique intrinsic conduction system, but is also heavily determined by the autonomic nervous system as well as the endocrine system. The cardiovascular system responds to not only acute but also chronic changes in blood pressure and homeostasis. The role of autonomic nervous system on cardiovascular function is significant and undeniable and understanding of these principles represents the basis for further learning and research, not only in the physiological and pathophysiological, but also in the pharmacological and clinical sense.&quot;,&quot;publisher&quot;:&quot;Centre for Evaluation in Education and Science (CEON/CEES)&quot;,&quot;issue&quot;:&quot;1&quot;,&quot;volume&quot;:&quot;67&quot;,&quot;container-title-short&quot;:&quot;&quot;},&quot;isTemporary&quot;:false}]},{&quot;citationID&quot;:&quot;MENDELEY_CITATION_818a3be0-c5aa-4caf-98fb-5de7ce83122a&quot;,&quot;properties&quot;:{&quot;noteIndex&quot;:0},&quot;isEdited&quot;:false,&quot;manualOverride&quot;:{&quot;isManuallyOverridden&quot;:false,&quot;citeprocText&quot;:&quot;[7]&quot;,&quot;manualOverrideText&quot;:&quot;&quot;},&quot;citationTag&quot;:&quot;MENDELEY_CITATION_v3_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&quot;,&quot;citationItems&quot;:[{&quot;id&quot;:&quot;2507ef28-82aa-3717-b07b-1ea6734aec7c&quot;,&quot;itemData&quot;:{&quot;type&quot;:&quot;article-journal&quot;,&quot;id&quot;:&quot;2507ef28-82aa-3717-b07b-1ea6734aec7c&quot;,&quot;title&quot;:&quot;Handbook of Psychophysiology&quot;,&quot;container-title&quot;:&quot;Handbook of Psychophysiology&quot;,&quot;accessed&quot;:{&quot;date-parts&quot;:[[2022,11,22]]},&quot;DOI&quot;:&quot;10.1017/CBO9780511546396&quot;,&quot;ISBN&quot;:&quot;9780511546396&quot;,&quot;URL&quot;:&quot;https://www.cambridge.org/core/books/handbook-of-psychophysiology/38B05C22E3DA72ACAC6B97F827C5DD34&quot;,&quot;issued&quot;:{&quot;date-parts&quot;:[[2007,1,1]]},&quot;abstract&quot;:&quot;The Handbook of Psychophysiology, 3rd Edition is an essential reference for students, researchers, and professionals in the behavioral, cognitive, and biological sciences. Psychophysiological methods, paradigms, and theories offer entry to a biological cosmos that does not stop at skin's edge, and this essential reference is designed as a road map for explorers of this cosmos. The scope and coverage in the Handbook have expanded to include both a context for and coverage of the biological bases of cognitive, affective, social, and developmental processes and behavior. In addition to updated coverage of the traditional areas of psychophysiology, coverage of the brain and central nervous system has been expanded to include functional neuroimaging, event related brain potentials, electrophysiological source dipole localization, lesion methods, and transcranial magnetic stimulation. It also includes a section on cellular and humoral systems with attention to the communication across and interactions among cellular, immunological, endocrinological, and neural processes.&quot;,&quot;publisher&quot;:&quot;Cambridge University Press&quot;,&quot;container-title-short&quot;:&quot;&quot;},&quot;isTemporary&quot;:false}]},{&quot;citationID&quot;:&quot;MENDELEY_CITATION_204bf198-194d-40cc-a228-ea4afcb721c7&quot;,&quot;properties&quot;:{&quot;noteIndex&quot;:0},&quot;isEdited&quot;:false,&quot;manualOverride&quot;:{&quot;isManuallyOverridden&quot;:false,&quot;citeprocText&quot;:&quot;[7]&quot;,&quot;manualOverrideText&quot;:&quot;&quot;},&quot;citationTag&quot;:&quot;MENDELEY_CITATION_v3_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&quot;,&quot;citationItems&quot;:[{&quot;id&quot;:&quot;2507ef28-82aa-3717-b07b-1ea6734aec7c&quot;,&quot;itemData&quot;:{&quot;type&quot;:&quot;article-journal&quot;,&quot;id&quot;:&quot;2507ef28-82aa-3717-b07b-1ea6734aec7c&quot;,&quot;title&quot;:&quot;Handbook of Psychophysiology&quot;,&quot;container-title&quot;:&quot;Handbook of Psychophysiology&quot;,&quot;accessed&quot;:{&quot;date-parts&quot;:[[2022,11,22]]},&quot;DOI&quot;:&quot;10.1017/CBO9780511546396&quot;,&quot;ISBN&quot;:&quot;9780511546396&quot;,&quot;URL&quot;:&quot;https://www.cambridge.org/core/books/handbook-of-psychophysiology/38B05C22E3DA72ACAC6B97F827C5DD34&quot;,&quot;issued&quot;:{&quot;date-parts&quot;:[[2007,1,1]]},&quot;abstract&quot;:&quot;The Handbook of Psychophysiology, 3rd Edition is an essential reference for students, researchers, and professionals in the behavioral, cognitive, and biological sciences. Psychophysiological methods, paradigms, and theories offer entry to a biological cosmos that does not stop at skin's edge, and this essential reference is designed as a road map for explorers of this cosmos. The scope and coverage in the Handbook have expanded to include both a context for and coverage of the biological bases of cognitive, affective, social, and developmental processes and behavior. In addition to updated coverage of the traditional areas of psychophysiology, coverage of the brain and central nervous system has been expanded to include functional neuroimaging, event related brain potentials, electrophysiological source dipole localization, lesion methods, and transcranial magnetic stimulation. It also includes a section on cellular and humoral systems with attention to the communication across and interactions among cellular, immunological, endocrinological, and neural processes.&quot;,&quot;publisher&quot;:&quot;Cambridge University Press&quot;,&quot;container-title-short&quot;:&quot;&quot;},&quot;isTemporary&quot;:false}]},{&quot;citationID&quot;:&quot;MENDELEY_CITATION_54966d39-c011-4b67-bffc-d84e863c0164&quot;,&quot;properties&quot;:{&quot;noteIndex&quot;:0},&quot;isEdited&quot;:false,&quot;manualOverride&quot;:{&quot;isManuallyOverridden&quot;:false,&quot;citeprocText&quot;:&quot;[8]&quot;,&quot;manualOverrideText&quot;:&quot;&quot;},&quot;citationTag&quot;:&quot;MENDELEY_CITATION_v3_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&quot;,&quot;citationItems&quot;:[{&quot;id&quot;:&quot;504d6909-4cfe-391a-9cb6-d025abe3d6b8&quot;,&quot;itemData&quot;:{&quot;type&quot;:&quot;article-journal&quot;,&quot;id&quot;:&quot;504d6909-4cfe-391a-9cb6-d025abe3d6b8&quot;,&quot;title&quot;:&quot;The role of autonomic control in cardiovascular system: Summary of basic principles&quot;,&quot;author&quot;:[{&quot;family&quot;:&quot;Medić&quot;,&quot;given&quot;:&quot;Branislava&quot;,&quot;parse-names&quot;:false,&quot;dropping-particle&quot;:&quot;&quot;,&quot;non-dropping-particle&quot;:&quot;&quot;}],&quot;container-title&quot;:&quot;Medicinski podmladak&quot;,&quot;accessed&quot;:{&quot;date-parts&quot;:[[2022,11,22]]},&quot;DOI&quot;:&quot;10.5937/MEDPODM1601014M&quot;,&quot;ISSN&quot;:&quot;0369-1527&quot;,&quot;PMID&quot;:&quot;0369-15271601014M&quot;,&quot;issued&quot;:{&quot;date-parts&quot;:[[2016,10,28]]},&quot;page&quot;:&quot;14-18&quot;,&quot;abstract&quot;:&quot;In conclusion, this paper is an attempt to gather in one place just basic principles regarding primarily connection between ANS and cardiovascular function. It should be pointed out that cardiovascular system is controlled and influenced by not only a unique intrinsic conduction system, but is also heavily determined by the autonomic nervous system as well as the endocrine system. The cardiovascular system responds to not only acute but also chronic changes in blood pressure and homeostasis. The role of autonomic nervous system on cardiovascular function is significant and undeniable and understanding of these principles represents the basis for further learning and research, not only in the physiological and pathophysiological, but also in the pharmacological and clinical sense.&quot;,&quot;publisher&quot;:&quot;Centre for Evaluation in Education and Science (CEON/CEES)&quot;,&quot;issue&quot;:&quot;1&quot;,&quot;volume&quot;:&quot;67&quot;,&quot;container-title-short&quot;:&quot;&quot;},&quot;isTemporary&quot;:false}]},{&quot;citationID&quot;:&quot;MENDELEY_CITATION_383dd286-bcfd-4529-81b0-90625fb65b9c&quot;,&quot;properties&quot;:{&quot;noteIndex&quot;:0},&quot;isEdited&quot;:false,&quot;manualOverride&quot;:{&quot;isManuallyOverridden&quot;:false,&quot;citeprocText&quot;:&quot;[7]&quot;,&quot;manualOverrideText&quot;:&quot;&quot;},&quot;citationTag&quot;:&quot;MENDELEY_CITATION_v3_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&quot;,&quot;citationItems&quot;:[{&quot;id&quot;:&quot;2507ef28-82aa-3717-b07b-1ea6734aec7c&quot;,&quot;itemData&quot;:{&quot;type&quot;:&quot;article-journal&quot;,&quot;id&quot;:&quot;2507ef28-82aa-3717-b07b-1ea6734aec7c&quot;,&quot;title&quot;:&quot;Handbook of Psychophysiology&quot;,&quot;container-title&quot;:&quot;Handbook of Psychophysiology&quot;,&quot;accessed&quot;:{&quot;date-parts&quot;:[[2022,11,22]]},&quot;DOI&quot;:&quot;10.1017/CBO9780511546396&quot;,&quot;ISBN&quot;:&quot;9780511546396&quot;,&quot;URL&quot;:&quot;https://www.cambridge.org/core/books/handbook-of-psychophysiology/38B05C22E3DA72ACAC6B97F827C5DD34&quot;,&quot;issued&quot;:{&quot;date-parts&quot;:[[2007,1,1]]},&quot;abstract&quot;:&quot;The Handbook of Psychophysiology, 3rd Edition is an essential reference for students, researchers, and professionals in the behavioral, cognitive, and biological sciences. Psychophysiological methods, paradigms, and theories offer entry to a biological cosmos that does not stop at skin's edge, and this essential reference is designed as a road map for explorers of this cosmos. The scope and coverage in the Handbook have expanded to include both a context for and coverage of the biological bases of cognitive, affective, social, and developmental processes and behavior. In addition to updated coverage of the traditional areas of psychophysiology, coverage of the brain and central nervous system has been expanded to include functional neuroimaging, event related brain potentials, electrophysiological source dipole localization, lesion methods, and transcranial magnetic stimulation. It also includes a section on cellular and humoral systems with attention to the communication across and interactions among cellular, immunological, endocrinological, and neural processes.&quot;,&quot;publisher&quot;:&quot;Cambridge University Press&quot;,&quot;container-title-short&quot;:&quot;&quot;},&quot;isTemporary&quot;:false}]},{&quot;citationID&quot;:&quot;MENDELEY_CITATION_c73698d5-9dd1-48d7-91d5-9269b3656bdf&quot;,&quot;properties&quot;:{&quot;noteIndex&quot;:0},&quot;isEdited&quot;:false,&quot;manualOverride&quot;:{&quot;isManuallyOverridden&quot;:false,&quot;citeprocText&quot;:&quot;[7]&quot;,&quot;manualOverrideText&quot;:&quot;&quot;},&quot;citationTag&quot;:&quot;MENDELEY_CITATION_v3_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&quot;,&quot;citationItems&quot;:[{&quot;id&quot;:&quot;2507ef28-82aa-3717-b07b-1ea6734aec7c&quot;,&quot;itemData&quot;:{&quot;type&quot;:&quot;article-journal&quot;,&quot;id&quot;:&quot;2507ef28-82aa-3717-b07b-1ea6734aec7c&quot;,&quot;title&quot;:&quot;Handbook of Psychophysiology&quot;,&quot;container-title&quot;:&quot;Handbook of Psychophysiology&quot;,&quot;accessed&quot;:{&quot;date-parts&quot;:[[2022,11,22]]},&quot;DOI&quot;:&quot;10.1017/CBO9780511546396&quot;,&quot;ISBN&quot;:&quot;9780511546396&quot;,&quot;URL&quot;:&quot;https://www.cambridge.org/core/books/handbook-of-psychophysiology/38B05C22E3DA72ACAC6B97F827C5DD34&quot;,&quot;issued&quot;:{&quot;date-parts&quot;:[[2007,1,1]]},&quot;abstract&quot;:&quot;The Handbook of Psychophysiology, 3rd Edition is an essential reference for students, researchers, and professionals in the behavioral, cognitive, and biological sciences. Psychophysiological methods, paradigms, and theories offer entry to a biological cosmos that does not stop at skin's edge, and this essential reference is designed as a road map for explorers of this cosmos. The scope and coverage in the Handbook have expanded to include both a context for and coverage of the biological bases of cognitive, affective, social, and developmental processes and behavior. In addition to updated coverage of the traditional areas of psychophysiology, coverage of the brain and central nervous system has been expanded to include functional neuroimaging, event related brain potentials, electrophysiological source dipole localization, lesion methods, and transcranial magnetic stimulation. It also includes a section on cellular and humoral systems with attention to the communication across and interactions among cellular, immunological, endocrinological, and neural processes.&quot;,&quot;publisher&quot;:&quot;Cambridge University Press&quot;,&quot;container-title-short&quot;:&quot;&quot;},&quot;isTemporary&quot;:false}]},{&quot;citationID&quot;:&quot;MENDELEY_CITATION_88bf8743-709c-4b6c-88f8-f2a6aac680db&quot;,&quot;properties&quot;:{&quot;noteIndex&quot;:0},&quot;isEdited&quot;:false,&quot;manualOverride&quot;:{&quot;isManuallyOverridden&quot;:false,&quot;citeprocText&quot;:&quot;[7]&quot;,&quot;manualOverrideText&quot;:&quot;&quot;},&quot;citationTag&quot;:&quot;MENDELEY_CITATION_v3_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&quot;,&quot;citationItems&quot;:[{&quot;id&quot;:&quot;2507ef28-82aa-3717-b07b-1ea6734aec7c&quot;,&quot;itemData&quot;:{&quot;type&quot;:&quot;article-journal&quot;,&quot;id&quot;:&quot;2507ef28-82aa-3717-b07b-1ea6734aec7c&quot;,&quot;title&quot;:&quot;Handbook of Psychophysiology&quot;,&quot;container-title&quot;:&quot;Handbook of Psychophysiology&quot;,&quot;accessed&quot;:{&quot;date-parts&quot;:[[2022,11,22]]},&quot;DOI&quot;:&quot;10.1017/CBO9780511546396&quot;,&quot;ISBN&quot;:&quot;9780511546396&quot;,&quot;URL&quot;:&quot;https://www.cambridge.org/core/books/handbook-of-psychophysiology/38B05C22E3DA72ACAC6B97F827C5DD34&quot;,&quot;issued&quot;:{&quot;date-parts&quot;:[[2007,1,1]]},&quot;abstract&quot;:&quot;The Handbook of Psychophysiology, 3rd Edition is an essential reference for students, researchers, and professionals in the behavioral, cognitive, and biological sciences. Psychophysiological methods, paradigms, and theories offer entry to a biological cosmos that does not stop at skin's edge, and this essential reference is designed as a road map for explorers of this cosmos. The scope and coverage in the Handbook have expanded to include both a context for and coverage of the biological bases of cognitive, affective, social, and developmental processes and behavior. In addition to updated coverage of the traditional areas of psychophysiology, coverage of the brain and central nervous system has been expanded to include functional neuroimaging, event related brain potentials, electrophysiological source dipole localization, lesion methods, and transcranial magnetic stimulation. It also includes a section on cellular and humoral systems with attention to the communication across and interactions among cellular, immunological, endocrinological, and neural processes.&quot;,&quot;publisher&quot;:&quot;Cambridge University Press&quot;,&quot;container-title-short&quot;:&quot;&quot;},&quot;isTemporary&quot;:false}]},{&quot;citationID&quot;:&quot;MENDELEY_CITATION_4e86725a-0fdc-401f-9bcd-683a3b978e1b&quot;,&quot;properties&quot;:{&quot;noteIndex&quot;:0},&quot;isEdited&quot;:false,&quot;manualOverride&quot;:{&quot;isManuallyOverridden&quot;:false,&quot;citeprocText&quot;:&quot;[9]&quot;,&quot;manualOverrideText&quot;:&quot;&quot;},&quot;citationTag&quot;:&quot;MENDELEY_CITATION_v3_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&quot;,&quot;citationItems&quot;:[{&quot;id&quot;:&quot;270f8c38-455d-3fc5-9341-32dc6007f395&quot;,&quot;itemData&quot;:{&quot;type&quot;:&quot;article-journal&quot;,&quot;id&quot;:&quot;270f8c38-455d-3fc5-9341-32dc6007f395&quot;,&quot;title&quot;:&quot;A wristband device for detecting human pulse and motion based on the Internet of Things&quot;,&quot;author&quot;:[{&quot;family&quot;:&quot;Zhang&quot;,&quot;given&quot;:&quot;Yuan&quot;,&quot;parse-names&quot;:false,&quot;dropping-particle&quot;:&quot;&quot;,&quot;non-dropping-particle&quot;:&quot;&quot;},{&quot;family&quot;:&quot;Cui&quot;,&quot;given&quot;:&quot;Jian&quot;,&quot;parse-names&quot;:false,&quot;dropping-particle&quot;:&quot;&quot;,&quot;non-dropping-particle&quot;:&quot;&quot;},{&quot;family&quot;:&quot;Ma&quot;,&quot;given&quot;:&quot;Kai&quot;,&quot;parse-names&quot;:false,&quot;dropping-particle&quot;:&quot;&quot;,&quot;non-dropping-particle&quot;:&quot;&quot;},{&quot;family&quot;:&quot;Chen&quot;,&quot;given&quot;:&quot;Han&quot;,&quot;parse-names&quot;:false,&quot;dropping-particle&quot;:&quot;&quot;,&quot;non-dropping-particle&quot;:&quot;&quot;},{&quot;family&quot;:&quot;Zhang&quot;,&quot;given&quot;:&quot;Janey&quot;,&quot;parse-names&quot;:false,&quot;dropping-particle&quot;:&quot;&quot;,&quot;non-dropping-particle&quot;:&quot;&quot;}],&quot;container-title&quot;:&quot;Measurement: Journal of the International Measurement Confederation&quot;,&quot;container-title-short&quot;:&quot;Measurement (Lond)&quot;,&quot;accessed&quot;:{&quot;date-parts&quot;:[[2022,10,27]]},&quot;DOI&quot;:&quot;10.1016/J.MEASUREMENT.2020.108036&quot;,&quot;ISSN&quot;:&quot;02632241&quot;,&quot;issued&quot;:{&quot;date-parts&quot;:[[2020,10,15]]},&quot;abstract&quot;:&quot;The IoT (Internet of Things) wireless intelligent health service terminal system was designed and implemented realizes the real-time detection of patient's physical parameters. Designed and implemented a health-monitoring wristband and system that are easy to wear, accurate to detect, and easy to operate. It was determined that blood pressure, blood oxygen, pulse, exercise, and other sign parameters were the detection targets, and the overall plan design of the intelligent health service system was completed in combination with the characteristics of the detection targets. The mobile terminal of the mobile phone performs wireless communication with the detection device through the Bluetooth module, and the control device detects the biological information state of the human wrist pulse and movement at any time. After the detection result is processed by the system, it is fed back to the mobile terminal of the mobile phone in time.&quot;,&quot;publisher&quot;:&quot;Elsevier B.V.&quot;,&quot;volume&quot;:&quot;163&quot;},&quot;isTemporary&quot;:false}]},{&quot;citationID&quot;:&quot;MENDELEY_CITATION_a3bb092b-a02d-4c62-b52d-066f4ff5d600&quot;,&quot;properties&quot;:{&quot;noteIndex&quot;:0},&quot;isEdited&quot;:false,&quot;manualOverride&quot;:{&quot;isManuallyOverridden&quot;:false,&quot;citeprocText&quot;:&quot;[10]&quot;,&quot;manualOverrideText&quot;:&quot;&quot;},&quot;citationTag&quot;:&quot;MENDELEY_CITATION_v3_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&quot;,&quot;citationItems&quot;:[{&quot;id&quot;:&quot;3b2a875d-7d75-3423-be60-95d36dcc4ea4&quot;,&quot;itemData&quot;:{&quot;type&quot;:&quot;article-journal&quot;,&quot;id&quot;:&quot;3b2a875d-7d75-3423-be60-95d36dcc4ea4&quot;,&quot;title&quot;:&quot;Intelligent Medical System with Low-Cost Wearable Monitoring Devices to Measure Basic Vital Signals of Admitted Patients&quot;,&quot;author&quot;:[{&quot;family&quot;:&quot;Sakphrom&quot;,&quot;given&quot;:&quot;Siraporn&quot;,&quot;parse-names&quot;:false,&quot;dropping-particle&quot;:&quot;&quot;,&quot;non-dropping-particle&quot;:&quot;&quot;},{&quot;family&quot;:&quot;Limpiti&quot;,&quot;given&quot;:&quot;Thunyawat&quot;,&quot;parse-names&quot;:false,&quot;dropping-particle&quot;:&quot;&quot;,&quot;non-dropping-particle&quot;:&quot;&quot;},{&quot;family&quot;:&quot;Funsian&quot;,&quot;given&quot;:&quot;Krit&quot;,&quot;parse-names&quot;:false,&quot;dropping-particle&quot;:&quot;&quot;,&quot;non-dropping-particle&quot;:&quot;&quot;},{&quot;family&quot;:&quot;Chandhaket&quot;,&quot;given&quot;:&quot;Srawouth&quot;,&quot;parse-names&quot;:false,&quot;dropping-particle&quot;:&quot;&quot;,&quot;non-dropping-particle&quot;:&quot;&quot;},{&quot;family&quot;:&quot;Haiges&quot;,&quot;given&quot;:&quot;Rina&quot;,&quot;parse-names&quot;:false,&quot;dropping-particle&quot;:&quot;&quot;,&quot;non-dropping-particle&quot;:&quot;&quot;},{&quot;family&quot;:&quot;Thinsurat&quot;,&quot;given&quot;:&quot;Kamon&quot;,&quot;parse-names&quot;:false,&quot;dropping-particle&quot;:&quot;&quot;,&quot;non-dropping-particle&quot;:&quot;&quot;}],&quot;container-title&quot;:&quot;Micromachines 2021, Vol. 12, Page 918&quot;,&quot;accessed&quot;:{&quot;date-parts&quot;:[[2022,11,1]]},&quot;DOI&quot;:&quot;10.3390/MI12080918&quot;,&quot;ISSN&quot;:&quot;2072-666X&quot;,&quot;URL&quot;:&quot;https://www.mdpi.com/2072-666X/12/8/918/htm&quot;,&quot;issued&quot;:{&quot;date-parts&quot;:[[2021,7,31]]},&quot;page&quot;:&quot;918&quot;,&quot;abstract&quot;:&quot;This article presents the design of a low-cost Wireless Body Sensor Network (WBSN) for monitoring vital signs including a low-cost smart wristwatch that contains an ESP-32 microcontroller and three sensors: heart rate (HR), blood pressure (BP) and body temperature (BT), and an Internet of Things (IoT) platform. The vital signs data are processed and displayed on an OLED screen of the patient’s wristwatch and sent the data over a wireless connection (Wi-Fi) and a Cloud Thing Board system, to store and manage the data in a data center. The data can be analyzed and notified to medical staff when abnormal signals are received from the sensors based on a set parameters from specialists. The proposed low-cost system can be used in a wide range of applications including field hospitals for asymptotic or mild-condition COVID-19 patients as the system can be used to screen those patients out of symptomatic patients who require more costly facilities in a hospital with considerably low expense and installation time, also suitable for bedridden patients, palliative care patients, etc. Testing experiments of a 60-person sample size showed an acceptable accuracy level compared with standard devices when testing with 60 patient-samples with the mean errors heart rate of 1.22%, systolic blood pressure of 1.39%, diastolic blood pressure of 1.01%, and body temperature of 0.13%. According to testing results with 10 smart devices connected with the platform, the time delay caused by the distance between smart devices and the router is 10 s each round with the longest outdoor distance of 200 m. As there is a short-time delay, it does not affect the working ability of the smart system. It is still making the proposed system be able to show patient’s status and function in emergency cases.&quot;,&quot;publisher&quot;:&quot;Multidisciplinary Digital Publishing Institute&quot;,&quot;issue&quot;:&quot;8&quot;,&quot;volume&quot;:&quot;12&quot;,&quot;container-title-short&quot;:&quot;&quot;},&quot;isTemporary&quot;:false}]},{&quot;citationID&quot;:&quot;MENDELEY_CITATION_e8065cd1-826a-4fe7-a650-e1a491c217c4&quot;,&quot;properties&quot;:{&quot;noteIndex&quot;:0},&quot;isEdited&quot;:false,&quot;manualOverride&quot;:{&quot;isManuallyOverridden&quot;:false,&quot;citeprocText&quot;:&quot;[11]&quot;,&quot;manualOverrideText&quot;:&quot;&quot;},&quot;citationTag&quot;:&quot;MENDELEY_CITATION_v3_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&quot;,&quot;citationItems&quot;:[{&quot;id&quot;:&quot;c52f3b21-dbee-378a-8a7e-bf5e41c9ea06&quot;,&quot;itemData&quot;:{&quot;type&quot;:&quot;article-journal&quot;,&quot;id&quot;:&quot;c52f3b21-dbee-378a-8a7e-bf5e41c9ea06&quot;,&quot;title&quot;:&quot;SpO2Measurement: Non-Idealities and Ways to Improve Estimation Accuracy in Wearable Pulse Oximeters&quot;,&quot;author&quot;:[{&quot;family&quot;:&quot;Berwal&quot;,&quot;given&quot;:&quot;Deepak&quot;,&quot;parse-names&quot;:false,&quot;dropping-particle&quot;:&quot;&quot;,&quot;non-dropping-particle&quot;:&quot;&quot;},{&quot;family&quot;:&quot;Kuruba&quot;,&quot;given&quot;:&quot;Ajay&quot;,&quot;parse-names&quot;:false,&quot;dropping-particle&quot;:&quot;&quot;,&quot;non-dropping-particle&quot;:&quot;&quot;},{&quot;family&quot;:&quot;Shaikh&quot;,&quot;given&quot;:&quot;Aatha Mohin&quot;,&quot;parse-names&quot;:false,&quot;dropping-particle&quot;:&quot;&quot;,&quot;non-dropping-particle&quot;:&quot;&quot;},{&quot;family&quot;:&quot;Udupa&quot;,&quot;given&quot;:&quot;Anand&quot;,&quot;parse-names&quot;:false,&quot;dropping-particle&quot;:&quot;&quot;,&quot;non-dropping-particle&quot;:&quot;&quot;},{&quot;family&quot;:&quot;Baghini&quot;,&quot;given&quot;:&quot;Maryam Shojaei&quot;,&quot;parse-names&quot;:false,&quot;dropping-particle&quot;:&quot;&quot;,&quot;non-dropping-particle&quot;:&quot;&quot;}],&quot;container-title&quot;:&quot;IEEE Sensors Journal&quot;,&quot;container-title-short&quot;:&quot;IEEE Sens J&quot;,&quot;accessed&quot;:{&quot;date-parts&quot;:[[2022,10,27]]},&quot;DOI&quot;:&quot;10.1109/JSEN.2022.3170069&quot;,&quot;ISSN&quot;:&quot;15581748&quot;,&quot;issued&quot;:{&quot;date-parts&quot;:[[2022,6,15]]},&quot;page&quot;:&quot;11653-11664&quot;,&quot;abstract&quot;:&quot;The blood oxygen saturation level (SpO2) has become one of the vital body parameters for the early detection, monitoring, and tracking of the symptoms of coronavirus diseases 2019 (COVID-19) and is clinically accepted for patient care and diagnostics. Pulse oximetry provides non-invasive SpO2 monitoring at home and ICUs without the need of a physician/doctor. However, the accuracy of SpO2 estimation in wearable pulse oximeters remains a challenge due to various non-idealities. We propose a method to improve the estimation accuracy by denoising the red and IR signals, detecting the signal quality, and providing feedback to hardware to adjust the signal chain parameters like LED current or transimpedance amplifier gain and enhance the signal quality. SpO2 is calculated using the red and infrared photoplethysmogram (PPG) signals acquired from the wrist using Texas Instruments AFE4950EVM. We introduce the green PPG signal as a reference to obtain the window size of the moving average filter for baseline wander removal and as a timing reference for peak and valley detection in the red and infrared PPG signals. We propose the improved peak and valley detection algorithm based on the incremental merge segmentation algorithm. Kurtosis, entropy, and Signal-to-noise ratio (SNR) are used as signal quality parameters, and SNR is further related to the variance in the SpO2 measurement. A closed-loop implementation is performed to enhance signal quality based on the signal quality parameters of the recorded PPG signals. The proposed algorithm aims to estimate SpO2 with a variance of 1% for the pulse oximetry devices.&quot;,&quot;publisher&quot;:&quot;Institute of Electrical and Electronics Engineers Inc.&quot;,&quot;issue&quot;:&quot;12&quot;,&quot;volume&quot;:&quot;22&quot;},&quot;isTemporary&quot;:false}]},{&quot;citationID&quot;:&quot;MENDELEY_CITATION_0b2f95f2-6b47-4742-9379-5eed4dea5629&quot;,&quot;properties&quot;:{&quot;noteIndex&quot;:0},&quot;isEdited&quot;:false,&quot;manualOverride&quot;:{&quot;isManuallyOverridden&quot;:false,&quot;citeprocText&quot;:&quot;[12]&quot;,&quot;manualOverrideText&quot;:&quot;&quot;},&quot;citationTag&quot;:&quot;MENDELEY_CITATION_v3_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&quot;,&quot;citationItems&quot;:[{&quot;id&quot;:&quot;28761273-c1d6-3ea6-8238-e1b4308a1fa7&quot;,&quot;itemData&quot;:{&quot;type&quot;:&quot;article-journal&quot;,&quot;id&quot;:&quot;28761273-c1d6-3ea6-8238-e1b4308a1fa7&quot;,&quot;title&quot;:&quot;Wearable Pulse Oximeter for Swimming Pool Safety&quot;,&quot;author&quot;:[{&quot;family&quot;:&quot;Kałamajska&quot;,&quot;given&quot;:&quot;Elżbieta&quot;,&quot;parse-names&quot;:false,&quot;dropping-particle&quot;:&quot;&quot;,&quot;non-dropping-particle&quot;:&quot;&quot;},{&quot;family&quot;:&quot;Misiurewicz&quot;,&quot;given&quot;:&quot;Jacek&quot;,&quot;parse-names&quot;:false,&quot;dropping-particle&quot;:&quot;&quot;,&quot;non-dropping-particle&quot;:&quot;&quot;},{&quot;family&quot;:&quot;Weremczuk&quot;,&quot;given&quot;:&quot;Jerzy&quot;,&quot;parse-names&quot;:false,&quot;dropping-particle&quot;:&quot;&quot;,&quot;non-dropping-particle&quot;:&quot;&quot;}],&quot;container-title&quot;:&quot;Sensors&quot;,&quot;accessed&quot;:{&quot;date-parts&quot;:[[2022,11,1]]},&quot;DOI&quot;:&quot;10.3390/S22103823&quot;,&quot;ISSN&quot;:&quot;14248220&quot;,&quot;PMID&quot;:&quot;35632232&quot;,&quot;issued&quot;:{&quot;date-parts&quot;:[[2022,5,1]]},&quot;abstract&quot;:&quot;The purpose of this research was to develop an algorithm for a wearable device that would prevent people from drowning in swimming pools. The device should detect pre-drowning symptoms and alert the rescue staff. The proposed detection method is based on analyzing real-time data collected from a set of sensors, including a pulse oximeter. The pulse oximetry technique is used for measuring the heart rate and oxygen saturation in the subject’s blood. It is an optical method; subsequently, the measurements obtained this way are highly sensitive to interference from the subject’s motion. To eliminate noise caused by the subject’s movement, accelerometer data were used in the system. If the acceleration sensor does not detect movement, a biosensor is activated, and an analysis of selected physiological parameters is performed. Such a setup of the algorithm allows the device to distinguish situations in which the person rests and does not move from situations in which the examined person has lost consciousness and has begun to drown.&quot;,&quot;publisher&quot;:&quot;MDPI&quot;,&quot;issue&quot;:&quot;10&quot;,&quot;volume&quot;:&quot;22&quot;,&quot;container-title-short&quot;:&quot;&quot;},&quot;isTemporary&quot;:false}]},{&quot;citationID&quot;:&quot;MENDELEY_CITATION_6d69419a-0111-4680-9eea-de93999296ac&quot;,&quot;properties&quot;:{&quot;noteIndex&quot;:0},&quot;isEdited&quot;:false,&quot;manualOverride&quot;:{&quot;isManuallyOverridden&quot;:false,&quot;citeprocText&quot;:&quot;[13]&quot;,&quot;manualOverrideText&quot;:&quot;&quot;},&quot;citationTag&quot;:&quot;MENDELEY_CITATION_v3_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&quot;,&quot;citationItems&quot;:[{&quot;id&quot;:&quot;9fe160d0-bcd8-3500-b955-db3ff89b736a&quot;,&quot;itemData&quot;:{&quot;type&quot;:&quot;article-journal&quot;,&quot;id&quot;:&quot;9fe160d0-bcd8-3500-b955-db3ff89b736a&quot;,&quot;title&quot;:&quot;Internet of Things Framework for Oxygen Saturation Monitoring in COVID-19 Environment&quot;,&quot;author&quot;:[{&quot;family&quot;:&quot;Saha&quot;,&quot;given&quot;:&quot;Rahul&quot;,&quot;parse-names&quot;:false,&quot;dropping-particle&quot;:&quot;&quot;,&quot;non-dropping-particle&quot;:&quot;&quot;},{&quot;family&quot;:&quot;Kumar&quot;,&quot;given&quot;:&quot;Gulshan&quot;,&quot;parse-names&quot;:false,&quot;dropping-particle&quot;:&quot;&quot;,&quot;non-dropping-particle&quot;:&quot;&quot;},{&quot;family&quot;:&quot;Kumar&quot;,&quot;given&quot;:&quot;Neeraj&quot;,&quot;parse-names&quot;:false,&quot;dropping-particle&quot;:&quot;&quot;,&quot;non-dropping-particle&quot;:&quot;&quot;},{&quot;family&quot;:&quot;Kim&quot;,&quot;given&quot;:&quot;Tai Hoon&quot;,&quot;parse-names&quot;:false,&quot;dropping-particle&quot;:&quot;&quot;,&quot;non-dropping-particle&quot;:&quot;&quot;},{&quot;family&quot;:&quot;Devgun&quot;,&quot;given&quot;:&quot;Tannishtha&quot;,&quot;parse-names&quot;:false,&quot;dropping-particle&quot;:&quot;&quot;,&quot;non-dropping-particle&quot;:&quot;&quot;},{&quot;family&quot;:&quot;Thomas&quot;,&quot;given&quot;:&quot;Reji&quot;,&quot;parse-names&quot;:false,&quot;dropping-particle&quot;:&quot;&quot;,&quot;non-dropping-particle&quot;:&quot;&quot;},{&quot;family&quot;:&quot;Barnawi&quot;,&quot;given&quot;:&quot;Ahmed&quot;,&quot;parse-names&quot;:false,&quot;dropping-particle&quot;:&quot;&quot;,&quot;non-dropping-particle&quot;:&quot;&quot;}],&quot;container-title&quot;:&quot;IEEE Internet of Things Journal&quot;,&quot;container-title-short&quot;:&quot;IEEE Internet Things J&quot;,&quot;DOI&quot;:&quot;10.1109/JIOT.2021.3098158&quot;,&quot;ISSN&quot;:&quot;23274662&quot;,&quot;issued&quot;:{&quot;date-parts&quot;:[[2022,3,1]]},&quot;page&quot;:&quot;3631-3641&quot;,&quot;abstract&quot;:&quot;The pandemic/epidemic of COVID-19 has affected people worldwide. A huge number of lives succumbed to death due to the sudden outbreak of this corona virus infection. The specified symptoms of COVID-19 detection are very common like normal flu; asymptomatic version of COVID-19 has become a critical issue. Therefore, as a precautionary measurement, the oxygen level needs to be monitored by every individual if no other critical condition is found. It is not the only parameter for COVID-19 detection but, as per the suggestions by different medical organizations such as the World Health Organization, it is better to use oximeter to monitor the oxygen level in probable patients as a precaution. People are using the oximeters personally; however, not having any clue or guidance regarding the measurements obtained. Therefore, in this article, we have shown a framework of oxygen level monitoring and severity calculation and probabilistic decision of being a COVID-19 patient. This framework is also able to maintain the privacy of patient information and uses probabilistic classification to measure the severity. Results are measured based on latency of blockchain creation and overall response, throughput, detection, and severity accuracy. The analysis finds the solution efficient and significant in the Internet of Things framework for the present health hazard in our world.&quot;,&quot;publisher&quot;:&quot;Institute of Electrical and Electronics Engineers Inc.&quot;,&quot;issue&quot;:&quot;5&quot;,&quot;volume&quot;:&quot;9&quot;},&quot;isTemporary&quot;:false}]},{&quot;citationID&quot;:&quot;MENDELEY_CITATION_50a913be-b3a5-49d6-9be6-7c6e00e471e1&quot;,&quot;properties&quot;:{&quot;noteIndex&quot;:0},&quot;isEdited&quot;:false,&quot;manualOverride&quot;:{&quot;isManuallyOverridden&quot;:false,&quot;citeprocText&quot;:&quot;[14]&quot;,&quot;manualOverrideText&quot;:&quot;&quot;},&quot;citationTag&quot;:&quot;MENDELEY_CITATION_v3_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&quot;,&quot;citationItems&quot;:[{&quot;id&quot;:&quot;0e21d516-cd96-38b1-83d4-dce78e8662c8&quot;,&quot;itemData&quot;:{&quot;type&quot;:&quot;article-journal&quot;,&quot;id&quot;:&quot;0e21d516-cd96-38b1-83d4-dce78e8662c8&quot;,&quot;title&quot;:&quot;IoT garment for remote elderly care network&quot;,&quot;author&quot;:[{&quot;family&quot;:&quot;Luna-Perejón&quot;,&quot;given&quot;:&quot;Francisco&quot;,&quot;parse-names&quot;:false,&quot;dropping-particle&quot;:&quot;&quot;,&quot;non-dropping-particle&quot;:&quot;&quot;},{&quot;family&quot;:&quot;Muñoz-Saavedra&quot;,&quot;given&quot;:&quot;Luis&quot;,&quot;parse-names&quot;:false,&quot;dropping-particle&quot;:&quot;&quot;,&quot;non-dropping-particle&quot;:&quot;&quot;},{&quot;family&quot;:&quot;Castellano-Domínguez&quot;,&quot;given&quot;:&quot;Jose M.&quot;,&quot;parse-names&quot;:false,&quot;dropping-particle&quot;:&quot;&quot;,&quot;non-dropping-particle&quot;:&quot;&quot;},{&quot;family&quot;:&quot;Domínguez-Morales&quot;,&quot;given&quot;:&quot;Manuel&quot;,&quot;parse-names&quot;:false,&quot;dropping-particle&quot;:&quot;&quot;,&quot;non-dropping-particle&quot;:&quot;&quot;}],&quot;container-title&quot;:&quot;Biomedical Signal Processing and Control&quot;,&quot;container-title-short&quot;:&quot;Biomed Signal Process Control&quot;,&quot;accessed&quot;:{&quot;date-parts&quot;:[[2022,11,1]]},&quot;DOI&quot;:&quot;10.1016/J.BSPC.2021.102848&quot;,&quot;ISSN&quot;:&quot;1746-8094&quot;,&quot;issued&quot;:{&quot;date-parts&quot;:[[2021,8,1]]},&quot;page&quot;:&quot;102848&quot;,&quot;abstract&quot;:&quot;The elderly is a continuous growth sector thanks to the life expectancy increase in Western society. This sector is especially at risk from the appearance of respiratory diseases and, therefore, is the most affected sector in the COVID-19 epidemic. Many of these elderly require continuous care in residences or by specialized caregivers, but these personal contacts put this sector at risk. In this work, an IoT system for elderly remote monitoring is studied, designed, developed and tested. This system is composed by a smart garment that records information from various physiological sensors in order to detect falls, sudden changes in body temperature, heart problems and heat stroke; This information is sent to a cloud server through a gateway located in the patient's residence, allowing to real-time monitor remotely patient's activity using a customized App, as well as receiving alerts in dangerous situations. This system has been tested with professional caregivers, obtaining usability and functionality surveys; and, in addition, a detailed power-consumption study has been carried out. The results, compared with other similar systems, demonstrate that the proposed one is useful, usable, works in real time and has a decent power consumption that allows the patient to carry it during all day without charging the battery.&quot;,&quot;publisher&quot;:&quot;Elsevier&quot;,&quot;volume&quot;:&quot;69&quot;},&quot;isTemporary&quot;:false}]},{&quot;citationID&quot;:&quot;MENDELEY_CITATION_727262d9-5492-426b-86d1-fffb9e6d9883&quot;,&quot;properties&quot;:{&quot;noteIndex&quot;:0},&quot;isEdited&quot;:false,&quot;manualOverride&quot;:{&quot;isManuallyOverridden&quot;:false,&quot;citeprocText&quot;:&quot;[13]&quot;,&quot;manualOverrideText&quot;:&quot;&quot;},&quot;citationTag&quot;:&quot;MENDELEY_CITATION_v3_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&quot;,&quot;citationItems&quot;:[{&quot;id&quot;:&quot;9fe160d0-bcd8-3500-b955-db3ff89b736a&quot;,&quot;itemData&quot;:{&quot;type&quot;:&quot;article-journal&quot;,&quot;id&quot;:&quot;9fe160d0-bcd8-3500-b955-db3ff89b736a&quot;,&quot;title&quot;:&quot;Internet of Things Framework for Oxygen Saturation Monitoring in COVID-19 Environment&quot;,&quot;author&quot;:[{&quot;family&quot;:&quot;Saha&quot;,&quot;given&quot;:&quot;Rahul&quot;,&quot;parse-names&quot;:false,&quot;dropping-particle&quot;:&quot;&quot;,&quot;non-dropping-particle&quot;:&quot;&quot;},{&quot;family&quot;:&quot;Kumar&quot;,&quot;given&quot;:&quot;Gulshan&quot;,&quot;parse-names&quot;:false,&quot;dropping-particle&quot;:&quot;&quot;,&quot;non-dropping-particle&quot;:&quot;&quot;},{&quot;family&quot;:&quot;Kumar&quot;,&quot;given&quot;:&quot;Neeraj&quot;,&quot;parse-names&quot;:false,&quot;dropping-particle&quot;:&quot;&quot;,&quot;non-dropping-particle&quot;:&quot;&quot;},{&quot;family&quot;:&quot;Kim&quot;,&quot;given&quot;:&quot;Tai Hoon&quot;,&quot;parse-names&quot;:false,&quot;dropping-particle&quot;:&quot;&quot;,&quot;non-dropping-particle&quot;:&quot;&quot;},{&quot;family&quot;:&quot;Devgun&quot;,&quot;given&quot;:&quot;Tannishtha&quot;,&quot;parse-names&quot;:false,&quot;dropping-particle&quot;:&quot;&quot;,&quot;non-dropping-particle&quot;:&quot;&quot;},{&quot;family&quot;:&quot;Thomas&quot;,&quot;given&quot;:&quot;Reji&quot;,&quot;parse-names&quot;:false,&quot;dropping-particle&quot;:&quot;&quot;,&quot;non-dropping-particle&quot;:&quot;&quot;},{&quot;family&quot;:&quot;Barnawi&quot;,&quot;given&quot;:&quot;Ahmed&quot;,&quot;parse-names&quot;:false,&quot;dropping-particle&quot;:&quot;&quot;,&quot;non-dropping-particle&quot;:&quot;&quot;}],&quot;container-title&quot;:&quot;IEEE Internet of Things Journal&quot;,&quot;container-title-short&quot;:&quot;IEEE Internet Things J&quot;,&quot;DOI&quot;:&quot;10.1109/JIOT.2021.3098158&quot;,&quot;ISSN&quot;:&quot;23274662&quot;,&quot;issued&quot;:{&quot;date-parts&quot;:[[2022,3,1]]},&quot;page&quot;:&quot;3631-3641&quot;,&quot;abstract&quot;:&quot;The pandemic/epidemic of COVID-19 has affected people worldwide. A huge number of lives succumbed to death due to the sudden outbreak of this corona virus infection. The specified symptoms of COVID-19 detection are very common like normal flu; asymptomatic version of COVID-19 has become a critical issue. Therefore, as a precautionary measurement, the oxygen level needs to be monitored by every individual if no other critical condition is found. It is not the only parameter for COVID-19 detection but, as per the suggestions by different medical organizations such as the World Health Organization, it is better to use oximeter to monitor the oxygen level in probable patients as a precaution. People are using the oximeters personally; however, not having any clue or guidance regarding the measurements obtained. Therefore, in this article, we have shown a framework of oxygen level monitoring and severity calculation and probabilistic decision of being a COVID-19 patient. This framework is also able to maintain the privacy of patient information and uses probabilistic classification to measure the severity. Results are measured based on latency of blockchain creation and overall response, throughput, detection, and severity accuracy. The analysis finds the solution efficient and significant in the Internet of Things framework for the present health hazard in our world.&quot;,&quot;publisher&quot;:&quot;Institute of Electrical and Electronics Engineers Inc.&quot;,&quot;issue&quot;:&quot;5&quot;,&quot;volume&quot;:&quot;9&quot;},&quot;isTemporary&quot;:false}]},{&quot;citationID&quot;:&quot;MENDELEY_CITATION_658f1eae-ed48-4f15-b447-2e391af26cb1&quot;,&quot;properties&quot;:{&quot;noteIndex&quot;:0},&quot;isEdited&quot;:false,&quot;manualOverride&quot;:{&quot;isManuallyOverridden&quot;:false,&quot;citeprocText&quot;:&quot;[15]&quot;,&quot;manualOverrideText&quot;:&quot;&quot;},&quot;citationTag&quot;:&quot;MENDELEY_CITATION_v3_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&quot;,&quot;citationItems&quot;:[{&quot;id&quot;:&quot;1428f6c6-5372-381a-ae0b-ee432ae88d4b&quot;,&quot;itemData&quot;:{&quot;type&quot;:&quot;article-journal&quot;,&quot;id&quot;:&quot;1428f6c6-5372-381a-ae0b-ee432ae88d4b&quot;,&quot;title&quot;:&quot;The privacy of the TLS 1.3 protocol&quot;,&quot;author&quot;:[{&quot;family&quot;:&quot;Arfaoui&quot;,&quot;given&quot;:&quot;Ghada&quot;,&quot;parse-names&quot;:false,&quot;dropping-particle&quot;:&quot;&quot;,&quot;non-dropping-particle&quot;:&quot;&quot;},{&quot;family&quot;:&quot;Bultel&quot;,&quot;given&quot;:&quot;Xavier&quot;,&quot;parse-names&quot;:false,&quot;dropping-particle&quot;:&quot;&quot;,&quot;non-dropping-particle&quot;:&quot;&quot;},{&quot;family&quot;:&quot;Fouque&quot;,&quot;given&quot;:&quot;Pierre-Alain&quot;,&quot;parse-names&quot;:false,&quot;dropping-particle&quot;:&quot;&quot;,&quot;non-dropping-particle&quot;:&quot;&quot;},{&quot;family&quot;:&quot;Nedelcu&quot;,&quot;given&quot;:&quot;Adina&quot;,&quot;parse-names&quot;:false,&quot;dropping-particle&quot;:&quot;&quot;,&quot;non-dropping-particle&quot;:&quot;&quot;},{&quot;family&quot;:&quot;Onete&quot;,&quot;given&quot;:&quot;Cristina&quot;,&quot;parse-names&quot;:false,&quot;dropping-particle&quot;:&quot;&quot;,&quot;non-dropping-particle&quot;:&quot;&quot;}],&quot;container-title&quot;:&quot;Proceedings on Privacy Enhancing Technologies&quot;,&quot;accessed&quot;:{&quot;date-parts&quot;:[[2022,10,27]]},&quot;DOI&quot;:&quot;10.2478/popets-2019-0065&quot;,&quot;URL&quot;:&quot;https://datatracker.ietf.org/doc/&quot;,&quot;issued&quot;:{&quot;date-parts&quot;:[[2019]]},&quot;page&quot;:&quot;190-210&quot;,&quot;abstract&quot;:&quot;TLS (Transport Layer Security) is a widely deployed protocol that plays a vital role in securing In-ternet traffic. Given the numerous known attacks for TLS 1.2, it was imperative to change and even redesign the protocol in order to address them. In August 2018, a new version of the protocol, TLS 1.3, was standardized by the IETF (Internet Engineering Task Force). TLS 1.3 not only benefits from stronger security guarantees , but aims to protect the identities of the server and client by encrypting messages as soon as possible during the authentication. In this paper, we model the privacy guarantees of TLS 1.3 when parties execute a full handshake or use a session resumption, covering all the handshake modes of TLS. We build our privacy models on top of the one defined by Hermans et al. for RFIDs (Radio Frequency Identification Devices) that mostly targets authentication protocols. The enhanced models share similarities to the Bellare-Rogaway AKE (Au-thenticated Key Exchange) security model and consider adversaries that can compromise both types of participants in the protocol. In particular, modeling session resumption is non-trivial, given that session resumption tickets are essentially a state transmitted from one session to another and such link reveals information on the parties. On the positive side, we prove that TLS 1.3 protects the privacy of its users at least against passive adversaries, contrary to TLS 1.2, and against more powerful ones.&quot;,&quot;issue&quot;:&quot;4&quot;,&quot;volume&quot;:&quot;2019&quot;,&quot;container-title-short&quot;:&quot;&quot;},&quot;isTemporary&quot;:false}]},{&quot;citationID&quot;:&quot;MENDELEY_CITATION_6787fd16-4d95-4690-9a33-a3bcca7741c5&quot;,&quot;properties&quot;:{&quot;noteIndex&quot;:0},&quot;isEdited&quot;:false,&quot;manualOverride&quot;:{&quot;isManuallyOverridden&quot;:false,&quot;citeprocText&quot;:&quot;[16]&quot;,&quot;manualOverrideText&quot;:&quot;&quot;},&quot;citationTag&quot;:&quot;MENDELEY_CITATION_v3_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&quot;,&quot;citationItems&quot;:[{&quot;id&quot;:&quot;aa07cc39-e3e9-3c9e-b8cc-6fac0b6fd47a&quot;,&quot;itemData&quot;:{&quot;type&quot;:&quot;article-journal&quot;,&quot;id&quot;:&quot;aa07cc39-e3e9-3c9e-b8cc-6fac0b6fd47a&quot;,&quot;title&quot;:&quot;A Low-Power Delta-Modulation-Based ADC for Wearable Electrocardiogram Sensors&quot;,&quot;author&quot;:[{&quot;family&quot;:&quot;Karimlou&quot;,&quot;given&quot;:&quot;Atiyeh&quot;,&quot;parse-names&quot;:false,&quot;dropping-particle&quot;:&quot;&quot;,&quot;non-dropping-particle&quot;:&quot;&quot;},{&quot;family&quot;:&quot;Yavari&quot;,&quot;given&quot;:&quot;Mohammad&quot;,&quot;parse-names&quot;:false,&quot;dropping-particle&quot;:&quot;&quot;,&quot;non-dropping-particle&quot;:&quot;&quot;}],&quot;container-title&quot;:&quot;IEEE Transactions on Circuits and Systems II: Express Briefs&quot;,&quot;accessed&quot;:{&quot;date-parts&quot;:[[2022,11,1]]},&quot;URL&quot;:&quot;https://ieeexplore-ieee-org.ehu.idm.oclc.org/document/9790719/&quot;,&quot;issued&quot;:{&quot;date-parts&quot;:[[2022]]},&quot;abstract&quot;:&quot;In this brief, a new ultra-low power analog-to-digital converter (ADC) based on delta ( ${\\Delta }$ )-modulation approach is presented for wearable Electrocardiogram (ECG) sensor systems. In the proposed structure, a voltage-to-time converter (VTC) is employed as the residue quantizer in  ${\\Delta }$ -modulation based ADC circ...&quot;,&quot;publisher&quot;:&quot;IEEE&quot;,&quot;issue&quot;:&quot;9&quot;,&quot;volume&quot;:&quot;69&quot;,&quot;container-title-short&quot;:&quot;&quot;},&quot;isTemporary&quot;:false}]},{&quot;citationID&quot;:&quot;MENDELEY_CITATION_481f9cb9-6499-4b2f-8e64-aa061853d99d&quot;,&quot;properties&quot;:{&quot;noteIndex&quot;:0},&quot;isEdited&quot;:false,&quot;manualOverride&quot;:{&quot;isManuallyOverridden&quot;:false,&quot;citeprocText&quot;:&quot;[17]&quot;,&quot;manualOverrideText&quot;:&quot;&quot;},&quot;citationTag&quot;:&quot;MENDELEY_CITATION_v3_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&quot;,&quot;citationItems&quot;:[{&quot;id&quot;:&quot;c28ac4bd-0598-3ba4-8e4d-8f0cfdb41a05&quot;,&quot;itemData&quot;:{&quot;type&quot;:&quot;article-journal&quot;,&quot;id&quot;:&quot;c28ac4bd-0598-3ba4-8e4d-8f0cfdb41a05&quot;,&quot;title&quot;:&quot;IoT-based real-time patients vital physiological parameters monitoring system using smart wearable sensors&quot;,&quot;author&quot;:[{&quot;family&quot;:&quot;Ahmed&quot;,&quot;given&quot;:&quot;Ajan&quot;,&quot;parse-names&quot;:false,&quot;dropping-particle&quot;:&quot;&quot;,&quot;non-dropping-particle&quot;:&quot;&quot;},{&quot;family&quot;:&quot;Khan&quot;,&quot;given&quot;:&quot;Mohammad Monirujjaman&quot;,&quot;parse-names&quot;:false,&quot;dropping-particle&quot;:&quot;&quot;,&quot;non-dropping-particle&quot;:&quot;&quot;},{&quot;family&quot;:&quot;Singh&quot;,&quot;given&quot;:&quot;Parminder&quot;,&quot;parse-names&quot;:false,&quot;dropping-particle&quot;:&quot;&quot;,&quot;non-dropping-particle&quot;:&quot;&quot;},{&quot;family&quot;:&quot;Batth&quot;,&quot;given&quot;:&quot;Ranbir Singh&quot;,&quot;parse-names&quot;:false,&quot;dropping-particle&quot;:&quot;&quot;,&quot;non-dropping-particle&quot;:&quot;&quot;},{&quot;family&quot;:&quot;Masud&quot;,&quot;given&quot;:&quot;Mehedi&quot;,&quot;parse-names&quot;:false,&quot;dropping-particle&quot;:&quot;&quot;,&quot;non-dropping-particle&quot;:&quot;&quot;}],&quot;container-title&quot;:&quot;Neural Computing and Applications&quot;,&quot;container-title-short&quot;:&quot;Neural Comput Appl&quot;,&quot;accessed&quot;:{&quot;date-parts&quot;:[[2022,11,1]]},&quot;DOI&quot;:&quot;10.1007/S00521-022-07090-Y/FULLTEXT.HTML&quot;,&quot;ISSN&quot;:&quot;14333058&quot;,&quot;issued&quot;:{&quot;date-parts&quot;:[[2022]]},&quot;abstract&quot;:&quot;Health care is one of the least funded sectors in Bangladesh and many other similar developing countries. People living in rural and remote areas do not have access to proper health care, and when they do, it is too expensive. This research aimed to develop a real-time health monitoring system that is cheap, easy to use, and accessible by doctors and patients. The system consists of several Internet of Things (IoT)-based sensors connected to an Arduino microprocessor, which thus measures the vital body signs of the patients. The measured readings are then transmitted to an Android application on a smartphone via a Bluetooth module. The sensors are connected to analog inputs. These sensors measure analog data, which is amplified by the microprocessor after being sorted. Doctors can also carry out the diagnosis of ailments using the data collected remotely from the patient. An Android-based mobile application that interfaces with a web-based application is implemented for efficient patients-doctors dual real-time communication. The Android application, which is connected to a MySQL database, updates the said database, which updates and displays the readings on a website accessible by both doctors and patients. Initially, the health monitor was tested using an Arduino Integrated Development Environment (IDE) monitor and a single user. Once initial simulations were successful, the proposed system was tested on five different real-human test subjects. The testing of the wireless health monitor produced successful results that measured patient vitals with a high level of accuracy. The proposed IoT-based system monitors vital signs such as the patient’s body temperature, heart rate, ECG, SpO2 levels, blood pressure, and glucose levels. This system also includes a medical treatment plan by the doctors. The proposed system is novel as it integrates the IoT-based patient monitoring system with telemedicine. This proposed system has different sensors for real-time measuring the vital signs of the human body. A mobile and web application have also been integrated with this system for real-time remote patient monitoring and treatment plan. There are now systems available that only offer a telemedicine facility, where patients and doctors can have discussions, but do not have an IoT-based patient vital sign monitoring system integrated with telemedicine. The proposed system in this paper has the facility of IoT-based patient vital signs monitoring integrated with telemedicine, which makes this research work novel. The proposed system will increase the life expectancy of people throughout the world.&quot;,&quot;publisher&quot;:&quot;Springer Science and Business Media Deutschland GmbH&quot;},&quot;isTemporary&quot;:false}]},{&quot;citationID&quot;:&quot;MENDELEY_CITATION_ab9f3dba-d68c-4738-b2ec-1f5b41d00ec7&quot;,&quot;properties&quot;:{&quot;noteIndex&quot;:0},&quot;isEdited&quot;:false,&quot;manualOverride&quot;:{&quot;isManuallyOverridden&quot;:false,&quot;citeprocText&quot;:&quot;[18]&quot;,&quot;manualOverrideText&quot;:&quot;&quot;},&quot;citationTag&quot;:&quot;MENDELEY_CITATION_v3_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&quot;,&quot;citationItems&quot;:[{&quot;id&quot;:&quot;3e605d09-3795-3781-862f-7de84fc267ed&quot;,&quot;itemData&quot;:{&quot;type&quot;:&quot;article-journal&quot;,&quot;id&quot;:&quot;3e605d09-3795-3781-862f-7de84fc267ed&quot;,&quot;title&quot;:&quot;Healthcare and patient monitoring using IoT&quot;,&quot;author&quot;:[{&quot;family&quot;:&quot;Akkaş&quot;,&quot;given&quot;:&quot;M. A.&quot;,&quot;parse-names&quot;:false,&quot;dropping-particle&quot;:&quot;&quot;,&quot;non-dropping-particle&quot;:&quot;&quot;},{&quot;family&quot;:&quot;SOKULLU&quot;,&quot;given&quot;:&quot;R.&quot;,&quot;parse-names&quot;:false,&quot;dropping-particle&quot;:&quot;&quot;,&quot;non-dropping-particle&quot;:&quot;&quot;},{&quot;family&quot;:&quot;Ertürk Çetin&quot;,&quot;given&quot;:&quot;H.&quot;,&quot;parse-names&quot;:false,&quot;dropping-particle&quot;:&quot;&quot;,&quot;non-dropping-particle&quot;:&quot;&quot;}],&quot;container-title&quot;:&quot;Internet of Things (Netherlands)&quot;,&quot;accessed&quot;:{&quot;date-parts&quot;:[[2022,10,27]]},&quot;DOI&quot;:&quot;10.1016/J.IOT.2020.100173&quot;,&quot;ISSN&quot;:&quot;25426605&quot;,&quot;issued&quot;:{&quot;date-parts&quot;:[[2020,9,1]]},&quot;abstract&quot;:&quot;With continuously decreasing prices and increased functionality wireless communication technologies and most recently the Internet of Things (IoT) have successfully spread across various areas of our life. One of the most dynamically developing and demanding application areas is healthcare. IoT will affect the mediacal world starting from remote health and monitoring services, assisted living and elderly care to identifying and managing chronic diseases and providing personalized medication. This tutorial discusses the IoT technology related to medical applications, the various directions in which it penetrates the healthcare sector, and presents some future trends in its development like Bio-IoT and Nano-IoT or Internet of Nano Things. From the point of view of monitoiring patients’ vital signs the most important component of an IoT based system is the Wireless Body Area Networks (WBAN). WBANs consist of very small smart devices placed in or on the body of a patient which can communicate wirelessly. The paper discusses the architecture and implementation of a a specific biomedical application based on a WBAN, which has been prototyped and tested at Ege University Hospital. The proposed system focuses specifically on data for the pulse rate, plethysmogram and relative oxygen ratio of the patient. The collected data is transferred from the wireless sensor network to the central database using the IoT technology. The performance of the system is evaluated in terms of resiliance as well as correctness of the collected data in various network topologies and in terms of network stability, and effective range.&quot;,&quot;publisher&quot;:&quot;Elsevier B.V.&quot;,&quot;volume&quot;:&quot;11&quot;,&quot;container-title-short&quot;:&quot;&quot;},&quot;isTemporary&quot;:false}]},{&quot;citationID&quot;:&quot;MENDELEY_CITATION_16742181-105e-403f-a5d1-420047555aa1&quot;,&quot;properties&quot;:{&quot;noteIndex&quot;:0},&quot;isEdited&quot;:false,&quot;manualOverride&quot;:{&quot;isManuallyOverridden&quot;:false,&quot;citeprocText&quot;:&quot;[9]&quot;,&quot;manualOverrideText&quot;:&quot;&quot;},&quot;citationTag&quot;:&quot;MENDELEY_CITATION_v3_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&quot;,&quot;citationItems&quot;:[{&quot;id&quot;:&quot;270f8c38-455d-3fc5-9341-32dc6007f395&quot;,&quot;itemData&quot;:{&quot;type&quot;:&quot;article-journal&quot;,&quot;id&quot;:&quot;270f8c38-455d-3fc5-9341-32dc6007f395&quot;,&quot;title&quot;:&quot;A wristband device for detecting human pulse and motion based on the Internet of Things&quot;,&quot;author&quot;:[{&quot;family&quot;:&quot;Zhang&quot;,&quot;given&quot;:&quot;Yuan&quot;,&quot;parse-names&quot;:false,&quot;dropping-particle&quot;:&quot;&quot;,&quot;non-dropping-particle&quot;:&quot;&quot;},{&quot;family&quot;:&quot;Cui&quot;,&quot;given&quot;:&quot;Jian&quot;,&quot;parse-names&quot;:false,&quot;dropping-particle&quot;:&quot;&quot;,&quot;non-dropping-particle&quot;:&quot;&quot;},{&quot;family&quot;:&quot;Ma&quot;,&quot;given&quot;:&quot;Kai&quot;,&quot;parse-names&quot;:false,&quot;dropping-particle&quot;:&quot;&quot;,&quot;non-dropping-particle&quot;:&quot;&quot;},{&quot;family&quot;:&quot;Chen&quot;,&quot;given&quot;:&quot;Han&quot;,&quot;parse-names&quot;:false,&quot;dropping-particle&quot;:&quot;&quot;,&quot;non-dropping-particle&quot;:&quot;&quot;},{&quot;family&quot;:&quot;Zhang&quot;,&quot;given&quot;:&quot;Janey&quot;,&quot;parse-names&quot;:false,&quot;dropping-particle&quot;:&quot;&quot;,&quot;non-dropping-particle&quot;:&quot;&quot;}],&quot;container-title&quot;:&quot;Measurement: Journal of the International Measurement Confederation&quot;,&quot;container-title-short&quot;:&quot;Measurement (Lond)&quot;,&quot;accessed&quot;:{&quot;date-parts&quot;:[[2022,10,27]]},&quot;DOI&quot;:&quot;10.1016/J.MEASUREMENT.2020.108036&quot;,&quot;ISSN&quot;:&quot;02632241&quot;,&quot;issued&quot;:{&quot;date-parts&quot;:[[2020,10,15]]},&quot;abstract&quot;:&quot;The IoT (Internet of Things) wireless intelligent health service terminal system was designed and implemented realizes the real-time detection of patient's physical parameters. Designed and implemented a health-monitoring wristband and system that are easy to wear, accurate to detect, and easy to operate. It was determined that blood pressure, blood oxygen, pulse, exercise, and other sign parameters were the detection targets, and the overall plan design of the intelligent health service system was completed in combination with the characteristics of the detection targets. The mobile terminal of the mobile phone performs wireless communication with the detection device through the Bluetooth module, and the control device detects the biological information state of the human wrist pulse and movement at any time. After the detection result is processed by the system, it is fed back to the mobile terminal of the mobile phone in time.&quot;,&quot;publisher&quot;:&quot;Elsevier B.V.&quot;,&quot;volume&quot;:&quot;163&quot;},&quot;isTemporary&quot;:false}]},{&quot;citationID&quot;:&quot;MENDELEY_CITATION_f8987da7-8567-4832-a707-f68718eb6045&quot;,&quot;properties&quot;:{&quot;noteIndex&quot;:0},&quot;isEdited&quot;:false,&quot;manualOverride&quot;:{&quot;isManuallyOverridden&quot;:false,&quot;citeprocText&quot;:&quot;[19], [20]&quot;,&quot;manualOverrideText&quot;:&quot;&quot;},&quot;citationTag&quot;:&quot;MENDELEY_CITATION_v3_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&quot;,&quot;citationItems&quot;:[{&quot;id&quot;:&quot;f4bfef3f-4f9b-3e4d-a5a8-763b0c4a910c&quot;,&quot;itemData&quot;:{&quot;type&quot;:&quot;article-journal&quot;,&quot;id&quot;:&quot;f4bfef3f-4f9b-3e4d-a5a8-763b0c4a910c&quot;,&quot;title&quot;:&quot;Embedded Machine Learning Using a Multi-Thread Algorithm on a Raspberry Pi Platform to Improve Prosthetic Hand Performance&quot;,&quot;author&quot;:[{&quot;family&quot;:&quot;Triwiyanto&quot;,&quot;given&quot;:&quot;Triwiyanto&quot;,&quot;parse-names&quot;:false,&quot;dropping-particle&quot;:&quot;&quot;,&quot;non-dropping-particle&quot;:&quot;&quot;},{&quot;family&quot;:&quot;Caesarendra&quot;,&quot;given&quot;:&quot;Wahyu&quot;,&quot;parse-names&quot;:false,&quot;dropping-particle&quot;:&quot;&quot;,&quot;non-dropping-particle&quot;:&quot;&quot;},{&quot;family&quot;:&quot;Purnomo&quot;,&quot;given&quot;:&quot;Mauridhi Hery&quot;,&quot;parse-names&quot;:false,&quot;dropping-particle&quot;:&quot;&quot;,&quot;non-dropping-particle&quot;:&quot;&quot;},{&quot;family&quot;:&quot;Sułowicz&quot;,&quot;given&quot;:&quot;Maciej&quot;,&quot;parse-names&quot;:false,&quot;dropping-particle&quot;:&quot;&quot;,&quot;non-dropping-particle&quot;:&quot;&quot;},{&quot;family&quot;:&quot;Wisana&quot;,&quot;given&quot;:&quot;I. Dewa Gede Hari&quot;,&quot;parse-names&quot;:false,&quot;dropping-particle&quot;:&quot;&quot;,&quot;non-dropping-particle&quot;:&quot;&quot;},{&quot;family&quot;:&quot;Titisari&quot;,&quot;given&quot;:&quot;Dyah&quot;,&quot;parse-names&quot;:false,&quot;dropping-particle&quot;:&quot;&quot;,&quot;non-dropping-particle&quot;:&quot;&quot;},{&quot;family&quot;:&quot;Lamidi&quot;,&quot;given&quot;:&quot;Lamidi&quot;,&quot;parse-names&quot;:false,&quot;dropping-particle&quot;:&quot;&quot;,&quot;non-dropping-particle&quot;:&quot;&quot;},{&quot;family&quot;:&quot;Rismayani&quot;,&quot;given&quot;:&quot;Rismayani&quot;,&quot;parse-names&quot;:false,&quot;dropping-particle&quot;:&quot;&quot;,&quot;non-dropping-particle&quot;:&quot;&quot;}],&quot;container-title&quot;:&quot;Micromachines&quot;,&quot;container-title-short&quot;:&quot;Micromachines (Basel)&quot;,&quot;accessed&quot;:{&quot;date-parts&quot;:[[2022,11,1]]},&quot;DOI&quot;:&quot;10.3390/MI13020191&quot;,&quot;ISSN&quot;:&quot;2072666X&quot;,&quot;issued&quot;:{&quot;date-parts&quot;:[[2022,2,1]]},&quot;abstract&quot;:&quot;High accuracy and a real-time system are priorities in the development of a prosthetic hand. This study aimed to develop and evaluate a real-time embedded time-domain feature extraction and machine learning on a system on chip (SoC) Raspberry platform using a multi-thread algorithm to operate a prosthetic hand device. The contribution of this study is that the implementation of the multi-thread in the pattern recognition improves the accuracy and decreases the computation time in the SoC. In this study, ten healthy volunteers were involved. The EMG signal was collected by using two dry electrodes placed on the wrist flexor and wrist extensor muscles. To reduce the complexity, four time-domain features were applied to extract the EMG signal. Furthermore, these features were used as the input of the machine learning. The machine learning evaluated in this study were k-nearest neighbor (k-NN), Naive Bayes (NB), decision tree (DT), and support vector machine (SVM). In the SoC implementation, the data acquisition, feature extraction, machine learning, and motor control process were implemented using a multi-thread algorithm. After the evaluation, the result showed that the pairing of the MAV feature and machine learning DT resulted in higher accuracy among other combinations (98.41%) with a computation time of ~1 ms. The implementation of the multi-thread algorithm in the pattern recognition system resulted in significant impact on the time processing.&quot;,&quot;publisher&quot;:&quot;MDPI&quot;,&quot;issue&quot;:&quot;2&quot;,&quot;volume&quot;:&quot;13&quot;},&quot;isTemporary&quot;:false},{&quot;id&quot;:&quot;9dba7ab3-6483-3801-a6ad-04508568fe89&quot;,&quot;itemData&quot;:{&quot;type&quot;:&quot;article-journal&quot;,&quot;id&quot;:&quot;9dba7ab3-6483-3801-a6ad-04508568fe89&quot;,&quot;title&quot;:&quot;Energy efficient mixed task handling on real-time embedded systems using FreeRTOS&quot;,&quot;author&quot;:[{&quot;family&quot;:&quot;Ramegowda&quot;,&quot;given&quot;:&quot;Deepak&quot;,&quot;parse-names&quot;:false,&quot;dropping-particle&quot;:&quot;&quot;,&quot;non-dropping-particle&quot;:&quot;&quot;},{&quot;family&quot;:&quot;Lin&quot;,&quot;given&quot;:&quot;Man&quot;,&quot;parse-names&quot;:false,&quot;dropping-particle&quot;:&quot;&quot;,&quot;non-dropping-particle&quot;:&quot;&quot;}],&quot;container-title&quot;:&quot;Journal of Systems Architecture&quot;,&quot;accessed&quot;:{&quot;date-parts&quot;:[[2022,11,1]]},&quot;DOI&quot;:&quot;10.1016/J.SYSARC.2022.102708&quot;,&quot;ISSN&quot;:&quot;1383-7621&quot;,&quot;issued&quot;:{&quot;date-parts&quot;:[[2022,10,1]]},&quot;page&quot;:&quot;102708&quot;,&quot;abstract&quot;:&quot;With the increased use of embedded devices in Industrial electronics, like relays, battery life has gained more and more attention. Modern processors can use Dynamic Voltage Frequency Scaling (DVFS) techniques for energy reduction and temperature control. However, DVFS is not well supported by systems running with Real-Time operating systems like FreeRTOS, which is a widely used real-time operation system (RTOS) in the industry. Furthermore, energy-efficient DVFS techniques for Mixed Tasksets (including periodic and aperiodic tasks) are hardly investigated. This paper extends the classic well-known DVFS technique Cycle Conserving algorithm to handle Mixed Taskset (CCMT algorithm) and implements it on a real-time embedded platform powered by FreeRTOS. We describe our experience implementing CCMT on a real platform with limited DVFS and corresponding scheduler support. Results show that we can successfully apply CCMT to handle aperiodic requests while meeting the deadlines of the periodic tasks and saving energy on the FreeRTOS platform. The algorithm is tested on an ARM Cortex-M7 processor integrated with frequency scaling and power management. Over 5% to 10% energy savings can be achieved for a standard real-time scheduling mechanism without penalty in application throughput.&quot;,&quot;publisher&quot;:&quot;North-Holland&quot;,&quot;volume&quot;:&quot;131&quot;,&quot;container-title-short&quot;:&quot;&quot;},&quot;isTemporary&quot;:false}]},{&quot;citationID&quot;:&quot;MENDELEY_CITATION_94daecca-1c15-4424-8aea-9f4a71659360&quot;,&quot;properties&quot;:{&quot;noteIndex&quot;:0},&quot;isEdited&quot;:false,&quot;manualOverride&quot;:{&quot;isManuallyOverridden&quot;:false,&quot;citeprocText&quot;:&quot;[21], [22]&quot;,&quot;manualOverrideText&quot;:&quot;&quot;},&quot;citationTag&quot;:&quot;MENDELEY_CITATION_v3_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&quot;,&quot;citationItems&quot;:[{&quot;id&quot;:&quot;81003eda-014e-3927-92d7-c9d2898ac6a4&quot;,&quot;itemData&quot;:{&quot;type&quot;:&quot;article-journal&quot;,&quot;id&quot;:&quot;81003eda-014e-3927-92d7-c9d2898ac6a4&quot;,&quot;title&quot;:&quot;Validation of a Low-Cost Electrocardiography (ECG) System for Psychophysiological Research&quot;,&quot;author&quot;:[{&quot;family&quot;:&quot;Erna Wagner&quot;,&quot;given&quot;:&quot;Ruth&quot;,&quot;parse-names&quot;:false,&quot;dropping-particle&quot;:&quot;&quot;,&quot;non-dropping-particle&quot;:&quot;&quot;},{&quot;family&quot;:&quot;Plácido da Silva&quot;,&quot;given&quot;:&quot;Hugo&quot;,&quot;parse-names&quot;:false,&quot;dropping-particle&quot;:&quot;&quot;,&quot;non-dropping-particle&quot;:&quot;&quot;},{&quot;family&quot;:&quot;Gramann&quot;,&quot;given&quot;:&quot;Klaus&quot;,&quot;parse-names&quot;:false,&quot;dropping-particle&quot;:&quot;&quot;,&quot;non-dropping-particle&quot;:&quot;&quot;},{&quot;family&quot;:&quot;Mahmoud&quot;,&quot;given&quot;:&quot;Ali H&quot;,&quot;parse-names&quot;:false,&quot;dropping-particle&quot;:&quot;&quot;,&quot;non-dropping-particle&quot;:&quot;&quot;},{&quot;family&quot;:&quot;Shalaby&quot;,&quot;given&quot;:&quot;Ahmed&quot;,&quot;parse-names&quot;:false,&quot;dropping-particle&quot;:&quot;&quot;,&quot;non-dropping-particle&quot;:&quot;&quot;},{&quot;family&quot;:&quot;El-baz&quot;,&quot;given&quot;:&quot;Ayman&quot;,&quot;parse-names&quot;:false,&quot;dropping-particle&quot;:&quot;&quot;,&quot;non-dropping-particle&quot;:&quot;&quot;},{&quot;family&quot;:&quot;Ghazal&quot;,&quot;given&quot;:&quot;Mohammed&quot;,&quot;parse-names&quot;:false,&quot;dropping-particle&quot;:&quot;&quot;,&quot;non-dropping-particle&quot;:&quot;&quot;}],&quot;container-title&quot;:&quot;Sensors 2021, Vol. 21, Page 4485&quot;,&quot;accessed&quot;:{&quot;date-parts&quot;:[[2022,11,30]]},&quot;DOI&quot;:&quot;10.3390/S21134485&quot;,&quot;ISSN&quot;:&quot;1424-8220&quot;,&quot;PMID&quot;:&quot;34209063&quot;,&quot;URL&quot;:&quot;https://www.mdpi.com/1424-8220/21/13/4485/htm&quot;,&quot;issued&quot;:{&quot;date-parts&quot;:[[2021,6,30]]},&quot;page&quot;:&quot;4485&quot;,&quot;abstract&quot;:&quot;Background and Objective: The reliability of low-cost mobile systems for recording Electrocardiographic (ECG) data is mostly unknown, posing questions regarding the quality of the recorded data and the validity of the extracted physiological parameters. The present study compared the BITalino toolkit with an established medical-grade ECG system (BrainAmp-ExG). Methods: Participants underwent simultaneous ECG recordings with the two instruments while watching pleasant and unpleasant pictures of the “International Affective Picture System” (IAPS). Common ECG parameters were extracted and compared between the two systems. The Intraclass Correlation Coefficients (ICCs) and the Bland–Altman Limits of Agreement (LoA) method served as criteria for measurement agreement. Results: All but one parameter showed an excellent agreement (&amp;gt;80%) between both devices in the ICC analysis. No criteria for Bland–Altman LoA and bias were found in the literature regarding ECG parameters. Conclusion: The results of the ICC and Bland–Altman methods demonstrate that the BITalino system can be considered as an equivalent recording device for stationary ECG recordings in psychophysiological experiments.&quot;,&quot;publisher&quot;:&quot;Multidisciplinary Digital Publishing Institute&quot;,&quot;issue&quot;:&quot;13&quot;,&quot;volume&quot;:&quot;21&quot;,&quot;container-title-short&quot;:&quot;&quot;},&quot;isTemporary&quot;:false},{&quot;id&quot;:&quot;befef865-7b39-3935-bc93-bc97146b8730&quot;,&quot;itemData&quot;:{&quot;type&quot;:&quot;article-journal&quot;,&quot;id&quot;:&quot;befef865-7b39-3935-bc93-bc97146b8730&quot;,&quot;title&quot;:&quot;Early detection of atrial fibrillation based on ecg signals&quot;,&quot;author&quot;:[{&quot;family&quot;:&quot;Ahmed&quot;,&quot;given&quot;:&quot;Nuzhat&quot;,&quot;parse-names&quot;:false,&quot;dropping-particle&quot;:&quot;&quot;,&quot;non-dropping-particle&quot;:&quot;&quot;},{&quot;family&quot;:&quot;Zhu&quot;,&quot;given&quot;:&quot;Yong&quot;,&quot;parse-names&quot;:false,&quot;dropping-particle&quot;:&quot;&quot;,&quot;non-dropping-particle&quot;:&quot;&quot;}],&quot;container-title&quot;:&quot;Bioengineering&quot;,&quot;accessed&quot;:{&quot;date-parts&quot;:[[2022,11,30]]},&quot;DOI&quot;:&quot;10.3390/BIOENGINEERING7010016&quot;,&quot;ISSN&quot;:&quot;23065354&quot;,&quot;issued&quot;:{&quot;date-parts&quot;:[[2020,3,1]]},&quot;abstract&quot;:&quot;Atrial fibrillation, often called AF is considered to be the most common type of cardiac arrhythmia, which is a major healthcare challenge. Early detection of AF and the appropriate treatment is crucial if the symptoms seem to be consistent and persistent. This research work focused on the development of a heart monitoring system which could be considered as a feasible solution in early detection of potential AF in real time. The objective was to bridge the gap in the market for a low-cost, at home use, noninvasive heart health monitoring system specifically designed to periodically monitor heart health in subjects with AF disorder concerns. The main characteristic of AF disorder is the considerably higher heartbeat and the varying period between observed R waves in electrocardiogram (ECG) signals. This proposed research was conducted to develop a low cost and easy to use device that measures and analyzes the heartbeat variations, varying time period between successive R peaks of the ECG signal and compares the result with the normal heart rate and RR intervals. Upon exceeding the threshold values, this device creates an alert to notify about the possible AF detection. The prototype for this research consisted of a Bitalino ECG sensor and electrodes, an Arduino microcontroller, and a simple circuit. The data was acquired and analyzed using the Arduino software in real time. The prototype was used to analyze healthy ECG data and using the MIT-BIH database the real AF patient data was analyzed, and reasonable threshold values were found, which yielded a reasonable success rate of AF detection.&quot;,&quot;publisher&quot;:&quot;MDPI AG&quot;,&quot;issue&quot;:&quot;1&quot;,&quot;volume&quot;:&quot;7&quot;,&quot;container-title-short&quot;:&quot;&quot;},&quot;isTemporary&quot;:false}]},{&quot;citationID&quot;:&quot;MENDELEY_CITATION_2f723d8a-059b-4fb1-b2c4-a6e0278c3bad&quot;,&quot;properties&quot;:{&quot;noteIndex&quot;:0},&quot;isEdited&quot;:false,&quot;manualOverride&quot;:{&quot;isManuallyOverridden&quot;:false,&quot;citeprocText&quot;:&quot;[23], [24]&quot;,&quot;manualOverrideText&quot;:&quot;&quot;},&quot;citationTag&quot;:&quot;MENDELEY_CITATION_v3_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&quot;,&quot;citationItems&quot;:[{&quot;id&quot;:&quot;3bb55437-dd4d-3c78-93cc-9bbd58a5a49c&quot;,&quot;itemData&quot;:{&quot;type&quot;:&quot;article-journal&quot;,&quot;id&quot;:&quot;3bb55437-dd4d-3c78-93cc-9bbd58a5a49c&quot;,&quot;title&quot;:&quot;A Low‐Cost Multi‐Sensor Data Acquisition System for Fault Detection in Fused Deposition Modelling&quot;,&quot;author&quot;:[{&quot;family&quot;:&quot;Kumar&quot;,&quot;given&quot;:&quot;Satish&quot;,&quot;parse-names&quot;:false,&quot;dropping-particle&quot;:&quot;&quot;,&quot;non-dropping-particle&quot;:&quot;&quot;},{&quot;family&quot;:&quot;Kolekar&quot;,&quot;given&quot;:&quot;Tushar&quot;,&quot;parse-names&quot;:false,&quot;dropping-particle&quot;:&quot;&quot;,&quot;non-dropping-particle&quot;:&quot;&quot;},{&quot;family&quot;:&quot;Patil&quot;,&quot;given&quot;:&quot;Shruti&quot;,&quot;parse-names&quot;:false,&quot;dropping-particle&quot;:&quot;&quot;,&quot;non-dropping-particle&quot;:&quot;&quot;},{&quot;family&quot;:&quot;Bongale&quot;,&quot;given&quot;:&quot;Arunkumar&quot;,&quot;parse-names&quot;:false,&quot;dropping-particle&quot;:&quot;&quot;,&quot;non-dropping-particle&quot;:&quot;&quot;},{&quot;family&quot;:&quot;Kotecha&quot;,&quot;given&quot;:&quot;Ketan&quot;,&quot;parse-names&quot;:false,&quot;dropping-particle&quot;:&quot;&quot;,&quot;non-dropping-particle&quot;:&quot;&quot;},{&quot;family&quot;:&quot;Zaguia&quot;,&quot;given&quot;:&quot;Atef&quot;,&quot;parse-names&quot;:false,&quot;dropping-particle&quot;:&quot;&quot;,&quot;non-dropping-particle&quot;:&quot;&quot;},{&quot;family&quot;:&quot;Prakash&quot;,&quot;given&quot;:&quot;Chander&quot;,&quot;parse-names&quot;:false,&quot;dropping-particle&quot;:&quot;&quot;,&quot;non-dropping-particle&quot;:&quot;&quot;}],&quot;container-title&quot;:&quot;Sensors&quot;,&quot;accessed&quot;:{&quot;date-parts&quot;:[[2022,11,30]]},&quot;DOI&quot;:&quot;10.3390/S22020517&quot;,&quot;ISSN&quot;:&quot;14248220&quot;,&quot;PMID&quot;:&quot;35062478&quot;,&quot;issued&quot;:{&quot;date-parts&quot;:[[2022,1,1]]},&quot;abstract&quot;:&quot;Fused deposition modelling (FDM)‐based 3D printing is a trending technology in the era of Industry 4.0 that manufactures products in layer‐by‐layer form. It shows remarkable benefits such as rapid prototyping, cost‐effectiveness, flexibility, and a sustainable manufacturing approach. Along with such advantages, a few defects occur in FDM products during the printing stage. Diagnosing defects occurring during 3D printing is a challenging task. Proper data acquisition and monitoring systems need to be developed for effective fault diagnosis. In this paper, the authors proposed a low‐cost multi‐sensor data acquisition system (DAQ) for detecting various faults in 3D printed products. The data acquisition system was developed using an Arduino micro‐controller that collects real‐time multi‐sensor signals using vibration, current, and sound sensors. The different types of fault conditions are referred to introduce various defects in 3D products to analyze the effect of the fault conditions on the captured sensor data. Time and frequency domain analyses were performed on captured data to create feature vectors by selecting the chi‐square method, and the most significant features were selected to train the CNN model. The K‐means cluster algorithm was used for data clustering purposes, and the bell curve or normal distribution curve was used to define individual sensor threshold values under normal conditions. The CNN model was used to classify the normal and fault condition data, which gave an accuracy of around 94%, by evaluating the model performance based on recall, precision, and F1 score.&quot;,&quot;publisher&quot;:&quot;MDPI&quot;,&quot;issue&quot;:&quot;2&quot;,&quot;volume&quot;:&quot;22&quot;,&quot;container-title-short&quot;:&quot;&quot;},&quot;isTemporary&quot;:false},{&quot;id&quot;:&quot;eff32d54-cdae-3233-899b-dae939fe9307&quot;,&quot;itemData&quot;:{&quot;type&quot;:&quot;article&quot;,&quot;id&quot;:&quot;eff32d54-cdae-3233-899b-dae939fe9307&quot;,&quot;title&quot;:&quot;Measuring Biosignals with Single Circuit Boards&quot;,&quot;author&quot;:[{&quot;family&quot;:&quot;Ehrmann&quot;,&quot;given&quot;:&quot;Guido&quot;,&quot;parse-names&quot;:false,&quot;dropping-particle&quot;:&quot;&quot;,&quot;non-dropping-particle&quot;:&quot;&quot;},{&quot;family&quot;:&quot;Blachowicz&quot;,&quot;given&quot;:&quot;Tomasz&quot;,&quot;parse-names&quot;:false,&quot;dropping-particle&quot;:&quot;&quot;,&quot;non-dropping-particle&quot;:&quot;&quot;},{&quot;family&quot;:&quot;Homburg&quot;,&quot;given&quot;:&quot;Sarah Vanessa&quot;,&quot;parse-names&quot;:false,&quot;dropping-particle&quot;:&quot;&quot;,&quot;non-dropping-particle&quot;:&quot;&quot;},{&quot;family&quot;:&quot;Ehrmann&quot;,&quot;given&quot;:&quot;Andrea&quot;,&quot;parse-names&quot;:false,&quot;dropping-particle&quot;:&quot;&quot;,&quot;non-dropping-particle&quot;:&quot;&quot;}],&quot;container-title&quot;:&quot;Bioengineering&quot;,&quot;DOI&quot;:&quot;10.3390/bioengineering9020084&quot;,&quot;ISSN&quot;:&quot;23065354&quot;,&quot;issued&quot;:{&quot;date-parts&quot;:[[2022,2,1]]},&quot;abstract&quot;:&quot;To measure biosignals constantly, using textile-integrated or even textile-based electrodes and miniaturized electronics, is ideal to provide maximum comfort for patients or athletes during monitoring. While in former times, this was usually solved by integrating specialized electronics into garments, either connected to a handheld computer or including a wireless data transfer option, nowadays increasingly smaller single circuit boards are available, e.g., single-board computers such as Raspberry Pi or microcontrollers such as Arduino, in various shapes and dimensions. This review gives an overview of studies found in the recent scientific literature, reporting measurements of biosignals such as ECG, EMG, sweat and other health-related parameters by single circuit boards, showing new possibilities offered by Arduino, Raspberry Pi etc. in the mobile long-term acquisition of biosignals. The review concentrates on the electronics, not on textile electrodes about which several review papers are available.&quot;,&quot;publisher&quot;:&quot;MDPI&quot;,&quot;issue&quot;:&quot;2&quot;,&quot;volume&quot;:&quot;9&quot;,&quot;container-title-short&quot;:&quot;&quot;},&quot;isTemporary&quot;:false}]},{&quot;citationID&quot;:&quot;MENDELEY_CITATION_68a4cc3c-5963-4eca-810c-1f0e363b5390&quot;,&quot;properties&quot;:{&quot;noteIndex&quot;:0},&quot;isEdited&quot;:false,&quot;manualOverride&quot;:{&quot;isManuallyOverridden&quot;:false,&quot;citeprocText&quot;:&quot;[25], [26]&quot;,&quot;manualOverrideText&quot;:&quot;&quot;},&quot;citationTag&quot;:&quot;MENDELEY_CITATION_v3_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&quot;,&quot;citationItems&quot;:[{&quot;id&quot;:&quot;7894b967-6fa8-3c7a-9036-7a661d74bb5e&quot;,&quot;itemData&quot;:{&quot;type&quot;:&quot;article-journal&quot;,&quot;id&quot;:&quot;7894b967-6fa8-3c7a-9036-7a661d74bb5e&quot;,&quot;title&quot;:&quot;Low-Cost Data Acquisition System for Solar Thermal Collectors&quot;,&quot;author&quot;:[{&quot;family&quot;:&quot;Panagopoulos&quot;,&quot;given&quot;:&quot;Orestis&quot;,&quot;parse-names&quot;:false,&quot;dropping-particle&quot;:&quot;&quot;,&quot;non-dropping-particle&quot;:&quot;&quot;},{&quot;family&quot;:&quot;Argiriou&quot;,&quot;given&quot;:&quot;Athanassios A.&quot;,&quot;parse-names&quot;:false,&quot;dropping-particle&quot;:&quot;&quot;,&quot;non-dropping-particle&quot;:&quot;&quot;}],&quot;container-title&quot;:&quot;Electronics (Switzerland)&quot;,&quot;accessed&quot;:{&quot;date-parts&quot;:[[2022,11,30]]},&quot;DOI&quot;:&quot;10.3390/ELECTRONICS11060934&quot;,&quot;ISSN&quot;:&quot;20799292&quot;,&quot;issued&quot;:{&quot;date-parts&quot;:[[2022,3,1]]},&quot;abstract&quot;:&quot;Solar thermal collectors are among the most popular renewable energy research subjects. Automatic Data Acquisition Systems (ADAS) have greatly facilitated their experimental testing, but their high cost is a drawback. In this paper, we present the design and testing of a decentralized, low-cost alternative ADAS based on the ESP32 microcontroller and on open-source software. The proposed system can be used for the experimental characterization of water (or air) operated solar thermal collectors in accordance with the ISO 9806:2017 requirements, but it is also compatible with sensors with lower specifications. We present also its performance results when applied for the testing of a solar thermal collector.&quot;,&quot;publisher&quot;:&quot;MDPI&quot;,&quot;issue&quot;:&quot;6&quot;,&quot;volume&quot;:&quot;11&quot;,&quot;container-title-short&quot;:&quot;&quot;},&quot;isTemporary&quot;:false},{&quot;id&quot;:&quot;36cf25d7-cc1a-30f4-850f-2e6f80095ed4&quot;,&quot;itemData&quot;:{&quot;type&quot;:&quot;article-journal&quot;,&quot;id&quot;:&quot;36cf25d7-cc1a-30f4-850f-2e6f80095ed4&quot;,&quot;title&quot;:&quot;Design and implementation of an open-Source IoT and blockchain-based peer-to-peer energy trading platform using ESP32-S2, Node-Red and, MQTT protocol&quot;,&quot;author&quot;:[{&quot;family&quot;:&quot;Baig&quot;,&quot;given&quot;:&quot;Mirza Jabbar Aziz&quot;,&quot;parse-names&quot;:false,&quot;dropping-particle&quot;:&quot;&quot;,&quot;non-dropping-particle&quot;:&quot;&quot;},{&quot;family&quot;:&quot;Iqbal&quot;,&quot;given&quot;:&quot;M. Tariq&quot;,&quot;parse-names&quot;:false,&quot;dropping-particle&quot;:&quot;&quot;,&quot;non-dropping-particle&quot;:&quot;&quot;},{&quot;family&quot;:&quot;Jamil&quot;,&quot;given&quot;:&quot;Mohsin&quot;,&quot;parse-names&quot;:false,&quot;dropping-particle&quot;:&quot;&quot;,&quot;non-dropping-particle&quot;:&quot;&quot;},{&quot;family&quot;:&quot;Khan&quot;,&quot;given&quot;:&quot;Jahangir&quot;,&quot;parse-names&quot;:false,&quot;dropping-particle&quot;:&quot;&quot;,&quot;non-dropping-particle&quot;:&quot;&quot;}],&quot;container-title&quot;:&quot;Energy Reports&quot;,&quot;accessed&quot;:{&quot;date-parts&quot;:[[2022,11,30]]},&quot;DOI&quot;:&quot;10.1016/J.EGYR.2021.08.190&quot;,&quot;ISSN&quot;:&quot;23524847&quot;,&quot;issued&quot;:{&quot;date-parts&quot;:[[2021,11,1]]},&quot;page&quot;:&quot;5733-5746&quot;,&quot;abstract&quot;:&quot;An open-source P2P energy trading platform facilitates energy trading amongst the peers. The proposed system provides real time data acquisition, monitoring and control of self-generated energy at a remote location. The trading activities are done on a web interface that uses a private Ethereum blockchain. A smart contract is deployed on the Ethereum blockchain and the trading activities performed on the web interface are recorded on a tamper-proof blockchain network. An internet of things platform is used to monitor and control the self-generated energy. Energy data is collected and processed by means of ESP32-S2 microcontrollers using field instrumentation devices which are connected to the voltage source and load. An open-source decentralized Peer-to-Peer (P2P) energy trading system, designed on the blockchain and internet of things (IoT) architecture is proposed. The hardware setup includes a relay, a current sensor, a voltage sensor, a Wi-Fi router and ESP32-S2 microcontroller. For data transfer the Message Queuing Telemetry Transport (MQTT) protocol is used over a local network. ESP32-S2 is set up as MQTT client and Node-Red IoT server is used as MQTT broker. Hypertext Transfer Protocol (http) request method is implemented to connect the Node-Red server with the web interface developed using React.JS library. The system design, implementation, testing, and results are presented in this paper.&quot;,&quot;publisher&quot;:&quot;Elsevier Ltd&quot;,&quot;volume&quot;:&quot;7&quot;,&quot;container-title-short&quot;:&quot;&quot;},&quot;isTemporary&quot;:false}]}]"/>
   </we:properties>
   <we:bindings/>
   <we:snapshot xmlns:r="http://schemas.openxmlformats.org/officeDocument/2006/relationships"/>
@@ -25291,7 +26849,7 @@
 </file>
 
 <file path=customXml/itemProps1.xml><?xml version="1.0" encoding="utf-8"?>
-<ds:datastoreItem xmlns:ds="http://schemas.openxmlformats.org/officeDocument/2006/customXml" ds:itemID="{093470DA-0859-490E-B008-BF5E4A4464C8}">
+<ds:datastoreItem xmlns:ds="http://schemas.openxmlformats.org/officeDocument/2006/customXml" ds:itemID="{A4CB19B8-7CFB-4089-8A4D-B1DDC503CAFB}">
   <ds:schemaRefs>
     <ds:schemaRef ds:uri="http://schemas.openxmlformats.org/officeDocument/2006/bibliography"/>
   </ds:schemaRefs>

</xml_diff>